<commit_message>
Agregado de documentos Acta
</commit_message>
<xml_diff>
--- a/Entregables/Acta del Proyecto/ActadelProyecto2015-UTN_v5.docx.docx
+++ b/Entregables/Acta del Proyecto/ActadelProyecto2015-UTN_v5.docx.docx
@@ -1,11 +1,14 @@
 
 <file path=word/document.xml><?xml version="1.0" encoding="utf-8"?>
-<w:document xmlns:wpc="http://schemas.microsoft.com/office/word/2010/wordprocessingCanvas" xmlns:mc="http://schemas.openxmlformats.org/markup-compatibility/2006" xmlns:o="urn:schemas-microsoft-com:office:office" xmlns:r="http://schemas.openxmlformats.org/officeDocument/2006/relationships" xmlns:m="http://schemas.openxmlformats.org/officeDocument/2006/math" xmlns:v="urn:schemas-microsoft-com:vml" xmlns:wp14="http://schemas.microsoft.com/office/word/2010/wordprocessingDrawing" xmlns:wp="http://schemas.openxmlformats.org/drawingml/2006/wordprocessingDrawing" xmlns:w10="urn:schemas-microsoft-com:office:word" xmlns:w="http://schemas.openxmlformats.org/wordprocessingml/2006/main" xmlns:w14="http://schemas.microsoft.com/office/word/2010/wordml" xmlns:wpg="http://schemas.microsoft.com/office/word/2010/wordprocessingGroup" xmlns:wpi="http://schemas.microsoft.com/office/word/2010/wordprocessingInk" xmlns:wne="http://schemas.microsoft.com/office/word/2006/wordml" xmlns:wps="http://schemas.microsoft.com/office/word/2010/wordprocessingShape" mc:Ignorable="w14 wp14">
+<w:document xmlns:wpc="http://schemas.microsoft.com/office/word/2010/wordprocessingCanvas" xmlns:mc="http://schemas.openxmlformats.org/markup-compatibility/2006" xmlns:o="urn:schemas-microsoft-com:office:office" xmlns:r="http://schemas.openxmlformats.org/officeDocument/2006/relationships" xmlns:m="http://schemas.openxmlformats.org/officeDocument/2006/math" xmlns:v="urn:schemas-microsoft-com:vml" xmlns:wp14="http://schemas.microsoft.com/office/word/2010/wordprocessingDrawing" xmlns:wp="http://schemas.openxmlformats.org/drawingml/2006/wordprocessingDrawing" xmlns:w10="urn:schemas-microsoft-com:office:word" xmlns:w="http://schemas.openxmlformats.org/wordprocessingml/2006/main" xmlns:w14="http://schemas.microsoft.com/office/word/2010/wordml" xmlns:w15="http://schemas.microsoft.com/office/word/2012/wordml" xmlns:wpg="http://schemas.microsoft.com/office/word/2010/wordprocessingGroup" xmlns:wpi="http://schemas.microsoft.com/office/word/2010/wordprocessingInk" xmlns:wne="http://schemas.microsoft.com/office/word/2006/wordml" xmlns:wps="http://schemas.microsoft.com/office/word/2010/wordprocessingShape" mc:Ignorable="w14 w15 wp14">
   <w:background w:color="FFFFFF"/>
   <w:body>
     <w:p/>
     <w:p/>
-    <w:p/>
+    <w:p>
+      <w:bookmarkStart w:id="0" w:name="_GoBack"/>
+      <w:bookmarkEnd w:id="0"/>
+    </w:p>
     <w:p/>
     <w:p>
       <w:pPr>
@@ -222,21 +225,12 @@
               <w:spacing w:after="120"/>
               <w:ind w:left="175"/>
             </w:pPr>
-            <w:proofErr w:type="spellStart"/>
             <w:r>
               <w:rPr>
                 <w:rFonts w:ascii="Arial" w:eastAsia="Arial" w:hAnsi="Arial" w:cs="Arial"/>
                 <w:sz w:val="20"/>
               </w:rPr>
-              <w:t>Croci</w:t>
-            </w:r>
-            <w:proofErr w:type="spellEnd"/>
-            <w:r>
-              <w:rPr>
-                <w:rFonts w:ascii="Arial" w:eastAsia="Arial" w:hAnsi="Arial" w:cs="Arial"/>
-                <w:sz w:val="20"/>
-              </w:rPr>
-              <w:t>, Federico</w:t>
+              <w:t>Croci, Federico</w:t>
             </w:r>
           </w:p>
         </w:tc>
@@ -323,21 +317,12 @@
               <w:spacing w:after="120"/>
               <w:ind w:left="175"/>
             </w:pPr>
-            <w:proofErr w:type="spellStart"/>
             <w:r>
               <w:rPr>
                 <w:rFonts w:ascii="Arial" w:eastAsia="Arial" w:hAnsi="Arial" w:cs="Arial"/>
                 <w:sz w:val="20"/>
               </w:rPr>
-              <w:t>Budic</w:t>
-            </w:r>
-            <w:proofErr w:type="spellEnd"/>
-            <w:r>
-              <w:rPr>
-                <w:rFonts w:ascii="Arial" w:eastAsia="Arial" w:hAnsi="Arial" w:cs="Arial"/>
-                <w:sz w:val="20"/>
-              </w:rPr>
-              <w:t>, Hernán</w:t>
+              <w:t>Budic, Hernán</w:t>
             </w:r>
           </w:p>
         </w:tc>
@@ -423,23 +408,13 @@
               <w:spacing w:after="120"/>
               <w:ind w:left="175"/>
             </w:pPr>
-            <w:proofErr w:type="spellStart"/>
             <w:r>
               <w:rPr>
                 <w:rFonts w:ascii="Arial" w:eastAsia="Arial" w:hAnsi="Arial" w:cs="Arial"/>
                 <w:sz w:val="20"/>
                 <w:shd w:val="clear" w:color="auto" w:fill="FFFFFF"/>
               </w:rPr>
-              <w:t>Rodriguez</w:t>
-            </w:r>
-            <w:proofErr w:type="spellEnd"/>
-            <w:r>
-              <w:rPr>
-                <w:rFonts w:ascii="Arial" w:eastAsia="Arial" w:hAnsi="Arial" w:cs="Arial"/>
-                <w:sz w:val="20"/>
-                <w:shd w:val="clear" w:color="auto" w:fill="FFFFFF"/>
-              </w:rPr>
-              <w:t>, Maximiliano</w:t>
+              <w:t>Rodriguez, Maximiliano</w:t>
             </w:r>
           </w:p>
         </w:tc>
@@ -526,21 +501,12 @@
               <w:spacing w:after="120"/>
               <w:ind w:left="175"/>
             </w:pPr>
-            <w:proofErr w:type="spellStart"/>
             <w:r>
               <w:rPr>
                 <w:rFonts w:ascii="Arial" w:eastAsia="Arial" w:hAnsi="Arial" w:cs="Arial"/>
                 <w:sz w:val="20"/>
               </w:rPr>
-              <w:t>Tiberti</w:t>
-            </w:r>
-            <w:proofErr w:type="spellEnd"/>
-            <w:r>
-              <w:rPr>
-                <w:rFonts w:ascii="Arial" w:eastAsia="Arial" w:hAnsi="Arial" w:cs="Arial"/>
-                <w:sz w:val="20"/>
-              </w:rPr>
-              <w:t>, Franco</w:t>
+              <w:t>Tiberti, Franco</w:t>
             </w:r>
           </w:p>
         </w:tc>
@@ -656,42 +622,13 @@
           <w:i/>
           <w:sz w:val="22"/>
         </w:rPr>
-        <w:t xml:space="preserve"> Ing. Federico </w:t>
+        <w:t xml:space="preserve"> Ing. Federico Casuseslu, Ing. Nicolás Rodriguez</w:t>
       </w:r>
-      <w:proofErr w:type="spellStart"/>
-      <w:r>
-        <w:rPr>
-          <w:rFonts w:ascii="Arial" w:eastAsia="Arial" w:hAnsi="Arial" w:cs="Arial"/>
-          <w:i/>
-          <w:sz w:val="22"/>
-        </w:rPr>
-        <w:t>Casuseslu</w:t>
-      </w:r>
-      <w:proofErr w:type="spellEnd"/>
-      <w:r>
-        <w:rPr>
-          <w:rFonts w:ascii="Arial" w:eastAsia="Arial" w:hAnsi="Arial" w:cs="Arial"/>
-          <w:i/>
-          <w:sz w:val="22"/>
-        </w:rPr>
-        <w:t xml:space="preserve">, Ing. Nicolás </w:t>
-      </w:r>
-      <w:proofErr w:type="spellStart"/>
-      <w:r>
-        <w:rPr>
-          <w:rFonts w:ascii="Arial" w:eastAsia="Arial" w:hAnsi="Arial" w:cs="Arial"/>
-          <w:i/>
-          <w:sz w:val="22"/>
-        </w:rPr>
-        <w:t>Rodriguez</w:t>
-      </w:r>
-      <w:proofErr w:type="spellEnd"/>
     </w:p>
     <w:p>
       <w:pPr>
         <w:jc w:val="both"/>
       </w:pPr>
-      <w:proofErr w:type="spellStart"/>
       <w:r>
         <w:rPr>
           <w:rFonts w:ascii="Arial" w:eastAsia="Arial" w:hAnsi="Arial" w:cs="Arial"/>
@@ -699,17 +636,7 @@
           <w:i/>
           <w:sz w:val="22"/>
         </w:rPr>
-        <w:t>Controller</w:t>
-      </w:r>
-      <w:proofErr w:type="spellEnd"/>
-      <w:r>
-        <w:rPr>
-          <w:rFonts w:ascii="Arial" w:eastAsia="Arial" w:hAnsi="Arial" w:cs="Arial"/>
-          <w:b/>
-          <w:i/>
-          <w:sz w:val="22"/>
-        </w:rPr>
-        <w:t xml:space="preserve">: </w:t>
+        <w:t xml:space="preserve">Controller: </w:t>
       </w:r>
       <w:r>
         <w:rPr>
@@ -758,8 +685,8 @@
       <w:tblGrid>
         <w:gridCol w:w="1726"/>
         <w:gridCol w:w="1102"/>
-        <w:gridCol w:w="4300"/>
-        <w:gridCol w:w="2355"/>
+        <w:gridCol w:w="4698"/>
+        <w:gridCol w:w="1957"/>
       </w:tblGrid>
       <w:tr>
         <w:trPr>
@@ -767,7 +694,7 @@
         </w:trPr>
         <w:tc>
           <w:tcPr>
-            <w:tcW w:w="1725" w:type="dxa"/>
+            <w:tcW w:w="1726" w:type="dxa"/>
             <w:tcBorders>
               <w:top w:val="single" w:sz="6" w:space="0" w:color="000001"/>
               <w:left w:val="single" w:sz="6" w:space="0" w:color="000001"/>
@@ -825,7 +752,7 @@
         </w:tc>
         <w:tc>
           <w:tcPr>
-            <w:tcW w:w="4300" w:type="dxa"/>
+            <w:tcW w:w="4698" w:type="dxa"/>
             <w:tcBorders>
               <w:top w:val="single" w:sz="6" w:space="0" w:color="000001"/>
               <w:left w:val="single" w:sz="6" w:space="0" w:color="000001"/>
@@ -854,7 +781,7 @@
         </w:tc>
         <w:tc>
           <w:tcPr>
-            <w:tcW w:w="2355" w:type="dxa"/>
+            <w:tcW w:w="1957" w:type="dxa"/>
             <w:tcBorders>
               <w:top w:val="single" w:sz="6" w:space="0" w:color="000001"/>
               <w:left w:val="single" w:sz="6" w:space="0" w:color="000001"/>
@@ -889,7 +816,7 @@
         </w:trPr>
         <w:tc>
           <w:tcPr>
-            <w:tcW w:w="1725" w:type="dxa"/>
+            <w:tcW w:w="1726" w:type="dxa"/>
             <w:tcBorders>
               <w:top w:val="single" w:sz="6" w:space="0" w:color="000001"/>
               <w:left w:val="single" w:sz="6" w:space="0" w:color="000001"/>
@@ -947,7 +874,7 @@
         </w:tc>
         <w:tc>
           <w:tcPr>
-            <w:tcW w:w="4300" w:type="dxa"/>
+            <w:tcW w:w="4698" w:type="dxa"/>
             <w:tcBorders>
               <w:top w:val="single" w:sz="6" w:space="0" w:color="000001"/>
               <w:left w:val="single" w:sz="6" w:space="0" w:color="000001"/>
@@ -974,7 +901,7 @@
         </w:tc>
         <w:tc>
           <w:tcPr>
-            <w:tcW w:w="2355" w:type="dxa"/>
+            <w:tcW w:w="1957" w:type="dxa"/>
             <w:tcBorders>
               <w:top w:val="single" w:sz="6" w:space="0" w:color="000001"/>
               <w:left w:val="single" w:sz="6" w:space="0" w:color="000001"/>
@@ -991,21 +918,12 @@
               <w:widowControl w:val="0"/>
               <w:spacing w:before="40" w:after="40" w:line="288" w:lineRule="auto"/>
             </w:pPr>
-            <w:proofErr w:type="spellStart"/>
-            <w:r>
-              <w:rPr>
-                <w:rFonts w:ascii="Arial" w:eastAsia="Arial" w:hAnsi="Arial" w:cs="Arial"/>
-                <w:sz w:val="22"/>
-              </w:rPr>
-              <w:t>Tiberti</w:t>
-            </w:r>
-            <w:proofErr w:type="spellEnd"/>
-            <w:r>
-              <w:rPr>
-                <w:rFonts w:ascii="Arial" w:eastAsia="Arial" w:hAnsi="Arial" w:cs="Arial"/>
-                <w:sz w:val="22"/>
-              </w:rPr>
-              <w:t>, Franco</w:t>
+            <w:r>
+              <w:rPr>
+                <w:rFonts w:ascii="Arial" w:eastAsia="Arial" w:hAnsi="Arial" w:cs="Arial"/>
+                <w:sz w:val="22"/>
+              </w:rPr>
+              <w:t>Tiberti, Franco</w:t>
             </w:r>
           </w:p>
         </w:tc>
@@ -1016,7 +934,7 @@
         </w:trPr>
         <w:tc>
           <w:tcPr>
-            <w:tcW w:w="1725" w:type="dxa"/>
+            <w:tcW w:w="1726" w:type="dxa"/>
             <w:tcBorders>
               <w:top w:val="single" w:sz="6" w:space="0" w:color="000001"/>
               <w:left w:val="single" w:sz="6" w:space="0" w:color="000001"/>
@@ -1072,7 +990,7 @@
         </w:tc>
         <w:tc>
           <w:tcPr>
-            <w:tcW w:w="4300" w:type="dxa"/>
+            <w:tcW w:w="4698" w:type="dxa"/>
             <w:tcBorders>
               <w:top w:val="single" w:sz="6" w:space="0" w:color="000001"/>
               <w:left w:val="single" w:sz="6" w:space="0" w:color="000001"/>
@@ -1099,7 +1017,7 @@
         </w:tc>
         <w:tc>
           <w:tcPr>
-            <w:tcW w:w="2355" w:type="dxa"/>
+            <w:tcW w:w="1957" w:type="dxa"/>
             <w:tcBorders>
               <w:top w:val="single" w:sz="6" w:space="0" w:color="000001"/>
               <w:left w:val="single" w:sz="6" w:space="0" w:color="000001"/>
@@ -1116,21 +1034,12 @@
               <w:widowControl w:val="0"/>
               <w:spacing w:before="40" w:after="40" w:line="288" w:lineRule="auto"/>
             </w:pPr>
-            <w:proofErr w:type="spellStart"/>
-            <w:r>
-              <w:rPr>
-                <w:rFonts w:ascii="Arial" w:eastAsia="Arial" w:hAnsi="Arial" w:cs="Arial"/>
-                <w:sz w:val="22"/>
-              </w:rPr>
-              <w:t>Budic</w:t>
-            </w:r>
-            <w:proofErr w:type="spellEnd"/>
-            <w:r>
-              <w:rPr>
-                <w:rFonts w:ascii="Arial" w:eastAsia="Arial" w:hAnsi="Arial" w:cs="Arial"/>
-                <w:sz w:val="22"/>
-              </w:rPr>
-              <w:t>, Hernán</w:t>
+            <w:r>
+              <w:rPr>
+                <w:rFonts w:ascii="Arial" w:eastAsia="Arial" w:hAnsi="Arial" w:cs="Arial"/>
+                <w:sz w:val="22"/>
+              </w:rPr>
+              <w:t>Budic, Hernán</w:t>
             </w:r>
           </w:p>
         </w:tc>
@@ -1141,7 +1050,7 @@
         </w:trPr>
         <w:tc>
           <w:tcPr>
-            <w:tcW w:w="1725" w:type="dxa"/>
+            <w:tcW w:w="1726" w:type="dxa"/>
             <w:tcBorders>
               <w:top w:val="single" w:sz="6" w:space="0" w:color="000001"/>
               <w:left w:val="single" w:sz="6" w:space="0" w:color="000001"/>
@@ -1197,7 +1106,7 @@
         </w:tc>
         <w:tc>
           <w:tcPr>
-            <w:tcW w:w="4300" w:type="dxa"/>
+            <w:tcW w:w="4698" w:type="dxa"/>
             <w:tcBorders>
               <w:top w:val="single" w:sz="6" w:space="0" w:color="000001"/>
               <w:left w:val="single" w:sz="6" w:space="0" w:color="000001"/>
@@ -1224,7 +1133,7 @@
         </w:tc>
         <w:tc>
           <w:tcPr>
-            <w:tcW w:w="2355" w:type="dxa"/>
+            <w:tcW w:w="1957" w:type="dxa"/>
             <w:tcBorders>
               <w:top w:val="single" w:sz="6" w:space="0" w:color="000001"/>
               <w:left w:val="single" w:sz="6" w:space="0" w:color="000001"/>
@@ -1241,21 +1150,12 @@
               <w:widowControl w:val="0"/>
               <w:spacing w:before="40" w:after="40" w:line="288" w:lineRule="auto"/>
             </w:pPr>
-            <w:proofErr w:type="spellStart"/>
-            <w:r>
-              <w:rPr>
-                <w:rFonts w:ascii="Arial" w:eastAsia="Arial" w:hAnsi="Arial" w:cs="Arial"/>
-                <w:sz w:val="22"/>
-              </w:rPr>
-              <w:t>Rodriguez</w:t>
-            </w:r>
-            <w:proofErr w:type="spellEnd"/>
-            <w:r>
-              <w:rPr>
-                <w:rFonts w:ascii="Arial" w:eastAsia="Arial" w:hAnsi="Arial" w:cs="Arial"/>
-                <w:sz w:val="22"/>
-              </w:rPr>
-              <w:t>, Maximiliano</w:t>
+            <w:r>
+              <w:rPr>
+                <w:rFonts w:ascii="Arial" w:eastAsia="Arial" w:hAnsi="Arial" w:cs="Arial"/>
+                <w:sz w:val="22"/>
+              </w:rPr>
+              <w:t>Rodriguez, Maximiliano</w:t>
             </w:r>
           </w:p>
         </w:tc>
@@ -1266,7 +1166,7 @@
         </w:trPr>
         <w:tc>
           <w:tcPr>
-            <w:tcW w:w="1725" w:type="dxa"/>
+            <w:tcW w:w="1726" w:type="dxa"/>
             <w:tcBorders>
               <w:top w:val="single" w:sz="6" w:space="0" w:color="000001"/>
               <w:left w:val="single" w:sz="6" w:space="0" w:color="000001"/>
@@ -1322,7 +1222,7 @@
         </w:tc>
         <w:tc>
           <w:tcPr>
-            <w:tcW w:w="4300" w:type="dxa"/>
+            <w:tcW w:w="4698" w:type="dxa"/>
             <w:tcBorders>
               <w:top w:val="single" w:sz="6" w:space="0" w:color="000001"/>
               <w:left w:val="single" w:sz="6" w:space="0" w:color="000001"/>
@@ -1349,7 +1249,7 @@
         </w:tc>
         <w:tc>
           <w:tcPr>
-            <w:tcW w:w="2355" w:type="dxa"/>
+            <w:tcW w:w="1957" w:type="dxa"/>
             <w:tcBorders>
               <w:top w:val="single" w:sz="6" w:space="0" w:color="000001"/>
               <w:left w:val="single" w:sz="6" w:space="0" w:color="000001"/>
@@ -1366,21 +1266,12 @@
               <w:widowControl w:val="0"/>
               <w:spacing w:before="40" w:after="40" w:line="288" w:lineRule="auto"/>
             </w:pPr>
-            <w:proofErr w:type="spellStart"/>
-            <w:r>
-              <w:rPr>
-                <w:rFonts w:ascii="Arial" w:eastAsia="Arial" w:hAnsi="Arial" w:cs="Arial"/>
-                <w:sz w:val="22"/>
-              </w:rPr>
-              <w:t>Budic</w:t>
-            </w:r>
-            <w:proofErr w:type="spellEnd"/>
-            <w:r>
-              <w:rPr>
-                <w:rFonts w:ascii="Arial" w:eastAsia="Arial" w:hAnsi="Arial" w:cs="Arial"/>
-                <w:sz w:val="22"/>
-              </w:rPr>
-              <w:t>, Hernán</w:t>
+            <w:r>
+              <w:rPr>
+                <w:rFonts w:ascii="Arial" w:eastAsia="Arial" w:hAnsi="Arial" w:cs="Arial"/>
+                <w:sz w:val="22"/>
+              </w:rPr>
+              <w:t>Budic, Hernán</w:t>
             </w:r>
           </w:p>
         </w:tc>
@@ -1391,7 +1282,7 @@
         </w:trPr>
         <w:tc>
           <w:tcPr>
-            <w:tcW w:w="1725" w:type="dxa"/>
+            <w:tcW w:w="1726" w:type="dxa"/>
             <w:tcBorders>
               <w:top w:val="single" w:sz="6" w:space="0" w:color="000001"/>
               <w:left w:val="single" w:sz="6" w:space="0" w:color="000001"/>
@@ -1447,7 +1338,7 @@
         </w:tc>
         <w:tc>
           <w:tcPr>
-            <w:tcW w:w="4300" w:type="dxa"/>
+            <w:tcW w:w="4698" w:type="dxa"/>
             <w:tcBorders>
               <w:top w:val="single" w:sz="6" w:space="0" w:color="000001"/>
               <w:left w:val="single" w:sz="6" w:space="0" w:color="000001"/>
@@ -1468,29 +1359,13 @@
                 <w:rFonts w:ascii="Arial" w:eastAsia="Arial" w:hAnsi="Arial" w:cs="Arial"/>
                 <w:sz w:val="22"/>
               </w:rPr>
-              <w:t>Corrección de redundancia en objetivos del proyecto, objetivos del producto, modificación en documentación de gestión y del producto, agregado del rol “</w:t>
-            </w:r>
-            <w:proofErr w:type="spellStart"/>
-            <w:r>
-              <w:rPr>
-                <w:rFonts w:ascii="Arial" w:eastAsia="Arial" w:hAnsi="Arial" w:cs="Arial"/>
-                <w:sz w:val="22"/>
-              </w:rPr>
-              <w:t>tester</w:t>
-            </w:r>
-            <w:proofErr w:type="spellEnd"/>
-            <w:r>
-              <w:rPr>
-                <w:rFonts w:ascii="Arial" w:eastAsia="Arial" w:hAnsi="Arial" w:cs="Arial"/>
-                <w:sz w:val="22"/>
-              </w:rPr>
-              <w:t>” en organización del proyecto, fechas de los entregables, riesgos del proyecto.</w:t>
-            </w:r>
-          </w:p>
-        </w:tc>
-        <w:tc>
-          <w:tcPr>
-            <w:tcW w:w="2355" w:type="dxa"/>
+              <w:t>Corrección de redundancia en objetivos del proyecto, objetivos del producto, modificación en documentación de gestión y del producto, agregado del rol “tester” en organización del proyecto, fechas de los entregables, riesgos del proyecto.</w:t>
+            </w:r>
+          </w:p>
+        </w:tc>
+        <w:tc>
+          <w:tcPr>
+            <w:tcW w:w="1957" w:type="dxa"/>
             <w:tcBorders>
               <w:top w:val="single" w:sz="6" w:space="0" w:color="000001"/>
               <w:left w:val="single" w:sz="6" w:space="0" w:color="000001"/>
@@ -1507,21 +1382,12 @@
               <w:widowControl w:val="0"/>
               <w:spacing w:before="40" w:after="40" w:line="288" w:lineRule="auto"/>
             </w:pPr>
-            <w:proofErr w:type="spellStart"/>
-            <w:r>
-              <w:rPr>
-                <w:rFonts w:ascii="Arial" w:eastAsia="Arial" w:hAnsi="Arial" w:cs="Arial"/>
-                <w:sz w:val="22"/>
-              </w:rPr>
-              <w:t>Rodriguez</w:t>
-            </w:r>
-            <w:proofErr w:type="spellEnd"/>
-            <w:r>
-              <w:rPr>
-                <w:rFonts w:ascii="Arial" w:eastAsia="Arial" w:hAnsi="Arial" w:cs="Arial"/>
-                <w:sz w:val="22"/>
-              </w:rPr>
-              <w:t xml:space="preserve"> Maximiliano</w:t>
+            <w:r>
+              <w:rPr>
+                <w:rFonts w:ascii="Arial" w:eastAsia="Arial" w:hAnsi="Arial" w:cs="Arial"/>
+                <w:sz w:val="22"/>
+              </w:rPr>
+              <w:t>Rodriguez Maximiliano</w:t>
             </w:r>
           </w:p>
         </w:tc>
@@ -1532,7 +1398,7 @@
         </w:trPr>
         <w:tc>
           <w:tcPr>
-            <w:tcW w:w="1725" w:type="dxa"/>
+            <w:tcW w:w="1726" w:type="dxa"/>
             <w:tcBorders>
               <w:top w:val="single" w:sz="6" w:space="0" w:color="000001"/>
               <w:left w:val="single" w:sz="6" w:space="0" w:color="000001"/>
@@ -1588,7 +1454,7 @@
         </w:tc>
         <w:tc>
           <w:tcPr>
-            <w:tcW w:w="4300" w:type="dxa"/>
+            <w:tcW w:w="4698" w:type="dxa"/>
             <w:tcBorders>
               <w:top w:val="single" w:sz="6" w:space="0" w:color="000001"/>
               <w:left w:val="single" w:sz="6" w:space="0" w:color="000001"/>
@@ -1615,7 +1481,7 @@
         </w:tc>
         <w:tc>
           <w:tcPr>
-            <w:tcW w:w="2355" w:type="dxa"/>
+            <w:tcW w:w="1957" w:type="dxa"/>
             <w:tcBorders>
               <w:top w:val="single" w:sz="6" w:space="0" w:color="000001"/>
               <w:left w:val="single" w:sz="6" w:space="0" w:color="000001"/>
@@ -1632,21 +1498,12 @@
               <w:widowControl w:val="0"/>
               <w:spacing w:before="40" w:after="40" w:line="288" w:lineRule="auto"/>
             </w:pPr>
-            <w:proofErr w:type="spellStart"/>
-            <w:r>
-              <w:rPr>
-                <w:rFonts w:ascii="Arial" w:eastAsia="Arial" w:hAnsi="Arial" w:cs="Arial"/>
-                <w:sz w:val="22"/>
-              </w:rPr>
-              <w:t>Budic</w:t>
-            </w:r>
-            <w:proofErr w:type="spellEnd"/>
-            <w:r>
-              <w:rPr>
-                <w:rFonts w:ascii="Arial" w:eastAsia="Arial" w:hAnsi="Arial" w:cs="Arial"/>
-                <w:sz w:val="22"/>
-              </w:rPr>
-              <w:t>, Hernán</w:t>
+            <w:r>
+              <w:rPr>
+                <w:rFonts w:ascii="Arial" w:eastAsia="Arial" w:hAnsi="Arial" w:cs="Arial"/>
+                <w:sz w:val="22"/>
+              </w:rPr>
+              <w:t>Budic, Hernán</w:t>
             </w:r>
           </w:p>
         </w:tc>
@@ -1657,7 +1514,7 @@
         </w:trPr>
         <w:tc>
           <w:tcPr>
-            <w:tcW w:w="1725" w:type="dxa"/>
+            <w:tcW w:w="1726" w:type="dxa"/>
             <w:tcBorders>
               <w:top w:val="single" w:sz="6" w:space="0" w:color="000001"/>
               <w:left w:val="single" w:sz="6" w:space="0" w:color="000001"/>
@@ -1725,7 +1582,7 @@
         </w:tc>
         <w:tc>
           <w:tcPr>
-            <w:tcW w:w="4300" w:type="dxa"/>
+            <w:tcW w:w="4698" w:type="dxa"/>
             <w:tcBorders>
               <w:top w:val="single" w:sz="6" w:space="0" w:color="000001"/>
               <w:left w:val="single" w:sz="6" w:space="0" w:color="000001"/>
@@ -1752,31 +1609,13 @@
                 <w:sz w:val="22"/>
                 <w:szCs w:val="22"/>
               </w:rPr>
-              <w:t xml:space="preserve">Modificación resumen ejecutivo. </w:t>
-            </w:r>
-            <w:proofErr w:type="spellStart"/>
-            <w:r>
-              <w:rPr>
-                <w:rFonts w:ascii="Arial" w:hAnsi="Arial"/>
-                <w:sz w:val="22"/>
-                <w:szCs w:val="22"/>
-              </w:rPr>
-              <w:t>Interaciones</w:t>
-            </w:r>
-            <w:proofErr w:type="spellEnd"/>
-            <w:r>
-              <w:rPr>
-                <w:rFonts w:ascii="Arial" w:hAnsi="Arial"/>
-                <w:sz w:val="22"/>
-                <w:szCs w:val="22"/>
-              </w:rPr>
-              <w:t>.</w:t>
-            </w:r>
-          </w:p>
-        </w:tc>
-        <w:tc>
-          <w:tcPr>
-            <w:tcW w:w="2355" w:type="dxa"/>
+              <w:t>Modificación resumen ejecutivo. Interaciones.</w:t>
+            </w:r>
+          </w:p>
+        </w:tc>
+        <w:tc>
+          <w:tcPr>
+            <w:tcW w:w="1957" w:type="dxa"/>
             <w:tcBorders>
               <w:top w:val="single" w:sz="6" w:space="0" w:color="000001"/>
               <w:left w:val="single" w:sz="6" w:space="0" w:color="000001"/>
@@ -1798,34 +1637,14 @@
                 <w:szCs w:val="22"/>
               </w:rPr>
             </w:pPr>
-            <w:proofErr w:type="spellStart"/>
             <w:r>
               <w:rPr>
                 <w:rFonts w:ascii="Arial" w:hAnsi="Arial"/>
                 <w:sz w:val="22"/>
                 <w:szCs w:val="22"/>
               </w:rPr>
-              <w:t>Croci</w:t>
-            </w:r>
-            <w:proofErr w:type="spellEnd"/>
-            <w:r>
-              <w:rPr>
-                <w:rFonts w:ascii="Arial" w:hAnsi="Arial"/>
-                <w:sz w:val="22"/>
-                <w:szCs w:val="22"/>
-              </w:rPr>
-              <w:t xml:space="preserve">, Federico </w:t>
-            </w:r>
-            <w:proofErr w:type="spellStart"/>
-            <w:r>
-              <w:rPr>
-                <w:rFonts w:ascii="Arial" w:hAnsi="Arial"/>
-                <w:sz w:val="22"/>
-                <w:szCs w:val="22"/>
-              </w:rPr>
-              <w:t>Nicolas</w:t>
-            </w:r>
-            <w:proofErr w:type="spellEnd"/>
+              <w:t>Croci, Federico Nicolas</w:t>
+            </w:r>
           </w:p>
         </w:tc>
       </w:tr>
@@ -1835,7 +1654,7 @@
         </w:trPr>
         <w:tc>
           <w:tcPr>
-            <w:tcW w:w="1725" w:type="dxa"/>
+            <w:tcW w:w="1726" w:type="dxa"/>
             <w:tcBorders>
               <w:top w:val="single" w:sz="6" w:space="0" w:color="000001"/>
               <w:left w:val="single" w:sz="6" w:space="0" w:color="000001"/>
@@ -1903,7 +1722,7 @@
         </w:tc>
         <w:tc>
           <w:tcPr>
-            <w:tcW w:w="4300" w:type="dxa"/>
+            <w:tcW w:w="4698" w:type="dxa"/>
             <w:tcBorders>
               <w:top w:val="single" w:sz="6" w:space="0" w:color="000001"/>
               <w:left w:val="single" w:sz="6" w:space="0" w:color="000001"/>
@@ -1936,7 +1755,7 @@
         </w:tc>
         <w:tc>
           <w:tcPr>
-            <w:tcW w:w="2355" w:type="dxa"/>
+            <w:tcW w:w="1957" w:type="dxa"/>
             <w:tcBorders>
               <w:top w:val="single" w:sz="6" w:space="0" w:color="000001"/>
               <w:left w:val="single" w:sz="6" w:space="0" w:color="000001"/>
@@ -1958,23 +1777,153 @@
                 <w:szCs w:val="22"/>
               </w:rPr>
             </w:pPr>
-            <w:proofErr w:type="spellStart"/>
             <w:r>
               <w:rPr>
                 <w:rFonts w:ascii="Arial" w:hAnsi="Arial"/>
                 <w:sz w:val="22"/>
                 <w:szCs w:val="22"/>
               </w:rPr>
-              <w:t>Budic</w:t>
-            </w:r>
-            <w:proofErr w:type="spellEnd"/>
-            <w:r>
+              <w:t>Budic, Hernán</w:t>
+            </w:r>
+          </w:p>
+        </w:tc>
+      </w:tr>
+      <w:tr>
+        <w:trPr>
+          <w:jc w:val="center"/>
+        </w:trPr>
+        <w:tc>
+          <w:tcPr>
+            <w:tcW w:w="1726" w:type="dxa"/>
+            <w:tcBorders>
+              <w:top w:val="single" w:sz="6" w:space="0" w:color="000001"/>
+              <w:left w:val="single" w:sz="6" w:space="0" w:color="000001"/>
+              <w:bottom w:val="single" w:sz="6" w:space="0" w:color="000001"/>
+            </w:tcBorders>
+            <w:shd w:val="clear" w:color="auto" w:fill="FFFFFF"/>
+            <w:tcMar>
+              <w:left w:w="84" w:type="dxa"/>
+            </w:tcMar>
+          </w:tcPr>
+          <w:p>
+            <w:pPr>
+              <w:widowControl w:val="0"/>
+              <w:spacing w:before="40" w:after="40" w:line="288" w:lineRule="auto"/>
+              <w:jc w:val="center"/>
               <w:rPr>
                 <w:rFonts w:ascii="Arial" w:hAnsi="Arial"/>
                 <w:sz w:val="22"/>
                 <w:szCs w:val="22"/>
               </w:rPr>
-              <w:t>, Hernán</w:t>
+            </w:pPr>
+            <w:r>
+              <w:rPr>
+                <w:rFonts w:ascii="Arial" w:hAnsi="Arial"/>
+                <w:sz w:val="22"/>
+                <w:szCs w:val="22"/>
+              </w:rPr>
+              <w:t>16/05/2015</w:t>
+            </w:r>
+          </w:p>
+        </w:tc>
+        <w:tc>
+          <w:tcPr>
+            <w:tcW w:w="1102" w:type="dxa"/>
+            <w:tcBorders>
+              <w:top w:val="single" w:sz="6" w:space="0" w:color="000001"/>
+              <w:left w:val="single" w:sz="6" w:space="0" w:color="000001"/>
+              <w:bottom w:val="single" w:sz="6" w:space="0" w:color="000001"/>
+            </w:tcBorders>
+            <w:shd w:val="clear" w:color="auto" w:fill="FFFFFF"/>
+            <w:tcMar>
+              <w:left w:w="84" w:type="dxa"/>
+            </w:tcMar>
+          </w:tcPr>
+          <w:p>
+            <w:pPr>
+              <w:widowControl w:val="0"/>
+              <w:spacing w:before="40" w:after="40" w:line="288" w:lineRule="auto"/>
+              <w:jc w:val="center"/>
+              <w:rPr>
+                <w:rFonts w:ascii="Arial" w:hAnsi="Arial"/>
+                <w:sz w:val="22"/>
+                <w:szCs w:val="22"/>
+              </w:rPr>
+            </w:pPr>
+            <w:r>
+              <w:rPr>
+                <w:rFonts w:ascii="Arial" w:hAnsi="Arial"/>
+                <w:sz w:val="22"/>
+                <w:szCs w:val="22"/>
+              </w:rPr>
+              <w:t>5.1</w:t>
+            </w:r>
+          </w:p>
+        </w:tc>
+        <w:tc>
+          <w:tcPr>
+            <w:tcW w:w="4698" w:type="dxa"/>
+            <w:tcBorders>
+              <w:top w:val="single" w:sz="6" w:space="0" w:color="000001"/>
+              <w:left w:val="single" w:sz="6" w:space="0" w:color="000001"/>
+              <w:bottom w:val="single" w:sz="6" w:space="0" w:color="000001"/>
+            </w:tcBorders>
+            <w:shd w:val="clear" w:color="auto" w:fill="FFFFFF"/>
+            <w:tcMar>
+              <w:left w:w="84" w:type="dxa"/>
+            </w:tcMar>
+          </w:tcPr>
+          <w:p>
+            <w:pPr>
+              <w:widowControl w:val="0"/>
+              <w:spacing w:before="40" w:after="40" w:line="288" w:lineRule="auto"/>
+              <w:rPr>
+                <w:rFonts w:ascii="Arial" w:hAnsi="Arial"/>
+                <w:sz w:val="22"/>
+                <w:szCs w:val="22"/>
+              </w:rPr>
+            </w:pPr>
+            <w:r>
+              <w:rPr>
+                <w:rFonts w:ascii="Arial" w:hAnsi="Arial"/>
+                <w:sz w:val="22"/>
+                <w:szCs w:val="22"/>
+              </w:rPr>
+              <w:t>Insercion de nuevos entregables</w:t>
+            </w:r>
+          </w:p>
+        </w:tc>
+        <w:tc>
+          <w:tcPr>
+            <w:tcW w:w="1957" w:type="dxa"/>
+            <w:tcBorders>
+              <w:top w:val="single" w:sz="6" w:space="0" w:color="000001"/>
+              <w:left w:val="single" w:sz="6" w:space="0" w:color="000001"/>
+              <w:bottom w:val="single" w:sz="6" w:space="0" w:color="000001"/>
+              <w:right w:val="single" w:sz="6" w:space="0" w:color="000001"/>
+            </w:tcBorders>
+            <w:shd w:val="clear" w:color="auto" w:fill="FFFFFF"/>
+            <w:tcMar>
+              <w:left w:w="84" w:type="dxa"/>
+            </w:tcMar>
+          </w:tcPr>
+          <w:p>
+            <w:pPr>
+              <w:widowControl w:val="0"/>
+              <w:spacing w:before="40" w:after="40" w:line="288" w:lineRule="auto"/>
+              <w:rPr>
+                <w:rFonts w:ascii="Arial" w:hAnsi="Arial"/>
+                <w:sz w:val="22"/>
+                <w:szCs w:val="22"/>
+              </w:rPr>
+            </w:pPr>
+            <w:r>
+              <w:rPr>
+                <w:rFonts w:ascii="Arial" w:hAnsi="Arial"/>
+                <w:sz w:val="22"/>
+                <w:szCs w:val="22"/>
+              </w:rPr>
+              <w:t>Rodriguez, Maximiliano</w:t>
             </w:r>
           </w:p>
         </w:tc>
@@ -1984,8 +1933,6 @@
       <w:pPr>
         <w:jc w:val="center"/>
       </w:pPr>
-      <w:bookmarkStart w:id="0" w:name="_GoBack"/>
-      <w:bookmarkEnd w:id="0"/>
       <w:r>
         <w:rPr>
           <w:rFonts w:ascii="Arial" w:eastAsia="Arial" w:hAnsi="Arial" w:cs="Arial"/>
@@ -2144,23 +2091,7 @@
                 <w:rFonts w:ascii="Arial" w:eastAsia="Arial" w:hAnsi="Arial" w:cs="Arial"/>
                 <w:sz w:val="22"/>
               </w:rPr>
-              <w:t xml:space="preserve">           Son muchas las situaciones en donde los emprendedores chicos no son capaces de cumplir las condiciones establecidas por los bancos para conseguir fondos para sus proyectos. </w:t>
-            </w:r>
-            <w:proofErr w:type="spellStart"/>
-            <w:r>
-              <w:rPr>
-                <w:rFonts w:ascii="Arial" w:eastAsia="Arial" w:hAnsi="Arial" w:cs="Arial"/>
-                <w:sz w:val="22"/>
-              </w:rPr>
-              <w:t>AsociateYa</w:t>
-            </w:r>
-            <w:proofErr w:type="spellEnd"/>
-            <w:r>
-              <w:rPr>
-                <w:rFonts w:ascii="Arial" w:eastAsia="Arial" w:hAnsi="Arial" w:cs="Arial"/>
-                <w:sz w:val="22"/>
-              </w:rPr>
-              <w:t xml:space="preserve"> apunta a satisfacer esta necesidad, brindándoles a los emprendedores la oportunidad de captar dichos fondos en forma masiva para ayudarlos a llevar a cabo sus emprendimientos. </w:t>
+              <w:t xml:space="preserve">           Son muchas las situaciones en donde los emprendedores chicos no son capaces de cumplir las condiciones establecidas por los bancos para conseguir fondos para sus proyectos. AsociateYa apunta a satisfacer esta necesidad, brindándoles a los emprendedores la oportunidad de captar dichos fondos en forma masiva para ayudarlos a llevar a cabo sus emprendimientos. </w:t>
             </w:r>
           </w:p>
           <w:p/>
@@ -2190,39 +2121,7 @@
                 <w:rFonts w:ascii="Arial" w:eastAsia="Arial" w:hAnsi="Arial" w:cs="Arial"/>
                 <w:sz w:val="22"/>
               </w:rPr>
-              <w:t xml:space="preserve">           Si bien actualmente existen varias páginas de </w:t>
-            </w:r>
-            <w:proofErr w:type="spellStart"/>
-            <w:r>
-              <w:rPr>
-                <w:rFonts w:ascii="Arial" w:eastAsia="Arial" w:hAnsi="Arial" w:cs="Arial"/>
-                <w:sz w:val="22"/>
-              </w:rPr>
-              <w:t>crowdfounding</w:t>
-            </w:r>
-            <w:proofErr w:type="spellEnd"/>
-            <w:r>
-              <w:rPr>
-                <w:rFonts w:ascii="Arial" w:eastAsia="Arial" w:hAnsi="Arial" w:cs="Arial"/>
-                <w:sz w:val="22"/>
-              </w:rPr>
-              <w:t xml:space="preserve"> que brindan un servicio similar, </w:t>
-            </w:r>
-            <w:proofErr w:type="spellStart"/>
-            <w:r>
-              <w:rPr>
-                <w:rFonts w:ascii="Arial" w:eastAsia="Arial" w:hAnsi="Arial" w:cs="Arial"/>
-                <w:sz w:val="22"/>
-              </w:rPr>
-              <w:t>AsociateYa</w:t>
-            </w:r>
-            <w:proofErr w:type="spellEnd"/>
-            <w:r>
-              <w:rPr>
-                <w:rFonts w:ascii="Arial" w:eastAsia="Arial" w:hAnsi="Arial" w:cs="Arial"/>
-                <w:sz w:val="22"/>
-              </w:rPr>
-              <w:t xml:space="preserve"> planea destacarse de sus competidores por su simplicidad y facilidad a la hora de realizar las transacciones, así como por sus bajas comisiones, brindado mayor accesibilidad para los emprendedores más chicos.</w:t>
+              <w:t xml:space="preserve">           Si bien actualmente existen varias páginas de crowdfounding que brindan un servicio similar, AsociateYa planea destacarse de sus competidores por su simplicidad y facilidad a la hora de realizar las transacciones, así como por sus bajas comisiones, brindado mayor accesibilidad para los emprendedores más chicos.</w:t>
             </w:r>
           </w:p>
           <w:p/>
@@ -2473,7 +2372,6 @@
               </w:rPr>
               <w:t xml:space="preserve"> código fuente del </w:t>
             </w:r>
-            <w:proofErr w:type="spellStart"/>
             <w:r>
               <w:rPr>
                 <w:rFonts w:ascii="Arial" w:eastAsia="Arial" w:hAnsi="Arial" w:cs="Arial"/>
@@ -2481,7 +2379,6 @@
               </w:rPr>
               <w:t>front-end</w:t>
             </w:r>
-            <w:proofErr w:type="spellEnd"/>
             <w:r>
               <w:rPr>
                 <w:rFonts w:ascii="Arial" w:eastAsia="Arial" w:hAnsi="Arial" w:cs="Arial"/>
@@ -2572,17 +2469,8 @@
                 <w:rFonts w:ascii="Arial" w:eastAsia="Arial" w:hAnsi="Arial" w:cs="Arial"/>
                 <w:sz w:val="22"/>
               </w:rPr>
-              <w:t xml:space="preserve"> back-</w:t>
-            </w:r>
-            <w:proofErr w:type="spellStart"/>
-            <w:r>
-              <w:rPr>
-                <w:rFonts w:ascii="Arial" w:eastAsia="Arial" w:hAnsi="Arial" w:cs="Arial"/>
-                <w:sz w:val="22"/>
-              </w:rPr>
-              <w:t>end</w:t>
-            </w:r>
-            <w:proofErr w:type="spellEnd"/>
+              <w:t xml:space="preserve"> back-end</w:t>
+            </w:r>
           </w:p>
           <w:p>
             <w:pPr>
@@ -2608,39 +2496,7 @@
                 <w:rFonts w:ascii="Arial" w:eastAsia="Arial" w:hAnsi="Arial" w:cs="Arial"/>
                 <w:sz w:val="22"/>
               </w:rPr>
-              <w:t xml:space="preserve">scripts del </w:t>
-            </w:r>
-            <w:proofErr w:type="spellStart"/>
-            <w:r>
-              <w:rPr>
-                <w:rFonts w:ascii="Arial" w:eastAsia="Arial" w:hAnsi="Arial" w:cs="Arial"/>
-                <w:sz w:val="22"/>
-              </w:rPr>
-              <w:t>front-end</w:t>
-            </w:r>
-            <w:proofErr w:type="spellEnd"/>
-            <w:r>
-              <w:rPr>
-                <w:rFonts w:ascii="Arial" w:eastAsia="Arial" w:hAnsi="Arial" w:cs="Arial"/>
-                <w:sz w:val="22"/>
-              </w:rPr>
-              <w:t>, back-</w:t>
-            </w:r>
-            <w:proofErr w:type="spellStart"/>
-            <w:r>
-              <w:rPr>
-                <w:rFonts w:ascii="Arial" w:eastAsia="Arial" w:hAnsi="Arial" w:cs="Arial"/>
-                <w:sz w:val="22"/>
-              </w:rPr>
-              <w:t>end</w:t>
-            </w:r>
-            <w:proofErr w:type="spellEnd"/>
-            <w:r>
-              <w:rPr>
-                <w:rFonts w:ascii="Arial" w:eastAsia="Arial" w:hAnsi="Arial" w:cs="Arial"/>
-                <w:sz w:val="22"/>
-              </w:rPr>
-              <w:t xml:space="preserve"> y base de datos probados y corregidos.</w:t>
+              <w:t>scripts del front-end, back-end y base de datos probados y corregidos.</w:t>
             </w:r>
             <w:r>
               <w:rPr>
@@ -2654,14 +2510,7 @@
                 <w:rFonts w:ascii="Arial" w:eastAsia="Arial" w:hAnsi="Arial" w:cs="Arial"/>
                 <w:sz w:val="22"/>
               </w:rPr>
-              <w:t>Manual de instalación de las aplicaciones y script de creación inicial</w:t>
-            </w:r>
-            <w:r>
-              <w:rPr>
-                <w:rFonts w:ascii="Arial" w:eastAsia="Arial" w:hAnsi="Arial" w:cs="Arial"/>
-                <w:sz w:val="22"/>
-              </w:rPr>
-              <w:t>.</w:t>
+              <w:t>Manual de instalación de las aplicaciones y script de creación inicial.</w:t>
             </w:r>
           </w:p>
           <w:p>
@@ -2709,15 +2558,25 @@
               <w:ind w:firstLine="360"/>
               <w:rPr>
                 <w:rFonts w:ascii="Arial" w:eastAsia="Arial" w:hAnsi="Arial" w:cs="Arial"/>
-                <w:sz w:val="22"/>
-              </w:rPr>
-            </w:pPr>
-            <w:r>
-              <w:rPr>
-                <w:rFonts w:ascii="Arial" w:eastAsia="Arial" w:hAnsi="Arial" w:cs="Arial"/>
-                <w:sz w:val="22"/>
-              </w:rPr>
-              <w:t>Presupuesto</w:t>
+                <w:color w:val="FF0000"/>
+                <w:sz w:val="22"/>
+              </w:rPr>
+            </w:pPr>
+            <w:r>
+              <w:rPr>
+                <w:rFonts w:ascii="Arial" w:eastAsia="Arial" w:hAnsi="Arial" w:cs="Arial"/>
+                <w:color w:val="FF0000"/>
+                <w:sz w:val="22"/>
+              </w:rPr>
+              <w:t>Estimacion de c</w:t>
+            </w:r>
+            <w:r>
+              <w:rPr>
+                <w:rFonts w:ascii="Arial" w:eastAsia="Arial" w:hAnsi="Arial" w:cs="Arial"/>
+                <w:color w:val="FF0000"/>
+                <w:sz w:val="22"/>
+              </w:rPr>
+              <w:t>ostos</w:t>
             </w:r>
           </w:p>
           <w:p>
@@ -2856,15 +2715,17 @@
               <w:ind w:firstLine="360"/>
               <w:rPr>
                 <w:rFonts w:ascii="Arial" w:eastAsia="Arial" w:hAnsi="Arial" w:cs="Arial"/>
-                <w:sz w:val="22"/>
-              </w:rPr>
-            </w:pPr>
-            <w:r>
-              <w:rPr>
-                <w:rFonts w:ascii="Arial" w:eastAsia="Arial" w:hAnsi="Arial" w:cs="Arial"/>
-                <w:sz w:val="22"/>
-              </w:rPr>
-              <w:t>Gantt</w:t>
+                <w:color w:val="FF0000"/>
+                <w:sz w:val="22"/>
+              </w:rPr>
+            </w:pPr>
+            <w:r>
+              <w:rPr>
+                <w:rFonts w:ascii="Arial" w:eastAsia="Arial" w:hAnsi="Arial" w:cs="Arial"/>
+                <w:color w:val="FF0000"/>
+                <w:sz w:val="22"/>
+              </w:rPr>
+              <w:t>PERT</w:t>
             </w:r>
           </w:p>
           <w:p>
@@ -2876,22 +2737,17 @@
               <w:ind w:firstLine="360"/>
               <w:rPr>
                 <w:rFonts w:ascii="Arial" w:eastAsia="Arial" w:hAnsi="Arial" w:cs="Arial"/>
-                <w:sz w:val="22"/>
-              </w:rPr>
-            </w:pPr>
-            <w:r>
-              <w:rPr>
-                <w:rFonts w:ascii="Arial" w:eastAsia="Arial" w:hAnsi="Arial" w:cs="Arial"/>
-                <w:sz w:val="22"/>
-              </w:rPr>
-              <w:t>Matriz de roles y responsabilidades</w:t>
-            </w:r>
-            <w:r>
-              <w:rPr>
-                <w:rFonts w:ascii="Arial" w:eastAsia="Arial" w:hAnsi="Arial" w:cs="Arial"/>
-                <w:sz w:val="22"/>
-              </w:rPr>
-              <w:t xml:space="preserve"> </w:t>
+                <w:color w:val="FF0000"/>
+                <w:sz w:val="22"/>
+              </w:rPr>
+            </w:pPr>
+            <w:r>
+              <w:rPr>
+                <w:rFonts w:ascii="Arial" w:eastAsia="Arial" w:hAnsi="Arial" w:cs="Arial"/>
+                <w:color w:val="FF0000"/>
+                <w:sz w:val="22"/>
+              </w:rPr>
+              <w:t>Tabla de tareas</w:t>
             </w:r>
           </w:p>
           <w:p>
@@ -2903,15 +2759,17 @@
               <w:ind w:firstLine="360"/>
               <w:rPr>
                 <w:rFonts w:ascii="Arial" w:eastAsia="Arial" w:hAnsi="Arial" w:cs="Arial"/>
-                <w:sz w:val="22"/>
-              </w:rPr>
-            </w:pPr>
-            <w:r>
-              <w:rPr>
-                <w:rFonts w:ascii="Arial" w:eastAsia="Arial" w:hAnsi="Arial" w:cs="Arial"/>
-                <w:sz w:val="22"/>
-              </w:rPr>
-              <w:t>Matriz de comunicaciones</w:t>
+                <w:color w:val="FF0000"/>
+                <w:sz w:val="22"/>
+              </w:rPr>
+            </w:pPr>
+            <w:r>
+              <w:rPr>
+                <w:rFonts w:ascii="Arial" w:eastAsia="Arial" w:hAnsi="Arial" w:cs="Arial"/>
+                <w:color w:val="FF0000"/>
+                <w:sz w:val="22"/>
+              </w:rPr>
+              <w:t>Tabla de riesgos</w:t>
             </w:r>
           </w:p>
           <w:p>
@@ -2931,7 +2789,7 @@
                 <w:rFonts w:ascii="Arial" w:eastAsia="Arial" w:hAnsi="Arial" w:cs="Arial"/>
                 <w:sz w:val="22"/>
               </w:rPr>
-              <w:t>Matriz de habilidades y competencias</w:t>
+              <w:t>Gantt</w:t>
             </w:r>
           </w:p>
           <w:p>
@@ -2951,7 +2809,7 @@
                 <w:rFonts w:ascii="Arial" w:eastAsia="Arial" w:hAnsi="Arial" w:cs="Arial"/>
                 <w:sz w:val="22"/>
               </w:rPr>
-              <w:t>Cierre de proyecto</w:t>
+              <w:t xml:space="preserve">Matriz de roles y responsabilidades </w:t>
             </w:r>
           </w:p>
           <w:p>
@@ -2971,6 +2829,66 @@
                 <w:rFonts w:ascii="Arial" w:eastAsia="Arial" w:hAnsi="Arial" w:cs="Arial"/>
                 <w:sz w:val="22"/>
               </w:rPr>
+              <w:t>Matriz de comunicaciones</w:t>
+            </w:r>
+          </w:p>
+          <w:p>
+            <w:pPr>
+              <w:numPr>
+                <w:ilvl w:val="0"/>
+                <w:numId w:val="1"/>
+              </w:numPr>
+              <w:ind w:firstLine="360"/>
+              <w:rPr>
+                <w:rFonts w:ascii="Arial" w:eastAsia="Arial" w:hAnsi="Arial" w:cs="Arial"/>
+                <w:sz w:val="22"/>
+              </w:rPr>
+            </w:pPr>
+            <w:r>
+              <w:rPr>
+                <w:rFonts w:ascii="Arial" w:eastAsia="Arial" w:hAnsi="Arial" w:cs="Arial"/>
+                <w:sz w:val="22"/>
+              </w:rPr>
+              <w:t>Matriz de habilidades y competencias</w:t>
+            </w:r>
+          </w:p>
+          <w:p>
+            <w:pPr>
+              <w:numPr>
+                <w:ilvl w:val="0"/>
+                <w:numId w:val="1"/>
+              </w:numPr>
+              <w:ind w:firstLine="360"/>
+              <w:rPr>
+                <w:rFonts w:ascii="Arial" w:eastAsia="Arial" w:hAnsi="Arial" w:cs="Arial"/>
+                <w:sz w:val="22"/>
+              </w:rPr>
+            </w:pPr>
+            <w:r>
+              <w:rPr>
+                <w:rFonts w:ascii="Arial" w:eastAsia="Arial" w:hAnsi="Arial" w:cs="Arial"/>
+                <w:sz w:val="22"/>
+              </w:rPr>
+              <w:t>Cierre de proyecto</w:t>
+            </w:r>
+          </w:p>
+          <w:p>
+            <w:pPr>
+              <w:numPr>
+                <w:ilvl w:val="0"/>
+                <w:numId w:val="1"/>
+              </w:numPr>
+              <w:ind w:firstLine="360"/>
+              <w:rPr>
+                <w:rFonts w:ascii="Arial" w:eastAsia="Arial" w:hAnsi="Arial" w:cs="Arial"/>
+                <w:sz w:val="22"/>
+              </w:rPr>
+            </w:pPr>
+            <w:r>
+              <w:rPr>
+                <w:rFonts w:ascii="Arial" w:eastAsia="Arial" w:hAnsi="Arial" w:cs="Arial"/>
+                <w:sz w:val="22"/>
+              </w:rPr>
               <w:t>Lecciones aprendidas</w:t>
             </w:r>
           </w:p>
@@ -3059,17 +2977,8 @@
                 <w:rFonts w:ascii="Arial" w:eastAsia="Arial" w:hAnsi="Arial" w:cs="Arial"/>
                 <w:sz w:val="22"/>
               </w:rPr>
-              <w:t xml:space="preserve">Maqueta del </w:t>
-            </w:r>
-            <w:proofErr w:type="spellStart"/>
-            <w:r>
-              <w:rPr>
-                <w:rFonts w:ascii="Arial" w:eastAsia="Arial" w:hAnsi="Arial" w:cs="Arial"/>
-                <w:sz w:val="22"/>
-              </w:rPr>
-              <w:t>front-end</w:t>
-            </w:r>
-            <w:proofErr w:type="spellEnd"/>
+              <w:t>Maqueta del front-end</w:t>
+            </w:r>
           </w:p>
           <w:p>
             <w:pPr>
@@ -3088,6 +2997,7 @@
                 <w:rFonts w:ascii="Arial" w:eastAsia="Arial" w:hAnsi="Arial" w:cs="Arial"/>
                 <w:sz w:val="22"/>
               </w:rPr>
+              <w:lastRenderedPageBreak/>
               <w:t>Especificaciones</w:t>
             </w:r>
             <w:r>
@@ -3116,6 +3026,28 @@
                 <w:sz w:val="22"/>
               </w:rPr>
               <w:t>Casos de prueba</w:t>
+            </w:r>
+          </w:p>
+          <w:p>
+            <w:pPr>
+              <w:numPr>
+                <w:ilvl w:val="0"/>
+                <w:numId w:val="1"/>
+              </w:numPr>
+              <w:ind w:firstLine="360"/>
+              <w:rPr>
+                <w:rFonts w:ascii="Arial" w:eastAsia="Arial" w:hAnsi="Arial" w:cs="Arial"/>
+                <w:color w:val="FF0000"/>
+                <w:sz w:val="22"/>
+              </w:rPr>
+            </w:pPr>
+            <w:r>
+              <w:rPr>
+                <w:rFonts w:ascii="Arial" w:eastAsia="Arial" w:hAnsi="Arial" w:cs="Arial"/>
+                <w:color w:val="FF0000"/>
+                <w:sz w:val="22"/>
+              </w:rPr>
+              <w:t>Plan de pruebas</w:t>
             </w:r>
           </w:p>
           <w:p>
@@ -3309,21 +3241,12 @@
                 <w:sz w:val="22"/>
               </w:rPr>
             </w:pPr>
-            <w:proofErr w:type="spellStart"/>
-            <w:r>
-              <w:rPr>
-                <w:rFonts w:ascii="Arial" w:eastAsia="Arial" w:hAnsi="Arial" w:cs="Arial"/>
-                <w:sz w:val="22"/>
-              </w:rPr>
-              <w:t>Tester</w:t>
-            </w:r>
-            <w:proofErr w:type="spellEnd"/>
-            <w:r>
-              <w:rPr>
-                <w:rFonts w:ascii="Arial" w:eastAsia="Arial" w:hAnsi="Arial" w:cs="Arial"/>
-                <w:sz w:val="22"/>
-              </w:rPr>
-              <w:t>: encargado de realizar las pruebas.</w:t>
+            <w:r>
+              <w:rPr>
+                <w:rFonts w:ascii="Arial" w:eastAsia="Arial" w:hAnsi="Arial" w:cs="Arial"/>
+                <w:sz w:val="22"/>
+              </w:rPr>
+              <w:t>Tester: encargado de realizar las pruebas.</w:t>
             </w:r>
           </w:p>
           <w:p>
@@ -3541,23 +3464,7 @@
                 <w:rFonts w:ascii="Arial" w:eastAsia="Arial" w:hAnsi="Arial" w:cs="Arial"/>
                 <w:sz w:val="22"/>
               </w:rPr>
-              <w:t xml:space="preserve">La comunicación del Project Manager hacia los integrantes del proyecto deberá ser constante, para poder tener un </w:t>
-            </w:r>
-            <w:proofErr w:type="spellStart"/>
-            <w:r>
-              <w:rPr>
-                <w:rFonts w:ascii="Arial" w:eastAsia="Arial" w:hAnsi="Arial" w:cs="Arial"/>
-                <w:sz w:val="22"/>
-              </w:rPr>
-              <w:t>feedback</w:t>
-            </w:r>
-            <w:proofErr w:type="spellEnd"/>
-            <w:r>
-              <w:rPr>
-                <w:rFonts w:ascii="Arial" w:eastAsia="Arial" w:hAnsi="Arial" w:cs="Arial"/>
-                <w:sz w:val="22"/>
-              </w:rPr>
-              <w:t xml:space="preserve"> de las tareas realizadas por cada uno de ellos, y no tener mayores variaciones en el calendario planteado en el análisis inicial.</w:t>
+              <w:t>La comunicación del Project Manager hacia los integrantes del proyecto deberá ser constante, para poder tener un feedback de las tareas realizadas por cada uno de ellos, y no tener mayores variaciones en el calendario planteado en el análisis inicial.</w:t>
             </w:r>
           </w:p>
           <w:p>
@@ -3578,6 +3485,7 @@
                 <w:rFonts w:ascii="Arial" w:eastAsia="Arial" w:hAnsi="Arial" w:cs="Arial"/>
                 <w:sz w:val="22"/>
               </w:rPr>
+              <w:lastRenderedPageBreak/>
               <w:t>La ejecución y control de todas las tareas, serán supervisadas por el PM mediante reuniones con los distintos integrantes del equipo. Estas reuniones podrán tener un informe de avance utilizando técnicas como EVM.</w:t>
             </w:r>
             <w:r>
@@ -3601,7 +3509,6 @@
                 <w:rFonts w:ascii="Arial" w:eastAsia="Arial" w:hAnsi="Arial" w:cs="Arial"/>
                 <w:sz w:val="22"/>
               </w:rPr>
-              <w:lastRenderedPageBreak/>
               <w:t>Todo cambio que se deba realizar, deberá ser analizado previamente para ver el impacto económico, temporal u otros.</w:t>
             </w:r>
             <w:r>
@@ -3678,23 +3585,7 @@
                 <w:sz w:val="22"/>
               </w:rPr>
               <w:br/>
-              <w:t xml:space="preserve">El proyecto se llevará a cabo en una modalidad iterativa basada en 4 iteraciones incrementales. De esta forma, el sistema se desarrollará poco a poco y se obtendrá un </w:t>
-            </w:r>
-            <w:proofErr w:type="spellStart"/>
-            <w:r>
-              <w:rPr>
-                <w:rFonts w:ascii="Arial" w:eastAsia="Arial" w:hAnsi="Arial" w:cs="Arial"/>
-                <w:sz w:val="22"/>
-              </w:rPr>
-              <w:t>feedback</w:t>
-            </w:r>
-            <w:proofErr w:type="spellEnd"/>
-            <w:r>
-              <w:rPr>
-                <w:rFonts w:ascii="Arial" w:eastAsia="Arial" w:hAnsi="Arial" w:cs="Arial"/>
-                <w:sz w:val="22"/>
-              </w:rPr>
-              <w:t xml:space="preserve"> continuo por parte de los usuarios.</w:t>
+              <w:t>El proyecto se llevará a cabo en una modalidad iterativa basada en 4 iteraciones incrementales. De esta forma, el sistema se desarrollará poco a poco y se obtendrá un feedback continuo por parte de los usuarios.</w:t>
             </w:r>
           </w:p>
           <w:p>
@@ -3736,39 +3627,7 @@
                 <w:rFonts w:ascii="Arial" w:eastAsia="Arial" w:hAnsi="Arial" w:cs="Arial"/>
                 <w:sz w:val="22"/>
               </w:rPr>
-              <w:t>Análisis, diseño, desarrollo y pruebas de la interfaz de usuario de la aplicación (</w:t>
-            </w:r>
-            <w:proofErr w:type="spellStart"/>
-            <w:r>
-              <w:rPr>
-                <w:rFonts w:ascii="Arial" w:eastAsia="Arial" w:hAnsi="Arial" w:cs="Arial"/>
-                <w:sz w:val="22"/>
-              </w:rPr>
-              <w:t>front</w:t>
-            </w:r>
-            <w:proofErr w:type="spellEnd"/>
-            <w:r>
-              <w:rPr>
-                <w:rFonts w:ascii="Arial" w:eastAsia="Arial" w:hAnsi="Arial" w:cs="Arial"/>
-                <w:sz w:val="22"/>
-              </w:rPr>
-              <w:t xml:space="preserve"> </w:t>
-            </w:r>
-            <w:proofErr w:type="spellStart"/>
-            <w:r>
-              <w:rPr>
-                <w:rFonts w:ascii="Arial" w:eastAsia="Arial" w:hAnsi="Arial" w:cs="Arial"/>
-                <w:sz w:val="22"/>
-              </w:rPr>
-              <w:t>end</w:t>
-            </w:r>
-            <w:proofErr w:type="spellEnd"/>
-            <w:r>
-              <w:rPr>
-                <w:rFonts w:ascii="Arial" w:eastAsia="Arial" w:hAnsi="Arial" w:cs="Arial"/>
-                <w:sz w:val="22"/>
-              </w:rPr>
-              <w:t>) sin conexión a la base ni al servidor web, solo navegación por el mismo.</w:t>
+              <w:t>Análisis, diseño, desarrollo y pruebas de la interfaz de usuario de la aplicación (front end) sin conexión a la base ni al servidor web, solo navegación por el mismo.</w:t>
             </w:r>
           </w:p>
           <w:p>
@@ -3814,23 +3673,7 @@
                 <w:rFonts w:ascii="Arial" w:eastAsia="Arial" w:hAnsi="Arial" w:cs="Arial"/>
                 <w:sz w:val="22"/>
               </w:rPr>
-              <w:t>Análisis, diseño, desarrollo y pruebas de la lógica de la aplicación (back-</w:t>
-            </w:r>
-            <w:proofErr w:type="spellStart"/>
-            <w:r>
-              <w:rPr>
-                <w:rFonts w:ascii="Arial" w:eastAsia="Arial" w:hAnsi="Arial" w:cs="Arial"/>
-                <w:sz w:val="22"/>
-              </w:rPr>
-              <w:t>end</w:t>
-            </w:r>
-            <w:proofErr w:type="spellEnd"/>
-            <w:r>
-              <w:rPr>
-                <w:rFonts w:ascii="Arial" w:eastAsia="Arial" w:hAnsi="Arial" w:cs="Arial"/>
-                <w:sz w:val="22"/>
-              </w:rPr>
-              <w:t>) e integración con la interfaz.</w:t>
+              <w:t>Análisis, diseño, desarrollo y pruebas de la lógica de la aplicación (back-end) e integración con la interfaz.</w:t>
             </w:r>
           </w:p>
           <w:p>
@@ -3860,39 +3703,7 @@
                 <w:rFonts w:ascii="Arial" w:eastAsia="Arial" w:hAnsi="Arial" w:cs="Arial"/>
                 <w:sz w:val="22"/>
               </w:rPr>
-              <w:t xml:space="preserve"> </w:t>
-            </w:r>
-            <w:proofErr w:type="spellStart"/>
-            <w:r>
-              <w:rPr>
-                <w:rFonts w:ascii="Arial" w:eastAsia="Arial" w:hAnsi="Arial" w:cs="Arial"/>
-                <w:sz w:val="22"/>
-              </w:rPr>
-              <w:t>front-end</w:t>
-            </w:r>
-            <w:proofErr w:type="spellEnd"/>
-            <w:r>
-              <w:rPr>
-                <w:rFonts w:ascii="Arial" w:eastAsia="Arial" w:hAnsi="Arial" w:cs="Arial"/>
-                <w:sz w:val="22"/>
-              </w:rPr>
-              <w:t xml:space="preserve"> funcionando con back-</w:t>
-            </w:r>
-            <w:proofErr w:type="spellStart"/>
-            <w:r>
-              <w:rPr>
-                <w:rFonts w:ascii="Arial" w:eastAsia="Arial" w:hAnsi="Arial" w:cs="Arial"/>
-                <w:sz w:val="22"/>
-              </w:rPr>
-              <w:t>end</w:t>
-            </w:r>
-            <w:proofErr w:type="spellEnd"/>
-            <w:r>
-              <w:rPr>
-                <w:rFonts w:ascii="Arial" w:eastAsia="Arial" w:hAnsi="Arial" w:cs="Arial"/>
-                <w:sz w:val="22"/>
-              </w:rPr>
-              <w:t>.</w:t>
+              <w:t xml:space="preserve"> front-end funcionando con back-end.</w:t>
             </w:r>
             <w:r>
               <w:rPr>
@@ -4324,23 +4135,7 @@
                 <w:rFonts w:ascii="Arial" w:eastAsia="Arial" w:hAnsi="Arial" w:cs="Arial"/>
                 <w:sz w:val="22"/>
               </w:rPr>
-              <w:t xml:space="preserve">Se asume que el entorno de producción utilizará </w:t>
-            </w:r>
-            <w:proofErr w:type="spellStart"/>
-            <w:r>
-              <w:rPr>
-                <w:rFonts w:ascii="Arial" w:eastAsia="Arial" w:hAnsi="Arial" w:cs="Arial"/>
-                <w:sz w:val="22"/>
-              </w:rPr>
-              <w:t>MySQL</w:t>
-            </w:r>
-            <w:proofErr w:type="spellEnd"/>
-            <w:r>
-              <w:rPr>
-                <w:rFonts w:ascii="Arial" w:eastAsia="Arial" w:hAnsi="Arial" w:cs="Arial"/>
-                <w:sz w:val="22"/>
-              </w:rPr>
-              <w:t xml:space="preserve"> como motor de la base de datos.</w:t>
+              <w:t>Se asume que el entorno de producción utilizará MySQL como motor de la base de datos.</w:t>
             </w:r>
           </w:p>
           <w:p/>
@@ -4526,23 +4321,7 @@
           <w:rFonts w:ascii="Arial" w:eastAsia="Arial" w:hAnsi="Arial" w:cs="Arial"/>
           <w:sz w:val="22"/>
         </w:rPr>
-        <w:t>Fecha</w:t>
-      </w:r>
-      <w:proofErr w:type="gramStart"/>
-      <w:r>
-        <w:rPr>
-          <w:rFonts w:ascii="Arial" w:eastAsia="Arial" w:hAnsi="Arial" w:cs="Arial"/>
-          <w:sz w:val="22"/>
-        </w:rPr>
-        <w:t>:_</w:t>
-      </w:r>
-      <w:proofErr w:type="gramEnd"/>
-      <w:r>
-        <w:rPr>
-          <w:rFonts w:ascii="Arial" w:eastAsia="Arial" w:hAnsi="Arial" w:cs="Arial"/>
-          <w:sz w:val="22"/>
-        </w:rPr>
-        <w:t>________________</w:t>
+        <w:t>Fecha:_________________</w:t>
       </w:r>
       <w:r>
         <w:rPr>
@@ -4612,23 +4391,7 @@
           <w:rFonts w:ascii="Arial" w:eastAsia="Arial" w:hAnsi="Arial" w:cs="Arial"/>
           <w:sz w:val="22"/>
         </w:rPr>
-        <w:t>Fecha</w:t>
-      </w:r>
-      <w:proofErr w:type="gramStart"/>
-      <w:r>
-        <w:rPr>
-          <w:rFonts w:ascii="Arial" w:eastAsia="Arial" w:hAnsi="Arial" w:cs="Arial"/>
-          <w:sz w:val="22"/>
-        </w:rPr>
-        <w:t>:_</w:t>
-      </w:r>
-      <w:proofErr w:type="gramEnd"/>
-      <w:r>
-        <w:rPr>
-          <w:rFonts w:ascii="Arial" w:eastAsia="Arial" w:hAnsi="Arial" w:cs="Arial"/>
-          <w:sz w:val="22"/>
-        </w:rPr>
-        <w:t>________________</w:t>
+        <w:t>Fecha:_________________</w:t>
       </w:r>
       <w:r>
         <w:rPr>
@@ -4636,21 +4399,12 @@
           <w:sz w:val="22"/>
         </w:rPr>
         <w:br/>
-        <w:t xml:space="preserve">              </w:t>
+        <w:t xml:space="preserve">              Controller</w:t>
       </w:r>
-      <w:proofErr w:type="spellStart"/>
-      <w:r>
-        <w:rPr>
-          <w:rFonts w:ascii="Arial" w:eastAsia="Arial" w:hAnsi="Arial" w:cs="Arial"/>
-          <w:sz w:val="22"/>
-        </w:rPr>
-        <w:t>Controller</w:t>
-      </w:r>
-      <w:proofErr w:type="spellEnd"/>
     </w:p>
     <w:sectPr>
-      <w:headerReference w:type="default" r:id="rId8"/>
-      <w:footerReference w:type="default" r:id="rId9"/>
+      <w:headerReference w:type="default" r:id="rId7"/>
+      <w:footerReference w:type="default" r:id="rId8"/>
       <w:pgSz w:w="11906" w:h="16838"/>
       <w:pgMar w:top="1542" w:right="720" w:bottom="777" w:left="1275" w:header="720" w:footer="720" w:gutter="0"/>
       <w:pgNumType w:start="1"/>
@@ -4663,7 +4417,7 @@
 </file>
 
 <file path=word/endnotes.xml><?xml version="1.0" encoding="utf-8"?>
-<w:endnotes xmlns:wpc="http://schemas.microsoft.com/office/word/2010/wordprocessingCanvas" xmlns:mc="http://schemas.openxmlformats.org/markup-compatibility/2006" xmlns:o="urn:schemas-microsoft-com:office:office" xmlns:r="http://schemas.openxmlformats.org/officeDocument/2006/relationships" xmlns:m="http://schemas.openxmlformats.org/officeDocument/2006/math" xmlns:v="urn:schemas-microsoft-com:vml" xmlns:wp14="http://schemas.microsoft.com/office/word/2010/wordprocessingDrawing" xmlns:wp="http://schemas.openxmlformats.org/drawingml/2006/wordprocessingDrawing" xmlns:w10="urn:schemas-microsoft-com:office:word" xmlns:w="http://schemas.openxmlformats.org/wordprocessingml/2006/main" xmlns:w14="http://schemas.microsoft.com/office/word/2010/wordml" xmlns:wpg="http://schemas.microsoft.com/office/word/2010/wordprocessingGroup" xmlns:wpi="http://schemas.microsoft.com/office/word/2010/wordprocessingInk" xmlns:wne="http://schemas.microsoft.com/office/word/2006/wordml" xmlns:wps="http://schemas.microsoft.com/office/word/2010/wordprocessingShape" mc:Ignorable="w14 wp14">
+<w:endnotes xmlns:wpc="http://schemas.microsoft.com/office/word/2010/wordprocessingCanvas" xmlns:mc="http://schemas.openxmlformats.org/markup-compatibility/2006" xmlns:o="urn:schemas-microsoft-com:office:office" xmlns:r="http://schemas.openxmlformats.org/officeDocument/2006/relationships" xmlns:m="http://schemas.openxmlformats.org/officeDocument/2006/math" xmlns:v="urn:schemas-microsoft-com:vml" xmlns:wp14="http://schemas.microsoft.com/office/word/2010/wordprocessingDrawing" xmlns:wp="http://schemas.openxmlformats.org/drawingml/2006/wordprocessingDrawing" xmlns:w10="urn:schemas-microsoft-com:office:word" xmlns:w="http://schemas.openxmlformats.org/wordprocessingml/2006/main" xmlns:w14="http://schemas.microsoft.com/office/word/2010/wordml" xmlns:w15="http://schemas.microsoft.com/office/word/2012/wordml" xmlns:wpg="http://schemas.microsoft.com/office/word/2010/wordprocessingGroup" xmlns:wpi="http://schemas.microsoft.com/office/word/2010/wordprocessingInk" xmlns:wne="http://schemas.microsoft.com/office/word/2006/wordml" xmlns:wps="http://schemas.microsoft.com/office/word/2010/wordprocessingShape" mc:Ignorable="w14 w15 wp14">
   <w:endnote w:type="separator" w:id="-1">
     <w:p>
       <w:r>
@@ -4682,7 +4436,7 @@
 </file>
 
 <file path=word/footer1.xml><?xml version="1.0" encoding="utf-8"?>
-<w:ftr xmlns:wpc="http://schemas.microsoft.com/office/word/2010/wordprocessingCanvas" xmlns:mc="http://schemas.openxmlformats.org/markup-compatibility/2006" xmlns:o="urn:schemas-microsoft-com:office:office" xmlns:r="http://schemas.openxmlformats.org/officeDocument/2006/relationships" xmlns:m="http://schemas.openxmlformats.org/officeDocument/2006/math" xmlns:v="urn:schemas-microsoft-com:vml" xmlns:wp14="http://schemas.microsoft.com/office/word/2010/wordprocessingDrawing" xmlns:wp="http://schemas.openxmlformats.org/drawingml/2006/wordprocessingDrawing" xmlns:w10="urn:schemas-microsoft-com:office:word" xmlns:w="http://schemas.openxmlformats.org/wordprocessingml/2006/main" xmlns:w14="http://schemas.microsoft.com/office/word/2010/wordml" xmlns:wpg="http://schemas.microsoft.com/office/word/2010/wordprocessingGroup" xmlns:wpi="http://schemas.microsoft.com/office/word/2010/wordprocessingInk" xmlns:wne="http://schemas.microsoft.com/office/word/2006/wordml" xmlns:wps="http://schemas.microsoft.com/office/word/2010/wordprocessingShape" mc:Ignorable="w14 wp14">
+<w:ftr xmlns:wpc="http://schemas.microsoft.com/office/word/2010/wordprocessingCanvas" xmlns:mc="http://schemas.openxmlformats.org/markup-compatibility/2006" xmlns:o="urn:schemas-microsoft-com:office:office" xmlns:r="http://schemas.openxmlformats.org/officeDocument/2006/relationships" xmlns:m="http://schemas.openxmlformats.org/officeDocument/2006/math" xmlns:v="urn:schemas-microsoft-com:vml" xmlns:wp14="http://schemas.microsoft.com/office/word/2010/wordprocessingDrawing" xmlns:wp="http://schemas.openxmlformats.org/drawingml/2006/wordprocessingDrawing" xmlns:w10="urn:schemas-microsoft-com:office:word" xmlns:w="http://schemas.openxmlformats.org/wordprocessingml/2006/main" xmlns:w14="http://schemas.microsoft.com/office/word/2010/wordml" xmlns:w15="http://schemas.microsoft.com/office/word/2012/wordml" xmlns:wpg="http://schemas.microsoft.com/office/word/2010/wordprocessingGroup" xmlns:wpi="http://schemas.microsoft.com/office/word/2010/wordprocessingInk" xmlns:wne="http://schemas.microsoft.com/office/word/2006/wordml" xmlns:wps="http://schemas.microsoft.com/office/word/2010/wordprocessingShape" mc:Ignorable="w14 w15 wp14">
   <w:p>
     <w:pPr>
       <w:tabs>
@@ -4715,7 +4469,7 @@
       <w:rPr>
         <w:noProof/>
       </w:rPr>
-      <w:t>1</w:t>
+      <w:t>5</w:t>
     </w:r>
     <w:r>
       <w:fldChar w:fldCharType="end"/>
@@ -4752,7 +4506,7 @@
 </file>
 
 <file path=word/footnotes.xml><?xml version="1.0" encoding="utf-8"?>
-<w:footnotes xmlns:wpc="http://schemas.microsoft.com/office/word/2010/wordprocessingCanvas" xmlns:mc="http://schemas.openxmlformats.org/markup-compatibility/2006" xmlns:o="urn:schemas-microsoft-com:office:office" xmlns:r="http://schemas.openxmlformats.org/officeDocument/2006/relationships" xmlns:m="http://schemas.openxmlformats.org/officeDocument/2006/math" xmlns:v="urn:schemas-microsoft-com:vml" xmlns:wp14="http://schemas.microsoft.com/office/word/2010/wordprocessingDrawing" xmlns:wp="http://schemas.openxmlformats.org/drawingml/2006/wordprocessingDrawing" xmlns:w10="urn:schemas-microsoft-com:office:word" xmlns:w="http://schemas.openxmlformats.org/wordprocessingml/2006/main" xmlns:w14="http://schemas.microsoft.com/office/word/2010/wordml" xmlns:wpg="http://schemas.microsoft.com/office/word/2010/wordprocessingGroup" xmlns:wpi="http://schemas.microsoft.com/office/word/2010/wordprocessingInk" xmlns:wne="http://schemas.microsoft.com/office/word/2006/wordml" xmlns:wps="http://schemas.microsoft.com/office/word/2010/wordprocessingShape" mc:Ignorable="w14 wp14">
+<w:footnotes xmlns:wpc="http://schemas.microsoft.com/office/word/2010/wordprocessingCanvas" xmlns:mc="http://schemas.openxmlformats.org/markup-compatibility/2006" xmlns:o="urn:schemas-microsoft-com:office:office" xmlns:r="http://schemas.openxmlformats.org/officeDocument/2006/relationships" xmlns:m="http://schemas.openxmlformats.org/officeDocument/2006/math" xmlns:v="urn:schemas-microsoft-com:vml" xmlns:wp14="http://schemas.microsoft.com/office/word/2010/wordprocessingDrawing" xmlns:wp="http://schemas.openxmlformats.org/drawingml/2006/wordprocessingDrawing" xmlns:w10="urn:schemas-microsoft-com:office:word" xmlns:w="http://schemas.openxmlformats.org/wordprocessingml/2006/main" xmlns:w14="http://schemas.microsoft.com/office/word/2010/wordml" xmlns:w15="http://schemas.microsoft.com/office/word/2012/wordml" xmlns:wpg="http://schemas.microsoft.com/office/word/2010/wordprocessingGroup" xmlns:wpi="http://schemas.microsoft.com/office/word/2010/wordprocessingInk" xmlns:wne="http://schemas.microsoft.com/office/word/2006/wordml" xmlns:wps="http://schemas.microsoft.com/office/word/2010/wordprocessingShape" mc:Ignorable="w14 w15 wp14">
   <w:footnote w:type="separator" w:id="-1">
     <w:p>
       <w:r>
@@ -4771,7 +4525,7 @@
 </file>
 
 <file path=word/header1.xml><?xml version="1.0" encoding="utf-8"?>
-<w:hdr xmlns:wpc="http://schemas.microsoft.com/office/word/2010/wordprocessingCanvas" xmlns:mc="http://schemas.openxmlformats.org/markup-compatibility/2006" xmlns:o="urn:schemas-microsoft-com:office:office" xmlns:r="http://schemas.openxmlformats.org/officeDocument/2006/relationships" xmlns:m="http://schemas.openxmlformats.org/officeDocument/2006/math" xmlns:v="urn:schemas-microsoft-com:vml" xmlns:wp14="http://schemas.microsoft.com/office/word/2010/wordprocessingDrawing" xmlns:wp="http://schemas.openxmlformats.org/drawingml/2006/wordprocessingDrawing" xmlns:w10="urn:schemas-microsoft-com:office:word" xmlns:w="http://schemas.openxmlformats.org/wordprocessingml/2006/main" xmlns:w14="http://schemas.microsoft.com/office/word/2010/wordml" xmlns:wpg="http://schemas.microsoft.com/office/word/2010/wordprocessingGroup" xmlns:wpi="http://schemas.microsoft.com/office/word/2010/wordprocessingInk" xmlns:wne="http://schemas.microsoft.com/office/word/2006/wordml" xmlns:wps="http://schemas.microsoft.com/office/word/2010/wordprocessingShape" mc:Ignorable="w14 wp14">
+<w:hdr xmlns:wpc="http://schemas.microsoft.com/office/word/2010/wordprocessingCanvas" xmlns:mc="http://schemas.openxmlformats.org/markup-compatibility/2006" xmlns:o="urn:schemas-microsoft-com:office:office" xmlns:r="http://schemas.openxmlformats.org/officeDocument/2006/relationships" xmlns:m="http://schemas.openxmlformats.org/officeDocument/2006/math" xmlns:v="urn:schemas-microsoft-com:vml" xmlns:wp14="http://schemas.microsoft.com/office/word/2010/wordprocessingDrawing" xmlns:wp="http://schemas.openxmlformats.org/drawingml/2006/wordprocessingDrawing" xmlns:w10="urn:schemas-microsoft-com:office:word" xmlns:w="http://schemas.openxmlformats.org/wordprocessingml/2006/main" xmlns:w14="http://schemas.microsoft.com/office/word/2010/wordml" xmlns:w15="http://schemas.microsoft.com/office/word/2012/wordml" xmlns:wpg="http://schemas.microsoft.com/office/word/2010/wordprocessingGroup" xmlns:wpi="http://schemas.microsoft.com/office/word/2010/wordprocessingInk" xmlns:wne="http://schemas.microsoft.com/office/word/2006/wordml" xmlns:wps="http://schemas.microsoft.com/office/word/2010/wordprocessingShape" mc:Ignorable="w14 w15 wp14">
   <w:p>
     <w:pPr>
       <w:widowControl w:val="0"/>
@@ -4831,7 +4585,6 @@
           <w:r>
             <w:rPr>
               <w:noProof/>
-              <w:lang w:val="es-ES" w:eastAsia="es-ES"/>
             </w:rPr>
             <w:drawing>
               <wp:inline distT="114300" distB="114300" distL="114300" distR="114300" wp14:anchorId="1C169944" wp14:editId="2A029401">
@@ -4900,23 +4653,13 @@
             <w:widowControl w:val="0"/>
             <w:jc w:val="center"/>
           </w:pPr>
-          <w:proofErr w:type="spellStart"/>
           <w:r>
             <w:rPr>
               <w:rFonts w:ascii="Arial" w:eastAsia="Arial" w:hAnsi="Arial" w:cs="Arial"/>
               <w:b/>
               <w:sz w:val="20"/>
             </w:rPr>
-            <w:t>AsociateYa</w:t>
-          </w:r>
-          <w:proofErr w:type="spellEnd"/>
-          <w:r>
-            <w:rPr>
-              <w:rFonts w:ascii="Arial" w:eastAsia="Arial" w:hAnsi="Arial" w:cs="Arial"/>
-              <w:b/>
-              <w:sz w:val="20"/>
-            </w:rPr>
-            <w:t xml:space="preserve"> S.A.</w:t>
+            <w:t>AsociateYa S.A.</w:t>
           </w:r>
         </w:p>
       </w:tc>
@@ -4949,7 +4692,7 @@
                 <v:formulas/>
                 <v:path o:connecttype="segments"/>
               </v:shape>
-              <o:OLEObject Type="Embed" ProgID="PBrush" ShapeID="ole_rId2" DrawAspect="Content" ObjectID="_1493287076" r:id="rId3"/>
+              <o:OLEObject Type="Embed" ProgID="PBrush" ShapeID="ole_rId2" DrawAspect="Content" ObjectID="_1493300286" r:id="rId3"/>
             </w:object>
           </w:r>
         </w:p>
@@ -5092,6 +4835,14 @@
             </w:rPr>
             <w:t>5</w:t>
           </w:r>
+          <w:r>
+            <w:rPr>
+              <w:rFonts w:ascii="Arial" w:eastAsia="Arial" w:hAnsi="Arial" w:cs="Arial"/>
+              <w:b/>
+              <w:sz w:val="20"/>
+            </w:rPr>
+            <w:t>.1</w:t>
+          </w:r>
         </w:p>
       </w:tc>
       <w:tc>
@@ -5189,7 +4940,7 @@
 </file>
 
 <file path=word/numbering.xml><?xml version="1.0" encoding="utf-8"?>
-<w:numbering xmlns:wpc="http://schemas.microsoft.com/office/word/2010/wordprocessingCanvas" xmlns:mc="http://schemas.openxmlformats.org/markup-compatibility/2006" xmlns:o="urn:schemas-microsoft-com:office:office" xmlns:r="http://schemas.openxmlformats.org/officeDocument/2006/relationships" xmlns:m="http://schemas.openxmlformats.org/officeDocument/2006/math" xmlns:v="urn:schemas-microsoft-com:vml" xmlns:wp14="http://schemas.microsoft.com/office/word/2010/wordprocessingDrawing" xmlns:wp="http://schemas.openxmlformats.org/drawingml/2006/wordprocessingDrawing" xmlns:w10="urn:schemas-microsoft-com:office:word" xmlns:w="http://schemas.openxmlformats.org/wordprocessingml/2006/main" xmlns:w14="http://schemas.microsoft.com/office/word/2010/wordml" xmlns:wpg="http://schemas.microsoft.com/office/word/2010/wordprocessingGroup" xmlns:wpi="http://schemas.microsoft.com/office/word/2010/wordprocessingInk" xmlns:wne="http://schemas.microsoft.com/office/word/2006/wordml" xmlns:wps="http://schemas.microsoft.com/office/word/2010/wordprocessingShape" mc:Ignorable="w14 wp14">
+<w:numbering xmlns:wpc="http://schemas.microsoft.com/office/word/2010/wordprocessingCanvas" xmlns:mc="http://schemas.openxmlformats.org/markup-compatibility/2006" xmlns:o="urn:schemas-microsoft-com:office:office" xmlns:r="http://schemas.openxmlformats.org/officeDocument/2006/relationships" xmlns:m="http://schemas.openxmlformats.org/officeDocument/2006/math" xmlns:v="urn:schemas-microsoft-com:vml" xmlns:wp14="http://schemas.microsoft.com/office/word/2010/wordprocessingDrawing" xmlns:wp="http://schemas.openxmlformats.org/drawingml/2006/wordprocessingDrawing" xmlns:w10="urn:schemas-microsoft-com:office:word" xmlns:w="http://schemas.openxmlformats.org/wordprocessingml/2006/main" xmlns:w14="http://schemas.microsoft.com/office/word/2010/wordml" xmlns:w15="http://schemas.microsoft.com/office/word/2012/wordml" xmlns:wpg="http://schemas.microsoft.com/office/word/2010/wordprocessingGroup" xmlns:wpi="http://schemas.microsoft.com/office/word/2010/wordprocessingInk" xmlns:wne="http://schemas.microsoft.com/office/word/2006/wordml" xmlns:wps="http://schemas.microsoft.com/office/word/2010/wordprocessingShape" mc:Ignorable="w14 w15 wp14">
   <w:abstractNum w:abstractNumId="0">
     <w:nsid w:val="0D3D0CF6"/>
     <w:multiLevelType w:val="multilevel"/>
@@ -6727,7 +6478,7 @@
 </file>
 
 <file path=word/styles.xml><?xml version="1.0" encoding="utf-8"?>
-<w:styles xmlns:mc="http://schemas.openxmlformats.org/markup-compatibility/2006" xmlns:r="http://schemas.openxmlformats.org/officeDocument/2006/relationships" xmlns:w="http://schemas.openxmlformats.org/wordprocessingml/2006/main" xmlns:w14="http://schemas.microsoft.com/office/word/2010/wordml" mc:Ignorable="w14">
+<w:styles xmlns:mc="http://schemas.openxmlformats.org/markup-compatibility/2006" xmlns:r="http://schemas.openxmlformats.org/officeDocument/2006/relationships" xmlns:w="http://schemas.openxmlformats.org/wordprocessingml/2006/main" xmlns:w14="http://schemas.microsoft.com/office/word/2010/wordml" xmlns:w15="http://schemas.microsoft.com/office/word/2012/wordml" mc:Ignorable="w14 w15">
   <w:docDefaults>
     <w:rPrDefault>
       <w:rPr>
@@ -6738,144 +6489,378 @@
     </w:rPrDefault>
     <w:pPrDefault/>
   </w:docDefaults>
-  <w:latentStyles w:defLockedState="0" w:defUIPriority="99" w:defSemiHidden="1" w:defUnhideWhenUsed="1" w:defQFormat="0" w:count="267">
-    <w:lsdException w:name="Normal" w:semiHidden="0" w:uiPriority="0" w:unhideWhenUsed="0" w:qFormat="1"/>
-    <w:lsdException w:name="heading 1" w:semiHidden="0" w:uiPriority="9" w:unhideWhenUsed="0" w:qFormat="1"/>
-    <w:lsdException w:name="heading 2" w:uiPriority="9" w:qFormat="1"/>
-    <w:lsdException w:name="heading 3" w:uiPriority="9" w:qFormat="1"/>
-    <w:lsdException w:name="heading 4" w:uiPriority="9" w:qFormat="1"/>
-    <w:lsdException w:name="heading 5" w:uiPriority="9" w:qFormat="1"/>
-    <w:lsdException w:name="heading 6" w:uiPriority="9" w:qFormat="1"/>
-    <w:lsdException w:name="heading 7" w:uiPriority="9" w:qFormat="1"/>
-    <w:lsdException w:name="heading 8" w:uiPriority="9" w:qFormat="1"/>
-    <w:lsdException w:name="heading 9" w:uiPriority="9" w:qFormat="1"/>
-    <w:lsdException w:name="toc 1" w:uiPriority="39"/>
-    <w:lsdException w:name="toc 2" w:uiPriority="39"/>
-    <w:lsdException w:name="toc 3" w:uiPriority="39"/>
-    <w:lsdException w:name="toc 4" w:uiPriority="39"/>
-    <w:lsdException w:name="toc 5" w:uiPriority="39"/>
-    <w:lsdException w:name="toc 6" w:uiPriority="39"/>
-    <w:lsdException w:name="toc 7" w:uiPriority="39"/>
-    <w:lsdException w:name="toc 8" w:uiPriority="39"/>
-    <w:lsdException w:name="toc 9" w:uiPriority="39"/>
-    <w:lsdException w:name="caption" w:uiPriority="35" w:qFormat="1"/>
-    <w:lsdException w:name="Title" w:semiHidden="0" w:uiPriority="10" w:unhideWhenUsed="0" w:qFormat="1"/>
-    <w:lsdException w:name="Default Paragraph Font" w:uiPriority="1"/>
-    <w:lsdException w:name="Subtitle" w:semiHidden="0" w:uiPriority="11" w:unhideWhenUsed="0" w:qFormat="1"/>
-    <w:lsdException w:name="Strong" w:semiHidden="0" w:uiPriority="22" w:unhideWhenUsed="0" w:qFormat="1"/>
-    <w:lsdException w:name="Emphasis" w:semiHidden="0" w:uiPriority="20" w:unhideWhenUsed="0" w:qFormat="1"/>
-    <w:lsdException w:name="Table Grid" w:semiHidden="0" w:uiPriority="39" w:unhideWhenUsed="0"/>
-    <w:lsdException w:name="Placeholder Text" w:unhideWhenUsed="0"/>
-    <w:lsdException w:name="No Spacing" w:semiHidden="0" w:uiPriority="1" w:unhideWhenUsed="0" w:qFormat="1"/>
-    <w:lsdException w:name="Light Shading" w:semiHidden="0" w:uiPriority="60" w:unhideWhenUsed="0"/>
-    <w:lsdException w:name="Light List" w:semiHidden="0" w:uiPriority="61" w:unhideWhenUsed="0"/>
-    <w:lsdException w:name="Light Grid" w:semiHidden="0" w:uiPriority="62" w:unhideWhenUsed="0"/>
-    <w:lsdException w:name="Medium Shading 1" w:semiHidden="0" w:uiPriority="63" w:unhideWhenUsed="0"/>
-    <w:lsdException w:name="Medium Shading 2" w:semiHidden="0" w:uiPriority="64" w:unhideWhenUsed="0"/>
-    <w:lsdException w:name="Medium List 1" w:semiHidden="0" w:uiPriority="65" w:unhideWhenUsed="0"/>
-    <w:lsdException w:name="Medium List 2" w:semiHidden="0" w:uiPriority="66" w:unhideWhenUsed="0"/>
-    <w:lsdException w:name="Medium Grid 1" w:semiHidden="0" w:uiPriority="67" w:unhideWhenUsed="0"/>
-    <w:lsdException w:name="Medium Grid 2" w:semiHidden="0" w:uiPriority="68" w:unhideWhenUsed="0"/>
-    <w:lsdException w:name="Medium Grid 3" w:semiHidden="0" w:uiPriority="69" w:unhideWhenUsed="0"/>
-    <w:lsdException w:name="Dark List" w:semiHidden="0" w:uiPriority="70" w:unhideWhenUsed="0"/>
-    <w:lsdException w:name="Colorful Shading" w:semiHidden="0" w:uiPriority="71" w:unhideWhenUsed="0"/>
-    <w:lsdException w:name="Colorful List" w:semiHidden="0" w:uiPriority="72" w:unhideWhenUsed="0"/>
-    <w:lsdException w:name="Colorful Grid" w:semiHidden="0" w:uiPriority="73" w:unhideWhenUsed="0"/>
-    <w:lsdException w:name="Light Shading Accent 1" w:semiHidden="0" w:uiPriority="60" w:unhideWhenUsed="0"/>
-    <w:lsdException w:name="Light List Accent 1" w:semiHidden="0" w:uiPriority="61" w:unhideWhenUsed="0"/>
-    <w:lsdException w:name="Light Grid Accent 1" w:semiHidden="0" w:uiPriority="62" w:unhideWhenUsed="0"/>
-    <w:lsdException w:name="Medium Shading 1 Accent 1" w:semiHidden="0" w:uiPriority="63" w:unhideWhenUsed="0"/>
-    <w:lsdException w:name="Medium Shading 2 Accent 1" w:semiHidden="0" w:uiPriority="64" w:unhideWhenUsed="0"/>
-    <w:lsdException w:name="Medium List 1 Accent 1" w:semiHidden="0" w:uiPriority="65" w:unhideWhenUsed="0"/>
-    <w:lsdException w:name="Revision" w:unhideWhenUsed="0"/>
-    <w:lsdException w:name="List Paragraph" w:semiHidden="0" w:uiPriority="34" w:unhideWhenUsed="0" w:qFormat="1"/>
-    <w:lsdException w:name="Quote" w:semiHidden="0" w:uiPriority="29" w:unhideWhenUsed="0" w:qFormat="1"/>
-    <w:lsdException w:name="Intense Quote" w:semiHidden="0" w:uiPriority="30" w:unhideWhenUsed="0" w:qFormat="1"/>
-    <w:lsdException w:name="Medium List 2 Accent 1" w:semiHidden="0" w:uiPriority="66" w:unhideWhenUsed="0"/>
-    <w:lsdException w:name="Medium Grid 1 Accent 1" w:semiHidden="0" w:uiPriority="67" w:unhideWhenUsed="0"/>
-    <w:lsdException w:name="Medium Grid 2 Accent 1" w:semiHidden="0" w:uiPriority="68" w:unhideWhenUsed="0"/>
-    <w:lsdException w:name="Medium Grid 3 Accent 1" w:semiHidden="0" w:uiPriority="69" w:unhideWhenUsed="0"/>
-    <w:lsdException w:name="Dark List Accent 1" w:semiHidden="0" w:uiPriority="70" w:unhideWhenUsed="0"/>
-    <w:lsdException w:name="Colorful Shading Accent 1" w:semiHidden="0" w:uiPriority="71" w:unhideWhenUsed="0"/>
-    <w:lsdException w:name="Colorful List Accent 1" w:semiHidden="0" w:uiPriority="72" w:unhideWhenUsed="0"/>
-    <w:lsdException w:name="Colorful Grid Accent 1" w:semiHidden="0" w:uiPriority="73" w:unhideWhenUsed="0"/>
-    <w:lsdException w:name="Light Shading Accent 2" w:semiHidden="0" w:uiPriority="60" w:unhideWhenUsed="0"/>
-    <w:lsdException w:name="Light List Accent 2" w:semiHidden="0" w:uiPriority="61" w:unhideWhenUsed="0"/>
-    <w:lsdException w:name="Light Grid Accent 2" w:semiHidden="0" w:uiPriority="62" w:unhideWhenUsed="0"/>
-    <w:lsdException w:name="Medium Shading 1 Accent 2" w:semiHidden="0" w:uiPriority="63" w:unhideWhenUsed="0"/>
-    <w:lsdException w:name="Medium Shading 2 Accent 2" w:semiHidden="0" w:uiPriority="64" w:unhideWhenUsed="0"/>
-    <w:lsdException w:name="Medium List 1 Accent 2" w:semiHidden="0" w:uiPriority="65" w:unhideWhenUsed="0"/>
-    <w:lsdException w:name="Medium List 2 Accent 2" w:semiHidden="0" w:uiPriority="66" w:unhideWhenUsed="0"/>
-    <w:lsdException w:name="Medium Grid 1 Accent 2" w:semiHidden="0" w:uiPriority="67" w:unhideWhenUsed="0"/>
-    <w:lsdException w:name="Medium Grid 2 Accent 2" w:semiHidden="0" w:uiPriority="68" w:unhideWhenUsed="0"/>
-    <w:lsdException w:name="Medium Grid 3 Accent 2" w:semiHidden="0" w:uiPriority="69" w:unhideWhenUsed="0"/>
-    <w:lsdException w:name="Dark List Accent 2" w:semiHidden="0" w:uiPriority="70" w:unhideWhenUsed="0"/>
-    <w:lsdException w:name="Colorful Shading Accent 2" w:semiHidden="0" w:uiPriority="71" w:unhideWhenUsed="0"/>
-    <w:lsdException w:name="Colorful List Accent 2" w:semiHidden="0" w:uiPriority="72" w:unhideWhenUsed="0"/>
-    <w:lsdException w:name="Colorful Grid Accent 2" w:semiHidden="0" w:uiPriority="73" w:unhideWhenUsed="0"/>
-    <w:lsdException w:name="Light Shading Accent 3" w:semiHidden="0" w:uiPriority="60" w:unhideWhenUsed="0"/>
-    <w:lsdException w:name="Light List Accent 3" w:semiHidden="0" w:uiPriority="61" w:unhideWhenUsed="0"/>
-    <w:lsdException w:name="Light Grid Accent 3" w:semiHidden="0" w:uiPriority="62" w:unhideWhenUsed="0"/>
-    <w:lsdException w:name="Medium Shading 1 Accent 3" w:semiHidden="0" w:uiPriority="63" w:unhideWhenUsed="0"/>
-    <w:lsdException w:name="Medium Shading 2 Accent 3" w:semiHidden="0" w:uiPriority="64" w:unhideWhenUsed="0"/>
-    <w:lsdException w:name="Medium List 1 Accent 3" w:semiHidden="0" w:uiPriority="65" w:unhideWhenUsed="0"/>
-    <w:lsdException w:name="Medium List 2 Accent 3" w:semiHidden="0" w:uiPriority="66" w:unhideWhenUsed="0"/>
-    <w:lsdException w:name="Medium Grid 1 Accent 3" w:semiHidden="0" w:uiPriority="67" w:unhideWhenUsed="0"/>
-    <w:lsdException w:name="Medium Grid 2 Accent 3" w:semiHidden="0" w:uiPriority="68" w:unhideWhenUsed="0"/>
-    <w:lsdException w:name="Medium Grid 3 Accent 3" w:semiHidden="0" w:uiPriority="69" w:unhideWhenUsed="0"/>
-    <w:lsdException w:name="Dark List Accent 3" w:semiHidden="0" w:uiPriority="70" w:unhideWhenUsed="0"/>
-    <w:lsdException w:name="Colorful Shading Accent 3" w:semiHidden="0" w:uiPriority="71" w:unhideWhenUsed="0"/>
-    <w:lsdException w:name="Colorful List Accent 3" w:semiHidden="0" w:uiPriority="72" w:unhideWhenUsed="0"/>
-    <w:lsdException w:name="Colorful Grid Accent 3" w:semiHidden="0" w:uiPriority="73" w:unhideWhenUsed="0"/>
-    <w:lsdException w:name="Light Shading Accent 4" w:semiHidden="0" w:uiPriority="60" w:unhideWhenUsed="0"/>
-    <w:lsdException w:name="Light List Accent 4" w:semiHidden="0" w:uiPriority="61" w:unhideWhenUsed="0"/>
-    <w:lsdException w:name="Light Grid Accent 4" w:semiHidden="0" w:uiPriority="62" w:unhideWhenUsed="0"/>
-    <w:lsdException w:name="Medium Shading 1 Accent 4" w:semiHidden="0" w:uiPriority="63" w:unhideWhenUsed="0"/>
-    <w:lsdException w:name="Medium Shading 2 Accent 4" w:semiHidden="0" w:uiPriority="64" w:unhideWhenUsed="0"/>
-    <w:lsdException w:name="Medium List 1 Accent 4" w:semiHidden="0" w:uiPriority="65" w:unhideWhenUsed="0"/>
-    <w:lsdException w:name="Medium List 2 Accent 4" w:semiHidden="0" w:uiPriority="66" w:unhideWhenUsed="0"/>
-    <w:lsdException w:name="Medium Grid 1 Accent 4" w:semiHidden="0" w:uiPriority="67" w:unhideWhenUsed="0"/>
-    <w:lsdException w:name="Medium Grid 2 Accent 4" w:semiHidden="0" w:uiPriority="68" w:unhideWhenUsed="0"/>
-    <w:lsdException w:name="Medium Grid 3 Accent 4" w:semiHidden="0" w:uiPriority="69" w:unhideWhenUsed="0"/>
-    <w:lsdException w:name="Dark List Accent 4" w:semiHidden="0" w:uiPriority="70" w:unhideWhenUsed="0"/>
-    <w:lsdException w:name="Colorful Shading Accent 4" w:semiHidden="0" w:uiPriority="71" w:unhideWhenUsed="0"/>
-    <w:lsdException w:name="Colorful List Accent 4" w:semiHidden="0" w:uiPriority="72" w:unhideWhenUsed="0"/>
-    <w:lsdException w:name="Colorful Grid Accent 4" w:semiHidden="0" w:uiPriority="73" w:unhideWhenUsed="0"/>
-    <w:lsdException w:name="Light Shading Accent 5" w:semiHidden="0" w:uiPriority="60" w:unhideWhenUsed="0"/>
-    <w:lsdException w:name="Light List Accent 5" w:semiHidden="0" w:uiPriority="61" w:unhideWhenUsed="0"/>
-    <w:lsdException w:name="Light Grid Accent 5" w:semiHidden="0" w:uiPriority="62" w:unhideWhenUsed="0"/>
-    <w:lsdException w:name="Medium Shading 1 Accent 5" w:semiHidden="0" w:uiPriority="63" w:unhideWhenUsed="0"/>
-    <w:lsdException w:name="Medium Shading 2 Accent 5" w:semiHidden="0" w:uiPriority="64" w:unhideWhenUsed="0"/>
-    <w:lsdException w:name="Medium List 1 Accent 5" w:semiHidden="0" w:uiPriority="65" w:unhideWhenUsed="0"/>
-    <w:lsdException w:name="Medium List 2 Accent 5" w:semiHidden="0" w:uiPriority="66" w:unhideWhenUsed="0"/>
-    <w:lsdException w:name="Medium Grid 1 Accent 5" w:semiHidden="0" w:uiPriority="67" w:unhideWhenUsed="0"/>
-    <w:lsdException w:name="Medium Grid 2 Accent 5" w:semiHidden="0" w:uiPriority="68" w:unhideWhenUsed="0"/>
-    <w:lsdException w:name="Medium Grid 3 Accent 5" w:semiHidden="0" w:uiPriority="69" w:unhideWhenUsed="0"/>
-    <w:lsdException w:name="Dark List Accent 5" w:semiHidden="0" w:uiPriority="70" w:unhideWhenUsed="0"/>
-    <w:lsdException w:name="Colorful Shading Accent 5" w:semiHidden="0" w:uiPriority="71" w:unhideWhenUsed="0"/>
-    <w:lsdException w:name="Colorful List Accent 5" w:semiHidden="0" w:uiPriority="72" w:unhideWhenUsed="0"/>
-    <w:lsdException w:name="Colorful Grid Accent 5" w:semiHidden="0" w:uiPriority="73" w:unhideWhenUsed="0"/>
-    <w:lsdException w:name="Light Shading Accent 6" w:semiHidden="0" w:uiPriority="60" w:unhideWhenUsed="0"/>
-    <w:lsdException w:name="Light List Accent 6" w:semiHidden="0" w:uiPriority="61" w:unhideWhenUsed="0"/>
-    <w:lsdException w:name="Light Grid Accent 6" w:semiHidden="0" w:uiPriority="62" w:unhideWhenUsed="0"/>
-    <w:lsdException w:name="Medium Shading 1 Accent 6" w:semiHidden="0" w:uiPriority="63" w:unhideWhenUsed="0"/>
-    <w:lsdException w:name="Medium Shading 2 Accent 6" w:semiHidden="0" w:uiPriority="64" w:unhideWhenUsed="0"/>
-    <w:lsdException w:name="Medium List 1 Accent 6" w:semiHidden="0" w:uiPriority="65" w:unhideWhenUsed="0"/>
-    <w:lsdException w:name="Medium List 2 Accent 6" w:semiHidden="0" w:uiPriority="66" w:unhideWhenUsed="0"/>
-    <w:lsdException w:name="Medium Grid 1 Accent 6" w:semiHidden="0" w:uiPriority="67" w:unhideWhenUsed="0"/>
-    <w:lsdException w:name="Medium Grid 2 Accent 6" w:semiHidden="0" w:uiPriority="68" w:unhideWhenUsed="0"/>
-    <w:lsdException w:name="Medium Grid 3 Accent 6" w:semiHidden="0" w:uiPriority="69" w:unhideWhenUsed="0"/>
-    <w:lsdException w:name="Dark List Accent 6" w:semiHidden="0" w:uiPriority="70" w:unhideWhenUsed="0"/>
-    <w:lsdException w:name="Colorful Shading Accent 6" w:semiHidden="0" w:uiPriority="71" w:unhideWhenUsed="0"/>
-    <w:lsdException w:name="Colorful List Accent 6" w:semiHidden="0" w:uiPriority="72" w:unhideWhenUsed="0"/>
-    <w:lsdException w:name="Colorful Grid Accent 6" w:semiHidden="0" w:uiPriority="73" w:unhideWhenUsed="0"/>
-    <w:lsdException w:name="Subtle Emphasis" w:semiHidden="0" w:uiPriority="19" w:unhideWhenUsed="0" w:qFormat="1"/>
-    <w:lsdException w:name="Intense Emphasis" w:semiHidden="0" w:uiPriority="21" w:unhideWhenUsed="0" w:qFormat="1"/>
-    <w:lsdException w:name="Subtle Reference" w:semiHidden="0" w:uiPriority="31" w:unhideWhenUsed="0" w:qFormat="1"/>
-    <w:lsdException w:name="Intense Reference" w:semiHidden="0" w:uiPriority="32" w:unhideWhenUsed="0" w:qFormat="1"/>
-    <w:lsdException w:name="Book Title" w:semiHidden="0" w:uiPriority="33" w:unhideWhenUsed="0" w:qFormat="1"/>
-    <w:lsdException w:name="Bibliography" w:uiPriority="37"/>
-    <w:lsdException w:name="TOC Heading" w:uiPriority="39" w:qFormat="1"/>
+  <w:latentStyles w:defLockedState="0" w:defUIPriority="99" w:defSemiHidden="0" w:defUnhideWhenUsed="0" w:defQFormat="0" w:count="371">
+    <w:lsdException w:name="Normal" w:uiPriority="0" w:qFormat="1"/>
+    <w:lsdException w:name="heading 1" w:uiPriority="9" w:qFormat="1"/>
+    <w:lsdException w:name="heading 2" w:semiHidden="1" w:uiPriority="9" w:unhideWhenUsed="1" w:qFormat="1"/>
+    <w:lsdException w:name="heading 3" w:semiHidden="1" w:uiPriority="9" w:unhideWhenUsed="1" w:qFormat="1"/>
+    <w:lsdException w:name="heading 4" w:semiHidden="1" w:uiPriority="9" w:unhideWhenUsed="1" w:qFormat="1"/>
+    <w:lsdException w:name="heading 5" w:semiHidden="1" w:uiPriority="9" w:unhideWhenUsed="1" w:qFormat="1"/>
+    <w:lsdException w:name="heading 6" w:semiHidden="1" w:uiPriority="9" w:unhideWhenUsed="1" w:qFormat="1"/>
+    <w:lsdException w:name="heading 7" w:semiHidden="1" w:uiPriority="9" w:unhideWhenUsed="1" w:qFormat="1"/>
+    <w:lsdException w:name="heading 8" w:semiHidden="1" w:uiPriority="9" w:unhideWhenUsed="1" w:qFormat="1"/>
+    <w:lsdException w:name="heading 9" w:semiHidden="1" w:uiPriority="9" w:unhideWhenUsed="1" w:qFormat="1"/>
+    <w:lsdException w:name="index 1" w:semiHidden="1" w:unhideWhenUsed="1"/>
+    <w:lsdException w:name="index 2" w:semiHidden="1" w:unhideWhenUsed="1"/>
+    <w:lsdException w:name="index 3" w:semiHidden="1" w:unhideWhenUsed="1"/>
+    <w:lsdException w:name="index 4" w:semiHidden="1" w:unhideWhenUsed="1"/>
+    <w:lsdException w:name="index 5" w:semiHidden="1" w:unhideWhenUsed="1"/>
+    <w:lsdException w:name="index 6" w:semiHidden="1" w:unhideWhenUsed="1"/>
+    <w:lsdException w:name="index 7" w:semiHidden="1" w:unhideWhenUsed="1"/>
+    <w:lsdException w:name="index 8" w:semiHidden="1" w:unhideWhenUsed="1"/>
+    <w:lsdException w:name="index 9" w:semiHidden="1" w:unhideWhenUsed="1"/>
+    <w:lsdException w:name="toc 1" w:semiHidden="1" w:uiPriority="39" w:unhideWhenUsed="1"/>
+    <w:lsdException w:name="toc 2" w:semiHidden="1" w:uiPriority="39" w:unhideWhenUsed="1"/>
+    <w:lsdException w:name="toc 3" w:semiHidden="1" w:uiPriority="39" w:unhideWhenUsed="1"/>
+    <w:lsdException w:name="toc 4" w:semiHidden="1" w:uiPriority="39" w:unhideWhenUsed="1"/>
+    <w:lsdException w:name="toc 5" w:semiHidden="1" w:uiPriority="39" w:unhideWhenUsed="1"/>
+    <w:lsdException w:name="toc 6" w:semiHidden="1" w:uiPriority="39" w:unhideWhenUsed="1"/>
+    <w:lsdException w:name="toc 7" w:semiHidden="1" w:uiPriority="39" w:unhideWhenUsed="1"/>
+    <w:lsdException w:name="toc 8" w:semiHidden="1" w:uiPriority="39" w:unhideWhenUsed="1"/>
+    <w:lsdException w:name="toc 9" w:semiHidden="1" w:uiPriority="39" w:unhideWhenUsed="1"/>
+    <w:lsdException w:name="Normal Indent" w:semiHidden="1" w:unhideWhenUsed="1"/>
+    <w:lsdException w:name="footnote text" w:semiHidden="1" w:unhideWhenUsed="1"/>
+    <w:lsdException w:name="annotation text" w:semiHidden="1" w:unhideWhenUsed="1"/>
+    <w:lsdException w:name="header" w:semiHidden="1" w:unhideWhenUsed="1"/>
+    <w:lsdException w:name="footer" w:semiHidden="1" w:unhideWhenUsed="1"/>
+    <w:lsdException w:name="index heading" w:semiHidden="1" w:unhideWhenUsed="1"/>
+    <w:lsdException w:name="caption" w:semiHidden="1" w:uiPriority="35" w:unhideWhenUsed="1" w:qFormat="1"/>
+    <w:lsdException w:name="table of figures" w:semiHidden="1" w:unhideWhenUsed="1"/>
+    <w:lsdException w:name="envelope address" w:semiHidden="1" w:unhideWhenUsed="1"/>
+    <w:lsdException w:name="envelope return" w:semiHidden="1" w:unhideWhenUsed="1"/>
+    <w:lsdException w:name="footnote reference" w:semiHidden="1" w:unhideWhenUsed="1"/>
+    <w:lsdException w:name="annotation reference" w:semiHidden="1" w:unhideWhenUsed="1"/>
+    <w:lsdException w:name="line number" w:semiHidden="1" w:unhideWhenUsed="1"/>
+    <w:lsdException w:name="page number" w:semiHidden="1" w:unhideWhenUsed="1"/>
+    <w:lsdException w:name="endnote reference" w:semiHidden="1" w:unhideWhenUsed="1"/>
+    <w:lsdException w:name="endnote text" w:semiHidden="1" w:unhideWhenUsed="1"/>
+    <w:lsdException w:name="table of authorities" w:semiHidden="1" w:unhideWhenUsed="1"/>
+    <w:lsdException w:name="macro" w:semiHidden="1" w:unhideWhenUsed="1"/>
+    <w:lsdException w:name="toa heading" w:semiHidden="1" w:unhideWhenUsed="1"/>
+    <w:lsdException w:name="List" w:semiHidden="1" w:unhideWhenUsed="1"/>
+    <w:lsdException w:name="List Bullet" w:semiHidden="1" w:unhideWhenUsed="1"/>
+    <w:lsdException w:name="List Number" w:semiHidden="1" w:unhideWhenUsed="1"/>
+    <w:lsdException w:name="List 2" w:semiHidden="1" w:unhideWhenUsed="1"/>
+    <w:lsdException w:name="List 3" w:semiHidden="1" w:unhideWhenUsed="1"/>
+    <w:lsdException w:name="List 4" w:semiHidden="1" w:unhideWhenUsed="1"/>
+    <w:lsdException w:name="List 5" w:semiHidden="1" w:unhideWhenUsed="1"/>
+    <w:lsdException w:name="List Bullet 2" w:semiHidden="1" w:unhideWhenUsed="1"/>
+    <w:lsdException w:name="List Bullet 3" w:semiHidden="1" w:unhideWhenUsed="1"/>
+    <w:lsdException w:name="List Bullet 4" w:semiHidden="1" w:unhideWhenUsed="1"/>
+    <w:lsdException w:name="List Bullet 5" w:semiHidden="1" w:unhideWhenUsed="1"/>
+    <w:lsdException w:name="List Number 2" w:semiHidden="1" w:unhideWhenUsed="1"/>
+    <w:lsdException w:name="List Number 3" w:semiHidden="1" w:unhideWhenUsed="1"/>
+    <w:lsdException w:name="List Number 4" w:semiHidden="1" w:unhideWhenUsed="1"/>
+    <w:lsdException w:name="List Number 5" w:semiHidden="1" w:unhideWhenUsed="1"/>
+    <w:lsdException w:name="Title" w:uiPriority="10" w:qFormat="1"/>
+    <w:lsdException w:name="Closing" w:semiHidden="1" w:unhideWhenUsed="1"/>
+    <w:lsdException w:name="Signature" w:semiHidden="1" w:unhideWhenUsed="1"/>
+    <w:lsdException w:name="Default Paragraph Font" w:semiHidden="1" w:uiPriority="1" w:unhideWhenUsed="1"/>
+    <w:lsdException w:name="Body Text" w:semiHidden="1" w:unhideWhenUsed="1"/>
+    <w:lsdException w:name="Body Text Indent" w:semiHidden="1" w:unhideWhenUsed="1"/>
+    <w:lsdException w:name="List Continue" w:semiHidden="1" w:unhideWhenUsed="1"/>
+    <w:lsdException w:name="List Continue 2" w:semiHidden="1" w:unhideWhenUsed="1"/>
+    <w:lsdException w:name="List Continue 3" w:semiHidden="1" w:unhideWhenUsed="1"/>
+    <w:lsdException w:name="List Continue 4" w:semiHidden="1" w:unhideWhenUsed="1"/>
+    <w:lsdException w:name="List Continue 5" w:semiHidden="1" w:unhideWhenUsed="1"/>
+    <w:lsdException w:name="Message Header" w:semiHidden="1" w:unhideWhenUsed="1"/>
+    <w:lsdException w:name="Subtitle" w:uiPriority="11" w:qFormat="1"/>
+    <w:lsdException w:name="Salutation" w:semiHidden="1" w:unhideWhenUsed="1"/>
+    <w:lsdException w:name="Date" w:semiHidden="1" w:unhideWhenUsed="1"/>
+    <w:lsdException w:name="Body Text First Indent" w:semiHidden="1" w:unhideWhenUsed="1"/>
+    <w:lsdException w:name="Body Text First Indent 2" w:semiHidden="1" w:unhideWhenUsed="1"/>
+    <w:lsdException w:name="Note Heading" w:semiHidden="1" w:unhideWhenUsed="1"/>
+    <w:lsdException w:name="Body Text 2" w:semiHidden="1" w:unhideWhenUsed="1"/>
+    <w:lsdException w:name="Body Text 3" w:semiHidden="1" w:unhideWhenUsed="1"/>
+    <w:lsdException w:name="Body Text Indent 2" w:semiHidden="1" w:unhideWhenUsed="1"/>
+    <w:lsdException w:name="Body Text Indent 3" w:semiHidden="1" w:unhideWhenUsed="1"/>
+    <w:lsdException w:name="Block Text" w:semiHidden="1" w:unhideWhenUsed="1"/>
+    <w:lsdException w:name="Hyperlink" w:semiHidden="1" w:unhideWhenUsed="1"/>
+    <w:lsdException w:name="FollowedHyperlink" w:semiHidden="1" w:unhideWhenUsed="1"/>
+    <w:lsdException w:name="Strong" w:uiPriority="22" w:qFormat="1"/>
+    <w:lsdException w:name="Emphasis" w:uiPriority="20" w:qFormat="1"/>
+    <w:lsdException w:name="Document Map" w:semiHidden="1" w:unhideWhenUsed="1"/>
+    <w:lsdException w:name="Plain Text" w:semiHidden="1" w:unhideWhenUsed="1"/>
+    <w:lsdException w:name="E-mail Signature" w:semiHidden="1" w:unhideWhenUsed="1"/>
+    <w:lsdException w:name="HTML Top of Form" w:semiHidden="1" w:unhideWhenUsed="1"/>
+    <w:lsdException w:name="HTML Bottom of Form" w:semiHidden="1" w:unhideWhenUsed="1"/>
+    <w:lsdException w:name="Normal (Web)" w:semiHidden="1" w:unhideWhenUsed="1"/>
+    <w:lsdException w:name="HTML Acronym" w:semiHidden="1" w:unhideWhenUsed="1"/>
+    <w:lsdException w:name="HTML Address" w:semiHidden="1" w:unhideWhenUsed="1"/>
+    <w:lsdException w:name="HTML Cite" w:semiHidden="1" w:unhideWhenUsed="1"/>
+    <w:lsdException w:name="HTML Code" w:semiHidden="1" w:unhideWhenUsed="1"/>
+    <w:lsdException w:name="HTML Definition" w:semiHidden="1" w:unhideWhenUsed="1"/>
+    <w:lsdException w:name="HTML Keyboard" w:semiHidden="1" w:unhideWhenUsed="1"/>
+    <w:lsdException w:name="HTML Preformatted" w:semiHidden="1" w:unhideWhenUsed="1"/>
+    <w:lsdException w:name="HTML Sample" w:semiHidden="1" w:unhideWhenUsed="1"/>
+    <w:lsdException w:name="HTML Typewriter" w:semiHidden="1" w:unhideWhenUsed="1"/>
+    <w:lsdException w:name="HTML Variable" w:semiHidden="1" w:unhideWhenUsed="1"/>
+    <w:lsdException w:name="Normal Table" w:semiHidden="1" w:unhideWhenUsed="1"/>
+    <w:lsdException w:name="annotation subject" w:semiHidden="1" w:unhideWhenUsed="1"/>
+    <w:lsdException w:name="No List" w:semiHidden="1" w:unhideWhenUsed="1"/>
+    <w:lsdException w:name="Outline List 1" w:semiHidden="1" w:unhideWhenUsed="1"/>
+    <w:lsdException w:name="Outline List 2" w:semiHidden="1" w:unhideWhenUsed="1"/>
+    <w:lsdException w:name="Outline List 3" w:semiHidden="1" w:unhideWhenUsed="1"/>
+    <w:lsdException w:name="Table Simple 1" w:semiHidden="1" w:unhideWhenUsed="1"/>
+    <w:lsdException w:name="Table Simple 2" w:semiHidden="1" w:unhideWhenUsed="1"/>
+    <w:lsdException w:name="Table Simple 3" w:semiHidden="1" w:unhideWhenUsed="1"/>
+    <w:lsdException w:name="Table Classic 1" w:semiHidden="1" w:unhideWhenUsed="1"/>
+    <w:lsdException w:name="Table Classic 2" w:semiHidden="1" w:unhideWhenUsed="1"/>
+    <w:lsdException w:name="Table Classic 3" w:semiHidden="1" w:unhideWhenUsed="1"/>
+    <w:lsdException w:name="Table Classic 4" w:semiHidden="1" w:unhideWhenUsed="1"/>
+    <w:lsdException w:name="Table Colorful 1" w:semiHidden="1" w:unhideWhenUsed="1"/>
+    <w:lsdException w:name="Table Colorful 2" w:semiHidden="1" w:unhideWhenUsed="1"/>
+    <w:lsdException w:name="Table Colorful 3" w:semiHidden="1" w:unhideWhenUsed="1"/>
+    <w:lsdException w:name="Table Columns 1" w:semiHidden="1" w:unhideWhenUsed="1"/>
+    <w:lsdException w:name="Table Columns 2" w:semiHidden="1" w:unhideWhenUsed="1"/>
+    <w:lsdException w:name="Table Columns 3" w:semiHidden="1" w:unhideWhenUsed="1"/>
+    <w:lsdException w:name="Table Columns 4" w:semiHidden="1" w:unhideWhenUsed="1"/>
+    <w:lsdException w:name="Table Columns 5" w:semiHidden="1" w:unhideWhenUsed="1"/>
+    <w:lsdException w:name="Table Grid 1" w:semiHidden="1" w:unhideWhenUsed="1"/>
+    <w:lsdException w:name="Table Grid 2" w:semiHidden="1" w:unhideWhenUsed="1"/>
+    <w:lsdException w:name="Table Grid 3" w:semiHidden="1" w:unhideWhenUsed="1"/>
+    <w:lsdException w:name="Table Grid 4" w:semiHidden="1" w:unhideWhenUsed="1"/>
+    <w:lsdException w:name="Table Grid 5" w:semiHidden="1" w:unhideWhenUsed="1"/>
+    <w:lsdException w:name="Table Grid 6" w:semiHidden="1" w:unhideWhenUsed="1"/>
+    <w:lsdException w:name="Table Grid 7" w:semiHidden="1" w:unhideWhenUsed="1"/>
+    <w:lsdException w:name="Table Grid 8" w:semiHidden="1" w:unhideWhenUsed="1"/>
+    <w:lsdException w:name="Table List 1" w:semiHidden="1" w:unhideWhenUsed="1"/>
+    <w:lsdException w:name="Table List 2" w:semiHidden="1" w:unhideWhenUsed="1"/>
+    <w:lsdException w:name="Table List 3" w:semiHidden="1" w:unhideWhenUsed="1"/>
+    <w:lsdException w:name="Table List 4" w:semiHidden="1" w:unhideWhenUsed="1"/>
+    <w:lsdException w:name="Table List 5" w:semiHidden="1" w:unhideWhenUsed="1"/>
+    <w:lsdException w:name="Table List 6" w:semiHidden="1" w:unhideWhenUsed="1"/>
+    <w:lsdException w:name="Table List 7" w:semiHidden="1" w:unhideWhenUsed="1"/>
+    <w:lsdException w:name="Table List 8" w:semiHidden="1" w:unhideWhenUsed="1"/>
+    <w:lsdException w:name="Table 3D effects 1" w:semiHidden="1" w:unhideWhenUsed="1"/>
+    <w:lsdException w:name="Table 3D effects 2" w:semiHidden="1" w:unhideWhenUsed="1"/>
+    <w:lsdException w:name="Table 3D effects 3" w:semiHidden="1" w:unhideWhenUsed="1"/>
+    <w:lsdException w:name="Table Contemporary" w:semiHidden="1" w:unhideWhenUsed="1"/>
+    <w:lsdException w:name="Table Elegant" w:semiHidden="1" w:unhideWhenUsed="1"/>
+    <w:lsdException w:name="Table Professional" w:semiHidden="1" w:unhideWhenUsed="1"/>
+    <w:lsdException w:name="Table Subtle 1" w:semiHidden="1" w:unhideWhenUsed="1"/>
+    <w:lsdException w:name="Table Subtle 2" w:semiHidden="1" w:unhideWhenUsed="1"/>
+    <w:lsdException w:name="Table Web 1" w:semiHidden="1" w:unhideWhenUsed="1"/>
+    <w:lsdException w:name="Table Web 2" w:semiHidden="1" w:unhideWhenUsed="1"/>
+    <w:lsdException w:name="Table Web 3" w:semiHidden="1" w:unhideWhenUsed="1"/>
+    <w:lsdException w:name="Balloon Text" w:semiHidden="1" w:unhideWhenUsed="1"/>
+    <w:lsdException w:name="Table Grid" w:uiPriority="39"/>
+    <w:lsdException w:name="Table Theme" w:semiHidden="1" w:unhideWhenUsed="1"/>
+    <w:lsdException w:name="Placeholder Text" w:semiHidden="1"/>
+    <w:lsdException w:name="No Spacing" w:uiPriority="1" w:qFormat="1"/>
+    <w:lsdException w:name="Light Shading" w:uiPriority="60"/>
+    <w:lsdException w:name="Light List" w:uiPriority="61"/>
+    <w:lsdException w:name="Light Grid" w:uiPriority="62"/>
+    <w:lsdException w:name="Medium Shading 1" w:uiPriority="63"/>
+    <w:lsdException w:name="Medium Shading 2" w:uiPriority="64"/>
+    <w:lsdException w:name="Medium List 1" w:uiPriority="65"/>
+    <w:lsdException w:name="Medium List 2" w:uiPriority="66"/>
+    <w:lsdException w:name="Medium Grid 1" w:uiPriority="67"/>
+    <w:lsdException w:name="Medium Grid 2" w:uiPriority="68"/>
+    <w:lsdException w:name="Medium Grid 3" w:uiPriority="69"/>
+    <w:lsdException w:name="Dark List" w:uiPriority="70"/>
+    <w:lsdException w:name="Colorful Shading" w:uiPriority="71"/>
+    <w:lsdException w:name="Colorful List" w:uiPriority="72"/>
+    <w:lsdException w:name="Colorful Grid" w:uiPriority="73"/>
+    <w:lsdException w:name="Light Shading Accent 1" w:uiPriority="60"/>
+    <w:lsdException w:name="Light List Accent 1" w:uiPriority="61"/>
+    <w:lsdException w:name="Light Grid Accent 1" w:uiPriority="62"/>
+    <w:lsdException w:name="Medium Shading 1 Accent 1" w:uiPriority="63"/>
+    <w:lsdException w:name="Medium Shading 2 Accent 1" w:uiPriority="64"/>
+    <w:lsdException w:name="Medium List 1 Accent 1" w:uiPriority="65"/>
+    <w:lsdException w:name="Revision" w:semiHidden="1"/>
+    <w:lsdException w:name="List Paragraph" w:uiPriority="34" w:qFormat="1"/>
+    <w:lsdException w:name="Quote" w:uiPriority="29" w:qFormat="1"/>
+    <w:lsdException w:name="Intense Quote" w:uiPriority="30" w:qFormat="1"/>
+    <w:lsdException w:name="Medium List 2 Accent 1" w:uiPriority="66"/>
+    <w:lsdException w:name="Medium Grid 1 Accent 1" w:uiPriority="67"/>
+    <w:lsdException w:name="Medium Grid 2 Accent 1" w:uiPriority="68"/>
+    <w:lsdException w:name="Medium Grid 3 Accent 1" w:uiPriority="69"/>
+    <w:lsdException w:name="Dark List Accent 1" w:uiPriority="70"/>
+    <w:lsdException w:name="Colorful Shading Accent 1" w:uiPriority="71"/>
+    <w:lsdException w:name="Colorful List Accent 1" w:uiPriority="72"/>
+    <w:lsdException w:name="Colorful Grid Accent 1" w:uiPriority="73"/>
+    <w:lsdException w:name="Light Shading Accent 2" w:uiPriority="60"/>
+    <w:lsdException w:name="Light List Accent 2" w:uiPriority="61"/>
+    <w:lsdException w:name="Light Grid Accent 2" w:uiPriority="62"/>
+    <w:lsdException w:name="Medium Shading 1 Accent 2" w:uiPriority="63"/>
+    <w:lsdException w:name="Medium Shading 2 Accent 2" w:uiPriority="64"/>
+    <w:lsdException w:name="Medium List 1 Accent 2" w:uiPriority="65"/>
+    <w:lsdException w:name="Medium List 2 Accent 2" w:uiPriority="66"/>
+    <w:lsdException w:name="Medium Grid 1 Accent 2" w:uiPriority="67"/>
+    <w:lsdException w:name="Medium Grid 2 Accent 2" w:uiPriority="68"/>
+    <w:lsdException w:name="Medium Grid 3 Accent 2" w:uiPriority="69"/>
+    <w:lsdException w:name="Dark List Accent 2" w:uiPriority="70"/>
+    <w:lsdException w:name="Colorful Shading Accent 2" w:uiPriority="71"/>
+    <w:lsdException w:name="Colorful List Accent 2" w:uiPriority="72"/>
+    <w:lsdException w:name="Colorful Grid Accent 2" w:uiPriority="73"/>
+    <w:lsdException w:name="Light Shading Accent 3" w:uiPriority="60"/>
+    <w:lsdException w:name="Light List Accent 3" w:uiPriority="61"/>
+    <w:lsdException w:name="Light Grid Accent 3" w:uiPriority="62"/>
+    <w:lsdException w:name="Medium Shading 1 Accent 3" w:uiPriority="63"/>
+    <w:lsdException w:name="Medium Shading 2 Accent 3" w:uiPriority="64"/>
+    <w:lsdException w:name="Medium List 1 Accent 3" w:uiPriority="65"/>
+    <w:lsdException w:name="Medium List 2 Accent 3" w:uiPriority="66"/>
+    <w:lsdException w:name="Medium Grid 1 Accent 3" w:uiPriority="67"/>
+    <w:lsdException w:name="Medium Grid 2 Accent 3" w:uiPriority="68"/>
+    <w:lsdException w:name="Medium Grid 3 Accent 3" w:uiPriority="69"/>
+    <w:lsdException w:name="Dark List Accent 3" w:uiPriority="70"/>
+    <w:lsdException w:name="Colorful Shading Accent 3" w:uiPriority="71"/>
+    <w:lsdException w:name="Colorful List Accent 3" w:uiPriority="72"/>
+    <w:lsdException w:name="Colorful Grid Accent 3" w:uiPriority="73"/>
+    <w:lsdException w:name="Light Shading Accent 4" w:uiPriority="60"/>
+    <w:lsdException w:name="Light List Accent 4" w:uiPriority="61"/>
+    <w:lsdException w:name="Light Grid Accent 4" w:uiPriority="62"/>
+    <w:lsdException w:name="Medium Shading 1 Accent 4" w:uiPriority="63"/>
+    <w:lsdException w:name="Medium Shading 2 Accent 4" w:uiPriority="64"/>
+    <w:lsdException w:name="Medium List 1 Accent 4" w:uiPriority="65"/>
+    <w:lsdException w:name="Medium List 2 Accent 4" w:uiPriority="66"/>
+    <w:lsdException w:name="Medium Grid 1 Accent 4" w:uiPriority="67"/>
+    <w:lsdException w:name="Medium Grid 2 Accent 4" w:uiPriority="68"/>
+    <w:lsdException w:name="Medium Grid 3 Accent 4" w:uiPriority="69"/>
+    <w:lsdException w:name="Dark List Accent 4" w:uiPriority="70"/>
+    <w:lsdException w:name="Colorful Shading Accent 4" w:uiPriority="71"/>
+    <w:lsdException w:name="Colorful List Accent 4" w:uiPriority="72"/>
+    <w:lsdException w:name="Colorful Grid Accent 4" w:uiPriority="73"/>
+    <w:lsdException w:name="Light Shading Accent 5" w:uiPriority="60"/>
+    <w:lsdException w:name="Light List Accent 5" w:uiPriority="61"/>
+    <w:lsdException w:name="Light Grid Accent 5" w:uiPriority="62"/>
+    <w:lsdException w:name="Medium Shading 1 Accent 5" w:uiPriority="63"/>
+    <w:lsdException w:name="Medium Shading 2 Accent 5" w:uiPriority="64"/>
+    <w:lsdException w:name="Medium List 1 Accent 5" w:uiPriority="65"/>
+    <w:lsdException w:name="Medium List 2 Accent 5" w:uiPriority="66"/>
+    <w:lsdException w:name="Medium Grid 1 Accent 5" w:uiPriority="67"/>
+    <w:lsdException w:name="Medium Grid 2 Accent 5" w:uiPriority="68"/>
+    <w:lsdException w:name="Medium Grid 3 Accent 5" w:uiPriority="69"/>
+    <w:lsdException w:name="Dark List Accent 5" w:uiPriority="70"/>
+    <w:lsdException w:name="Colorful Shading Accent 5" w:uiPriority="71"/>
+    <w:lsdException w:name="Colorful List Accent 5" w:uiPriority="72"/>
+    <w:lsdException w:name="Colorful Grid Accent 5" w:uiPriority="73"/>
+    <w:lsdException w:name="Light Shading Accent 6" w:uiPriority="60"/>
+    <w:lsdException w:name="Light List Accent 6" w:uiPriority="61"/>
+    <w:lsdException w:name="Light Grid Accent 6" w:uiPriority="62"/>
+    <w:lsdException w:name="Medium Shading 1 Accent 6" w:uiPriority="63"/>
+    <w:lsdException w:name="Medium Shading 2 Accent 6" w:uiPriority="64"/>
+    <w:lsdException w:name="Medium List 1 Accent 6" w:uiPriority="65"/>
+    <w:lsdException w:name="Medium List 2 Accent 6" w:uiPriority="66"/>
+    <w:lsdException w:name="Medium Grid 1 Accent 6" w:uiPriority="67"/>
+    <w:lsdException w:name="Medium Grid 2 Accent 6" w:uiPriority="68"/>
+    <w:lsdException w:name="Medium Grid 3 Accent 6" w:uiPriority="69"/>
+    <w:lsdException w:name="Dark List Accent 6" w:uiPriority="70"/>
+    <w:lsdException w:name="Colorful Shading Accent 6" w:uiPriority="71"/>
+    <w:lsdException w:name="Colorful List Accent 6" w:uiPriority="72"/>
+    <w:lsdException w:name="Colorful Grid Accent 6" w:uiPriority="73"/>
+    <w:lsdException w:name="Subtle Emphasis" w:uiPriority="19" w:qFormat="1"/>
+    <w:lsdException w:name="Intense Emphasis" w:uiPriority="21" w:qFormat="1"/>
+    <w:lsdException w:name="Subtle Reference" w:uiPriority="31" w:qFormat="1"/>
+    <w:lsdException w:name="Intense Reference" w:uiPriority="32" w:qFormat="1"/>
+    <w:lsdException w:name="Book Title" w:uiPriority="33" w:qFormat="1"/>
+    <w:lsdException w:name="Bibliography" w:semiHidden="1" w:uiPriority="37" w:unhideWhenUsed="1"/>
+    <w:lsdException w:name="TOC Heading" w:semiHidden="1" w:uiPriority="39" w:unhideWhenUsed="1" w:qFormat="1"/>
+    <w:lsdException w:name="Plain Table 1" w:uiPriority="41"/>
+    <w:lsdException w:name="Plain Table 2" w:uiPriority="42"/>
+    <w:lsdException w:name="Plain Table 3" w:uiPriority="43"/>
+    <w:lsdException w:name="Plain Table 4" w:uiPriority="44"/>
+    <w:lsdException w:name="Plain Table 5" w:uiPriority="45"/>
+    <w:lsdException w:name="Grid Table Light" w:uiPriority="40"/>
+    <w:lsdException w:name="Grid Table 1 Light" w:uiPriority="46"/>
+    <w:lsdException w:name="Grid Table 2" w:uiPriority="47"/>
+    <w:lsdException w:name="Grid Table 3" w:uiPriority="48"/>
+    <w:lsdException w:name="Grid Table 4" w:uiPriority="49"/>
+    <w:lsdException w:name="Grid Table 5 Dark" w:uiPriority="50"/>
+    <w:lsdException w:name="Grid Table 6 Colorful" w:uiPriority="51"/>
+    <w:lsdException w:name="Grid Table 7 Colorful" w:uiPriority="52"/>
+    <w:lsdException w:name="Grid Table 1 Light Accent 1" w:uiPriority="46"/>
+    <w:lsdException w:name="Grid Table 2 Accent 1" w:uiPriority="47"/>
+    <w:lsdException w:name="Grid Table 3 Accent 1" w:uiPriority="48"/>
+    <w:lsdException w:name="Grid Table 4 Accent 1" w:uiPriority="49"/>
+    <w:lsdException w:name="Grid Table 5 Dark Accent 1" w:uiPriority="50"/>
+    <w:lsdException w:name="Grid Table 6 Colorful Accent 1" w:uiPriority="51"/>
+    <w:lsdException w:name="Grid Table 7 Colorful Accent 1" w:uiPriority="52"/>
+    <w:lsdException w:name="Grid Table 1 Light Accent 2" w:uiPriority="46"/>
+    <w:lsdException w:name="Grid Table 2 Accent 2" w:uiPriority="47"/>
+    <w:lsdException w:name="Grid Table 3 Accent 2" w:uiPriority="48"/>
+    <w:lsdException w:name="Grid Table 4 Accent 2" w:uiPriority="49"/>
+    <w:lsdException w:name="Grid Table 5 Dark Accent 2" w:uiPriority="50"/>
+    <w:lsdException w:name="Grid Table 6 Colorful Accent 2" w:uiPriority="51"/>
+    <w:lsdException w:name="Grid Table 7 Colorful Accent 2" w:uiPriority="52"/>
+    <w:lsdException w:name="Grid Table 1 Light Accent 3" w:uiPriority="46"/>
+    <w:lsdException w:name="Grid Table 2 Accent 3" w:uiPriority="47"/>
+    <w:lsdException w:name="Grid Table 3 Accent 3" w:uiPriority="48"/>
+    <w:lsdException w:name="Grid Table 4 Accent 3" w:uiPriority="49"/>
+    <w:lsdException w:name="Grid Table 5 Dark Accent 3" w:uiPriority="50"/>
+    <w:lsdException w:name="Grid Table 6 Colorful Accent 3" w:uiPriority="51"/>
+    <w:lsdException w:name="Grid Table 7 Colorful Accent 3" w:uiPriority="52"/>
+    <w:lsdException w:name="Grid Table 1 Light Accent 4" w:uiPriority="46"/>
+    <w:lsdException w:name="Grid Table 2 Accent 4" w:uiPriority="47"/>
+    <w:lsdException w:name="Grid Table 3 Accent 4" w:uiPriority="48"/>
+    <w:lsdException w:name="Grid Table 4 Accent 4" w:uiPriority="49"/>
+    <w:lsdException w:name="Grid Table 5 Dark Accent 4" w:uiPriority="50"/>
+    <w:lsdException w:name="Grid Table 6 Colorful Accent 4" w:uiPriority="51"/>
+    <w:lsdException w:name="Grid Table 7 Colorful Accent 4" w:uiPriority="52"/>
+    <w:lsdException w:name="Grid Table 1 Light Accent 5" w:uiPriority="46"/>
+    <w:lsdException w:name="Grid Table 2 Accent 5" w:uiPriority="47"/>
+    <w:lsdException w:name="Grid Table 3 Accent 5" w:uiPriority="48"/>
+    <w:lsdException w:name="Grid Table 4 Accent 5" w:uiPriority="49"/>
+    <w:lsdException w:name="Grid Table 5 Dark Accent 5" w:uiPriority="50"/>
+    <w:lsdException w:name="Grid Table 6 Colorful Accent 5" w:uiPriority="51"/>
+    <w:lsdException w:name="Grid Table 7 Colorful Accent 5" w:uiPriority="52"/>
+    <w:lsdException w:name="Grid Table 1 Light Accent 6" w:uiPriority="46"/>
+    <w:lsdException w:name="Grid Table 2 Accent 6" w:uiPriority="47"/>
+    <w:lsdException w:name="Grid Table 3 Accent 6" w:uiPriority="48"/>
+    <w:lsdException w:name="Grid Table 4 Accent 6" w:uiPriority="49"/>
+    <w:lsdException w:name="Grid Table 5 Dark Accent 6" w:uiPriority="50"/>
+    <w:lsdException w:name="Grid Table 6 Colorful Accent 6" w:uiPriority="51"/>
+    <w:lsdException w:name="Grid Table 7 Colorful Accent 6" w:uiPriority="52"/>
+    <w:lsdException w:name="List Table 1 Light" w:uiPriority="46"/>
+    <w:lsdException w:name="List Table 2" w:uiPriority="47"/>
+    <w:lsdException w:name="List Table 3" w:uiPriority="48"/>
+    <w:lsdException w:name="List Table 4" w:uiPriority="49"/>
+    <w:lsdException w:name="List Table 5 Dark" w:uiPriority="50"/>
+    <w:lsdException w:name="List Table 6 Colorful" w:uiPriority="51"/>
+    <w:lsdException w:name="List Table 7 Colorful" w:uiPriority="52"/>
+    <w:lsdException w:name="List Table 1 Light Accent 1" w:uiPriority="46"/>
+    <w:lsdException w:name="List Table 2 Accent 1" w:uiPriority="47"/>
+    <w:lsdException w:name="List Table 3 Accent 1" w:uiPriority="48"/>
+    <w:lsdException w:name="List Table 4 Accent 1" w:uiPriority="49"/>
+    <w:lsdException w:name="List Table 5 Dark Accent 1" w:uiPriority="50"/>
+    <w:lsdException w:name="List Table 6 Colorful Accent 1" w:uiPriority="51"/>
+    <w:lsdException w:name="List Table 7 Colorful Accent 1" w:uiPriority="52"/>
+    <w:lsdException w:name="List Table 1 Light Accent 2" w:uiPriority="46"/>
+    <w:lsdException w:name="List Table 2 Accent 2" w:uiPriority="47"/>
+    <w:lsdException w:name="List Table 3 Accent 2" w:uiPriority="48"/>
+    <w:lsdException w:name="List Table 4 Accent 2" w:uiPriority="49"/>
+    <w:lsdException w:name="List Table 5 Dark Accent 2" w:uiPriority="50"/>
+    <w:lsdException w:name="List Table 6 Colorful Accent 2" w:uiPriority="51"/>
+    <w:lsdException w:name="List Table 7 Colorful Accent 2" w:uiPriority="52"/>
+    <w:lsdException w:name="List Table 1 Light Accent 3" w:uiPriority="46"/>
+    <w:lsdException w:name="List Table 2 Accent 3" w:uiPriority="47"/>
+    <w:lsdException w:name="List Table 3 Accent 3" w:uiPriority="48"/>
+    <w:lsdException w:name="List Table 4 Accent 3" w:uiPriority="49"/>
+    <w:lsdException w:name="List Table 5 Dark Accent 3" w:uiPriority="50"/>
+    <w:lsdException w:name="List Table 6 Colorful Accent 3" w:uiPriority="51"/>
+    <w:lsdException w:name="List Table 7 Colorful Accent 3" w:uiPriority="52"/>
+    <w:lsdException w:name="List Table 1 Light Accent 4" w:uiPriority="46"/>
+    <w:lsdException w:name="List Table 2 Accent 4" w:uiPriority="47"/>
+    <w:lsdException w:name="List Table 3 Accent 4" w:uiPriority="48"/>
+    <w:lsdException w:name="List Table 4 Accent 4" w:uiPriority="49"/>
+    <w:lsdException w:name="List Table 5 Dark Accent 4" w:uiPriority="50"/>
+    <w:lsdException w:name="List Table 6 Colorful Accent 4" w:uiPriority="51"/>
+    <w:lsdException w:name="List Table 7 Colorful Accent 4" w:uiPriority="52"/>
+    <w:lsdException w:name="List Table 1 Light Accent 5" w:uiPriority="46"/>
+    <w:lsdException w:name="List Table 2 Accent 5" w:uiPriority="47"/>
+    <w:lsdException w:name="List Table 3 Accent 5" w:uiPriority="48"/>
+    <w:lsdException w:name="List Table 4 Accent 5" w:uiPriority="49"/>
+    <w:lsdException w:name="List Table 5 Dark Accent 5" w:uiPriority="50"/>
+    <w:lsdException w:name="List Table 6 Colorful Accent 5" w:uiPriority="51"/>
+    <w:lsdException w:name="List Table 7 Colorful Accent 5" w:uiPriority="52"/>
+    <w:lsdException w:name="List Table 1 Light Accent 6" w:uiPriority="46"/>
+    <w:lsdException w:name="List Table 2 Accent 6" w:uiPriority="47"/>
+    <w:lsdException w:name="List Table 3 Accent 6" w:uiPriority="48"/>
+    <w:lsdException w:name="List Table 4 Accent 6" w:uiPriority="49"/>
+    <w:lsdException w:name="List Table 5 Dark Accent 6" w:uiPriority="50"/>
+    <w:lsdException w:name="List Table 6 Colorful Accent 6" w:uiPriority="51"/>
+    <w:lsdException w:name="List Table 7 Colorful Accent 6" w:uiPriority="52"/>
   </w:latentStyles>
   <w:style w:type="paragraph" w:default="1" w:styleId="Normal">
     <w:name w:val="Normal"/>
@@ -6887,13 +6872,13 @@
       <w:sz w:val="24"/>
     </w:rPr>
   </w:style>
-  <w:style w:type="character" w:default="1" w:styleId="DefaultParagraphFont">
+  <w:style w:type="character" w:default="1" w:styleId="Fuentedeprrafopredeter">
     <w:name w:val="Default Paragraph Font"/>
     <w:uiPriority w:val="1"/>
     <w:semiHidden/>
     <w:unhideWhenUsed/>
   </w:style>
-  <w:style w:type="table" w:default="1" w:styleId="TableNormal">
+  <w:style w:type="table" w:default="1" w:styleId="Tablanormal">
     <w:name w:val="Normal Table"/>
     <w:uiPriority w:val="99"/>
     <w:semiHidden/>
@@ -6908,7 +6893,7 @@
       </w:tblCellMar>
     </w:tblPr>
   </w:style>
-  <w:style w:type="numbering" w:default="1" w:styleId="NoList">
+  <w:style w:type="numbering" w:default="1" w:styleId="Sinlista">
     <w:name w:val="No List"/>
     <w:uiPriority w:val="99"/>
     <w:semiHidden/>
@@ -7006,18 +6991,18 @@
       <w:sz w:val="20"/>
     </w:rPr>
   </w:style>
-  <w:style w:type="character" w:customStyle="1" w:styleId="HeaderChar">
-    <w:name w:val="Header Char"/>
-    <w:basedOn w:val="DefaultParagraphFont"/>
-    <w:link w:val="Header"/>
+  <w:style w:type="character" w:customStyle="1" w:styleId="EncabezadoCar">
+    <w:name w:val="Encabezado Car"/>
+    <w:basedOn w:val="Fuentedeprrafopredeter"/>
+    <w:link w:val="Encabezado"/>
     <w:uiPriority w:val="99"/>
     <w:qFormat/>
     <w:rsid w:val="008F060D"/>
   </w:style>
-  <w:style w:type="character" w:customStyle="1" w:styleId="FooterChar">
-    <w:name w:val="Footer Char"/>
-    <w:basedOn w:val="DefaultParagraphFont"/>
-    <w:link w:val="Footer"/>
+  <w:style w:type="character" w:customStyle="1" w:styleId="PiedepginaCar">
+    <w:name w:val="Pie de página Car"/>
+    <w:basedOn w:val="Fuentedeprrafopredeter"/>
+    <w:link w:val="Piedepgina"/>
     <w:uiPriority w:val="99"/>
     <w:qFormat/>
     <w:rsid w:val="008F060D"/>
@@ -7202,11 +7187,11 @@
       <w:rFonts w:cs="OpenSymbol"/>
     </w:rPr>
   </w:style>
-  <w:style w:type="paragraph" w:styleId="Header">
+  <w:style w:type="paragraph" w:styleId="Encabezado">
     <w:name w:val="header"/>
     <w:basedOn w:val="Normal"/>
     <w:next w:val="Cuerpodetexto"/>
-    <w:link w:val="HeaderChar"/>
+    <w:link w:val="EncabezadoCar"/>
     <w:qFormat/>
     <w:pPr>
       <w:keepNext/>
@@ -7225,7 +7210,7 @@
       <w:spacing w:after="140" w:line="288" w:lineRule="auto"/>
     </w:pPr>
   </w:style>
-  <w:style w:type="paragraph" w:styleId="List">
+  <w:style w:type="paragraph" w:styleId="Lista">
     <w:name w:val="List"/>
     <w:basedOn w:val="Cuerpodetexto"/>
     <w:rPr>
@@ -7271,7 +7256,7 @@
       <w:sz w:val="72"/>
     </w:rPr>
   </w:style>
-  <w:style w:type="paragraph" w:styleId="Subtitle">
+  <w:style w:type="paragraph" w:styleId="Subttulo">
     <w:name w:val="Subtitle"/>
     <w:basedOn w:val="Normal"/>
     <w:next w:val="Normal"/>
@@ -7300,10 +7285,10 @@
       </w:tabs>
     </w:pPr>
   </w:style>
-  <w:style w:type="paragraph" w:styleId="Footer">
+  <w:style w:type="paragraph" w:styleId="Piedepgina">
     <w:name w:val="footer"/>
     <w:basedOn w:val="Normal"/>
-    <w:link w:val="FooterChar"/>
+    <w:link w:val="PiedepginaCar"/>
     <w:uiPriority w:val="99"/>
     <w:unhideWhenUsed/>
     <w:rsid w:val="008F060D"/>
@@ -7325,10 +7310,10 @@
       </w:tblCellMar>
     </w:tblPr>
   </w:style>
-  <w:style w:type="paragraph" w:styleId="BalloonText">
+  <w:style w:type="paragraph" w:styleId="Textodeglobo">
     <w:name w:val="Balloon Text"/>
     <w:basedOn w:val="Normal"/>
-    <w:link w:val="BalloonTextChar"/>
+    <w:link w:val="TextodegloboCar"/>
     <w:uiPriority w:val="99"/>
     <w:semiHidden/>
     <w:unhideWhenUsed/>
@@ -7339,10 +7324,10 @@
       <w:szCs w:val="16"/>
     </w:rPr>
   </w:style>
-  <w:style w:type="character" w:customStyle="1" w:styleId="BalloonTextChar">
-    <w:name w:val="Balloon Text Char"/>
-    <w:basedOn w:val="DefaultParagraphFont"/>
-    <w:link w:val="BalloonText"/>
+  <w:style w:type="character" w:customStyle="1" w:styleId="TextodegloboCar">
+    <w:name w:val="Texto de globo Car"/>
+    <w:basedOn w:val="Fuentedeprrafopredeter"/>
+    <w:link w:val="Textodeglobo"/>
     <w:uiPriority w:val="99"/>
     <w:semiHidden/>
     <w:rsid w:val="0070040B"/>
@@ -7352,647 +7337,7 @@
       <w:szCs w:val="16"/>
     </w:rPr>
   </w:style>
-  <w:style w:type="paragraph" w:styleId="ListParagraph">
-    <w:name w:val="List Paragraph"/>
-    <w:basedOn w:val="Normal"/>
-    <w:uiPriority w:val="34"/>
-    <w:qFormat/>
-    <w:rsid w:val="002C7911"/>
-    <w:pPr>
-      <w:ind w:left="720"/>
-      <w:contextualSpacing/>
-    </w:pPr>
-  </w:style>
-</w:styles>
-</file>
-
-<file path=word/stylesWithEffects.xml><?xml version="1.0" encoding="utf-8"?>
-<w:styles xmlns:wpc="http://schemas.microsoft.com/office/word/2010/wordprocessingCanvas" xmlns:mc="http://schemas.openxmlformats.org/markup-compatibility/2006" xmlns:o="urn:schemas-microsoft-com:office:office" xmlns:r="http://schemas.openxmlformats.org/officeDocument/2006/relationships" xmlns:m="http://schemas.openxmlformats.org/officeDocument/2006/math" xmlns:v="urn:schemas-microsoft-com:vml" xmlns:wp14="http://schemas.microsoft.com/office/word/2010/wordprocessingDrawing" xmlns:wp="http://schemas.openxmlformats.org/drawingml/2006/wordprocessingDrawing" xmlns:w10="urn:schemas-microsoft-com:office:word" xmlns:w="http://schemas.openxmlformats.org/wordprocessingml/2006/main" xmlns:w14="http://schemas.microsoft.com/office/word/2010/wordml" xmlns:wpg="http://schemas.microsoft.com/office/word/2010/wordprocessingGroup" xmlns:wpi="http://schemas.microsoft.com/office/word/2010/wordprocessingInk" xmlns:wne="http://schemas.microsoft.com/office/word/2006/wordml" xmlns:wps="http://schemas.microsoft.com/office/word/2010/wordprocessingShape" mc:Ignorable="w14 wp14">
-  <w:docDefaults>
-    <w:rPrDefault>
-      <w:rPr>
-        <w:rFonts w:ascii="Times New Roman" w:eastAsia="Times New Roman" w:hAnsi="Times New Roman" w:cs="Times New Roman"/>
-        <w:color w:val="000000"/>
-        <w:lang w:val="es-AR" w:eastAsia="es-AR" w:bidi="ar-SA"/>
-      </w:rPr>
-    </w:rPrDefault>
-    <w:pPrDefault/>
-  </w:docDefaults>
-  <w:latentStyles w:defLockedState="0" w:defUIPriority="99" w:defSemiHidden="1" w:defUnhideWhenUsed="1" w:defQFormat="0" w:count="267">
-    <w:lsdException w:name="Normal" w:semiHidden="0" w:uiPriority="0" w:unhideWhenUsed="0" w:qFormat="1"/>
-    <w:lsdException w:name="heading 1" w:semiHidden="0" w:uiPriority="9" w:unhideWhenUsed="0" w:qFormat="1"/>
-    <w:lsdException w:name="heading 2" w:uiPriority="9" w:qFormat="1"/>
-    <w:lsdException w:name="heading 3" w:uiPriority="9" w:qFormat="1"/>
-    <w:lsdException w:name="heading 4" w:uiPriority="9" w:qFormat="1"/>
-    <w:lsdException w:name="heading 5" w:uiPriority="9" w:qFormat="1"/>
-    <w:lsdException w:name="heading 6" w:uiPriority="9" w:qFormat="1"/>
-    <w:lsdException w:name="heading 7" w:uiPriority="9" w:qFormat="1"/>
-    <w:lsdException w:name="heading 8" w:uiPriority="9" w:qFormat="1"/>
-    <w:lsdException w:name="heading 9" w:uiPriority="9" w:qFormat="1"/>
-    <w:lsdException w:name="toc 1" w:uiPriority="39"/>
-    <w:lsdException w:name="toc 2" w:uiPriority="39"/>
-    <w:lsdException w:name="toc 3" w:uiPriority="39"/>
-    <w:lsdException w:name="toc 4" w:uiPriority="39"/>
-    <w:lsdException w:name="toc 5" w:uiPriority="39"/>
-    <w:lsdException w:name="toc 6" w:uiPriority="39"/>
-    <w:lsdException w:name="toc 7" w:uiPriority="39"/>
-    <w:lsdException w:name="toc 8" w:uiPriority="39"/>
-    <w:lsdException w:name="toc 9" w:uiPriority="39"/>
-    <w:lsdException w:name="caption" w:uiPriority="35" w:qFormat="1"/>
-    <w:lsdException w:name="Title" w:semiHidden="0" w:uiPriority="10" w:unhideWhenUsed="0" w:qFormat="1"/>
-    <w:lsdException w:name="Default Paragraph Font" w:uiPriority="1"/>
-    <w:lsdException w:name="Subtitle" w:semiHidden="0" w:uiPriority="11" w:unhideWhenUsed="0" w:qFormat="1"/>
-    <w:lsdException w:name="Strong" w:semiHidden="0" w:uiPriority="22" w:unhideWhenUsed="0" w:qFormat="1"/>
-    <w:lsdException w:name="Emphasis" w:semiHidden="0" w:uiPriority="20" w:unhideWhenUsed="0" w:qFormat="1"/>
-    <w:lsdException w:name="Table Grid" w:semiHidden="0" w:uiPriority="39" w:unhideWhenUsed="0"/>
-    <w:lsdException w:name="Placeholder Text" w:unhideWhenUsed="0"/>
-    <w:lsdException w:name="No Spacing" w:semiHidden="0" w:uiPriority="1" w:unhideWhenUsed="0" w:qFormat="1"/>
-    <w:lsdException w:name="Light Shading" w:semiHidden="0" w:uiPriority="60" w:unhideWhenUsed="0"/>
-    <w:lsdException w:name="Light List" w:semiHidden="0" w:uiPriority="61" w:unhideWhenUsed="0"/>
-    <w:lsdException w:name="Light Grid" w:semiHidden="0" w:uiPriority="62" w:unhideWhenUsed="0"/>
-    <w:lsdException w:name="Medium Shading 1" w:semiHidden="0" w:uiPriority="63" w:unhideWhenUsed="0"/>
-    <w:lsdException w:name="Medium Shading 2" w:semiHidden="0" w:uiPriority="64" w:unhideWhenUsed="0"/>
-    <w:lsdException w:name="Medium List 1" w:semiHidden="0" w:uiPriority="65" w:unhideWhenUsed="0"/>
-    <w:lsdException w:name="Medium List 2" w:semiHidden="0" w:uiPriority="66" w:unhideWhenUsed="0"/>
-    <w:lsdException w:name="Medium Grid 1" w:semiHidden="0" w:uiPriority="67" w:unhideWhenUsed="0"/>
-    <w:lsdException w:name="Medium Grid 2" w:semiHidden="0" w:uiPriority="68" w:unhideWhenUsed="0"/>
-    <w:lsdException w:name="Medium Grid 3" w:semiHidden="0" w:uiPriority="69" w:unhideWhenUsed="0"/>
-    <w:lsdException w:name="Dark List" w:semiHidden="0" w:uiPriority="70" w:unhideWhenUsed="0"/>
-    <w:lsdException w:name="Colorful Shading" w:semiHidden="0" w:uiPriority="71" w:unhideWhenUsed="0"/>
-    <w:lsdException w:name="Colorful List" w:semiHidden="0" w:uiPriority="72" w:unhideWhenUsed="0"/>
-    <w:lsdException w:name="Colorful Grid" w:semiHidden="0" w:uiPriority="73" w:unhideWhenUsed="0"/>
-    <w:lsdException w:name="Light Shading Accent 1" w:semiHidden="0" w:uiPriority="60" w:unhideWhenUsed="0"/>
-    <w:lsdException w:name="Light List Accent 1" w:semiHidden="0" w:uiPriority="61" w:unhideWhenUsed="0"/>
-    <w:lsdException w:name="Light Grid Accent 1" w:semiHidden="0" w:uiPriority="62" w:unhideWhenUsed="0"/>
-    <w:lsdException w:name="Medium Shading 1 Accent 1" w:semiHidden="0" w:uiPriority="63" w:unhideWhenUsed="0"/>
-    <w:lsdException w:name="Medium Shading 2 Accent 1" w:semiHidden="0" w:uiPriority="64" w:unhideWhenUsed="0"/>
-    <w:lsdException w:name="Medium List 1 Accent 1" w:semiHidden="0" w:uiPriority="65" w:unhideWhenUsed="0"/>
-    <w:lsdException w:name="Revision" w:unhideWhenUsed="0"/>
-    <w:lsdException w:name="List Paragraph" w:semiHidden="0" w:uiPriority="34" w:unhideWhenUsed="0" w:qFormat="1"/>
-    <w:lsdException w:name="Quote" w:semiHidden="0" w:uiPriority="29" w:unhideWhenUsed="0" w:qFormat="1"/>
-    <w:lsdException w:name="Intense Quote" w:semiHidden="0" w:uiPriority="30" w:unhideWhenUsed="0" w:qFormat="1"/>
-    <w:lsdException w:name="Medium List 2 Accent 1" w:semiHidden="0" w:uiPriority="66" w:unhideWhenUsed="0"/>
-    <w:lsdException w:name="Medium Grid 1 Accent 1" w:semiHidden="0" w:uiPriority="67" w:unhideWhenUsed="0"/>
-    <w:lsdException w:name="Medium Grid 2 Accent 1" w:semiHidden="0" w:uiPriority="68" w:unhideWhenUsed="0"/>
-    <w:lsdException w:name="Medium Grid 3 Accent 1" w:semiHidden="0" w:uiPriority="69" w:unhideWhenUsed="0"/>
-    <w:lsdException w:name="Dark List Accent 1" w:semiHidden="0" w:uiPriority="70" w:unhideWhenUsed="0"/>
-    <w:lsdException w:name="Colorful Shading Accent 1" w:semiHidden="0" w:uiPriority="71" w:unhideWhenUsed="0"/>
-    <w:lsdException w:name="Colorful List Accent 1" w:semiHidden="0" w:uiPriority="72" w:unhideWhenUsed="0"/>
-    <w:lsdException w:name="Colorful Grid Accent 1" w:semiHidden="0" w:uiPriority="73" w:unhideWhenUsed="0"/>
-    <w:lsdException w:name="Light Shading Accent 2" w:semiHidden="0" w:uiPriority="60" w:unhideWhenUsed="0"/>
-    <w:lsdException w:name="Light List Accent 2" w:semiHidden="0" w:uiPriority="61" w:unhideWhenUsed="0"/>
-    <w:lsdException w:name="Light Grid Accent 2" w:semiHidden="0" w:uiPriority="62" w:unhideWhenUsed="0"/>
-    <w:lsdException w:name="Medium Shading 1 Accent 2" w:semiHidden="0" w:uiPriority="63" w:unhideWhenUsed="0"/>
-    <w:lsdException w:name="Medium Shading 2 Accent 2" w:semiHidden="0" w:uiPriority="64" w:unhideWhenUsed="0"/>
-    <w:lsdException w:name="Medium List 1 Accent 2" w:semiHidden="0" w:uiPriority="65" w:unhideWhenUsed="0"/>
-    <w:lsdException w:name="Medium List 2 Accent 2" w:semiHidden="0" w:uiPriority="66" w:unhideWhenUsed="0"/>
-    <w:lsdException w:name="Medium Grid 1 Accent 2" w:semiHidden="0" w:uiPriority="67" w:unhideWhenUsed="0"/>
-    <w:lsdException w:name="Medium Grid 2 Accent 2" w:semiHidden="0" w:uiPriority="68" w:unhideWhenUsed="0"/>
-    <w:lsdException w:name="Medium Grid 3 Accent 2" w:semiHidden="0" w:uiPriority="69" w:unhideWhenUsed="0"/>
-    <w:lsdException w:name="Dark List Accent 2" w:semiHidden="0" w:uiPriority="70" w:unhideWhenUsed="0"/>
-    <w:lsdException w:name="Colorful Shading Accent 2" w:semiHidden="0" w:uiPriority="71" w:unhideWhenUsed="0"/>
-    <w:lsdException w:name="Colorful List Accent 2" w:semiHidden="0" w:uiPriority="72" w:unhideWhenUsed="0"/>
-    <w:lsdException w:name="Colorful Grid Accent 2" w:semiHidden="0" w:uiPriority="73" w:unhideWhenUsed="0"/>
-    <w:lsdException w:name="Light Shading Accent 3" w:semiHidden="0" w:uiPriority="60" w:unhideWhenUsed="0"/>
-    <w:lsdException w:name="Light List Accent 3" w:semiHidden="0" w:uiPriority="61" w:unhideWhenUsed="0"/>
-    <w:lsdException w:name="Light Grid Accent 3" w:semiHidden="0" w:uiPriority="62" w:unhideWhenUsed="0"/>
-    <w:lsdException w:name="Medium Shading 1 Accent 3" w:semiHidden="0" w:uiPriority="63" w:unhideWhenUsed="0"/>
-    <w:lsdException w:name="Medium Shading 2 Accent 3" w:semiHidden="0" w:uiPriority="64" w:unhideWhenUsed="0"/>
-    <w:lsdException w:name="Medium List 1 Accent 3" w:semiHidden="0" w:uiPriority="65" w:unhideWhenUsed="0"/>
-    <w:lsdException w:name="Medium List 2 Accent 3" w:semiHidden="0" w:uiPriority="66" w:unhideWhenUsed="0"/>
-    <w:lsdException w:name="Medium Grid 1 Accent 3" w:semiHidden="0" w:uiPriority="67" w:unhideWhenUsed="0"/>
-    <w:lsdException w:name="Medium Grid 2 Accent 3" w:semiHidden="0" w:uiPriority="68" w:unhideWhenUsed="0"/>
-    <w:lsdException w:name="Medium Grid 3 Accent 3" w:semiHidden="0" w:uiPriority="69" w:unhideWhenUsed="0"/>
-    <w:lsdException w:name="Dark List Accent 3" w:semiHidden="0" w:uiPriority="70" w:unhideWhenUsed="0"/>
-    <w:lsdException w:name="Colorful Shading Accent 3" w:semiHidden="0" w:uiPriority="71" w:unhideWhenUsed="0"/>
-    <w:lsdException w:name="Colorful List Accent 3" w:semiHidden="0" w:uiPriority="72" w:unhideWhenUsed="0"/>
-    <w:lsdException w:name="Colorful Grid Accent 3" w:semiHidden="0" w:uiPriority="73" w:unhideWhenUsed="0"/>
-    <w:lsdException w:name="Light Shading Accent 4" w:semiHidden="0" w:uiPriority="60" w:unhideWhenUsed="0"/>
-    <w:lsdException w:name="Light List Accent 4" w:semiHidden="0" w:uiPriority="61" w:unhideWhenUsed="0"/>
-    <w:lsdException w:name="Light Grid Accent 4" w:semiHidden="0" w:uiPriority="62" w:unhideWhenUsed="0"/>
-    <w:lsdException w:name="Medium Shading 1 Accent 4" w:semiHidden="0" w:uiPriority="63" w:unhideWhenUsed="0"/>
-    <w:lsdException w:name="Medium Shading 2 Accent 4" w:semiHidden="0" w:uiPriority="64" w:unhideWhenUsed="0"/>
-    <w:lsdException w:name="Medium List 1 Accent 4" w:semiHidden="0" w:uiPriority="65" w:unhideWhenUsed="0"/>
-    <w:lsdException w:name="Medium List 2 Accent 4" w:semiHidden="0" w:uiPriority="66" w:unhideWhenUsed="0"/>
-    <w:lsdException w:name="Medium Grid 1 Accent 4" w:semiHidden="0" w:uiPriority="67" w:unhideWhenUsed="0"/>
-    <w:lsdException w:name="Medium Grid 2 Accent 4" w:semiHidden="0" w:uiPriority="68" w:unhideWhenUsed="0"/>
-    <w:lsdException w:name="Medium Grid 3 Accent 4" w:semiHidden="0" w:uiPriority="69" w:unhideWhenUsed="0"/>
-    <w:lsdException w:name="Dark List Accent 4" w:semiHidden="0" w:uiPriority="70" w:unhideWhenUsed="0"/>
-    <w:lsdException w:name="Colorful Shading Accent 4" w:semiHidden="0" w:uiPriority="71" w:unhideWhenUsed="0"/>
-    <w:lsdException w:name="Colorful List Accent 4" w:semiHidden="0" w:uiPriority="72" w:unhideWhenUsed="0"/>
-    <w:lsdException w:name="Colorful Grid Accent 4" w:semiHidden="0" w:uiPriority="73" w:unhideWhenUsed="0"/>
-    <w:lsdException w:name="Light Shading Accent 5" w:semiHidden="0" w:uiPriority="60" w:unhideWhenUsed="0"/>
-    <w:lsdException w:name="Light List Accent 5" w:semiHidden="0" w:uiPriority="61" w:unhideWhenUsed="0"/>
-    <w:lsdException w:name="Light Grid Accent 5" w:semiHidden="0" w:uiPriority="62" w:unhideWhenUsed="0"/>
-    <w:lsdException w:name="Medium Shading 1 Accent 5" w:semiHidden="0" w:uiPriority="63" w:unhideWhenUsed="0"/>
-    <w:lsdException w:name="Medium Shading 2 Accent 5" w:semiHidden="0" w:uiPriority="64" w:unhideWhenUsed="0"/>
-    <w:lsdException w:name="Medium List 1 Accent 5" w:semiHidden="0" w:uiPriority="65" w:unhideWhenUsed="0"/>
-    <w:lsdException w:name="Medium List 2 Accent 5" w:semiHidden="0" w:uiPriority="66" w:unhideWhenUsed="0"/>
-    <w:lsdException w:name="Medium Grid 1 Accent 5" w:semiHidden="0" w:uiPriority="67" w:unhideWhenUsed="0"/>
-    <w:lsdException w:name="Medium Grid 2 Accent 5" w:semiHidden="0" w:uiPriority="68" w:unhideWhenUsed="0"/>
-    <w:lsdException w:name="Medium Grid 3 Accent 5" w:semiHidden="0" w:uiPriority="69" w:unhideWhenUsed="0"/>
-    <w:lsdException w:name="Dark List Accent 5" w:semiHidden="0" w:uiPriority="70" w:unhideWhenUsed="0"/>
-    <w:lsdException w:name="Colorful Shading Accent 5" w:semiHidden="0" w:uiPriority="71" w:unhideWhenUsed="0"/>
-    <w:lsdException w:name="Colorful List Accent 5" w:semiHidden="0" w:uiPriority="72" w:unhideWhenUsed="0"/>
-    <w:lsdException w:name="Colorful Grid Accent 5" w:semiHidden="0" w:uiPriority="73" w:unhideWhenUsed="0"/>
-    <w:lsdException w:name="Light Shading Accent 6" w:semiHidden="0" w:uiPriority="60" w:unhideWhenUsed="0"/>
-    <w:lsdException w:name="Light List Accent 6" w:semiHidden="0" w:uiPriority="61" w:unhideWhenUsed="0"/>
-    <w:lsdException w:name="Light Grid Accent 6" w:semiHidden="0" w:uiPriority="62" w:unhideWhenUsed="0"/>
-    <w:lsdException w:name="Medium Shading 1 Accent 6" w:semiHidden="0" w:uiPriority="63" w:unhideWhenUsed="0"/>
-    <w:lsdException w:name="Medium Shading 2 Accent 6" w:semiHidden="0" w:uiPriority="64" w:unhideWhenUsed="0"/>
-    <w:lsdException w:name="Medium List 1 Accent 6" w:semiHidden="0" w:uiPriority="65" w:unhideWhenUsed="0"/>
-    <w:lsdException w:name="Medium List 2 Accent 6" w:semiHidden="0" w:uiPriority="66" w:unhideWhenUsed="0"/>
-    <w:lsdException w:name="Medium Grid 1 Accent 6" w:semiHidden="0" w:uiPriority="67" w:unhideWhenUsed="0"/>
-    <w:lsdException w:name="Medium Grid 2 Accent 6" w:semiHidden="0" w:uiPriority="68" w:unhideWhenUsed="0"/>
-    <w:lsdException w:name="Medium Grid 3 Accent 6" w:semiHidden="0" w:uiPriority="69" w:unhideWhenUsed="0"/>
-    <w:lsdException w:name="Dark List Accent 6" w:semiHidden="0" w:uiPriority="70" w:unhideWhenUsed="0"/>
-    <w:lsdException w:name="Colorful Shading Accent 6" w:semiHidden="0" w:uiPriority="71" w:unhideWhenUsed="0"/>
-    <w:lsdException w:name="Colorful List Accent 6" w:semiHidden="0" w:uiPriority="72" w:unhideWhenUsed="0"/>
-    <w:lsdException w:name="Colorful Grid Accent 6" w:semiHidden="0" w:uiPriority="73" w:unhideWhenUsed="0"/>
-    <w:lsdException w:name="Subtle Emphasis" w:semiHidden="0" w:uiPriority="19" w:unhideWhenUsed="0" w:qFormat="1"/>
-    <w:lsdException w:name="Intense Emphasis" w:semiHidden="0" w:uiPriority="21" w:unhideWhenUsed="0" w:qFormat="1"/>
-    <w:lsdException w:name="Subtle Reference" w:semiHidden="0" w:uiPriority="31" w:unhideWhenUsed="0" w:qFormat="1"/>
-    <w:lsdException w:name="Intense Reference" w:semiHidden="0" w:uiPriority="32" w:unhideWhenUsed="0" w:qFormat="1"/>
-    <w:lsdException w:name="Book Title" w:semiHidden="0" w:uiPriority="33" w:unhideWhenUsed="0" w:qFormat="1"/>
-    <w:lsdException w:name="Bibliography" w:uiPriority="37"/>
-    <w:lsdException w:name="TOC Heading" w:uiPriority="39" w:qFormat="1"/>
-  </w:latentStyles>
-  <w:style w:type="paragraph" w:default="1" w:styleId="Normal">
-    <w:name w:val="Normal"/>
-    <w:qFormat/>
-    <w:pPr>
-      <w:suppressAutoHyphens/>
-    </w:pPr>
-    <w:rPr>
-      <w:sz w:val="24"/>
-    </w:rPr>
-  </w:style>
-  <w:style w:type="character" w:default="1" w:styleId="DefaultParagraphFont">
-    <w:name w:val="Default Paragraph Font"/>
-    <w:uiPriority w:val="1"/>
-    <w:semiHidden/>
-    <w:unhideWhenUsed/>
-  </w:style>
-  <w:style w:type="table" w:default="1" w:styleId="TableNormal">
-    <w:name w:val="Normal Table"/>
-    <w:uiPriority w:val="99"/>
-    <w:semiHidden/>
-    <w:unhideWhenUsed/>
-    <w:tblPr>
-      <w:tblInd w:w="0" w:type="dxa"/>
-      <w:tblCellMar>
-        <w:top w:w="0" w:type="dxa"/>
-        <w:left w:w="108" w:type="dxa"/>
-        <w:bottom w:w="0" w:type="dxa"/>
-        <w:right w:w="108" w:type="dxa"/>
-      </w:tblCellMar>
-    </w:tblPr>
-  </w:style>
-  <w:style w:type="numbering" w:default="1" w:styleId="NoList">
-    <w:name w:val="No List"/>
-    <w:uiPriority w:val="99"/>
-    <w:semiHidden/>
-    <w:unhideWhenUsed/>
-  </w:style>
-  <w:style w:type="paragraph" w:customStyle="1" w:styleId="Encabezado1">
-    <w:name w:val="Encabezado 1"/>
-    <w:basedOn w:val="Normal"/>
-    <w:next w:val="Normal"/>
-    <w:pPr>
-      <w:keepNext/>
-      <w:keepLines/>
-      <w:ind w:left="432" w:hanging="432"/>
-      <w:outlineLvl w:val="0"/>
-    </w:pPr>
-    <w:rPr>
-      <w:rFonts w:ascii="Arial" w:eastAsia="Arial" w:hAnsi="Arial" w:cs="Arial"/>
-      <w:b/>
-      <w:sz w:val="20"/>
-    </w:rPr>
-  </w:style>
-  <w:style w:type="paragraph" w:customStyle="1" w:styleId="Encabezado2">
-    <w:name w:val="Encabezado 2"/>
-    <w:basedOn w:val="Normal"/>
-    <w:next w:val="Normal"/>
-    <w:pPr>
-      <w:keepNext/>
-      <w:keepLines/>
-      <w:ind w:left="576" w:hanging="576"/>
-      <w:outlineLvl w:val="1"/>
-    </w:pPr>
-    <w:rPr>
-      <w:rFonts w:ascii="Arial" w:eastAsia="Arial" w:hAnsi="Arial" w:cs="Arial"/>
-      <w:i/>
-      <w:color w:val="0000FF"/>
-      <w:sz w:val="20"/>
-    </w:rPr>
-  </w:style>
-  <w:style w:type="paragraph" w:customStyle="1" w:styleId="Encabezado3">
-    <w:name w:val="Encabezado 3"/>
-    <w:basedOn w:val="Normal"/>
-    <w:next w:val="Normal"/>
-    <w:pPr>
-      <w:keepNext/>
-      <w:keepLines/>
-      <w:spacing w:before="280" w:after="80"/>
-      <w:outlineLvl w:val="2"/>
-    </w:pPr>
-    <w:rPr>
-      <w:b/>
-      <w:sz w:val="28"/>
-    </w:rPr>
-  </w:style>
-  <w:style w:type="paragraph" w:customStyle="1" w:styleId="Encabezado4">
-    <w:name w:val="Encabezado 4"/>
-    <w:basedOn w:val="Normal"/>
-    <w:next w:val="Normal"/>
-    <w:pPr>
-      <w:keepNext/>
-      <w:keepLines/>
-      <w:spacing w:before="240" w:after="40"/>
-      <w:outlineLvl w:val="3"/>
-    </w:pPr>
-    <w:rPr>
-      <w:b/>
-    </w:rPr>
-  </w:style>
-  <w:style w:type="paragraph" w:customStyle="1" w:styleId="Encabezado5">
-    <w:name w:val="Encabezado 5"/>
-    <w:basedOn w:val="Normal"/>
-    <w:next w:val="Normal"/>
-    <w:pPr>
-      <w:keepNext/>
-      <w:keepLines/>
-      <w:spacing w:before="220" w:after="40"/>
-      <w:outlineLvl w:val="4"/>
-    </w:pPr>
-    <w:rPr>
-      <w:b/>
-      <w:sz w:val="22"/>
-    </w:rPr>
-  </w:style>
-  <w:style w:type="paragraph" w:customStyle="1" w:styleId="Encabezado6">
-    <w:name w:val="Encabezado 6"/>
-    <w:basedOn w:val="Normal"/>
-    <w:next w:val="Normal"/>
-    <w:pPr>
-      <w:keepNext/>
-      <w:keepLines/>
-      <w:spacing w:before="200" w:after="40"/>
-      <w:outlineLvl w:val="5"/>
-    </w:pPr>
-    <w:rPr>
-      <w:b/>
-      <w:sz w:val="20"/>
-    </w:rPr>
-  </w:style>
-  <w:style w:type="character" w:customStyle="1" w:styleId="HeaderChar">
-    <w:name w:val="Header Char"/>
-    <w:basedOn w:val="DefaultParagraphFont"/>
-    <w:link w:val="Header"/>
-    <w:uiPriority w:val="99"/>
-    <w:qFormat/>
-    <w:rsid w:val="008F060D"/>
-  </w:style>
-  <w:style w:type="character" w:customStyle="1" w:styleId="FooterChar">
-    <w:name w:val="Footer Char"/>
-    <w:basedOn w:val="DefaultParagraphFont"/>
-    <w:link w:val="Footer"/>
-    <w:uiPriority w:val="99"/>
-    <w:qFormat/>
-    <w:rsid w:val="008F060D"/>
-  </w:style>
-  <w:style w:type="character" w:customStyle="1" w:styleId="ListLabel1">
-    <w:name w:val="ListLabel 1"/>
-    <w:qFormat/>
-    <w:rPr>
-      <w:rFonts w:ascii="Arial" w:eastAsia="Arial" w:hAnsi="Arial" w:cs="Arial"/>
-      <w:b/>
-      <w:position w:val="0"/>
-      <w:sz w:val="22"/>
-      <w:vertAlign w:val="baseline"/>
-    </w:rPr>
-  </w:style>
-  <w:style w:type="character" w:customStyle="1" w:styleId="ListLabel2">
-    <w:name w:val="ListLabel 2"/>
-    <w:qFormat/>
-    <w:rPr>
-      <w:rFonts w:eastAsia="Arial" w:cs="Arial"/>
-      <w:position w:val="0"/>
-      <w:sz w:val="24"/>
-      <w:vertAlign w:val="baseline"/>
-    </w:rPr>
-  </w:style>
-  <w:style w:type="character" w:customStyle="1" w:styleId="ListLabel3">
-    <w:name w:val="ListLabel 3"/>
-    <w:qFormat/>
-    <w:rPr>
-      <w:rFonts w:ascii="Arial" w:eastAsia="Arial" w:hAnsi="Arial" w:cs="Arial"/>
-      <w:position w:val="0"/>
-      <w:sz w:val="22"/>
-      <w:vertAlign w:val="baseline"/>
-    </w:rPr>
-  </w:style>
-  <w:style w:type="character" w:customStyle="1" w:styleId="ListLabel4">
-    <w:name w:val="ListLabel 4"/>
-    <w:qFormat/>
-    <w:rPr>
-      <w:rFonts w:ascii="Arial" w:eastAsia="Arial" w:hAnsi="Arial" w:cs="Arial"/>
-      <w:sz w:val="22"/>
-    </w:rPr>
-  </w:style>
-  <w:style w:type="character" w:customStyle="1" w:styleId="ListLabel5">
-    <w:name w:val="ListLabel 5"/>
-    <w:qFormat/>
-    <w:rPr>
-      <w:position w:val="0"/>
-      <w:sz w:val="24"/>
-      <w:vertAlign w:val="baseline"/>
-    </w:rPr>
-  </w:style>
-  <w:style w:type="character" w:customStyle="1" w:styleId="ListLabel6">
-    <w:name w:val="ListLabel 6"/>
-    <w:qFormat/>
-    <w:rPr>
-      <w:rFonts w:ascii="Arial" w:hAnsi="Arial" w:cs="Arial"/>
-      <w:b/>
-      <w:position w:val="0"/>
-      <w:sz w:val="22"/>
-      <w:vertAlign w:val="baseline"/>
-    </w:rPr>
-  </w:style>
-  <w:style w:type="character" w:customStyle="1" w:styleId="ListLabel7">
-    <w:name w:val="ListLabel 7"/>
-    <w:qFormat/>
-    <w:rPr>
-      <w:rFonts w:cs="Arial"/>
-      <w:position w:val="0"/>
-      <w:sz w:val="24"/>
-      <w:vertAlign w:val="baseline"/>
-    </w:rPr>
-  </w:style>
-  <w:style w:type="character" w:customStyle="1" w:styleId="ListLabel8">
-    <w:name w:val="ListLabel 8"/>
-    <w:qFormat/>
-    <w:rPr>
-      <w:rFonts w:cs="Wingdings"/>
-    </w:rPr>
-  </w:style>
-  <w:style w:type="character" w:customStyle="1" w:styleId="ListLabel9">
-    <w:name w:val="ListLabel 9"/>
-    <w:qFormat/>
-    <w:rPr>
-      <w:rFonts w:ascii="Arial" w:hAnsi="Arial" w:cs="Arial"/>
-      <w:position w:val="0"/>
-      <w:sz w:val="22"/>
-      <w:vertAlign w:val="baseline"/>
-    </w:rPr>
-  </w:style>
-  <w:style w:type="character" w:customStyle="1" w:styleId="ListLabel10">
-    <w:name w:val="ListLabel 10"/>
-    <w:qFormat/>
-    <w:rPr>
-      <w:rFonts w:ascii="Arial" w:hAnsi="Arial" w:cs="Arial"/>
-      <w:sz w:val="22"/>
-    </w:rPr>
-  </w:style>
-  <w:style w:type="character" w:customStyle="1" w:styleId="ListLabel11">
-    <w:name w:val="ListLabel 11"/>
-    <w:qFormat/>
-    <w:rPr>
-      <w:position w:val="0"/>
-      <w:sz w:val="24"/>
-      <w:vertAlign w:val="baseline"/>
-    </w:rPr>
-  </w:style>
-  <w:style w:type="character" w:customStyle="1" w:styleId="Vietas">
-    <w:name w:val="Viñetas"/>
-    <w:qFormat/>
-    <w:rPr>
-      <w:rFonts w:ascii="OpenSymbol" w:eastAsia="OpenSymbol" w:hAnsi="OpenSymbol" w:cs="OpenSymbol"/>
-    </w:rPr>
-  </w:style>
-  <w:style w:type="character" w:customStyle="1" w:styleId="ListLabel12">
-    <w:name w:val="ListLabel 12"/>
-    <w:qFormat/>
-    <w:rPr>
-      <w:rFonts w:ascii="Arial" w:hAnsi="Arial" w:cs="Arial"/>
-      <w:b/>
-      <w:position w:val="0"/>
-      <w:sz w:val="22"/>
-      <w:vertAlign w:val="baseline"/>
-    </w:rPr>
-  </w:style>
-  <w:style w:type="character" w:customStyle="1" w:styleId="ListLabel13">
-    <w:name w:val="ListLabel 13"/>
-    <w:qFormat/>
-    <w:rPr>
-      <w:rFonts w:cs="Arial"/>
-      <w:position w:val="0"/>
-      <w:sz w:val="24"/>
-      <w:vertAlign w:val="baseline"/>
-    </w:rPr>
-  </w:style>
-  <w:style w:type="character" w:customStyle="1" w:styleId="ListLabel14">
-    <w:name w:val="ListLabel 14"/>
-    <w:qFormat/>
-    <w:rPr>
-      <w:rFonts w:cs="Wingdings"/>
-    </w:rPr>
-  </w:style>
-  <w:style w:type="character" w:customStyle="1" w:styleId="ListLabel15">
-    <w:name w:val="ListLabel 15"/>
-    <w:qFormat/>
-    <w:rPr>
-      <w:rFonts w:ascii="Arial" w:hAnsi="Arial" w:cs="Arial"/>
-      <w:position w:val="0"/>
-      <w:sz w:val="22"/>
-      <w:vertAlign w:val="baseline"/>
-    </w:rPr>
-  </w:style>
-  <w:style w:type="character" w:customStyle="1" w:styleId="ListLabel16">
-    <w:name w:val="ListLabel 16"/>
-    <w:qFormat/>
-    <w:rPr>
-      <w:rFonts w:ascii="Arial" w:hAnsi="Arial" w:cs="Arial"/>
-      <w:sz w:val="22"/>
-    </w:rPr>
-  </w:style>
-  <w:style w:type="character" w:customStyle="1" w:styleId="ListLabel17">
-    <w:name w:val="ListLabel 17"/>
-    <w:qFormat/>
-    <w:rPr>
-      <w:position w:val="0"/>
-      <w:sz w:val="24"/>
-      <w:vertAlign w:val="baseline"/>
-    </w:rPr>
-  </w:style>
-  <w:style w:type="character" w:customStyle="1" w:styleId="ListLabel18">
-    <w:name w:val="ListLabel 18"/>
-    <w:qFormat/>
-    <w:rPr>
-      <w:rFonts w:ascii="Arial" w:hAnsi="Arial" w:cs="Symbol"/>
-      <w:sz w:val="22"/>
-    </w:rPr>
-  </w:style>
-  <w:style w:type="character" w:customStyle="1" w:styleId="ListLabel19">
-    <w:name w:val="ListLabel 19"/>
-    <w:qFormat/>
-    <w:rPr>
-      <w:rFonts w:cs="OpenSymbol"/>
-    </w:rPr>
-  </w:style>
-  <w:style w:type="paragraph" w:styleId="Header">
-    <w:name w:val="header"/>
-    <w:basedOn w:val="Normal"/>
-    <w:next w:val="Cuerpodetexto"/>
-    <w:link w:val="HeaderChar"/>
-    <w:qFormat/>
-    <w:pPr>
-      <w:keepNext/>
-      <w:spacing w:before="240" w:after="120"/>
-    </w:pPr>
-    <w:rPr>
-      <w:rFonts w:ascii="Liberation Sans" w:eastAsia="Microsoft YaHei" w:hAnsi="Liberation Sans" w:cs="Arial"/>
-      <w:sz w:val="28"/>
-      <w:szCs w:val="28"/>
-    </w:rPr>
-  </w:style>
-  <w:style w:type="paragraph" w:customStyle="1" w:styleId="Cuerpodetexto">
-    <w:name w:val="Cuerpo de texto"/>
-    <w:basedOn w:val="Normal"/>
-    <w:pPr>
-      <w:spacing w:after="140" w:line="288" w:lineRule="auto"/>
-    </w:pPr>
-  </w:style>
-  <w:style w:type="paragraph" w:styleId="List">
-    <w:name w:val="List"/>
-    <w:basedOn w:val="Cuerpodetexto"/>
-    <w:rPr>
-      <w:rFonts w:cs="Arial"/>
-    </w:rPr>
-  </w:style>
-  <w:style w:type="paragraph" w:customStyle="1" w:styleId="Pie">
-    <w:name w:val="Pie"/>
-    <w:basedOn w:val="Normal"/>
-    <w:pPr>
-      <w:suppressLineNumbers/>
-      <w:spacing w:before="120" w:after="120"/>
-    </w:pPr>
-    <w:rPr>
-      <w:rFonts w:cs="Arial"/>
-      <w:i/>
-      <w:iCs/>
-      <w:szCs w:val="24"/>
-    </w:rPr>
-  </w:style>
-  <w:style w:type="paragraph" w:customStyle="1" w:styleId="ndice">
-    <w:name w:val="Índice"/>
-    <w:basedOn w:val="Normal"/>
-    <w:qFormat/>
-    <w:pPr>
-      <w:suppressLineNumbers/>
-    </w:pPr>
-    <w:rPr>
-      <w:rFonts w:cs="Arial"/>
-    </w:rPr>
-  </w:style>
-  <w:style w:type="paragraph" w:customStyle="1" w:styleId="Ttulo">
-    <w:name w:val="Título"/>
-    <w:basedOn w:val="Normal"/>
-    <w:next w:val="Normal"/>
-    <w:pPr>
-      <w:keepNext/>
-      <w:keepLines/>
-      <w:spacing w:before="480" w:after="120"/>
-    </w:pPr>
-    <w:rPr>
-      <w:b/>
-      <w:sz w:val="72"/>
-    </w:rPr>
-  </w:style>
-  <w:style w:type="paragraph" w:styleId="Subtitle">
-    <w:name w:val="Subtitle"/>
-    <w:basedOn w:val="Normal"/>
-    <w:next w:val="Normal"/>
-    <w:pPr>
-      <w:keepNext/>
-      <w:keepLines/>
-      <w:spacing w:before="360" w:after="80"/>
-    </w:pPr>
-    <w:rPr>
-      <w:rFonts w:ascii="Georgia" w:eastAsia="Georgia" w:hAnsi="Georgia" w:cs="Georgia"/>
-      <w:i/>
-      <w:color w:val="666666"/>
-      <w:sz w:val="48"/>
-    </w:rPr>
-  </w:style>
-  <w:style w:type="paragraph" w:customStyle="1" w:styleId="Encabezamiento">
-    <w:name w:val="Encabezamiento"/>
-    <w:basedOn w:val="Normal"/>
-    <w:uiPriority w:val="99"/>
-    <w:unhideWhenUsed/>
-    <w:rsid w:val="008F060D"/>
-    <w:pPr>
-      <w:tabs>
-        <w:tab w:val="center" w:pos="4419"/>
-        <w:tab w:val="right" w:pos="8838"/>
-      </w:tabs>
-    </w:pPr>
-  </w:style>
-  <w:style w:type="paragraph" w:styleId="Footer">
-    <w:name w:val="footer"/>
-    <w:basedOn w:val="Normal"/>
-    <w:link w:val="FooterChar"/>
-    <w:uiPriority w:val="99"/>
-    <w:unhideWhenUsed/>
-    <w:rsid w:val="008F060D"/>
-    <w:pPr>
-      <w:tabs>
-        <w:tab w:val="center" w:pos="4419"/>
-        <w:tab w:val="right" w:pos="8838"/>
-      </w:tabs>
-    </w:pPr>
-  </w:style>
-  <w:style w:type="table" w:customStyle="1" w:styleId="TableNormal1">
-    <w:name w:val="Table Normal1"/>
-    <w:tblPr>
-      <w:tblCellMar>
-        <w:top w:w="0" w:type="dxa"/>
-        <w:left w:w="0" w:type="dxa"/>
-        <w:bottom w:w="0" w:type="dxa"/>
-        <w:right w:w="0" w:type="dxa"/>
-      </w:tblCellMar>
-    </w:tblPr>
-  </w:style>
-  <w:style w:type="paragraph" w:styleId="BalloonText">
-    <w:name w:val="Balloon Text"/>
-    <w:basedOn w:val="Normal"/>
-    <w:link w:val="BalloonTextChar"/>
-    <w:uiPriority w:val="99"/>
-    <w:semiHidden/>
-    <w:unhideWhenUsed/>
-    <w:rsid w:val="0070040B"/>
-    <w:rPr>
-      <w:rFonts w:ascii="Tahoma" w:hAnsi="Tahoma" w:cs="Tahoma"/>
-      <w:sz w:val="16"/>
-      <w:szCs w:val="16"/>
-    </w:rPr>
-  </w:style>
-  <w:style w:type="character" w:customStyle="1" w:styleId="BalloonTextChar">
-    <w:name w:val="Balloon Text Char"/>
-    <w:basedOn w:val="DefaultParagraphFont"/>
-    <w:link w:val="BalloonText"/>
-    <w:uiPriority w:val="99"/>
-    <w:semiHidden/>
-    <w:rsid w:val="0070040B"/>
-    <w:rPr>
-      <w:rFonts w:ascii="Tahoma" w:hAnsi="Tahoma" w:cs="Tahoma"/>
-      <w:sz w:val="16"/>
-      <w:szCs w:val="16"/>
-    </w:rPr>
-  </w:style>
-  <w:style w:type="paragraph" w:styleId="ListParagraph">
+  <w:style w:type="paragraph" w:styleId="Prrafodelista">
     <w:name w:val="List Paragraph"/>
     <w:basedOn w:val="Normal"/>
     <w:uiPriority w:val="34"/>
@@ -8261,7 +7606,7 @@
   <a:extraClrSchemeLst/>
   <a:extLst>
     <a:ext uri="{05A4C25C-085E-4340-85A3-A5531E510DB2}">
-      <thm15:themeFamily xmlns:thm15="http://schemas.microsoft.com/office/thememl/2012/main" xmlns="" name="Office Theme" id="{62F939B6-93AF-4DB8-9C6B-D6C7DFDC589F}" vid="{4A3C46E8-61CC-4603-A589-7422A47A8E4A}"/>
+      <thm15:themeFamily xmlns:thm15="http://schemas.microsoft.com/office/thememl/2012/main" name="Office Theme" id="{62F939B6-93AF-4DB8-9C6B-D6C7DFDC589F}" vid="{4A3C46E8-61CC-4603-A589-7422A47A8E4A}"/>
     </a:ext>
   </a:extLst>
 </a:theme>

</xml_diff>

<commit_message>
Roles y responsabilidades VS Consistencia
</commit_message>
<xml_diff>
--- a/Entregables/Acta del Proyecto/ActadelProyecto2015-UTN_v5.docx.docx
+++ b/Entregables/Acta del Proyecto/ActadelProyecto2015-UTN_v5.docx.docx
@@ -1,6 +1,6 @@
 
 <file path=word/document.xml><?xml version="1.0" encoding="utf-8"?>
-<w:document xmlns:wpc="http://schemas.microsoft.com/office/word/2010/wordprocessingCanvas" xmlns:mc="http://schemas.openxmlformats.org/markup-compatibility/2006" xmlns:o="urn:schemas-microsoft-com:office:office" xmlns:r="http://schemas.openxmlformats.org/officeDocument/2006/relationships" xmlns:m="http://schemas.openxmlformats.org/officeDocument/2006/math" xmlns:v="urn:schemas-microsoft-com:vml" xmlns:wp14="http://schemas.microsoft.com/office/word/2010/wordprocessingDrawing" xmlns:wp="http://schemas.openxmlformats.org/drawingml/2006/wordprocessingDrawing" xmlns:w10="urn:schemas-microsoft-com:office:word" xmlns:w="http://schemas.openxmlformats.org/wordprocessingml/2006/main" xmlns:w14="http://schemas.microsoft.com/office/word/2010/wordml" xmlns:wpg="http://schemas.microsoft.com/office/word/2010/wordprocessingGroup" xmlns:wpi="http://schemas.microsoft.com/office/word/2010/wordprocessingInk" xmlns:wne="http://schemas.microsoft.com/office/word/2006/wordml" xmlns:wps="http://schemas.microsoft.com/office/word/2010/wordprocessingShape" mc:Ignorable="w14 wp14">
+<w:document xmlns:wpc="http://schemas.microsoft.com/office/word/2010/wordprocessingCanvas" xmlns:mc="http://schemas.openxmlformats.org/markup-compatibility/2006" xmlns:o="urn:schemas-microsoft-com:office:office" xmlns:r="http://schemas.openxmlformats.org/officeDocument/2006/relationships" xmlns:m="http://schemas.openxmlformats.org/officeDocument/2006/math" xmlns:v="urn:schemas-microsoft-com:vml" xmlns:wp14="http://schemas.microsoft.com/office/word/2010/wordprocessingDrawing" xmlns:wp="http://schemas.openxmlformats.org/drawingml/2006/wordprocessingDrawing" xmlns:w10="urn:schemas-microsoft-com:office:word" xmlns:w="http://schemas.openxmlformats.org/wordprocessingml/2006/main" xmlns:w14="http://schemas.microsoft.com/office/word/2010/wordml" xmlns:w15="http://schemas.microsoft.com/office/word/2012/wordml" xmlns:wpg="http://schemas.microsoft.com/office/word/2010/wordprocessingGroup" xmlns:wpi="http://schemas.microsoft.com/office/word/2010/wordprocessingInk" xmlns:wne="http://schemas.microsoft.com/office/word/2006/wordml" xmlns:wps="http://schemas.microsoft.com/office/word/2010/wordprocessingShape" mc:Ignorable="w14 w15 wp14">
   <w:background w:color="FFFFFF"/>
   <w:body>
     <w:p/>
@@ -423,23 +423,13 @@
               <w:spacing w:after="120"/>
               <w:ind w:left="175"/>
             </w:pPr>
-            <w:proofErr w:type="spellStart"/>
             <w:r>
               <w:rPr>
                 <w:rFonts w:ascii="Arial" w:eastAsia="Arial" w:hAnsi="Arial" w:cs="Arial"/>
                 <w:sz w:val="20"/>
                 <w:shd w:val="clear" w:color="auto" w:fill="FFFFFF"/>
               </w:rPr>
-              <w:t>Rodriguez</w:t>
-            </w:r>
-            <w:proofErr w:type="spellEnd"/>
-            <w:r>
-              <w:rPr>
-                <w:rFonts w:ascii="Arial" w:eastAsia="Arial" w:hAnsi="Arial" w:cs="Arial"/>
-                <w:sz w:val="20"/>
-                <w:shd w:val="clear" w:color="auto" w:fill="FFFFFF"/>
-              </w:rPr>
-              <w:t>, Maximiliano</w:t>
+              <w:t>Rodriguez, Maximiliano</w:t>
             </w:r>
           </w:p>
         </w:tc>
@@ -674,18 +664,8 @@
           <w:i/>
           <w:sz w:val="22"/>
         </w:rPr>
-        <w:t xml:space="preserve">, Ing. Nicolás </w:t>
+        <w:t>, Ing. Nicolás Rodriguez</w:t>
       </w:r>
-      <w:proofErr w:type="spellStart"/>
-      <w:r>
-        <w:rPr>
-          <w:rFonts w:ascii="Arial" w:eastAsia="Arial" w:hAnsi="Arial" w:cs="Arial"/>
-          <w:i/>
-          <w:sz w:val="22"/>
-        </w:rPr>
-        <w:t>Rodriguez</w:t>
-      </w:r>
-      <w:proofErr w:type="spellEnd"/>
     </w:p>
     <w:p>
       <w:pPr>
@@ -1241,21 +1221,12 @@
               <w:widowControl w:val="0"/>
               <w:spacing w:before="40" w:after="40" w:line="288" w:lineRule="auto"/>
             </w:pPr>
-            <w:proofErr w:type="spellStart"/>
-            <w:r>
-              <w:rPr>
-                <w:rFonts w:ascii="Arial" w:eastAsia="Arial" w:hAnsi="Arial" w:cs="Arial"/>
-                <w:sz w:val="22"/>
-              </w:rPr>
-              <w:t>Rodriguez</w:t>
-            </w:r>
-            <w:proofErr w:type="spellEnd"/>
-            <w:r>
-              <w:rPr>
-                <w:rFonts w:ascii="Arial" w:eastAsia="Arial" w:hAnsi="Arial" w:cs="Arial"/>
-                <w:sz w:val="22"/>
-              </w:rPr>
-              <w:t>, Maximiliano</w:t>
+            <w:r>
+              <w:rPr>
+                <w:rFonts w:ascii="Arial" w:eastAsia="Arial" w:hAnsi="Arial" w:cs="Arial"/>
+                <w:sz w:val="22"/>
+              </w:rPr>
+              <w:t>Rodriguez, Maximiliano</w:t>
             </w:r>
           </w:p>
         </w:tc>
@@ -1507,21 +1478,12 @@
               <w:widowControl w:val="0"/>
               <w:spacing w:before="40" w:after="40" w:line="288" w:lineRule="auto"/>
             </w:pPr>
-            <w:proofErr w:type="spellStart"/>
-            <w:r>
-              <w:rPr>
-                <w:rFonts w:ascii="Arial" w:eastAsia="Arial" w:hAnsi="Arial" w:cs="Arial"/>
-                <w:sz w:val="22"/>
-              </w:rPr>
-              <w:t>Rodriguez</w:t>
-            </w:r>
-            <w:proofErr w:type="spellEnd"/>
-            <w:r>
-              <w:rPr>
-                <w:rFonts w:ascii="Arial" w:eastAsia="Arial" w:hAnsi="Arial" w:cs="Arial"/>
-                <w:sz w:val="22"/>
-              </w:rPr>
-              <w:t xml:space="preserve"> Maximiliano</w:t>
+            <w:r>
+              <w:rPr>
+                <w:rFonts w:ascii="Arial" w:eastAsia="Arial" w:hAnsi="Arial" w:cs="Arial"/>
+                <w:sz w:val="22"/>
+              </w:rPr>
+              <w:t>Rodriguez Maximiliano</w:t>
             </w:r>
           </w:p>
         </w:tc>
@@ -2090,7 +2052,23 @@
                 <w:sz w:val="22"/>
                 <w:szCs w:val="22"/>
               </w:rPr>
-              <w:t xml:space="preserve"> de nuevos entregables</w:t>
+              <w:t xml:space="preserve"> </w:t>
+            </w:r>
+            <w:r>
+              <w:rPr>
+                <w:rFonts w:ascii="Arial" w:hAnsi="Arial"/>
+                <w:sz w:val="22"/>
+                <w:szCs w:val="22"/>
+              </w:rPr>
+              <w:t xml:space="preserve">y baja </w:t>
+            </w:r>
+            <w:r>
+              <w:rPr>
+                <w:rFonts w:ascii="Arial" w:hAnsi="Arial"/>
+                <w:sz w:val="22"/>
+                <w:szCs w:val="22"/>
+              </w:rPr>
+              <w:t>de entregables</w:t>
             </w:r>
           </w:p>
         </w:tc>
@@ -2118,23 +2096,13 @@
                 <w:szCs w:val="22"/>
               </w:rPr>
             </w:pPr>
-            <w:proofErr w:type="spellStart"/>
             <w:r>
               <w:rPr>
                 <w:rFonts w:ascii="Arial" w:hAnsi="Arial"/>
                 <w:sz w:val="22"/>
                 <w:szCs w:val="22"/>
               </w:rPr>
-              <w:t>Rodriguez</w:t>
-            </w:r>
-            <w:proofErr w:type="spellEnd"/>
-            <w:r>
-              <w:rPr>
-                <w:rFonts w:ascii="Arial" w:hAnsi="Arial"/>
-                <w:sz w:val="22"/>
-                <w:szCs w:val="22"/>
-              </w:rPr>
-              <w:t>, Maximiliano</w:t>
+              <w:t>Rodriguez, Maximiliano</w:t>
             </w:r>
           </w:p>
         </w:tc>
@@ -2864,31 +2832,15 @@
                 <w:sz w:val="22"/>
               </w:rPr>
             </w:pPr>
-            <w:proofErr w:type="spellStart"/>
+            <w:bookmarkStart w:id="0" w:name="_GoBack"/>
+            <w:bookmarkEnd w:id="0"/>
             <w:r>
               <w:rPr>
                 <w:rFonts w:ascii="Arial" w:eastAsia="Arial" w:hAnsi="Arial" w:cs="Arial"/>
                 <w:color w:val="auto"/>
                 <w:sz w:val="22"/>
               </w:rPr>
-              <w:t>Estimacion</w:t>
-            </w:r>
-            <w:proofErr w:type="spellEnd"/>
-            <w:r>
-              <w:rPr>
-                <w:rFonts w:ascii="Arial" w:eastAsia="Arial" w:hAnsi="Arial" w:cs="Arial"/>
-                <w:color w:val="auto"/>
-                <w:sz w:val="22"/>
-              </w:rPr>
-              <w:t xml:space="preserve"> de c</w:t>
-            </w:r>
-            <w:r>
-              <w:rPr>
-                <w:rFonts w:ascii="Arial" w:eastAsia="Arial" w:hAnsi="Arial" w:cs="Arial"/>
-                <w:color w:val="auto"/>
-                <w:sz w:val="22"/>
-              </w:rPr>
-              <w:t>ostos</w:t>
+              <w:t>WBS</w:t>
             </w:r>
           </w:p>
           <w:p>
@@ -2899,19 +2851,97 @@
               </w:numPr>
               <w:ind w:firstLine="360"/>
               <w:rPr>
+                <w:del w:id="1" w:author="Maximiliano Rodriguez Takahashi" w:date="2015-05-16T17:31:00Z"/>
                 <w:rFonts w:ascii="Arial" w:eastAsia="Arial" w:hAnsi="Arial" w:cs="Arial"/>
                 <w:color w:val="auto"/>
                 <w:sz w:val="22"/>
               </w:rPr>
             </w:pPr>
-            <w:r>
-              <w:rPr>
+            <w:del w:id="2" w:author="Maximiliano Rodriguez Takahashi" w:date="2015-05-16T17:31:00Z">
+              <w:r>
+                <w:rPr>
+                  <w:rFonts w:ascii="Arial" w:eastAsia="Arial" w:hAnsi="Arial" w:cs="Arial"/>
+                  <w:color w:val="auto"/>
+                  <w:sz w:val="22"/>
+                </w:rPr>
+                <w:delText>Estudio de factibilidad</w:delText>
+              </w:r>
+            </w:del>
+          </w:p>
+          <w:p>
+            <w:pPr>
+              <w:numPr>
+                <w:ilvl w:val="1"/>
+                <w:numId w:val="1"/>
+              </w:numPr>
+              <w:ind w:firstLine="1080"/>
+              <w:rPr>
+                <w:del w:id="3" w:author="Maximiliano Rodriguez Takahashi" w:date="2015-05-16T17:31:00Z"/>
                 <w:rFonts w:ascii="Arial" w:eastAsia="Arial" w:hAnsi="Arial" w:cs="Arial"/>
                 <w:color w:val="auto"/>
                 <w:sz w:val="22"/>
               </w:rPr>
-              <w:t>WBS</w:t>
-            </w:r>
+            </w:pPr>
+            <w:del w:id="4" w:author="Maximiliano Rodriguez Takahashi" w:date="2015-05-16T17:31:00Z">
+              <w:r>
+                <w:rPr>
+                  <w:rFonts w:ascii="Arial" w:eastAsia="Arial" w:hAnsi="Arial" w:cs="Arial"/>
+                  <w:color w:val="auto"/>
+                  <w:sz w:val="22"/>
+                </w:rPr>
+                <w:delText>Técnica</w:delText>
+              </w:r>
+            </w:del>
+          </w:p>
+          <w:p>
+            <w:pPr>
+              <w:numPr>
+                <w:ilvl w:val="1"/>
+                <w:numId w:val="1"/>
+              </w:numPr>
+              <w:ind w:firstLine="1080"/>
+              <w:rPr>
+                <w:del w:id="5" w:author="Maximiliano Rodriguez Takahashi" w:date="2015-05-16T17:31:00Z"/>
+                <w:rFonts w:ascii="Arial" w:eastAsia="Arial" w:hAnsi="Arial" w:cs="Arial"/>
+                <w:color w:val="auto"/>
+                <w:sz w:val="22"/>
+              </w:rPr>
+            </w:pPr>
+            <w:del w:id="6" w:author="Maximiliano Rodriguez Takahashi" w:date="2015-05-16T17:31:00Z">
+              <w:r>
+                <w:rPr>
+                  <w:rFonts w:ascii="Arial" w:eastAsia="Arial" w:hAnsi="Arial" w:cs="Arial"/>
+                  <w:color w:val="auto"/>
+                  <w:sz w:val="22"/>
+                </w:rPr>
+                <w:delText>operativa</w:delText>
+              </w:r>
+            </w:del>
+          </w:p>
+          <w:p>
+            <w:pPr>
+              <w:numPr>
+                <w:ilvl w:val="1"/>
+                <w:numId w:val="1"/>
+              </w:numPr>
+              <w:ind w:firstLine="1080"/>
+              <w:rPr>
+                <w:del w:id="7" w:author="Maximiliano Rodriguez Takahashi" w:date="2015-05-16T17:31:00Z"/>
+                <w:rFonts w:ascii="Arial" w:eastAsia="Arial" w:hAnsi="Arial" w:cs="Arial"/>
+                <w:color w:val="auto"/>
+                <w:sz w:val="22"/>
+              </w:rPr>
+            </w:pPr>
+            <w:del w:id="8" w:author="Maximiliano Rodriguez Takahashi" w:date="2015-05-16T17:31:00Z">
+              <w:r>
+                <w:rPr>
+                  <w:rFonts w:ascii="Arial" w:eastAsia="Arial" w:hAnsi="Arial" w:cs="Arial"/>
+                  <w:color w:val="auto"/>
+                  <w:sz w:val="22"/>
+                </w:rPr>
+                <w:delText>económica</w:delText>
+              </w:r>
+            </w:del>
           </w:p>
           <w:p>
             <w:pPr>
@@ -2932,73 +2962,15 @@
                 <w:color w:val="auto"/>
                 <w:sz w:val="22"/>
               </w:rPr>
-              <w:t>Estudio de factibilidad</w:t>
-            </w:r>
-          </w:p>
-          <w:p>
-            <w:pPr>
-              <w:numPr>
-                <w:ilvl w:val="1"/>
-                <w:numId w:val="1"/>
-              </w:numPr>
-              <w:ind w:firstLine="1080"/>
+              <w:t>Gestión</w:t>
+            </w:r>
+            <w:r>
               <w:rPr>
                 <w:rFonts w:ascii="Arial" w:eastAsia="Arial" w:hAnsi="Arial" w:cs="Arial"/>
                 <w:color w:val="auto"/>
                 <w:sz w:val="22"/>
               </w:rPr>
-            </w:pPr>
-            <w:r>
-              <w:rPr>
-                <w:rFonts w:ascii="Arial" w:eastAsia="Arial" w:hAnsi="Arial" w:cs="Arial"/>
-                <w:color w:val="auto"/>
-                <w:sz w:val="22"/>
-              </w:rPr>
-              <w:t>Técnica</w:t>
-            </w:r>
-          </w:p>
-          <w:p>
-            <w:pPr>
-              <w:numPr>
-                <w:ilvl w:val="1"/>
-                <w:numId w:val="1"/>
-              </w:numPr>
-              <w:ind w:firstLine="1080"/>
-              <w:rPr>
-                <w:rFonts w:ascii="Arial" w:eastAsia="Arial" w:hAnsi="Arial" w:cs="Arial"/>
-                <w:color w:val="auto"/>
-                <w:sz w:val="22"/>
-              </w:rPr>
-            </w:pPr>
-            <w:r>
-              <w:rPr>
-                <w:rFonts w:ascii="Arial" w:eastAsia="Arial" w:hAnsi="Arial" w:cs="Arial"/>
-                <w:color w:val="auto"/>
-                <w:sz w:val="22"/>
-              </w:rPr>
-              <w:t>operativa</w:t>
-            </w:r>
-          </w:p>
-          <w:p>
-            <w:pPr>
-              <w:numPr>
-                <w:ilvl w:val="1"/>
-                <w:numId w:val="1"/>
-              </w:numPr>
-              <w:ind w:firstLine="1080"/>
-              <w:rPr>
-                <w:rFonts w:ascii="Arial" w:eastAsia="Arial" w:hAnsi="Arial" w:cs="Arial"/>
-                <w:color w:val="auto"/>
-                <w:sz w:val="22"/>
-              </w:rPr>
-            </w:pPr>
-            <w:r>
-              <w:rPr>
-                <w:rFonts w:ascii="Arial" w:eastAsia="Arial" w:hAnsi="Arial" w:cs="Arial"/>
-                <w:color w:val="auto"/>
-                <w:sz w:val="22"/>
-              </w:rPr>
-              <w:t>económica</w:t>
+              <w:t xml:space="preserve"> de riesgos</w:t>
             </w:r>
           </w:p>
           <w:p>
@@ -3020,15 +2992,7 @@
                 <w:color w:val="auto"/>
                 <w:sz w:val="22"/>
               </w:rPr>
-              <w:t>Gestión</w:t>
-            </w:r>
-            <w:r>
-              <w:rPr>
-                <w:rFonts w:ascii="Arial" w:eastAsia="Arial" w:hAnsi="Arial" w:cs="Arial"/>
-                <w:color w:val="auto"/>
-                <w:sz w:val="22"/>
-              </w:rPr>
-              <w:t xml:space="preserve"> de riesgos</w:t>
+              <w:t>PERT</w:t>
             </w:r>
           </w:p>
           <w:p>
@@ -3050,7 +3014,7 @@
                 <w:color w:val="auto"/>
                 <w:sz w:val="22"/>
               </w:rPr>
-              <w:t>PERT</w:t>
+              <w:t>Tabla de tareas</w:t>
             </w:r>
           </w:p>
           <w:p>
@@ -3072,7 +3036,7 @@
                 <w:color w:val="auto"/>
                 <w:sz w:val="22"/>
               </w:rPr>
-              <w:t>Tabla de tareas</w:t>
+              <w:t>Tabla de riesgos</w:t>
             </w:r>
           </w:p>
           <w:p>
@@ -3094,7 +3058,7 @@
                 <w:color w:val="auto"/>
                 <w:sz w:val="22"/>
               </w:rPr>
-              <w:t>Tabla de riesgos</w:t>
+              <w:t>Gantt</w:t>
             </w:r>
           </w:p>
           <w:p>
@@ -3116,10 +3080,8 @@
                 <w:color w:val="auto"/>
                 <w:sz w:val="22"/>
               </w:rPr>
-              <w:t>Gantt</w:t>
-            </w:r>
-            <w:bookmarkStart w:id="0" w:name="_GoBack"/>
-            <w:bookmarkEnd w:id="0"/>
+              <w:t xml:space="preserve">Matriz de roles y responsabilidades </w:t>
+            </w:r>
           </w:p>
           <w:p>
             <w:pPr>
@@ -3140,7 +3102,7 @@
                 <w:color w:val="auto"/>
                 <w:sz w:val="22"/>
               </w:rPr>
-              <w:t xml:space="preserve">Matriz de roles y responsabilidades </w:t>
+              <w:t>Matriz de comunicaciones</w:t>
             </w:r>
           </w:p>
           <w:p>
@@ -3162,7 +3124,7 @@
                 <w:color w:val="auto"/>
                 <w:sz w:val="22"/>
               </w:rPr>
-              <w:t>Matriz de comunicaciones</w:t>
+              <w:t>Matriz de habilidades y competencias</w:t>
             </w:r>
           </w:p>
           <w:p>
@@ -3184,7 +3146,7 @@
                 <w:color w:val="auto"/>
                 <w:sz w:val="22"/>
               </w:rPr>
-              <w:t>Matriz de habilidades y competencias</w:t>
+              <w:t>Cierre de proyecto</w:t>
             </w:r>
           </w:p>
           <w:p>
@@ -3206,7 +3168,38 @@
                 <w:color w:val="auto"/>
                 <w:sz w:val="22"/>
               </w:rPr>
-              <w:t>Cierre de proyecto</w:t>
+              <w:t>Lecciones aprendidas</w:t>
+            </w:r>
+          </w:p>
+          <w:p>
+            <w:pPr>
+              <w:rPr>
+                <w:rFonts w:ascii="Arial" w:eastAsia="Arial" w:hAnsi="Arial" w:cs="Arial"/>
+                <w:color w:val="auto"/>
+                <w:sz w:val="22"/>
+              </w:rPr>
+            </w:pPr>
+          </w:p>
+          <w:p>
+            <w:pPr>
+              <w:numPr>
+                <w:ilvl w:val="0"/>
+                <w:numId w:val="1"/>
+              </w:numPr>
+              <w:ind w:hanging="360"/>
+              <w:rPr>
+                <w:rFonts w:ascii="Arial" w:eastAsia="Arial" w:hAnsi="Arial" w:cs="Arial"/>
+                <w:color w:val="auto"/>
+                <w:sz w:val="22"/>
+              </w:rPr>
+            </w:pPr>
+            <w:r>
+              <w:rPr>
+                <w:rFonts w:ascii="Arial" w:eastAsia="Arial" w:hAnsi="Arial" w:cs="Arial"/>
+                <w:color w:val="auto"/>
+                <w:sz w:val="22"/>
+              </w:rPr>
+              <w:t>Documentación del producto</w:t>
             </w:r>
           </w:p>
           <w:p>
@@ -3228,38 +3221,7 @@
                 <w:color w:val="auto"/>
                 <w:sz w:val="22"/>
               </w:rPr>
-              <w:t>Lecciones aprendidas</w:t>
-            </w:r>
-          </w:p>
-          <w:p>
-            <w:pPr>
-              <w:rPr>
-                <w:rFonts w:ascii="Arial" w:eastAsia="Arial" w:hAnsi="Arial" w:cs="Arial"/>
-                <w:color w:val="auto"/>
-                <w:sz w:val="22"/>
-              </w:rPr>
-            </w:pPr>
-          </w:p>
-          <w:p>
-            <w:pPr>
-              <w:numPr>
-                <w:ilvl w:val="0"/>
-                <w:numId w:val="1"/>
-              </w:numPr>
-              <w:ind w:hanging="360"/>
-              <w:rPr>
-                <w:rFonts w:ascii="Arial" w:eastAsia="Arial" w:hAnsi="Arial" w:cs="Arial"/>
-                <w:color w:val="auto"/>
-                <w:sz w:val="22"/>
-              </w:rPr>
-            </w:pPr>
-            <w:r>
-              <w:rPr>
-                <w:rFonts w:ascii="Arial" w:eastAsia="Arial" w:hAnsi="Arial" w:cs="Arial"/>
-                <w:color w:val="auto"/>
-                <w:sz w:val="22"/>
-              </w:rPr>
-              <w:t>Documentación del producto</w:t>
+              <w:t>Diagrama de entidad-relación</w:t>
             </w:r>
           </w:p>
           <w:p>
@@ -3281,7 +3243,7 @@
                 <w:color w:val="auto"/>
                 <w:sz w:val="22"/>
               </w:rPr>
-              <w:t>Diagrama de entidad-relación</w:t>
+              <w:t>Documento de arquitectura</w:t>
             </w:r>
           </w:p>
           <w:p>
@@ -3303,8 +3265,18 @@
                 <w:color w:val="auto"/>
                 <w:sz w:val="22"/>
               </w:rPr>
-              <w:t>Documento de arquitectura</w:t>
-            </w:r>
+              <w:t xml:space="preserve">Maqueta del </w:t>
+            </w:r>
+            <w:proofErr w:type="spellStart"/>
+            <w:r>
+              <w:rPr>
+                <w:rFonts w:ascii="Arial" w:eastAsia="Arial" w:hAnsi="Arial" w:cs="Arial"/>
+                <w:color w:val="auto"/>
+                <w:sz w:val="22"/>
+              </w:rPr>
+              <w:t>front-end</w:t>
+            </w:r>
+            <w:proofErr w:type="spellEnd"/>
           </w:p>
           <w:p>
             <w:pPr>
@@ -3325,39 +3297,6 @@
                 <w:color w:val="auto"/>
                 <w:sz w:val="22"/>
               </w:rPr>
-              <w:t xml:space="preserve">Maqueta del </w:t>
-            </w:r>
-            <w:proofErr w:type="spellStart"/>
-            <w:r>
-              <w:rPr>
-                <w:rFonts w:ascii="Arial" w:eastAsia="Arial" w:hAnsi="Arial" w:cs="Arial"/>
-                <w:color w:val="auto"/>
-                <w:sz w:val="22"/>
-              </w:rPr>
-              <w:t>front-end</w:t>
-            </w:r>
-            <w:proofErr w:type="spellEnd"/>
-          </w:p>
-          <w:p>
-            <w:pPr>
-              <w:numPr>
-                <w:ilvl w:val="0"/>
-                <w:numId w:val="1"/>
-              </w:numPr>
-              <w:ind w:firstLine="360"/>
-              <w:rPr>
-                <w:rFonts w:ascii="Arial" w:eastAsia="Arial" w:hAnsi="Arial" w:cs="Arial"/>
-                <w:color w:val="auto"/>
-                <w:sz w:val="22"/>
-              </w:rPr>
-            </w:pPr>
-            <w:r>
-              <w:rPr>
-                <w:rFonts w:ascii="Arial" w:eastAsia="Arial" w:hAnsi="Arial" w:cs="Arial"/>
-                <w:color w:val="auto"/>
-                <w:sz w:val="22"/>
-              </w:rPr>
-              <w:lastRenderedPageBreak/>
               <w:t>Especificaciones</w:t>
             </w:r>
             <w:r>
@@ -3451,6 +3390,7 @@
                 <w:rFonts w:ascii="Arial" w:eastAsia="Arial" w:hAnsi="Arial" w:cs="Arial"/>
                 <w:sz w:val="22"/>
               </w:rPr>
+              <w:lastRenderedPageBreak/>
               <w:t>Promoción</w:t>
             </w:r>
           </w:p>
@@ -3873,7 +3813,6 @@
                 <w:rFonts w:ascii="Arial" w:eastAsia="Arial" w:hAnsi="Arial" w:cs="Arial"/>
                 <w:sz w:val="22"/>
               </w:rPr>
-              <w:lastRenderedPageBreak/>
               <w:t>La ejecución y control de todas las tareas, serán supervisadas por el PM mediante reuniones con los distintos integrantes del equipo. Estas reuniones podrán tener un informe de avance utilizando técnicas como EVM.</w:t>
             </w:r>
             <w:r>
@@ -3897,6 +3836,7 @@
                 <w:rFonts w:ascii="Arial" w:eastAsia="Arial" w:hAnsi="Arial" w:cs="Arial"/>
                 <w:sz w:val="22"/>
               </w:rPr>
+              <w:lastRenderedPageBreak/>
               <w:t>Todo cambio que se deba realizar, deberá ser analizado previamente para ver el impacto económico, temporal u otros.</w:t>
             </w:r>
             <w:r>
@@ -4860,8 +4800,8 @@
     <w:p/>
     <w:p/>
     <w:p>
-      <w:bookmarkStart w:id="1" w:name="h.gjdgxs"/>
-      <w:bookmarkEnd w:id="1"/>
+      <w:bookmarkStart w:id="9" w:name="h.gjdgxs"/>
+      <w:bookmarkEnd w:id="9"/>
       <w:r>
         <w:rPr>
           <w:rFonts w:ascii="Arial" w:eastAsia="Arial" w:hAnsi="Arial" w:cs="Arial"/>
@@ -4944,8 +4884,8 @@
       <w:proofErr w:type="spellEnd"/>
     </w:p>
     <w:sectPr>
-      <w:headerReference w:type="default" r:id="rId8"/>
-      <w:footerReference w:type="default" r:id="rId9"/>
+      <w:headerReference w:type="default" r:id="rId7"/>
+      <w:footerReference w:type="default" r:id="rId8"/>
       <w:pgSz w:w="11906" w:h="16838"/>
       <w:pgMar w:top="1542" w:right="720" w:bottom="777" w:left="1275" w:header="720" w:footer="720" w:gutter="0"/>
       <w:pgNumType w:start="1"/>
@@ -4958,7 +4898,7 @@
 </file>
 
 <file path=word/endnotes.xml><?xml version="1.0" encoding="utf-8"?>
-<w:endnotes xmlns:wpc="http://schemas.microsoft.com/office/word/2010/wordprocessingCanvas" xmlns:mc="http://schemas.openxmlformats.org/markup-compatibility/2006" xmlns:o="urn:schemas-microsoft-com:office:office" xmlns:r="http://schemas.openxmlformats.org/officeDocument/2006/relationships" xmlns:m="http://schemas.openxmlformats.org/officeDocument/2006/math" xmlns:v="urn:schemas-microsoft-com:vml" xmlns:wp14="http://schemas.microsoft.com/office/word/2010/wordprocessingDrawing" xmlns:wp="http://schemas.openxmlformats.org/drawingml/2006/wordprocessingDrawing" xmlns:w10="urn:schemas-microsoft-com:office:word" xmlns:w="http://schemas.openxmlformats.org/wordprocessingml/2006/main" xmlns:w14="http://schemas.microsoft.com/office/word/2010/wordml" xmlns:wpg="http://schemas.microsoft.com/office/word/2010/wordprocessingGroup" xmlns:wpi="http://schemas.microsoft.com/office/word/2010/wordprocessingInk" xmlns:wne="http://schemas.microsoft.com/office/word/2006/wordml" xmlns:wps="http://schemas.microsoft.com/office/word/2010/wordprocessingShape" mc:Ignorable="w14 wp14">
+<w:endnotes xmlns:wpc="http://schemas.microsoft.com/office/word/2010/wordprocessingCanvas" xmlns:mc="http://schemas.openxmlformats.org/markup-compatibility/2006" xmlns:o="urn:schemas-microsoft-com:office:office" xmlns:r="http://schemas.openxmlformats.org/officeDocument/2006/relationships" xmlns:m="http://schemas.openxmlformats.org/officeDocument/2006/math" xmlns:v="urn:schemas-microsoft-com:vml" xmlns:wp14="http://schemas.microsoft.com/office/word/2010/wordprocessingDrawing" xmlns:wp="http://schemas.openxmlformats.org/drawingml/2006/wordprocessingDrawing" xmlns:w10="urn:schemas-microsoft-com:office:word" xmlns:w="http://schemas.openxmlformats.org/wordprocessingml/2006/main" xmlns:w14="http://schemas.microsoft.com/office/word/2010/wordml" xmlns:w15="http://schemas.microsoft.com/office/word/2012/wordml" xmlns:wpg="http://schemas.microsoft.com/office/word/2010/wordprocessingGroup" xmlns:wpi="http://schemas.microsoft.com/office/word/2010/wordprocessingInk" xmlns:wne="http://schemas.microsoft.com/office/word/2006/wordml" xmlns:wps="http://schemas.microsoft.com/office/word/2010/wordprocessingShape" mc:Ignorable="w14 w15 wp14">
   <w:endnote w:type="separator" w:id="-1">
     <w:p>
       <w:r>
@@ -4977,7 +4917,7 @@
 </file>
 
 <file path=word/footer1.xml><?xml version="1.0" encoding="utf-8"?>
-<w:ftr xmlns:wpc="http://schemas.microsoft.com/office/word/2010/wordprocessingCanvas" xmlns:mc="http://schemas.openxmlformats.org/markup-compatibility/2006" xmlns:o="urn:schemas-microsoft-com:office:office" xmlns:r="http://schemas.openxmlformats.org/officeDocument/2006/relationships" xmlns:m="http://schemas.openxmlformats.org/officeDocument/2006/math" xmlns:v="urn:schemas-microsoft-com:vml" xmlns:wp14="http://schemas.microsoft.com/office/word/2010/wordprocessingDrawing" xmlns:wp="http://schemas.openxmlformats.org/drawingml/2006/wordprocessingDrawing" xmlns:w10="urn:schemas-microsoft-com:office:word" xmlns:w="http://schemas.openxmlformats.org/wordprocessingml/2006/main" xmlns:w14="http://schemas.microsoft.com/office/word/2010/wordml" xmlns:wpg="http://schemas.microsoft.com/office/word/2010/wordprocessingGroup" xmlns:wpi="http://schemas.microsoft.com/office/word/2010/wordprocessingInk" xmlns:wne="http://schemas.microsoft.com/office/word/2006/wordml" xmlns:wps="http://schemas.microsoft.com/office/word/2010/wordprocessingShape" mc:Ignorable="w14 wp14">
+<w:ftr xmlns:wpc="http://schemas.microsoft.com/office/word/2010/wordprocessingCanvas" xmlns:mc="http://schemas.openxmlformats.org/markup-compatibility/2006" xmlns:o="urn:schemas-microsoft-com:office:office" xmlns:r="http://schemas.openxmlformats.org/officeDocument/2006/relationships" xmlns:m="http://schemas.openxmlformats.org/officeDocument/2006/math" xmlns:v="urn:schemas-microsoft-com:vml" xmlns:wp14="http://schemas.microsoft.com/office/word/2010/wordprocessingDrawing" xmlns:wp="http://schemas.openxmlformats.org/drawingml/2006/wordprocessingDrawing" xmlns:w10="urn:schemas-microsoft-com:office:word" xmlns:w="http://schemas.openxmlformats.org/wordprocessingml/2006/main" xmlns:w14="http://schemas.microsoft.com/office/word/2010/wordml" xmlns:w15="http://schemas.microsoft.com/office/word/2012/wordml" xmlns:wpg="http://schemas.microsoft.com/office/word/2010/wordprocessingGroup" xmlns:wpi="http://schemas.microsoft.com/office/word/2010/wordprocessingInk" xmlns:wne="http://schemas.microsoft.com/office/word/2006/wordml" xmlns:wps="http://schemas.microsoft.com/office/word/2010/wordprocessingShape" mc:Ignorable="w14 w15 wp14">
   <w:p>
     <w:pPr>
       <w:tabs>
@@ -5010,7 +4950,7 @@
       <w:rPr>
         <w:noProof/>
       </w:rPr>
-      <w:t>6</w:t>
+      <w:t>8</w:t>
     </w:r>
     <w:r>
       <w:fldChar w:fldCharType="end"/>
@@ -5047,7 +4987,7 @@
 </file>
 
 <file path=word/footnotes.xml><?xml version="1.0" encoding="utf-8"?>
-<w:footnotes xmlns:wpc="http://schemas.microsoft.com/office/word/2010/wordprocessingCanvas" xmlns:mc="http://schemas.openxmlformats.org/markup-compatibility/2006" xmlns:o="urn:schemas-microsoft-com:office:office" xmlns:r="http://schemas.openxmlformats.org/officeDocument/2006/relationships" xmlns:m="http://schemas.openxmlformats.org/officeDocument/2006/math" xmlns:v="urn:schemas-microsoft-com:vml" xmlns:wp14="http://schemas.microsoft.com/office/word/2010/wordprocessingDrawing" xmlns:wp="http://schemas.openxmlformats.org/drawingml/2006/wordprocessingDrawing" xmlns:w10="urn:schemas-microsoft-com:office:word" xmlns:w="http://schemas.openxmlformats.org/wordprocessingml/2006/main" xmlns:w14="http://schemas.microsoft.com/office/word/2010/wordml" xmlns:wpg="http://schemas.microsoft.com/office/word/2010/wordprocessingGroup" xmlns:wpi="http://schemas.microsoft.com/office/word/2010/wordprocessingInk" xmlns:wne="http://schemas.microsoft.com/office/word/2006/wordml" xmlns:wps="http://schemas.microsoft.com/office/word/2010/wordprocessingShape" mc:Ignorable="w14 wp14">
+<w:footnotes xmlns:wpc="http://schemas.microsoft.com/office/word/2010/wordprocessingCanvas" xmlns:mc="http://schemas.openxmlformats.org/markup-compatibility/2006" xmlns:o="urn:schemas-microsoft-com:office:office" xmlns:r="http://schemas.openxmlformats.org/officeDocument/2006/relationships" xmlns:m="http://schemas.openxmlformats.org/officeDocument/2006/math" xmlns:v="urn:schemas-microsoft-com:vml" xmlns:wp14="http://schemas.microsoft.com/office/word/2010/wordprocessingDrawing" xmlns:wp="http://schemas.openxmlformats.org/drawingml/2006/wordprocessingDrawing" xmlns:w10="urn:schemas-microsoft-com:office:word" xmlns:w="http://schemas.openxmlformats.org/wordprocessingml/2006/main" xmlns:w14="http://schemas.microsoft.com/office/word/2010/wordml" xmlns:w15="http://schemas.microsoft.com/office/word/2012/wordml" xmlns:wpg="http://schemas.microsoft.com/office/word/2010/wordprocessingGroup" xmlns:wpi="http://schemas.microsoft.com/office/word/2010/wordprocessingInk" xmlns:wne="http://schemas.microsoft.com/office/word/2006/wordml" xmlns:wps="http://schemas.microsoft.com/office/word/2010/wordprocessingShape" mc:Ignorable="w14 w15 wp14">
   <w:footnote w:type="separator" w:id="-1">
     <w:p>
       <w:r>
@@ -5066,7 +5006,7 @@
 </file>
 
 <file path=word/header1.xml><?xml version="1.0" encoding="utf-8"?>
-<w:hdr xmlns:wpc="http://schemas.microsoft.com/office/word/2010/wordprocessingCanvas" xmlns:mc="http://schemas.openxmlformats.org/markup-compatibility/2006" xmlns:o="urn:schemas-microsoft-com:office:office" xmlns:r="http://schemas.openxmlformats.org/officeDocument/2006/relationships" xmlns:m="http://schemas.openxmlformats.org/officeDocument/2006/math" xmlns:v="urn:schemas-microsoft-com:vml" xmlns:wp14="http://schemas.microsoft.com/office/word/2010/wordprocessingDrawing" xmlns:wp="http://schemas.openxmlformats.org/drawingml/2006/wordprocessingDrawing" xmlns:w10="urn:schemas-microsoft-com:office:word" xmlns:w="http://schemas.openxmlformats.org/wordprocessingml/2006/main" xmlns:w14="http://schemas.microsoft.com/office/word/2010/wordml" xmlns:wpg="http://schemas.microsoft.com/office/word/2010/wordprocessingGroup" xmlns:wpi="http://schemas.microsoft.com/office/word/2010/wordprocessingInk" xmlns:wne="http://schemas.microsoft.com/office/word/2006/wordml" xmlns:wps="http://schemas.microsoft.com/office/word/2010/wordprocessingShape" mc:Ignorable="w14 wp14">
+<w:hdr xmlns:wpc="http://schemas.microsoft.com/office/word/2010/wordprocessingCanvas" xmlns:mc="http://schemas.openxmlformats.org/markup-compatibility/2006" xmlns:o="urn:schemas-microsoft-com:office:office" xmlns:r="http://schemas.openxmlformats.org/officeDocument/2006/relationships" xmlns:m="http://schemas.openxmlformats.org/officeDocument/2006/math" xmlns:v="urn:schemas-microsoft-com:vml" xmlns:wp14="http://schemas.microsoft.com/office/word/2010/wordprocessingDrawing" xmlns:wp="http://schemas.openxmlformats.org/drawingml/2006/wordprocessingDrawing" xmlns:w10="urn:schemas-microsoft-com:office:word" xmlns:w="http://schemas.openxmlformats.org/wordprocessingml/2006/main" xmlns:w14="http://schemas.microsoft.com/office/word/2010/wordml" xmlns:w15="http://schemas.microsoft.com/office/word/2012/wordml" xmlns:wpg="http://schemas.microsoft.com/office/word/2010/wordprocessingGroup" xmlns:wpi="http://schemas.microsoft.com/office/word/2010/wordprocessingInk" xmlns:wne="http://schemas.microsoft.com/office/word/2006/wordml" xmlns:wps="http://schemas.microsoft.com/office/word/2010/wordprocessingShape" mc:Ignorable="w14 w15 wp14">
   <w:p>
     <w:pPr>
       <w:widowControl w:val="0"/>
@@ -5126,7 +5066,6 @@
           <w:r>
             <w:rPr>
               <w:noProof/>
-              <w:lang w:val="es-ES" w:eastAsia="es-ES"/>
             </w:rPr>
             <w:drawing>
               <wp:inline distT="114300" distB="114300" distL="114300" distR="114300" wp14:anchorId="7FA1A414" wp14:editId="77209E68">
@@ -5244,7 +5183,7 @@
                 <v:formulas/>
                 <v:path o:connecttype="segments"/>
               </v:shape>
-              <o:OLEObject Type="Embed" ProgID="PBrush" ShapeID="ole_rId2" DrawAspect="Content" ObjectID="_1493300839" r:id="rId3"/>
+              <o:OLEObject Type="Embed" ProgID="PBrush" ShapeID="ole_rId2" DrawAspect="Content" ObjectID="_1493304212" r:id="rId3"/>
             </w:object>
           </w:r>
         </w:p>
@@ -5484,7 +5423,7 @@
 </file>
 
 <file path=word/numbering.xml><?xml version="1.0" encoding="utf-8"?>
-<w:numbering xmlns:wpc="http://schemas.microsoft.com/office/word/2010/wordprocessingCanvas" xmlns:mc="http://schemas.openxmlformats.org/markup-compatibility/2006" xmlns:o="urn:schemas-microsoft-com:office:office" xmlns:r="http://schemas.openxmlformats.org/officeDocument/2006/relationships" xmlns:m="http://schemas.openxmlformats.org/officeDocument/2006/math" xmlns:v="urn:schemas-microsoft-com:vml" xmlns:wp14="http://schemas.microsoft.com/office/word/2010/wordprocessingDrawing" xmlns:wp="http://schemas.openxmlformats.org/drawingml/2006/wordprocessingDrawing" xmlns:w10="urn:schemas-microsoft-com:office:word" xmlns:w="http://schemas.openxmlformats.org/wordprocessingml/2006/main" xmlns:w14="http://schemas.microsoft.com/office/word/2010/wordml" xmlns:wpg="http://schemas.microsoft.com/office/word/2010/wordprocessingGroup" xmlns:wpi="http://schemas.microsoft.com/office/word/2010/wordprocessingInk" xmlns:wne="http://schemas.microsoft.com/office/word/2006/wordml" xmlns:wps="http://schemas.microsoft.com/office/word/2010/wordprocessingShape" mc:Ignorable="w14 wp14">
+<w:numbering xmlns:wpc="http://schemas.microsoft.com/office/word/2010/wordprocessingCanvas" xmlns:mc="http://schemas.openxmlformats.org/markup-compatibility/2006" xmlns:o="urn:schemas-microsoft-com:office:office" xmlns:r="http://schemas.openxmlformats.org/officeDocument/2006/relationships" xmlns:m="http://schemas.openxmlformats.org/officeDocument/2006/math" xmlns:v="urn:schemas-microsoft-com:vml" xmlns:wp14="http://schemas.microsoft.com/office/word/2010/wordprocessingDrawing" xmlns:wp="http://schemas.openxmlformats.org/drawingml/2006/wordprocessingDrawing" xmlns:w10="urn:schemas-microsoft-com:office:word" xmlns:w="http://schemas.openxmlformats.org/wordprocessingml/2006/main" xmlns:w14="http://schemas.microsoft.com/office/word/2010/wordml" xmlns:w15="http://schemas.microsoft.com/office/word/2012/wordml" xmlns:wpg="http://schemas.microsoft.com/office/word/2010/wordprocessingGroup" xmlns:wpi="http://schemas.microsoft.com/office/word/2010/wordprocessingInk" xmlns:wne="http://schemas.microsoft.com/office/word/2006/wordml" xmlns:wps="http://schemas.microsoft.com/office/word/2010/wordprocessingShape" mc:Ignorable="w14 w15 wp14">
   <w:abstractNum w:abstractNumId="0">
     <w:nsid w:val="0D3D0CF6"/>
     <w:multiLevelType w:val="multilevel"/>
@@ -7021,8 +6960,16 @@
 </w:numbering>
 </file>
 
+<file path=word/people.xml><?xml version="1.0" encoding="utf-8"?>
+<w15:people xmlns:wpc="http://schemas.microsoft.com/office/word/2010/wordprocessingCanvas" xmlns:mc="http://schemas.openxmlformats.org/markup-compatibility/2006" xmlns:o="urn:schemas-microsoft-com:office:office" xmlns:r="http://schemas.openxmlformats.org/officeDocument/2006/relationships" xmlns:m="http://schemas.openxmlformats.org/officeDocument/2006/math" xmlns:v="urn:schemas-microsoft-com:vml" xmlns:wp14="http://schemas.microsoft.com/office/word/2010/wordprocessingDrawing" xmlns:wp="http://schemas.openxmlformats.org/drawingml/2006/wordprocessingDrawing" xmlns:w10="urn:schemas-microsoft-com:office:word" xmlns:w="http://schemas.openxmlformats.org/wordprocessingml/2006/main" xmlns:w14="http://schemas.microsoft.com/office/word/2010/wordml" xmlns:w15="http://schemas.microsoft.com/office/word/2012/wordml" xmlns:wpg="http://schemas.microsoft.com/office/word/2010/wordprocessingGroup" xmlns:wpi="http://schemas.microsoft.com/office/word/2010/wordprocessingInk" xmlns:wne="http://schemas.microsoft.com/office/word/2006/wordml" xmlns:wps="http://schemas.microsoft.com/office/word/2010/wordprocessingShape" mc:Ignorable="w14 w15 wp14">
+  <w15:person w15:author="Maximiliano Rodriguez Takahashi">
+    <w15:presenceInfo w15:providerId="AD" w15:userId="S-1-5-21-1748953664-3518455533-2714477346-1983"/>
+  </w15:person>
+</w15:people>
+</file>
+
 <file path=word/styles.xml><?xml version="1.0" encoding="utf-8"?>
-<w:styles xmlns:mc="http://schemas.openxmlformats.org/markup-compatibility/2006" xmlns:r="http://schemas.openxmlformats.org/officeDocument/2006/relationships" xmlns:w="http://schemas.openxmlformats.org/wordprocessingml/2006/main" xmlns:w14="http://schemas.microsoft.com/office/word/2010/wordml" mc:Ignorable="w14">
+<w:styles xmlns:mc="http://schemas.openxmlformats.org/markup-compatibility/2006" xmlns:r="http://schemas.openxmlformats.org/officeDocument/2006/relationships" xmlns:w="http://schemas.openxmlformats.org/wordprocessingml/2006/main" xmlns:w14="http://schemas.microsoft.com/office/word/2010/wordml" xmlns:w15="http://schemas.microsoft.com/office/word/2012/wordml" mc:Ignorable="w14 w15">
   <w:docDefaults>
     <w:rPrDefault>
       <w:rPr>
@@ -7033,144 +6980,378 @@
     </w:rPrDefault>
     <w:pPrDefault/>
   </w:docDefaults>
-  <w:latentStyles w:defLockedState="0" w:defUIPriority="99" w:defSemiHidden="1" w:defUnhideWhenUsed="1" w:defQFormat="0" w:count="267">
-    <w:lsdException w:name="Normal" w:semiHidden="0" w:uiPriority="0" w:unhideWhenUsed="0" w:qFormat="1"/>
-    <w:lsdException w:name="heading 1" w:semiHidden="0" w:uiPriority="9" w:unhideWhenUsed="0" w:qFormat="1"/>
-    <w:lsdException w:name="heading 2" w:uiPriority="9" w:qFormat="1"/>
-    <w:lsdException w:name="heading 3" w:uiPriority="9" w:qFormat="1"/>
-    <w:lsdException w:name="heading 4" w:uiPriority="9" w:qFormat="1"/>
-    <w:lsdException w:name="heading 5" w:uiPriority="9" w:qFormat="1"/>
-    <w:lsdException w:name="heading 6" w:uiPriority="9" w:qFormat="1"/>
-    <w:lsdException w:name="heading 7" w:uiPriority="9" w:qFormat="1"/>
-    <w:lsdException w:name="heading 8" w:uiPriority="9" w:qFormat="1"/>
-    <w:lsdException w:name="heading 9" w:uiPriority="9" w:qFormat="1"/>
-    <w:lsdException w:name="toc 1" w:uiPriority="39"/>
-    <w:lsdException w:name="toc 2" w:uiPriority="39"/>
-    <w:lsdException w:name="toc 3" w:uiPriority="39"/>
-    <w:lsdException w:name="toc 4" w:uiPriority="39"/>
-    <w:lsdException w:name="toc 5" w:uiPriority="39"/>
-    <w:lsdException w:name="toc 6" w:uiPriority="39"/>
-    <w:lsdException w:name="toc 7" w:uiPriority="39"/>
-    <w:lsdException w:name="toc 8" w:uiPriority="39"/>
-    <w:lsdException w:name="toc 9" w:uiPriority="39"/>
-    <w:lsdException w:name="caption" w:uiPriority="35" w:qFormat="1"/>
-    <w:lsdException w:name="Title" w:semiHidden="0" w:uiPriority="10" w:unhideWhenUsed="0" w:qFormat="1"/>
-    <w:lsdException w:name="Default Paragraph Font" w:uiPriority="1"/>
-    <w:lsdException w:name="Subtitle" w:semiHidden="0" w:uiPriority="11" w:unhideWhenUsed="0" w:qFormat="1"/>
-    <w:lsdException w:name="Strong" w:semiHidden="0" w:uiPriority="22" w:unhideWhenUsed="0" w:qFormat="1"/>
-    <w:lsdException w:name="Emphasis" w:semiHidden="0" w:uiPriority="20" w:unhideWhenUsed="0" w:qFormat="1"/>
-    <w:lsdException w:name="Table Grid" w:semiHidden="0" w:uiPriority="39" w:unhideWhenUsed="0"/>
-    <w:lsdException w:name="Placeholder Text" w:unhideWhenUsed="0"/>
-    <w:lsdException w:name="No Spacing" w:semiHidden="0" w:uiPriority="1" w:unhideWhenUsed="0" w:qFormat="1"/>
-    <w:lsdException w:name="Light Shading" w:semiHidden="0" w:uiPriority="60" w:unhideWhenUsed="0"/>
-    <w:lsdException w:name="Light List" w:semiHidden="0" w:uiPriority="61" w:unhideWhenUsed="0"/>
-    <w:lsdException w:name="Light Grid" w:semiHidden="0" w:uiPriority="62" w:unhideWhenUsed="0"/>
-    <w:lsdException w:name="Medium Shading 1" w:semiHidden="0" w:uiPriority="63" w:unhideWhenUsed="0"/>
-    <w:lsdException w:name="Medium Shading 2" w:semiHidden="0" w:uiPriority="64" w:unhideWhenUsed="0"/>
-    <w:lsdException w:name="Medium List 1" w:semiHidden="0" w:uiPriority="65" w:unhideWhenUsed="0"/>
-    <w:lsdException w:name="Medium List 2" w:semiHidden="0" w:uiPriority="66" w:unhideWhenUsed="0"/>
-    <w:lsdException w:name="Medium Grid 1" w:semiHidden="0" w:uiPriority="67" w:unhideWhenUsed="0"/>
-    <w:lsdException w:name="Medium Grid 2" w:semiHidden="0" w:uiPriority="68" w:unhideWhenUsed="0"/>
-    <w:lsdException w:name="Medium Grid 3" w:semiHidden="0" w:uiPriority="69" w:unhideWhenUsed="0"/>
-    <w:lsdException w:name="Dark List" w:semiHidden="0" w:uiPriority="70" w:unhideWhenUsed="0"/>
-    <w:lsdException w:name="Colorful Shading" w:semiHidden="0" w:uiPriority="71" w:unhideWhenUsed="0"/>
-    <w:lsdException w:name="Colorful List" w:semiHidden="0" w:uiPriority="72" w:unhideWhenUsed="0"/>
-    <w:lsdException w:name="Colorful Grid" w:semiHidden="0" w:uiPriority="73" w:unhideWhenUsed="0"/>
-    <w:lsdException w:name="Light Shading Accent 1" w:semiHidden="0" w:uiPriority="60" w:unhideWhenUsed="0"/>
-    <w:lsdException w:name="Light List Accent 1" w:semiHidden="0" w:uiPriority="61" w:unhideWhenUsed="0"/>
-    <w:lsdException w:name="Light Grid Accent 1" w:semiHidden="0" w:uiPriority="62" w:unhideWhenUsed="0"/>
-    <w:lsdException w:name="Medium Shading 1 Accent 1" w:semiHidden="0" w:uiPriority="63" w:unhideWhenUsed="0"/>
-    <w:lsdException w:name="Medium Shading 2 Accent 1" w:semiHidden="0" w:uiPriority="64" w:unhideWhenUsed="0"/>
-    <w:lsdException w:name="Medium List 1 Accent 1" w:semiHidden="0" w:uiPriority="65" w:unhideWhenUsed="0"/>
-    <w:lsdException w:name="Revision" w:unhideWhenUsed="0"/>
-    <w:lsdException w:name="List Paragraph" w:semiHidden="0" w:uiPriority="34" w:unhideWhenUsed="0" w:qFormat="1"/>
-    <w:lsdException w:name="Quote" w:semiHidden="0" w:uiPriority="29" w:unhideWhenUsed="0" w:qFormat="1"/>
-    <w:lsdException w:name="Intense Quote" w:semiHidden="0" w:uiPriority="30" w:unhideWhenUsed="0" w:qFormat="1"/>
-    <w:lsdException w:name="Medium List 2 Accent 1" w:semiHidden="0" w:uiPriority="66" w:unhideWhenUsed="0"/>
-    <w:lsdException w:name="Medium Grid 1 Accent 1" w:semiHidden="0" w:uiPriority="67" w:unhideWhenUsed="0"/>
-    <w:lsdException w:name="Medium Grid 2 Accent 1" w:semiHidden="0" w:uiPriority="68" w:unhideWhenUsed="0"/>
-    <w:lsdException w:name="Medium Grid 3 Accent 1" w:semiHidden="0" w:uiPriority="69" w:unhideWhenUsed="0"/>
-    <w:lsdException w:name="Dark List Accent 1" w:semiHidden="0" w:uiPriority="70" w:unhideWhenUsed="0"/>
-    <w:lsdException w:name="Colorful Shading Accent 1" w:semiHidden="0" w:uiPriority="71" w:unhideWhenUsed="0"/>
-    <w:lsdException w:name="Colorful List Accent 1" w:semiHidden="0" w:uiPriority="72" w:unhideWhenUsed="0"/>
-    <w:lsdException w:name="Colorful Grid Accent 1" w:semiHidden="0" w:uiPriority="73" w:unhideWhenUsed="0"/>
-    <w:lsdException w:name="Light Shading Accent 2" w:semiHidden="0" w:uiPriority="60" w:unhideWhenUsed="0"/>
-    <w:lsdException w:name="Light List Accent 2" w:semiHidden="0" w:uiPriority="61" w:unhideWhenUsed="0"/>
-    <w:lsdException w:name="Light Grid Accent 2" w:semiHidden="0" w:uiPriority="62" w:unhideWhenUsed="0"/>
-    <w:lsdException w:name="Medium Shading 1 Accent 2" w:semiHidden="0" w:uiPriority="63" w:unhideWhenUsed="0"/>
-    <w:lsdException w:name="Medium Shading 2 Accent 2" w:semiHidden="0" w:uiPriority="64" w:unhideWhenUsed="0"/>
-    <w:lsdException w:name="Medium List 1 Accent 2" w:semiHidden="0" w:uiPriority="65" w:unhideWhenUsed="0"/>
-    <w:lsdException w:name="Medium List 2 Accent 2" w:semiHidden="0" w:uiPriority="66" w:unhideWhenUsed="0"/>
-    <w:lsdException w:name="Medium Grid 1 Accent 2" w:semiHidden="0" w:uiPriority="67" w:unhideWhenUsed="0"/>
-    <w:lsdException w:name="Medium Grid 2 Accent 2" w:semiHidden="0" w:uiPriority="68" w:unhideWhenUsed="0"/>
-    <w:lsdException w:name="Medium Grid 3 Accent 2" w:semiHidden="0" w:uiPriority="69" w:unhideWhenUsed="0"/>
-    <w:lsdException w:name="Dark List Accent 2" w:semiHidden="0" w:uiPriority="70" w:unhideWhenUsed="0"/>
-    <w:lsdException w:name="Colorful Shading Accent 2" w:semiHidden="0" w:uiPriority="71" w:unhideWhenUsed="0"/>
-    <w:lsdException w:name="Colorful List Accent 2" w:semiHidden="0" w:uiPriority="72" w:unhideWhenUsed="0"/>
-    <w:lsdException w:name="Colorful Grid Accent 2" w:semiHidden="0" w:uiPriority="73" w:unhideWhenUsed="0"/>
-    <w:lsdException w:name="Light Shading Accent 3" w:semiHidden="0" w:uiPriority="60" w:unhideWhenUsed="0"/>
-    <w:lsdException w:name="Light List Accent 3" w:semiHidden="0" w:uiPriority="61" w:unhideWhenUsed="0"/>
-    <w:lsdException w:name="Light Grid Accent 3" w:semiHidden="0" w:uiPriority="62" w:unhideWhenUsed="0"/>
-    <w:lsdException w:name="Medium Shading 1 Accent 3" w:semiHidden="0" w:uiPriority="63" w:unhideWhenUsed="0"/>
-    <w:lsdException w:name="Medium Shading 2 Accent 3" w:semiHidden="0" w:uiPriority="64" w:unhideWhenUsed="0"/>
-    <w:lsdException w:name="Medium List 1 Accent 3" w:semiHidden="0" w:uiPriority="65" w:unhideWhenUsed="0"/>
-    <w:lsdException w:name="Medium List 2 Accent 3" w:semiHidden="0" w:uiPriority="66" w:unhideWhenUsed="0"/>
-    <w:lsdException w:name="Medium Grid 1 Accent 3" w:semiHidden="0" w:uiPriority="67" w:unhideWhenUsed="0"/>
-    <w:lsdException w:name="Medium Grid 2 Accent 3" w:semiHidden="0" w:uiPriority="68" w:unhideWhenUsed="0"/>
-    <w:lsdException w:name="Medium Grid 3 Accent 3" w:semiHidden="0" w:uiPriority="69" w:unhideWhenUsed="0"/>
-    <w:lsdException w:name="Dark List Accent 3" w:semiHidden="0" w:uiPriority="70" w:unhideWhenUsed="0"/>
-    <w:lsdException w:name="Colorful Shading Accent 3" w:semiHidden="0" w:uiPriority="71" w:unhideWhenUsed="0"/>
-    <w:lsdException w:name="Colorful List Accent 3" w:semiHidden="0" w:uiPriority="72" w:unhideWhenUsed="0"/>
-    <w:lsdException w:name="Colorful Grid Accent 3" w:semiHidden="0" w:uiPriority="73" w:unhideWhenUsed="0"/>
-    <w:lsdException w:name="Light Shading Accent 4" w:semiHidden="0" w:uiPriority="60" w:unhideWhenUsed="0"/>
-    <w:lsdException w:name="Light List Accent 4" w:semiHidden="0" w:uiPriority="61" w:unhideWhenUsed="0"/>
-    <w:lsdException w:name="Light Grid Accent 4" w:semiHidden="0" w:uiPriority="62" w:unhideWhenUsed="0"/>
-    <w:lsdException w:name="Medium Shading 1 Accent 4" w:semiHidden="0" w:uiPriority="63" w:unhideWhenUsed="0"/>
-    <w:lsdException w:name="Medium Shading 2 Accent 4" w:semiHidden="0" w:uiPriority="64" w:unhideWhenUsed="0"/>
-    <w:lsdException w:name="Medium List 1 Accent 4" w:semiHidden="0" w:uiPriority="65" w:unhideWhenUsed="0"/>
-    <w:lsdException w:name="Medium List 2 Accent 4" w:semiHidden="0" w:uiPriority="66" w:unhideWhenUsed="0"/>
-    <w:lsdException w:name="Medium Grid 1 Accent 4" w:semiHidden="0" w:uiPriority="67" w:unhideWhenUsed="0"/>
-    <w:lsdException w:name="Medium Grid 2 Accent 4" w:semiHidden="0" w:uiPriority="68" w:unhideWhenUsed="0"/>
-    <w:lsdException w:name="Medium Grid 3 Accent 4" w:semiHidden="0" w:uiPriority="69" w:unhideWhenUsed="0"/>
-    <w:lsdException w:name="Dark List Accent 4" w:semiHidden="0" w:uiPriority="70" w:unhideWhenUsed="0"/>
-    <w:lsdException w:name="Colorful Shading Accent 4" w:semiHidden="0" w:uiPriority="71" w:unhideWhenUsed="0"/>
-    <w:lsdException w:name="Colorful List Accent 4" w:semiHidden="0" w:uiPriority="72" w:unhideWhenUsed="0"/>
-    <w:lsdException w:name="Colorful Grid Accent 4" w:semiHidden="0" w:uiPriority="73" w:unhideWhenUsed="0"/>
-    <w:lsdException w:name="Light Shading Accent 5" w:semiHidden="0" w:uiPriority="60" w:unhideWhenUsed="0"/>
-    <w:lsdException w:name="Light List Accent 5" w:semiHidden="0" w:uiPriority="61" w:unhideWhenUsed="0"/>
-    <w:lsdException w:name="Light Grid Accent 5" w:semiHidden="0" w:uiPriority="62" w:unhideWhenUsed="0"/>
-    <w:lsdException w:name="Medium Shading 1 Accent 5" w:semiHidden="0" w:uiPriority="63" w:unhideWhenUsed="0"/>
-    <w:lsdException w:name="Medium Shading 2 Accent 5" w:semiHidden="0" w:uiPriority="64" w:unhideWhenUsed="0"/>
-    <w:lsdException w:name="Medium List 1 Accent 5" w:semiHidden="0" w:uiPriority="65" w:unhideWhenUsed="0"/>
-    <w:lsdException w:name="Medium List 2 Accent 5" w:semiHidden="0" w:uiPriority="66" w:unhideWhenUsed="0"/>
-    <w:lsdException w:name="Medium Grid 1 Accent 5" w:semiHidden="0" w:uiPriority="67" w:unhideWhenUsed="0"/>
-    <w:lsdException w:name="Medium Grid 2 Accent 5" w:semiHidden="0" w:uiPriority="68" w:unhideWhenUsed="0"/>
-    <w:lsdException w:name="Medium Grid 3 Accent 5" w:semiHidden="0" w:uiPriority="69" w:unhideWhenUsed="0"/>
-    <w:lsdException w:name="Dark List Accent 5" w:semiHidden="0" w:uiPriority="70" w:unhideWhenUsed="0"/>
-    <w:lsdException w:name="Colorful Shading Accent 5" w:semiHidden="0" w:uiPriority="71" w:unhideWhenUsed="0"/>
-    <w:lsdException w:name="Colorful List Accent 5" w:semiHidden="0" w:uiPriority="72" w:unhideWhenUsed="0"/>
-    <w:lsdException w:name="Colorful Grid Accent 5" w:semiHidden="0" w:uiPriority="73" w:unhideWhenUsed="0"/>
-    <w:lsdException w:name="Light Shading Accent 6" w:semiHidden="0" w:uiPriority="60" w:unhideWhenUsed="0"/>
-    <w:lsdException w:name="Light List Accent 6" w:semiHidden="0" w:uiPriority="61" w:unhideWhenUsed="0"/>
-    <w:lsdException w:name="Light Grid Accent 6" w:semiHidden="0" w:uiPriority="62" w:unhideWhenUsed="0"/>
-    <w:lsdException w:name="Medium Shading 1 Accent 6" w:semiHidden="0" w:uiPriority="63" w:unhideWhenUsed="0"/>
-    <w:lsdException w:name="Medium Shading 2 Accent 6" w:semiHidden="0" w:uiPriority="64" w:unhideWhenUsed="0"/>
-    <w:lsdException w:name="Medium List 1 Accent 6" w:semiHidden="0" w:uiPriority="65" w:unhideWhenUsed="0"/>
-    <w:lsdException w:name="Medium List 2 Accent 6" w:semiHidden="0" w:uiPriority="66" w:unhideWhenUsed="0"/>
-    <w:lsdException w:name="Medium Grid 1 Accent 6" w:semiHidden="0" w:uiPriority="67" w:unhideWhenUsed="0"/>
-    <w:lsdException w:name="Medium Grid 2 Accent 6" w:semiHidden="0" w:uiPriority="68" w:unhideWhenUsed="0"/>
-    <w:lsdException w:name="Medium Grid 3 Accent 6" w:semiHidden="0" w:uiPriority="69" w:unhideWhenUsed="0"/>
-    <w:lsdException w:name="Dark List Accent 6" w:semiHidden="0" w:uiPriority="70" w:unhideWhenUsed="0"/>
-    <w:lsdException w:name="Colorful Shading Accent 6" w:semiHidden="0" w:uiPriority="71" w:unhideWhenUsed="0"/>
-    <w:lsdException w:name="Colorful List Accent 6" w:semiHidden="0" w:uiPriority="72" w:unhideWhenUsed="0"/>
-    <w:lsdException w:name="Colorful Grid Accent 6" w:semiHidden="0" w:uiPriority="73" w:unhideWhenUsed="0"/>
-    <w:lsdException w:name="Subtle Emphasis" w:semiHidden="0" w:uiPriority="19" w:unhideWhenUsed="0" w:qFormat="1"/>
-    <w:lsdException w:name="Intense Emphasis" w:semiHidden="0" w:uiPriority="21" w:unhideWhenUsed="0" w:qFormat="1"/>
-    <w:lsdException w:name="Subtle Reference" w:semiHidden="0" w:uiPriority="31" w:unhideWhenUsed="0" w:qFormat="1"/>
-    <w:lsdException w:name="Intense Reference" w:semiHidden="0" w:uiPriority="32" w:unhideWhenUsed="0" w:qFormat="1"/>
-    <w:lsdException w:name="Book Title" w:semiHidden="0" w:uiPriority="33" w:unhideWhenUsed="0" w:qFormat="1"/>
-    <w:lsdException w:name="Bibliography" w:uiPriority="37"/>
-    <w:lsdException w:name="TOC Heading" w:uiPriority="39" w:qFormat="1"/>
+  <w:latentStyles w:defLockedState="0" w:defUIPriority="99" w:defSemiHidden="0" w:defUnhideWhenUsed="0" w:defQFormat="0" w:count="371">
+    <w:lsdException w:name="Normal" w:uiPriority="0" w:qFormat="1"/>
+    <w:lsdException w:name="heading 1" w:uiPriority="9" w:qFormat="1"/>
+    <w:lsdException w:name="heading 2" w:semiHidden="1" w:uiPriority="9" w:unhideWhenUsed="1" w:qFormat="1"/>
+    <w:lsdException w:name="heading 3" w:semiHidden="1" w:uiPriority="9" w:unhideWhenUsed="1" w:qFormat="1"/>
+    <w:lsdException w:name="heading 4" w:semiHidden="1" w:uiPriority="9" w:unhideWhenUsed="1" w:qFormat="1"/>
+    <w:lsdException w:name="heading 5" w:semiHidden="1" w:uiPriority="9" w:unhideWhenUsed="1" w:qFormat="1"/>
+    <w:lsdException w:name="heading 6" w:semiHidden="1" w:uiPriority="9" w:unhideWhenUsed="1" w:qFormat="1"/>
+    <w:lsdException w:name="heading 7" w:semiHidden="1" w:uiPriority="9" w:unhideWhenUsed="1" w:qFormat="1"/>
+    <w:lsdException w:name="heading 8" w:semiHidden="1" w:uiPriority="9" w:unhideWhenUsed="1" w:qFormat="1"/>
+    <w:lsdException w:name="heading 9" w:semiHidden="1" w:uiPriority="9" w:unhideWhenUsed="1" w:qFormat="1"/>
+    <w:lsdException w:name="index 1" w:semiHidden="1" w:unhideWhenUsed="1"/>
+    <w:lsdException w:name="index 2" w:semiHidden="1" w:unhideWhenUsed="1"/>
+    <w:lsdException w:name="index 3" w:semiHidden="1" w:unhideWhenUsed="1"/>
+    <w:lsdException w:name="index 4" w:semiHidden="1" w:unhideWhenUsed="1"/>
+    <w:lsdException w:name="index 5" w:semiHidden="1" w:unhideWhenUsed="1"/>
+    <w:lsdException w:name="index 6" w:semiHidden="1" w:unhideWhenUsed="1"/>
+    <w:lsdException w:name="index 7" w:semiHidden="1" w:unhideWhenUsed="1"/>
+    <w:lsdException w:name="index 8" w:semiHidden="1" w:unhideWhenUsed="1"/>
+    <w:lsdException w:name="index 9" w:semiHidden="1" w:unhideWhenUsed="1"/>
+    <w:lsdException w:name="toc 1" w:semiHidden="1" w:uiPriority="39" w:unhideWhenUsed="1"/>
+    <w:lsdException w:name="toc 2" w:semiHidden="1" w:uiPriority="39" w:unhideWhenUsed="1"/>
+    <w:lsdException w:name="toc 3" w:semiHidden="1" w:uiPriority="39" w:unhideWhenUsed="1"/>
+    <w:lsdException w:name="toc 4" w:semiHidden="1" w:uiPriority="39" w:unhideWhenUsed="1"/>
+    <w:lsdException w:name="toc 5" w:semiHidden="1" w:uiPriority="39" w:unhideWhenUsed="1"/>
+    <w:lsdException w:name="toc 6" w:semiHidden="1" w:uiPriority="39" w:unhideWhenUsed="1"/>
+    <w:lsdException w:name="toc 7" w:semiHidden="1" w:uiPriority="39" w:unhideWhenUsed="1"/>
+    <w:lsdException w:name="toc 8" w:semiHidden="1" w:uiPriority="39" w:unhideWhenUsed="1"/>
+    <w:lsdException w:name="toc 9" w:semiHidden="1" w:uiPriority="39" w:unhideWhenUsed="1"/>
+    <w:lsdException w:name="Normal Indent" w:semiHidden="1" w:unhideWhenUsed="1"/>
+    <w:lsdException w:name="footnote text" w:semiHidden="1" w:unhideWhenUsed="1"/>
+    <w:lsdException w:name="annotation text" w:semiHidden="1" w:unhideWhenUsed="1"/>
+    <w:lsdException w:name="header" w:semiHidden="1" w:unhideWhenUsed="1"/>
+    <w:lsdException w:name="footer" w:semiHidden="1" w:unhideWhenUsed="1"/>
+    <w:lsdException w:name="index heading" w:semiHidden="1" w:unhideWhenUsed="1"/>
+    <w:lsdException w:name="caption" w:semiHidden="1" w:uiPriority="35" w:unhideWhenUsed="1" w:qFormat="1"/>
+    <w:lsdException w:name="table of figures" w:semiHidden="1" w:unhideWhenUsed="1"/>
+    <w:lsdException w:name="envelope address" w:semiHidden="1" w:unhideWhenUsed="1"/>
+    <w:lsdException w:name="envelope return" w:semiHidden="1" w:unhideWhenUsed="1"/>
+    <w:lsdException w:name="footnote reference" w:semiHidden="1" w:unhideWhenUsed="1"/>
+    <w:lsdException w:name="annotation reference" w:semiHidden="1" w:unhideWhenUsed="1"/>
+    <w:lsdException w:name="line number" w:semiHidden="1" w:unhideWhenUsed="1"/>
+    <w:lsdException w:name="page number" w:semiHidden="1" w:unhideWhenUsed="1"/>
+    <w:lsdException w:name="endnote reference" w:semiHidden="1" w:unhideWhenUsed="1"/>
+    <w:lsdException w:name="endnote text" w:semiHidden="1" w:unhideWhenUsed="1"/>
+    <w:lsdException w:name="table of authorities" w:semiHidden="1" w:unhideWhenUsed="1"/>
+    <w:lsdException w:name="macro" w:semiHidden="1" w:unhideWhenUsed="1"/>
+    <w:lsdException w:name="toa heading" w:semiHidden="1" w:unhideWhenUsed="1"/>
+    <w:lsdException w:name="List" w:semiHidden="1" w:unhideWhenUsed="1"/>
+    <w:lsdException w:name="List Bullet" w:semiHidden="1" w:unhideWhenUsed="1"/>
+    <w:lsdException w:name="List Number" w:semiHidden="1" w:unhideWhenUsed="1"/>
+    <w:lsdException w:name="List 2" w:semiHidden="1" w:unhideWhenUsed="1"/>
+    <w:lsdException w:name="List 3" w:semiHidden="1" w:unhideWhenUsed="1"/>
+    <w:lsdException w:name="List 4" w:semiHidden="1" w:unhideWhenUsed="1"/>
+    <w:lsdException w:name="List 5" w:semiHidden="1" w:unhideWhenUsed="1"/>
+    <w:lsdException w:name="List Bullet 2" w:semiHidden="1" w:unhideWhenUsed="1"/>
+    <w:lsdException w:name="List Bullet 3" w:semiHidden="1" w:unhideWhenUsed="1"/>
+    <w:lsdException w:name="List Bullet 4" w:semiHidden="1" w:unhideWhenUsed="1"/>
+    <w:lsdException w:name="List Bullet 5" w:semiHidden="1" w:unhideWhenUsed="1"/>
+    <w:lsdException w:name="List Number 2" w:semiHidden="1" w:unhideWhenUsed="1"/>
+    <w:lsdException w:name="List Number 3" w:semiHidden="1" w:unhideWhenUsed="1"/>
+    <w:lsdException w:name="List Number 4" w:semiHidden="1" w:unhideWhenUsed="1"/>
+    <w:lsdException w:name="List Number 5" w:semiHidden="1" w:unhideWhenUsed="1"/>
+    <w:lsdException w:name="Title" w:uiPriority="10" w:qFormat="1"/>
+    <w:lsdException w:name="Closing" w:semiHidden="1" w:unhideWhenUsed="1"/>
+    <w:lsdException w:name="Signature" w:semiHidden="1" w:unhideWhenUsed="1"/>
+    <w:lsdException w:name="Default Paragraph Font" w:semiHidden="1" w:uiPriority="1" w:unhideWhenUsed="1"/>
+    <w:lsdException w:name="Body Text" w:semiHidden="1" w:unhideWhenUsed="1"/>
+    <w:lsdException w:name="Body Text Indent" w:semiHidden="1" w:unhideWhenUsed="1"/>
+    <w:lsdException w:name="List Continue" w:semiHidden="1" w:unhideWhenUsed="1"/>
+    <w:lsdException w:name="List Continue 2" w:semiHidden="1" w:unhideWhenUsed="1"/>
+    <w:lsdException w:name="List Continue 3" w:semiHidden="1" w:unhideWhenUsed="1"/>
+    <w:lsdException w:name="List Continue 4" w:semiHidden="1" w:unhideWhenUsed="1"/>
+    <w:lsdException w:name="List Continue 5" w:semiHidden="1" w:unhideWhenUsed="1"/>
+    <w:lsdException w:name="Message Header" w:semiHidden="1" w:unhideWhenUsed="1"/>
+    <w:lsdException w:name="Subtitle" w:uiPriority="11" w:qFormat="1"/>
+    <w:lsdException w:name="Salutation" w:semiHidden="1" w:unhideWhenUsed="1"/>
+    <w:lsdException w:name="Date" w:semiHidden="1" w:unhideWhenUsed="1"/>
+    <w:lsdException w:name="Body Text First Indent" w:semiHidden="1" w:unhideWhenUsed="1"/>
+    <w:lsdException w:name="Body Text First Indent 2" w:semiHidden="1" w:unhideWhenUsed="1"/>
+    <w:lsdException w:name="Note Heading" w:semiHidden="1" w:unhideWhenUsed="1"/>
+    <w:lsdException w:name="Body Text 2" w:semiHidden="1" w:unhideWhenUsed="1"/>
+    <w:lsdException w:name="Body Text 3" w:semiHidden="1" w:unhideWhenUsed="1"/>
+    <w:lsdException w:name="Body Text Indent 2" w:semiHidden="1" w:unhideWhenUsed="1"/>
+    <w:lsdException w:name="Body Text Indent 3" w:semiHidden="1" w:unhideWhenUsed="1"/>
+    <w:lsdException w:name="Block Text" w:semiHidden="1" w:unhideWhenUsed="1"/>
+    <w:lsdException w:name="Hyperlink" w:semiHidden="1" w:unhideWhenUsed="1"/>
+    <w:lsdException w:name="FollowedHyperlink" w:semiHidden="1" w:unhideWhenUsed="1"/>
+    <w:lsdException w:name="Strong" w:uiPriority="22" w:qFormat="1"/>
+    <w:lsdException w:name="Emphasis" w:uiPriority="20" w:qFormat="1"/>
+    <w:lsdException w:name="Document Map" w:semiHidden="1" w:unhideWhenUsed="1"/>
+    <w:lsdException w:name="Plain Text" w:semiHidden="1" w:unhideWhenUsed="1"/>
+    <w:lsdException w:name="E-mail Signature" w:semiHidden="1" w:unhideWhenUsed="1"/>
+    <w:lsdException w:name="HTML Top of Form" w:semiHidden="1" w:unhideWhenUsed="1"/>
+    <w:lsdException w:name="HTML Bottom of Form" w:semiHidden="1" w:unhideWhenUsed="1"/>
+    <w:lsdException w:name="Normal (Web)" w:semiHidden="1" w:unhideWhenUsed="1"/>
+    <w:lsdException w:name="HTML Acronym" w:semiHidden="1" w:unhideWhenUsed="1"/>
+    <w:lsdException w:name="HTML Address" w:semiHidden="1" w:unhideWhenUsed="1"/>
+    <w:lsdException w:name="HTML Cite" w:semiHidden="1" w:unhideWhenUsed="1"/>
+    <w:lsdException w:name="HTML Code" w:semiHidden="1" w:unhideWhenUsed="1"/>
+    <w:lsdException w:name="HTML Definition" w:semiHidden="1" w:unhideWhenUsed="1"/>
+    <w:lsdException w:name="HTML Keyboard" w:semiHidden="1" w:unhideWhenUsed="1"/>
+    <w:lsdException w:name="HTML Preformatted" w:semiHidden="1" w:unhideWhenUsed="1"/>
+    <w:lsdException w:name="HTML Sample" w:semiHidden="1" w:unhideWhenUsed="1"/>
+    <w:lsdException w:name="HTML Typewriter" w:semiHidden="1" w:unhideWhenUsed="1"/>
+    <w:lsdException w:name="HTML Variable" w:semiHidden="1" w:unhideWhenUsed="1"/>
+    <w:lsdException w:name="Normal Table" w:semiHidden="1" w:unhideWhenUsed="1"/>
+    <w:lsdException w:name="annotation subject" w:semiHidden="1" w:unhideWhenUsed="1"/>
+    <w:lsdException w:name="No List" w:semiHidden="1" w:unhideWhenUsed="1"/>
+    <w:lsdException w:name="Outline List 1" w:semiHidden="1" w:unhideWhenUsed="1"/>
+    <w:lsdException w:name="Outline List 2" w:semiHidden="1" w:unhideWhenUsed="1"/>
+    <w:lsdException w:name="Outline List 3" w:semiHidden="1" w:unhideWhenUsed="1"/>
+    <w:lsdException w:name="Table Simple 1" w:semiHidden="1" w:unhideWhenUsed="1"/>
+    <w:lsdException w:name="Table Simple 2" w:semiHidden="1" w:unhideWhenUsed="1"/>
+    <w:lsdException w:name="Table Simple 3" w:semiHidden="1" w:unhideWhenUsed="1"/>
+    <w:lsdException w:name="Table Classic 1" w:semiHidden="1" w:unhideWhenUsed="1"/>
+    <w:lsdException w:name="Table Classic 2" w:semiHidden="1" w:unhideWhenUsed="1"/>
+    <w:lsdException w:name="Table Classic 3" w:semiHidden="1" w:unhideWhenUsed="1"/>
+    <w:lsdException w:name="Table Classic 4" w:semiHidden="1" w:unhideWhenUsed="1"/>
+    <w:lsdException w:name="Table Colorful 1" w:semiHidden="1" w:unhideWhenUsed="1"/>
+    <w:lsdException w:name="Table Colorful 2" w:semiHidden="1" w:unhideWhenUsed="1"/>
+    <w:lsdException w:name="Table Colorful 3" w:semiHidden="1" w:unhideWhenUsed="1"/>
+    <w:lsdException w:name="Table Columns 1" w:semiHidden="1" w:unhideWhenUsed="1"/>
+    <w:lsdException w:name="Table Columns 2" w:semiHidden="1" w:unhideWhenUsed="1"/>
+    <w:lsdException w:name="Table Columns 3" w:semiHidden="1" w:unhideWhenUsed="1"/>
+    <w:lsdException w:name="Table Columns 4" w:semiHidden="1" w:unhideWhenUsed="1"/>
+    <w:lsdException w:name="Table Columns 5" w:semiHidden="1" w:unhideWhenUsed="1"/>
+    <w:lsdException w:name="Table Grid 1" w:semiHidden="1" w:unhideWhenUsed="1"/>
+    <w:lsdException w:name="Table Grid 2" w:semiHidden="1" w:unhideWhenUsed="1"/>
+    <w:lsdException w:name="Table Grid 3" w:semiHidden="1" w:unhideWhenUsed="1"/>
+    <w:lsdException w:name="Table Grid 4" w:semiHidden="1" w:unhideWhenUsed="1"/>
+    <w:lsdException w:name="Table Grid 5" w:semiHidden="1" w:unhideWhenUsed="1"/>
+    <w:lsdException w:name="Table Grid 6" w:semiHidden="1" w:unhideWhenUsed="1"/>
+    <w:lsdException w:name="Table Grid 7" w:semiHidden="1" w:unhideWhenUsed="1"/>
+    <w:lsdException w:name="Table Grid 8" w:semiHidden="1" w:unhideWhenUsed="1"/>
+    <w:lsdException w:name="Table List 1" w:semiHidden="1" w:unhideWhenUsed="1"/>
+    <w:lsdException w:name="Table List 2" w:semiHidden="1" w:unhideWhenUsed="1"/>
+    <w:lsdException w:name="Table List 3" w:semiHidden="1" w:unhideWhenUsed="1"/>
+    <w:lsdException w:name="Table List 4" w:semiHidden="1" w:unhideWhenUsed="1"/>
+    <w:lsdException w:name="Table List 5" w:semiHidden="1" w:unhideWhenUsed="1"/>
+    <w:lsdException w:name="Table List 6" w:semiHidden="1" w:unhideWhenUsed="1"/>
+    <w:lsdException w:name="Table List 7" w:semiHidden="1" w:unhideWhenUsed="1"/>
+    <w:lsdException w:name="Table List 8" w:semiHidden="1" w:unhideWhenUsed="1"/>
+    <w:lsdException w:name="Table 3D effects 1" w:semiHidden="1" w:unhideWhenUsed="1"/>
+    <w:lsdException w:name="Table 3D effects 2" w:semiHidden="1" w:unhideWhenUsed="1"/>
+    <w:lsdException w:name="Table 3D effects 3" w:semiHidden="1" w:unhideWhenUsed="1"/>
+    <w:lsdException w:name="Table Contemporary" w:semiHidden="1" w:unhideWhenUsed="1"/>
+    <w:lsdException w:name="Table Elegant" w:semiHidden="1" w:unhideWhenUsed="1"/>
+    <w:lsdException w:name="Table Professional" w:semiHidden="1" w:unhideWhenUsed="1"/>
+    <w:lsdException w:name="Table Subtle 1" w:semiHidden="1" w:unhideWhenUsed="1"/>
+    <w:lsdException w:name="Table Subtle 2" w:semiHidden="1" w:unhideWhenUsed="1"/>
+    <w:lsdException w:name="Table Web 1" w:semiHidden="1" w:unhideWhenUsed="1"/>
+    <w:lsdException w:name="Table Web 2" w:semiHidden="1" w:unhideWhenUsed="1"/>
+    <w:lsdException w:name="Table Web 3" w:semiHidden="1" w:unhideWhenUsed="1"/>
+    <w:lsdException w:name="Balloon Text" w:semiHidden="1" w:unhideWhenUsed="1"/>
+    <w:lsdException w:name="Table Grid" w:uiPriority="39"/>
+    <w:lsdException w:name="Table Theme" w:semiHidden="1" w:unhideWhenUsed="1"/>
+    <w:lsdException w:name="Placeholder Text" w:semiHidden="1"/>
+    <w:lsdException w:name="No Spacing" w:uiPriority="1" w:qFormat="1"/>
+    <w:lsdException w:name="Light Shading" w:uiPriority="60"/>
+    <w:lsdException w:name="Light List" w:uiPriority="61"/>
+    <w:lsdException w:name="Light Grid" w:uiPriority="62"/>
+    <w:lsdException w:name="Medium Shading 1" w:uiPriority="63"/>
+    <w:lsdException w:name="Medium Shading 2" w:uiPriority="64"/>
+    <w:lsdException w:name="Medium List 1" w:uiPriority="65"/>
+    <w:lsdException w:name="Medium List 2" w:uiPriority="66"/>
+    <w:lsdException w:name="Medium Grid 1" w:uiPriority="67"/>
+    <w:lsdException w:name="Medium Grid 2" w:uiPriority="68"/>
+    <w:lsdException w:name="Medium Grid 3" w:uiPriority="69"/>
+    <w:lsdException w:name="Dark List" w:uiPriority="70"/>
+    <w:lsdException w:name="Colorful Shading" w:uiPriority="71"/>
+    <w:lsdException w:name="Colorful List" w:uiPriority="72"/>
+    <w:lsdException w:name="Colorful Grid" w:uiPriority="73"/>
+    <w:lsdException w:name="Light Shading Accent 1" w:uiPriority="60"/>
+    <w:lsdException w:name="Light List Accent 1" w:uiPriority="61"/>
+    <w:lsdException w:name="Light Grid Accent 1" w:uiPriority="62"/>
+    <w:lsdException w:name="Medium Shading 1 Accent 1" w:uiPriority="63"/>
+    <w:lsdException w:name="Medium Shading 2 Accent 1" w:uiPriority="64"/>
+    <w:lsdException w:name="Medium List 1 Accent 1" w:uiPriority="65"/>
+    <w:lsdException w:name="Revision" w:semiHidden="1"/>
+    <w:lsdException w:name="List Paragraph" w:uiPriority="34" w:qFormat="1"/>
+    <w:lsdException w:name="Quote" w:uiPriority="29" w:qFormat="1"/>
+    <w:lsdException w:name="Intense Quote" w:uiPriority="30" w:qFormat="1"/>
+    <w:lsdException w:name="Medium List 2 Accent 1" w:uiPriority="66"/>
+    <w:lsdException w:name="Medium Grid 1 Accent 1" w:uiPriority="67"/>
+    <w:lsdException w:name="Medium Grid 2 Accent 1" w:uiPriority="68"/>
+    <w:lsdException w:name="Medium Grid 3 Accent 1" w:uiPriority="69"/>
+    <w:lsdException w:name="Dark List Accent 1" w:uiPriority="70"/>
+    <w:lsdException w:name="Colorful Shading Accent 1" w:uiPriority="71"/>
+    <w:lsdException w:name="Colorful List Accent 1" w:uiPriority="72"/>
+    <w:lsdException w:name="Colorful Grid Accent 1" w:uiPriority="73"/>
+    <w:lsdException w:name="Light Shading Accent 2" w:uiPriority="60"/>
+    <w:lsdException w:name="Light List Accent 2" w:uiPriority="61"/>
+    <w:lsdException w:name="Light Grid Accent 2" w:uiPriority="62"/>
+    <w:lsdException w:name="Medium Shading 1 Accent 2" w:uiPriority="63"/>
+    <w:lsdException w:name="Medium Shading 2 Accent 2" w:uiPriority="64"/>
+    <w:lsdException w:name="Medium List 1 Accent 2" w:uiPriority="65"/>
+    <w:lsdException w:name="Medium List 2 Accent 2" w:uiPriority="66"/>
+    <w:lsdException w:name="Medium Grid 1 Accent 2" w:uiPriority="67"/>
+    <w:lsdException w:name="Medium Grid 2 Accent 2" w:uiPriority="68"/>
+    <w:lsdException w:name="Medium Grid 3 Accent 2" w:uiPriority="69"/>
+    <w:lsdException w:name="Dark List Accent 2" w:uiPriority="70"/>
+    <w:lsdException w:name="Colorful Shading Accent 2" w:uiPriority="71"/>
+    <w:lsdException w:name="Colorful List Accent 2" w:uiPriority="72"/>
+    <w:lsdException w:name="Colorful Grid Accent 2" w:uiPriority="73"/>
+    <w:lsdException w:name="Light Shading Accent 3" w:uiPriority="60"/>
+    <w:lsdException w:name="Light List Accent 3" w:uiPriority="61"/>
+    <w:lsdException w:name="Light Grid Accent 3" w:uiPriority="62"/>
+    <w:lsdException w:name="Medium Shading 1 Accent 3" w:uiPriority="63"/>
+    <w:lsdException w:name="Medium Shading 2 Accent 3" w:uiPriority="64"/>
+    <w:lsdException w:name="Medium List 1 Accent 3" w:uiPriority="65"/>
+    <w:lsdException w:name="Medium List 2 Accent 3" w:uiPriority="66"/>
+    <w:lsdException w:name="Medium Grid 1 Accent 3" w:uiPriority="67"/>
+    <w:lsdException w:name="Medium Grid 2 Accent 3" w:uiPriority="68"/>
+    <w:lsdException w:name="Medium Grid 3 Accent 3" w:uiPriority="69"/>
+    <w:lsdException w:name="Dark List Accent 3" w:uiPriority="70"/>
+    <w:lsdException w:name="Colorful Shading Accent 3" w:uiPriority="71"/>
+    <w:lsdException w:name="Colorful List Accent 3" w:uiPriority="72"/>
+    <w:lsdException w:name="Colorful Grid Accent 3" w:uiPriority="73"/>
+    <w:lsdException w:name="Light Shading Accent 4" w:uiPriority="60"/>
+    <w:lsdException w:name="Light List Accent 4" w:uiPriority="61"/>
+    <w:lsdException w:name="Light Grid Accent 4" w:uiPriority="62"/>
+    <w:lsdException w:name="Medium Shading 1 Accent 4" w:uiPriority="63"/>
+    <w:lsdException w:name="Medium Shading 2 Accent 4" w:uiPriority="64"/>
+    <w:lsdException w:name="Medium List 1 Accent 4" w:uiPriority="65"/>
+    <w:lsdException w:name="Medium List 2 Accent 4" w:uiPriority="66"/>
+    <w:lsdException w:name="Medium Grid 1 Accent 4" w:uiPriority="67"/>
+    <w:lsdException w:name="Medium Grid 2 Accent 4" w:uiPriority="68"/>
+    <w:lsdException w:name="Medium Grid 3 Accent 4" w:uiPriority="69"/>
+    <w:lsdException w:name="Dark List Accent 4" w:uiPriority="70"/>
+    <w:lsdException w:name="Colorful Shading Accent 4" w:uiPriority="71"/>
+    <w:lsdException w:name="Colorful List Accent 4" w:uiPriority="72"/>
+    <w:lsdException w:name="Colorful Grid Accent 4" w:uiPriority="73"/>
+    <w:lsdException w:name="Light Shading Accent 5" w:uiPriority="60"/>
+    <w:lsdException w:name="Light List Accent 5" w:uiPriority="61"/>
+    <w:lsdException w:name="Light Grid Accent 5" w:uiPriority="62"/>
+    <w:lsdException w:name="Medium Shading 1 Accent 5" w:uiPriority="63"/>
+    <w:lsdException w:name="Medium Shading 2 Accent 5" w:uiPriority="64"/>
+    <w:lsdException w:name="Medium List 1 Accent 5" w:uiPriority="65"/>
+    <w:lsdException w:name="Medium List 2 Accent 5" w:uiPriority="66"/>
+    <w:lsdException w:name="Medium Grid 1 Accent 5" w:uiPriority="67"/>
+    <w:lsdException w:name="Medium Grid 2 Accent 5" w:uiPriority="68"/>
+    <w:lsdException w:name="Medium Grid 3 Accent 5" w:uiPriority="69"/>
+    <w:lsdException w:name="Dark List Accent 5" w:uiPriority="70"/>
+    <w:lsdException w:name="Colorful Shading Accent 5" w:uiPriority="71"/>
+    <w:lsdException w:name="Colorful List Accent 5" w:uiPriority="72"/>
+    <w:lsdException w:name="Colorful Grid Accent 5" w:uiPriority="73"/>
+    <w:lsdException w:name="Light Shading Accent 6" w:uiPriority="60"/>
+    <w:lsdException w:name="Light List Accent 6" w:uiPriority="61"/>
+    <w:lsdException w:name="Light Grid Accent 6" w:uiPriority="62"/>
+    <w:lsdException w:name="Medium Shading 1 Accent 6" w:uiPriority="63"/>
+    <w:lsdException w:name="Medium Shading 2 Accent 6" w:uiPriority="64"/>
+    <w:lsdException w:name="Medium List 1 Accent 6" w:uiPriority="65"/>
+    <w:lsdException w:name="Medium List 2 Accent 6" w:uiPriority="66"/>
+    <w:lsdException w:name="Medium Grid 1 Accent 6" w:uiPriority="67"/>
+    <w:lsdException w:name="Medium Grid 2 Accent 6" w:uiPriority="68"/>
+    <w:lsdException w:name="Medium Grid 3 Accent 6" w:uiPriority="69"/>
+    <w:lsdException w:name="Dark List Accent 6" w:uiPriority="70"/>
+    <w:lsdException w:name="Colorful Shading Accent 6" w:uiPriority="71"/>
+    <w:lsdException w:name="Colorful List Accent 6" w:uiPriority="72"/>
+    <w:lsdException w:name="Colorful Grid Accent 6" w:uiPriority="73"/>
+    <w:lsdException w:name="Subtle Emphasis" w:uiPriority="19" w:qFormat="1"/>
+    <w:lsdException w:name="Intense Emphasis" w:uiPriority="21" w:qFormat="1"/>
+    <w:lsdException w:name="Subtle Reference" w:uiPriority="31" w:qFormat="1"/>
+    <w:lsdException w:name="Intense Reference" w:uiPriority="32" w:qFormat="1"/>
+    <w:lsdException w:name="Book Title" w:uiPriority="33" w:qFormat="1"/>
+    <w:lsdException w:name="Bibliography" w:semiHidden="1" w:uiPriority="37" w:unhideWhenUsed="1"/>
+    <w:lsdException w:name="TOC Heading" w:semiHidden="1" w:uiPriority="39" w:unhideWhenUsed="1" w:qFormat="1"/>
+    <w:lsdException w:name="Plain Table 1" w:uiPriority="41"/>
+    <w:lsdException w:name="Plain Table 2" w:uiPriority="42"/>
+    <w:lsdException w:name="Plain Table 3" w:uiPriority="43"/>
+    <w:lsdException w:name="Plain Table 4" w:uiPriority="44"/>
+    <w:lsdException w:name="Plain Table 5" w:uiPriority="45"/>
+    <w:lsdException w:name="Grid Table Light" w:uiPriority="40"/>
+    <w:lsdException w:name="Grid Table 1 Light" w:uiPriority="46"/>
+    <w:lsdException w:name="Grid Table 2" w:uiPriority="47"/>
+    <w:lsdException w:name="Grid Table 3" w:uiPriority="48"/>
+    <w:lsdException w:name="Grid Table 4" w:uiPriority="49"/>
+    <w:lsdException w:name="Grid Table 5 Dark" w:uiPriority="50"/>
+    <w:lsdException w:name="Grid Table 6 Colorful" w:uiPriority="51"/>
+    <w:lsdException w:name="Grid Table 7 Colorful" w:uiPriority="52"/>
+    <w:lsdException w:name="Grid Table 1 Light Accent 1" w:uiPriority="46"/>
+    <w:lsdException w:name="Grid Table 2 Accent 1" w:uiPriority="47"/>
+    <w:lsdException w:name="Grid Table 3 Accent 1" w:uiPriority="48"/>
+    <w:lsdException w:name="Grid Table 4 Accent 1" w:uiPriority="49"/>
+    <w:lsdException w:name="Grid Table 5 Dark Accent 1" w:uiPriority="50"/>
+    <w:lsdException w:name="Grid Table 6 Colorful Accent 1" w:uiPriority="51"/>
+    <w:lsdException w:name="Grid Table 7 Colorful Accent 1" w:uiPriority="52"/>
+    <w:lsdException w:name="Grid Table 1 Light Accent 2" w:uiPriority="46"/>
+    <w:lsdException w:name="Grid Table 2 Accent 2" w:uiPriority="47"/>
+    <w:lsdException w:name="Grid Table 3 Accent 2" w:uiPriority="48"/>
+    <w:lsdException w:name="Grid Table 4 Accent 2" w:uiPriority="49"/>
+    <w:lsdException w:name="Grid Table 5 Dark Accent 2" w:uiPriority="50"/>
+    <w:lsdException w:name="Grid Table 6 Colorful Accent 2" w:uiPriority="51"/>
+    <w:lsdException w:name="Grid Table 7 Colorful Accent 2" w:uiPriority="52"/>
+    <w:lsdException w:name="Grid Table 1 Light Accent 3" w:uiPriority="46"/>
+    <w:lsdException w:name="Grid Table 2 Accent 3" w:uiPriority="47"/>
+    <w:lsdException w:name="Grid Table 3 Accent 3" w:uiPriority="48"/>
+    <w:lsdException w:name="Grid Table 4 Accent 3" w:uiPriority="49"/>
+    <w:lsdException w:name="Grid Table 5 Dark Accent 3" w:uiPriority="50"/>
+    <w:lsdException w:name="Grid Table 6 Colorful Accent 3" w:uiPriority="51"/>
+    <w:lsdException w:name="Grid Table 7 Colorful Accent 3" w:uiPriority="52"/>
+    <w:lsdException w:name="Grid Table 1 Light Accent 4" w:uiPriority="46"/>
+    <w:lsdException w:name="Grid Table 2 Accent 4" w:uiPriority="47"/>
+    <w:lsdException w:name="Grid Table 3 Accent 4" w:uiPriority="48"/>
+    <w:lsdException w:name="Grid Table 4 Accent 4" w:uiPriority="49"/>
+    <w:lsdException w:name="Grid Table 5 Dark Accent 4" w:uiPriority="50"/>
+    <w:lsdException w:name="Grid Table 6 Colorful Accent 4" w:uiPriority="51"/>
+    <w:lsdException w:name="Grid Table 7 Colorful Accent 4" w:uiPriority="52"/>
+    <w:lsdException w:name="Grid Table 1 Light Accent 5" w:uiPriority="46"/>
+    <w:lsdException w:name="Grid Table 2 Accent 5" w:uiPriority="47"/>
+    <w:lsdException w:name="Grid Table 3 Accent 5" w:uiPriority="48"/>
+    <w:lsdException w:name="Grid Table 4 Accent 5" w:uiPriority="49"/>
+    <w:lsdException w:name="Grid Table 5 Dark Accent 5" w:uiPriority="50"/>
+    <w:lsdException w:name="Grid Table 6 Colorful Accent 5" w:uiPriority="51"/>
+    <w:lsdException w:name="Grid Table 7 Colorful Accent 5" w:uiPriority="52"/>
+    <w:lsdException w:name="Grid Table 1 Light Accent 6" w:uiPriority="46"/>
+    <w:lsdException w:name="Grid Table 2 Accent 6" w:uiPriority="47"/>
+    <w:lsdException w:name="Grid Table 3 Accent 6" w:uiPriority="48"/>
+    <w:lsdException w:name="Grid Table 4 Accent 6" w:uiPriority="49"/>
+    <w:lsdException w:name="Grid Table 5 Dark Accent 6" w:uiPriority="50"/>
+    <w:lsdException w:name="Grid Table 6 Colorful Accent 6" w:uiPriority="51"/>
+    <w:lsdException w:name="Grid Table 7 Colorful Accent 6" w:uiPriority="52"/>
+    <w:lsdException w:name="List Table 1 Light" w:uiPriority="46"/>
+    <w:lsdException w:name="List Table 2" w:uiPriority="47"/>
+    <w:lsdException w:name="List Table 3" w:uiPriority="48"/>
+    <w:lsdException w:name="List Table 4" w:uiPriority="49"/>
+    <w:lsdException w:name="List Table 5 Dark" w:uiPriority="50"/>
+    <w:lsdException w:name="List Table 6 Colorful" w:uiPriority="51"/>
+    <w:lsdException w:name="List Table 7 Colorful" w:uiPriority="52"/>
+    <w:lsdException w:name="List Table 1 Light Accent 1" w:uiPriority="46"/>
+    <w:lsdException w:name="List Table 2 Accent 1" w:uiPriority="47"/>
+    <w:lsdException w:name="List Table 3 Accent 1" w:uiPriority="48"/>
+    <w:lsdException w:name="List Table 4 Accent 1" w:uiPriority="49"/>
+    <w:lsdException w:name="List Table 5 Dark Accent 1" w:uiPriority="50"/>
+    <w:lsdException w:name="List Table 6 Colorful Accent 1" w:uiPriority="51"/>
+    <w:lsdException w:name="List Table 7 Colorful Accent 1" w:uiPriority="52"/>
+    <w:lsdException w:name="List Table 1 Light Accent 2" w:uiPriority="46"/>
+    <w:lsdException w:name="List Table 2 Accent 2" w:uiPriority="47"/>
+    <w:lsdException w:name="List Table 3 Accent 2" w:uiPriority="48"/>
+    <w:lsdException w:name="List Table 4 Accent 2" w:uiPriority="49"/>
+    <w:lsdException w:name="List Table 5 Dark Accent 2" w:uiPriority="50"/>
+    <w:lsdException w:name="List Table 6 Colorful Accent 2" w:uiPriority="51"/>
+    <w:lsdException w:name="List Table 7 Colorful Accent 2" w:uiPriority="52"/>
+    <w:lsdException w:name="List Table 1 Light Accent 3" w:uiPriority="46"/>
+    <w:lsdException w:name="List Table 2 Accent 3" w:uiPriority="47"/>
+    <w:lsdException w:name="List Table 3 Accent 3" w:uiPriority="48"/>
+    <w:lsdException w:name="List Table 4 Accent 3" w:uiPriority="49"/>
+    <w:lsdException w:name="List Table 5 Dark Accent 3" w:uiPriority="50"/>
+    <w:lsdException w:name="List Table 6 Colorful Accent 3" w:uiPriority="51"/>
+    <w:lsdException w:name="List Table 7 Colorful Accent 3" w:uiPriority="52"/>
+    <w:lsdException w:name="List Table 1 Light Accent 4" w:uiPriority="46"/>
+    <w:lsdException w:name="List Table 2 Accent 4" w:uiPriority="47"/>
+    <w:lsdException w:name="List Table 3 Accent 4" w:uiPriority="48"/>
+    <w:lsdException w:name="List Table 4 Accent 4" w:uiPriority="49"/>
+    <w:lsdException w:name="List Table 5 Dark Accent 4" w:uiPriority="50"/>
+    <w:lsdException w:name="List Table 6 Colorful Accent 4" w:uiPriority="51"/>
+    <w:lsdException w:name="List Table 7 Colorful Accent 4" w:uiPriority="52"/>
+    <w:lsdException w:name="List Table 1 Light Accent 5" w:uiPriority="46"/>
+    <w:lsdException w:name="List Table 2 Accent 5" w:uiPriority="47"/>
+    <w:lsdException w:name="List Table 3 Accent 5" w:uiPriority="48"/>
+    <w:lsdException w:name="List Table 4 Accent 5" w:uiPriority="49"/>
+    <w:lsdException w:name="List Table 5 Dark Accent 5" w:uiPriority="50"/>
+    <w:lsdException w:name="List Table 6 Colorful Accent 5" w:uiPriority="51"/>
+    <w:lsdException w:name="List Table 7 Colorful Accent 5" w:uiPriority="52"/>
+    <w:lsdException w:name="List Table 1 Light Accent 6" w:uiPriority="46"/>
+    <w:lsdException w:name="List Table 2 Accent 6" w:uiPriority="47"/>
+    <w:lsdException w:name="List Table 3 Accent 6" w:uiPriority="48"/>
+    <w:lsdException w:name="List Table 4 Accent 6" w:uiPriority="49"/>
+    <w:lsdException w:name="List Table 5 Dark Accent 6" w:uiPriority="50"/>
+    <w:lsdException w:name="List Table 6 Colorful Accent 6" w:uiPriority="51"/>
+    <w:lsdException w:name="List Table 7 Colorful Accent 6" w:uiPriority="52"/>
   </w:latentStyles>
   <w:style w:type="paragraph" w:default="1" w:styleId="Normal">
     <w:name w:val="Normal"/>
@@ -7182,13 +7363,13 @@
       <w:sz w:val="24"/>
     </w:rPr>
   </w:style>
-  <w:style w:type="character" w:default="1" w:styleId="DefaultParagraphFont">
+  <w:style w:type="character" w:default="1" w:styleId="Fuentedeprrafopredeter">
     <w:name w:val="Default Paragraph Font"/>
     <w:uiPriority w:val="1"/>
     <w:semiHidden/>
     <w:unhideWhenUsed/>
   </w:style>
-  <w:style w:type="table" w:default="1" w:styleId="TableNormal">
+  <w:style w:type="table" w:default="1" w:styleId="Tablanormal">
     <w:name w:val="Normal Table"/>
     <w:uiPriority w:val="99"/>
     <w:semiHidden/>
@@ -7203,7 +7384,7 @@
       </w:tblCellMar>
     </w:tblPr>
   </w:style>
-  <w:style w:type="numbering" w:default="1" w:styleId="NoList">
+  <w:style w:type="numbering" w:default="1" w:styleId="Sinlista">
     <w:name w:val="No List"/>
     <w:uiPriority w:val="99"/>
     <w:semiHidden/>
@@ -7301,18 +7482,18 @@
       <w:sz w:val="20"/>
     </w:rPr>
   </w:style>
-  <w:style w:type="character" w:customStyle="1" w:styleId="HeaderChar">
-    <w:name w:val="Header Char"/>
-    <w:basedOn w:val="DefaultParagraphFont"/>
-    <w:link w:val="Header"/>
+  <w:style w:type="character" w:customStyle="1" w:styleId="EncabezadoCar">
+    <w:name w:val="Encabezado Car"/>
+    <w:basedOn w:val="Fuentedeprrafopredeter"/>
+    <w:link w:val="Encabezado"/>
     <w:uiPriority w:val="99"/>
     <w:qFormat/>
     <w:rsid w:val="008F060D"/>
   </w:style>
-  <w:style w:type="character" w:customStyle="1" w:styleId="FooterChar">
-    <w:name w:val="Footer Char"/>
-    <w:basedOn w:val="DefaultParagraphFont"/>
-    <w:link w:val="Footer"/>
+  <w:style w:type="character" w:customStyle="1" w:styleId="PiedepginaCar">
+    <w:name w:val="Pie de página Car"/>
+    <w:basedOn w:val="Fuentedeprrafopredeter"/>
+    <w:link w:val="Piedepgina"/>
     <w:uiPriority w:val="99"/>
     <w:qFormat/>
     <w:rsid w:val="008F060D"/>
@@ -7497,11 +7678,11 @@
       <w:rFonts w:cs="OpenSymbol"/>
     </w:rPr>
   </w:style>
-  <w:style w:type="paragraph" w:styleId="Header">
+  <w:style w:type="paragraph" w:styleId="Encabezado">
     <w:name w:val="header"/>
     <w:basedOn w:val="Normal"/>
     <w:next w:val="Cuerpodetexto"/>
-    <w:link w:val="HeaderChar"/>
+    <w:link w:val="EncabezadoCar"/>
     <w:qFormat/>
     <w:pPr>
       <w:keepNext/>
@@ -7520,7 +7701,7 @@
       <w:spacing w:after="140" w:line="288" w:lineRule="auto"/>
     </w:pPr>
   </w:style>
-  <w:style w:type="paragraph" w:styleId="List">
+  <w:style w:type="paragraph" w:styleId="Lista">
     <w:name w:val="List"/>
     <w:basedOn w:val="Cuerpodetexto"/>
     <w:rPr>
@@ -7566,7 +7747,7 @@
       <w:sz w:val="72"/>
     </w:rPr>
   </w:style>
-  <w:style w:type="paragraph" w:styleId="Subtitle">
+  <w:style w:type="paragraph" w:styleId="Subttulo">
     <w:name w:val="Subtitle"/>
     <w:basedOn w:val="Normal"/>
     <w:next w:val="Normal"/>
@@ -7595,10 +7776,10 @@
       </w:tabs>
     </w:pPr>
   </w:style>
-  <w:style w:type="paragraph" w:styleId="Footer">
+  <w:style w:type="paragraph" w:styleId="Piedepgina">
     <w:name w:val="footer"/>
     <w:basedOn w:val="Normal"/>
-    <w:link w:val="FooterChar"/>
+    <w:link w:val="PiedepginaCar"/>
     <w:uiPriority w:val="99"/>
     <w:unhideWhenUsed/>
     <w:rsid w:val="008F060D"/>
@@ -7620,10 +7801,10 @@
       </w:tblCellMar>
     </w:tblPr>
   </w:style>
-  <w:style w:type="paragraph" w:styleId="BalloonText">
+  <w:style w:type="paragraph" w:styleId="Textodeglobo">
     <w:name w:val="Balloon Text"/>
     <w:basedOn w:val="Normal"/>
-    <w:link w:val="BalloonTextChar"/>
+    <w:link w:val="TextodegloboCar"/>
     <w:uiPriority w:val="99"/>
     <w:semiHidden/>
     <w:unhideWhenUsed/>
@@ -7634,10 +7815,10 @@
       <w:szCs w:val="16"/>
     </w:rPr>
   </w:style>
-  <w:style w:type="character" w:customStyle="1" w:styleId="BalloonTextChar">
-    <w:name w:val="Balloon Text Char"/>
-    <w:basedOn w:val="DefaultParagraphFont"/>
-    <w:link w:val="BalloonText"/>
+  <w:style w:type="character" w:customStyle="1" w:styleId="TextodegloboCar">
+    <w:name w:val="Texto de globo Car"/>
+    <w:basedOn w:val="Fuentedeprrafopredeter"/>
+    <w:link w:val="Textodeglobo"/>
     <w:uiPriority w:val="99"/>
     <w:semiHidden/>
     <w:rsid w:val="0070040B"/>
@@ -7647,647 +7828,7 @@
       <w:szCs w:val="16"/>
     </w:rPr>
   </w:style>
-  <w:style w:type="paragraph" w:styleId="ListParagraph">
-    <w:name w:val="List Paragraph"/>
-    <w:basedOn w:val="Normal"/>
-    <w:uiPriority w:val="34"/>
-    <w:qFormat/>
-    <w:rsid w:val="002C7911"/>
-    <w:pPr>
-      <w:ind w:left="720"/>
-      <w:contextualSpacing/>
-    </w:pPr>
-  </w:style>
-</w:styles>
-</file>
-
-<file path=word/stylesWithEffects.xml><?xml version="1.0" encoding="utf-8"?>
-<w:styles xmlns:wpc="http://schemas.microsoft.com/office/word/2010/wordprocessingCanvas" xmlns:mc="http://schemas.openxmlformats.org/markup-compatibility/2006" xmlns:o="urn:schemas-microsoft-com:office:office" xmlns:r="http://schemas.openxmlformats.org/officeDocument/2006/relationships" xmlns:m="http://schemas.openxmlformats.org/officeDocument/2006/math" xmlns:v="urn:schemas-microsoft-com:vml" xmlns:wp14="http://schemas.microsoft.com/office/word/2010/wordprocessingDrawing" xmlns:wp="http://schemas.openxmlformats.org/drawingml/2006/wordprocessingDrawing" xmlns:w10="urn:schemas-microsoft-com:office:word" xmlns:w="http://schemas.openxmlformats.org/wordprocessingml/2006/main" xmlns:w14="http://schemas.microsoft.com/office/word/2010/wordml" xmlns:wpg="http://schemas.microsoft.com/office/word/2010/wordprocessingGroup" xmlns:wpi="http://schemas.microsoft.com/office/word/2010/wordprocessingInk" xmlns:wne="http://schemas.microsoft.com/office/word/2006/wordml" xmlns:wps="http://schemas.microsoft.com/office/word/2010/wordprocessingShape" mc:Ignorable="w14 wp14">
-  <w:docDefaults>
-    <w:rPrDefault>
-      <w:rPr>
-        <w:rFonts w:ascii="Times New Roman" w:eastAsia="Times New Roman" w:hAnsi="Times New Roman" w:cs="Times New Roman"/>
-        <w:color w:val="000000"/>
-        <w:lang w:val="es-AR" w:eastAsia="es-AR" w:bidi="ar-SA"/>
-      </w:rPr>
-    </w:rPrDefault>
-    <w:pPrDefault/>
-  </w:docDefaults>
-  <w:latentStyles w:defLockedState="0" w:defUIPriority="99" w:defSemiHidden="1" w:defUnhideWhenUsed="1" w:defQFormat="0" w:count="267">
-    <w:lsdException w:name="Normal" w:semiHidden="0" w:uiPriority="0" w:unhideWhenUsed="0" w:qFormat="1"/>
-    <w:lsdException w:name="heading 1" w:semiHidden="0" w:uiPriority="9" w:unhideWhenUsed="0" w:qFormat="1"/>
-    <w:lsdException w:name="heading 2" w:uiPriority="9" w:qFormat="1"/>
-    <w:lsdException w:name="heading 3" w:uiPriority="9" w:qFormat="1"/>
-    <w:lsdException w:name="heading 4" w:uiPriority="9" w:qFormat="1"/>
-    <w:lsdException w:name="heading 5" w:uiPriority="9" w:qFormat="1"/>
-    <w:lsdException w:name="heading 6" w:uiPriority="9" w:qFormat="1"/>
-    <w:lsdException w:name="heading 7" w:uiPriority="9" w:qFormat="1"/>
-    <w:lsdException w:name="heading 8" w:uiPriority="9" w:qFormat="1"/>
-    <w:lsdException w:name="heading 9" w:uiPriority="9" w:qFormat="1"/>
-    <w:lsdException w:name="toc 1" w:uiPriority="39"/>
-    <w:lsdException w:name="toc 2" w:uiPriority="39"/>
-    <w:lsdException w:name="toc 3" w:uiPriority="39"/>
-    <w:lsdException w:name="toc 4" w:uiPriority="39"/>
-    <w:lsdException w:name="toc 5" w:uiPriority="39"/>
-    <w:lsdException w:name="toc 6" w:uiPriority="39"/>
-    <w:lsdException w:name="toc 7" w:uiPriority="39"/>
-    <w:lsdException w:name="toc 8" w:uiPriority="39"/>
-    <w:lsdException w:name="toc 9" w:uiPriority="39"/>
-    <w:lsdException w:name="caption" w:uiPriority="35" w:qFormat="1"/>
-    <w:lsdException w:name="Title" w:semiHidden="0" w:uiPriority="10" w:unhideWhenUsed="0" w:qFormat="1"/>
-    <w:lsdException w:name="Default Paragraph Font" w:uiPriority="1"/>
-    <w:lsdException w:name="Subtitle" w:semiHidden="0" w:uiPriority="11" w:unhideWhenUsed="0" w:qFormat="1"/>
-    <w:lsdException w:name="Strong" w:semiHidden="0" w:uiPriority="22" w:unhideWhenUsed="0" w:qFormat="1"/>
-    <w:lsdException w:name="Emphasis" w:semiHidden="0" w:uiPriority="20" w:unhideWhenUsed="0" w:qFormat="1"/>
-    <w:lsdException w:name="Table Grid" w:semiHidden="0" w:uiPriority="39" w:unhideWhenUsed="0"/>
-    <w:lsdException w:name="Placeholder Text" w:unhideWhenUsed="0"/>
-    <w:lsdException w:name="No Spacing" w:semiHidden="0" w:uiPriority="1" w:unhideWhenUsed="0" w:qFormat="1"/>
-    <w:lsdException w:name="Light Shading" w:semiHidden="0" w:uiPriority="60" w:unhideWhenUsed="0"/>
-    <w:lsdException w:name="Light List" w:semiHidden="0" w:uiPriority="61" w:unhideWhenUsed="0"/>
-    <w:lsdException w:name="Light Grid" w:semiHidden="0" w:uiPriority="62" w:unhideWhenUsed="0"/>
-    <w:lsdException w:name="Medium Shading 1" w:semiHidden="0" w:uiPriority="63" w:unhideWhenUsed="0"/>
-    <w:lsdException w:name="Medium Shading 2" w:semiHidden="0" w:uiPriority="64" w:unhideWhenUsed="0"/>
-    <w:lsdException w:name="Medium List 1" w:semiHidden="0" w:uiPriority="65" w:unhideWhenUsed="0"/>
-    <w:lsdException w:name="Medium List 2" w:semiHidden="0" w:uiPriority="66" w:unhideWhenUsed="0"/>
-    <w:lsdException w:name="Medium Grid 1" w:semiHidden="0" w:uiPriority="67" w:unhideWhenUsed="0"/>
-    <w:lsdException w:name="Medium Grid 2" w:semiHidden="0" w:uiPriority="68" w:unhideWhenUsed="0"/>
-    <w:lsdException w:name="Medium Grid 3" w:semiHidden="0" w:uiPriority="69" w:unhideWhenUsed="0"/>
-    <w:lsdException w:name="Dark List" w:semiHidden="0" w:uiPriority="70" w:unhideWhenUsed="0"/>
-    <w:lsdException w:name="Colorful Shading" w:semiHidden="0" w:uiPriority="71" w:unhideWhenUsed="0"/>
-    <w:lsdException w:name="Colorful List" w:semiHidden="0" w:uiPriority="72" w:unhideWhenUsed="0"/>
-    <w:lsdException w:name="Colorful Grid" w:semiHidden="0" w:uiPriority="73" w:unhideWhenUsed="0"/>
-    <w:lsdException w:name="Light Shading Accent 1" w:semiHidden="0" w:uiPriority="60" w:unhideWhenUsed="0"/>
-    <w:lsdException w:name="Light List Accent 1" w:semiHidden="0" w:uiPriority="61" w:unhideWhenUsed="0"/>
-    <w:lsdException w:name="Light Grid Accent 1" w:semiHidden="0" w:uiPriority="62" w:unhideWhenUsed="0"/>
-    <w:lsdException w:name="Medium Shading 1 Accent 1" w:semiHidden="0" w:uiPriority="63" w:unhideWhenUsed="0"/>
-    <w:lsdException w:name="Medium Shading 2 Accent 1" w:semiHidden="0" w:uiPriority="64" w:unhideWhenUsed="0"/>
-    <w:lsdException w:name="Medium List 1 Accent 1" w:semiHidden="0" w:uiPriority="65" w:unhideWhenUsed="0"/>
-    <w:lsdException w:name="Revision" w:unhideWhenUsed="0"/>
-    <w:lsdException w:name="List Paragraph" w:semiHidden="0" w:uiPriority="34" w:unhideWhenUsed="0" w:qFormat="1"/>
-    <w:lsdException w:name="Quote" w:semiHidden="0" w:uiPriority="29" w:unhideWhenUsed="0" w:qFormat="1"/>
-    <w:lsdException w:name="Intense Quote" w:semiHidden="0" w:uiPriority="30" w:unhideWhenUsed="0" w:qFormat="1"/>
-    <w:lsdException w:name="Medium List 2 Accent 1" w:semiHidden="0" w:uiPriority="66" w:unhideWhenUsed="0"/>
-    <w:lsdException w:name="Medium Grid 1 Accent 1" w:semiHidden="0" w:uiPriority="67" w:unhideWhenUsed="0"/>
-    <w:lsdException w:name="Medium Grid 2 Accent 1" w:semiHidden="0" w:uiPriority="68" w:unhideWhenUsed="0"/>
-    <w:lsdException w:name="Medium Grid 3 Accent 1" w:semiHidden="0" w:uiPriority="69" w:unhideWhenUsed="0"/>
-    <w:lsdException w:name="Dark List Accent 1" w:semiHidden="0" w:uiPriority="70" w:unhideWhenUsed="0"/>
-    <w:lsdException w:name="Colorful Shading Accent 1" w:semiHidden="0" w:uiPriority="71" w:unhideWhenUsed="0"/>
-    <w:lsdException w:name="Colorful List Accent 1" w:semiHidden="0" w:uiPriority="72" w:unhideWhenUsed="0"/>
-    <w:lsdException w:name="Colorful Grid Accent 1" w:semiHidden="0" w:uiPriority="73" w:unhideWhenUsed="0"/>
-    <w:lsdException w:name="Light Shading Accent 2" w:semiHidden="0" w:uiPriority="60" w:unhideWhenUsed="0"/>
-    <w:lsdException w:name="Light List Accent 2" w:semiHidden="0" w:uiPriority="61" w:unhideWhenUsed="0"/>
-    <w:lsdException w:name="Light Grid Accent 2" w:semiHidden="0" w:uiPriority="62" w:unhideWhenUsed="0"/>
-    <w:lsdException w:name="Medium Shading 1 Accent 2" w:semiHidden="0" w:uiPriority="63" w:unhideWhenUsed="0"/>
-    <w:lsdException w:name="Medium Shading 2 Accent 2" w:semiHidden="0" w:uiPriority="64" w:unhideWhenUsed="0"/>
-    <w:lsdException w:name="Medium List 1 Accent 2" w:semiHidden="0" w:uiPriority="65" w:unhideWhenUsed="0"/>
-    <w:lsdException w:name="Medium List 2 Accent 2" w:semiHidden="0" w:uiPriority="66" w:unhideWhenUsed="0"/>
-    <w:lsdException w:name="Medium Grid 1 Accent 2" w:semiHidden="0" w:uiPriority="67" w:unhideWhenUsed="0"/>
-    <w:lsdException w:name="Medium Grid 2 Accent 2" w:semiHidden="0" w:uiPriority="68" w:unhideWhenUsed="0"/>
-    <w:lsdException w:name="Medium Grid 3 Accent 2" w:semiHidden="0" w:uiPriority="69" w:unhideWhenUsed="0"/>
-    <w:lsdException w:name="Dark List Accent 2" w:semiHidden="0" w:uiPriority="70" w:unhideWhenUsed="0"/>
-    <w:lsdException w:name="Colorful Shading Accent 2" w:semiHidden="0" w:uiPriority="71" w:unhideWhenUsed="0"/>
-    <w:lsdException w:name="Colorful List Accent 2" w:semiHidden="0" w:uiPriority="72" w:unhideWhenUsed="0"/>
-    <w:lsdException w:name="Colorful Grid Accent 2" w:semiHidden="0" w:uiPriority="73" w:unhideWhenUsed="0"/>
-    <w:lsdException w:name="Light Shading Accent 3" w:semiHidden="0" w:uiPriority="60" w:unhideWhenUsed="0"/>
-    <w:lsdException w:name="Light List Accent 3" w:semiHidden="0" w:uiPriority="61" w:unhideWhenUsed="0"/>
-    <w:lsdException w:name="Light Grid Accent 3" w:semiHidden="0" w:uiPriority="62" w:unhideWhenUsed="0"/>
-    <w:lsdException w:name="Medium Shading 1 Accent 3" w:semiHidden="0" w:uiPriority="63" w:unhideWhenUsed="0"/>
-    <w:lsdException w:name="Medium Shading 2 Accent 3" w:semiHidden="0" w:uiPriority="64" w:unhideWhenUsed="0"/>
-    <w:lsdException w:name="Medium List 1 Accent 3" w:semiHidden="0" w:uiPriority="65" w:unhideWhenUsed="0"/>
-    <w:lsdException w:name="Medium List 2 Accent 3" w:semiHidden="0" w:uiPriority="66" w:unhideWhenUsed="0"/>
-    <w:lsdException w:name="Medium Grid 1 Accent 3" w:semiHidden="0" w:uiPriority="67" w:unhideWhenUsed="0"/>
-    <w:lsdException w:name="Medium Grid 2 Accent 3" w:semiHidden="0" w:uiPriority="68" w:unhideWhenUsed="0"/>
-    <w:lsdException w:name="Medium Grid 3 Accent 3" w:semiHidden="0" w:uiPriority="69" w:unhideWhenUsed="0"/>
-    <w:lsdException w:name="Dark List Accent 3" w:semiHidden="0" w:uiPriority="70" w:unhideWhenUsed="0"/>
-    <w:lsdException w:name="Colorful Shading Accent 3" w:semiHidden="0" w:uiPriority="71" w:unhideWhenUsed="0"/>
-    <w:lsdException w:name="Colorful List Accent 3" w:semiHidden="0" w:uiPriority="72" w:unhideWhenUsed="0"/>
-    <w:lsdException w:name="Colorful Grid Accent 3" w:semiHidden="0" w:uiPriority="73" w:unhideWhenUsed="0"/>
-    <w:lsdException w:name="Light Shading Accent 4" w:semiHidden="0" w:uiPriority="60" w:unhideWhenUsed="0"/>
-    <w:lsdException w:name="Light List Accent 4" w:semiHidden="0" w:uiPriority="61" w:unhideWhenUsed="0"/>
-    <w:lsdException w:name="Light Grid Accent 4" w:semiHidden="0" w:uiPriority="62" w:unhideWhenUsed="0"/>
-    <w:lsdException w:name="Medium Shading 1 Accent 4" w:semiHidden="0" w:uiPriority="63" w:unhideWhenUsed="0"/>
-    <w:lsdException w:name="Medium Shading 2 Accent 4" w:semiHidden="0" w:uiPriority="64" w:unhideWhenUsed="0"/>
-    <w:lsdException w:name="Medium List 1 Accent 4" w:semiHidden="0" w:uiPriority="65" w:unhideWhenUsed="0"/>
-    <w:lsdException w:name="Medium List 2 Accent 4" w:semiHidden="0" w:uiPriority="66" w:unhideWhenUsed="0"/>
-    <w:lsdException w:name="Medium Grid 1 Accent 4" w:semiHidden="0" w:uiPriority="67" w:unhideWhenUsed="0"/>
-    <w:lsdException w:name="Medium Grid 2 Accent 4" w:semiHidden="0" w:uiPriority="68" w:unhideWhenUsed="0"/>
-    <w:lsdException w:name="Medium Grid 3 Accent 4" w:semiHidden="0" w:uiPriority="69" w:unhideWhenUsed="0"/>
-    <w:lsdException w:name="Dark List Accent 4" w:semiHidden="0" w:uiPriority="70" w:unhideWhenUsed="0"/>
-    <w:lsdException w:name="Colorful Shading Accent 4" w:semiHidden="0" w:uiPriority="71" w:unhideWhenUsed="0"/>
-    <w:lsdException w:name="Colorful List Accent 4" w:semiHidden="0" w:uiPriority="72" w:unhideWhenUsed="0"/>
-    <w:lsdException w:name="Colorful Grid Accent 4" w:semiHidden="0" w:uiPriority="73" w:unhideWhenUsed="0"/>
-    <w:lsdException w:name="Light Shading Accent 5" w:semiHidden="0" w:uiPriority="60" w:unhideWhenUsed="0"/>
-    <w:lsdException w:name="Light List Accent 5" w:semiHidden="0" w:uiPriority="61" w:unhideWhenUsed="0"/>
-    <w:lsdException w:name="Light Grid Accent 5" w:semiHidden="0" w:uiPriority="62" w:unhideWhenUsed="0"/>
-    <w:lsdException w:name="Medium Shading 1 Accent 5" w:semiHidden="0" w:uiPriority="63" w:unhideWhenUsed="0"/>
-    <w:lsdException w:name="Medium Shading 2 Accent 5" w:semiHidden="0" w:uiPriority="64" w:unhideWhenUsed="0"/>
-    <w:lsdException w:name="Medium List 1 Accent 5" w:semiHidden="0" w:uiPriority="65" w:unhideWhenUsed="0"/>
-    <w:lsdException w:name="Medium List 2 Accent 5" w:semiHidden="0" w:uiPriority="66" w:unhideWhenUsed="0"/>
-    <w:lsdException w:name="Medium Grid 1 Accent 5" w:semiHidden="0" w:uiPriority="67" w:unhideWhenUsed="0"/>
-    <w:lsdException w:name="Medium Grid 2 Accent 5" w:semiHidden="0" w:uiPriority="68" w:unhideWhenUsed="0"/>
-    <w:lsdException w:name="Medium Grid 3 Accent 5" w:semiHidden="0" w:uiPriority="69" w:unhideWhenUsed="0"/>
-    <w:lsdException w:name="Dark List Accent 5" w:semiHidden="0" w:uiPriority="70" w:unhideWhenUsed="0"/>
-    <w:lsdException w:name="Colorful Shading Accent 5" w:semiHidden="0" w:uiPriority="71" w:unhideWhenUsed="0"/>
-    <w:lsdException w:name="Colorful List Accent 5" w:semiHidden="0" w:uiPriority="72" w:unhideWhenUsed="0"/>
-    <w:lsdException w:name="Colorful Grid Accent 5" w:semiHidden="0" w:uiPriority="73" w:unhideWhenUsed="0"/>
-    <w:lsdException w:name="Light Shading Accent 6" w:semiHidden="0" w:uiPriority="60" w:unhideWhenUsed="0"/>
-    <w:lsdException w:name="Light List Accent 6" w:semiHidden="0" w:uiPriority="61" w:unhideWhenUsed="0"/>
-    <w:lsdException w:name="Light Grid Accent 6" w:semiHidden="0" w:uiPriority="62" w:unhideWhenUsed="0"/>
-    <w:lsdException w:name="Medium Shading 1 Accent 6" w:semiHidden="0" w:uiPriority="63" w:unhideWhenUsed="0"/>
-    <w:lsdException w:name="Medium Shading 2 Accent 6" w:semiHidden="0" w:uiPriority="64" w:unhideWhenUsed="0"/>
-    <w:lsdException w:name="Medium List 1 Accent 6" w:semiHidden="0" w:uiPriority="65" w:unhideWhenUsed="0"/>
-    <w:lsdException w:name="Medium List 2 Accent 6" w:semiHidden="0" w:uiPriority="66" w:unhideWhenUsed="0"/>
-    <w:lsdException w:name="Medium Grid 1 Accent 6" w:semiHidden="0" w:uiPriority="67" w:unhideWhenUsed="0"/>
-    <w:lsdException w:name="Medium Grid 2 Accent 6" w:semiHidden="0" w:uiPriority="68" w:unhideWhenUsed="0"/>
-    <w:lsdException w:name="Medium Grid 3 Accent 6" w:semiHidden="0" w:uiPriority="69" w:unhideWhenUsed="0"/>
-    <w:lsdException w:name="Dark List Accent 6" w:semiHidden="0" w:uiPriority="70" w:unhideWhenUsed="0"/>
-    <w:lsdException w:name="Colorful Shading Accent 6" w:semiHidden="0" w:uiPriority="71" w:unhideWhenUsed="0"/>
-    <w:lsdException w:name="Colorful List Accent 6" w:semiHidden="0" w:uiPriority="72" w:unhideWhenUsed="0"/>
-    <w:lsdException w:name="Colorful Grid Accent 6" w:semiHidden="0" w:uiPriority="73" w:unhideWhenUsed="0"/>
-    <w:lsdException w:name="Subtle Emphasis" w:semiHidden="0" w:uiPriority="19" w:unhideWhenUsed="0" w:qFormat="1"/>
-    <w:lsdException w:name="Intense Emphasis" w:semiHidden="0" w:uiPriority="21" w:unhideWhenUsed="0" w:qFormat="1"/>
-    <w:lsdException w:name="Subtle Reference" w:semiHidden="0" w:uiPriority="31" w:unhideWhenUsed="0" w:qFormat="1"/>
-    <w:lsdException w:name="Intense Reference" w:semiHidden="0" w:uiPriority="32" w:unhideWhenUsed="0" w:qFormat="1"/>
-    <w:lsdException w:name="Book Title" w:semiHidden="0" w:uiPriority="33" w:unhideWhenUsed="0" w:qFormat="1"/>
-    <w:lsdException w:name="Bibliography" w:uiPriority="37"/>
-    <w:lsdException w:name="TOC Heading" w:uiPriority="39" w:qFormat="1"/>
-  </w:latentStyles>
-  <w:style w:type="paragraph" w:default="1" w:styleId="Normal">
-    <w:name w:val="Normal"/>
-    <w:qFormat/>
-    <w:pPr>
-      <w:suppressAutoHyphens/>
-    </w:pPr>
-    <w:rPr>
-      <w:sz w:val="24"/>
-    </w:rPr>
-  </w:style>
-  <w:style w:type="character" w:default="1" w:styleId="DefaultParagraphFont">
-    <w:name w:val="Default Paragraph Font"/>
-    <w:uiPriority w:val="1"/>
-    <w:semiHidden/>
-    <w:unhideWhenUsed/>
-  </w:style>
-  <w:style w:type="table" w:default="1" w:styleId="TableNormal">
-    <w:name w:val="Normal Table"/>
-    <w:uiPriority w:val="99"/>
-    <w:semiHidden/>
-    <w:unhideWhenUsed/>
-    <w:tblPr>
-      <w:tblInd w:w="0" w:type="dxa"/>
-      <w:tblCellMar>
-        <w:top w:w="0" w:type="dxa"/>
-        <w:left w:w="108" w:type="dxa"/>
-        <w:bottom w:w="0" w:type="dxa"/>
-        <w:right w:w="108" w:type="dxa"/>
-      </w:tblCellMar>
-    </w:tblPr>
-  </w:style>
-  <w:style w:type="numbering" w:default="1" w:styleId="NoList">
-    <w:name w:val="No List"/>
-    <w:uiPriority w:val="99"/>
-    <w:semiHidden/>
-    <w:unhideWhenUsed/>
-  </w:style>
-  <w:style w:type="paragraph" w:customStyle="1" w:styleId="Encabezado1">
-    <w:name w:val="Encabezado 1"/>
-    <w:basedOn w:val="Normal"/>
-    <w:next w:val="Normal"/>
-    <w:pPr>
-      <w:keepNext/>
-      <w:keepLines/>
-      <w:ind w:left="432" w:hanging="432"/>
-      <w:outlineLvl w:val="0"/>
-    </w:pPr>
-    <w:rPr>
-      <w:rFonts w:ascii="Arial" w:eastAsia="Arial" w:hAnsi="Arial" w:cs="Arial"/>
-      <w:b/>
-      <w:sz w:val="20"/>
-    </w:rPr>
-  </w:style>
-  <w:style w:type="paragraph" w:customStyle="1" w:styleId="Encabezado2">
-    <w:name w:val="Encabezado 2"/>
-    <w:basedOn w:val="Normal"/>
-    <w:next w:val="Normal"/>
-    <w:pPr>
-      <w:keepNext/>
-      <w:keepLines/>
-      <w:ind w:left="576" w:hanging="576"/>
-      <w:outlineLvl w:val="1"/>
-    </w:pPr>
-    <w:rPr>
-      <w:rFonts w:ascii="Arial" w:eastAsia="Arial" w:hAnsi="Arial" w:cs="Arial"/>
-      <w:i/>
-      <w:color w:val="0000FF"/>
-      <w:sz w:val="20"/>
-    </w:rPr>
-  </w:style>
-  <w:style w:type="paragraph" w:customStyle="1" w:styleId="Encabezado3">
-    <w:name w:val="Encabezado 3"/>
-    <w:basedOn w:val="Normal"/>
-    <w:next w:val="Normal"/>
-    <w:pPr>
-      <w:keepNext/>
-      <w:keepLines/>
-      <w:spacing w:before="280" w:after="80"/>
-      <w:outlineLvl w:val="2"/>
-    </w:pPr>
-    <w:rPr>
-      <w:b/>
-      <w:sz w:val="28"/>
-    </w:rPr>
-  </w:style>
-  <w:style w:type="paragraph" w:customStyle="1" w:styleId="Encabezado4">
-    <w:name w:val="Encabezado 4"/>
-    <w:basedOn w:val="Normal"/>
-    <w:next w:val="Normal"/>
-    <w:pPr>
-      <w:keepNext/>
-      <w:keepLines/>
-      <w:spacing w:before="240" w:after="40"/>
-      <w:outlineLvl w:val="3"/>
-    </w:pPr>
-    <w:rPr>
-      <w:b/>
-    </w:rPr>
-  </w:style>
-  <w:style w:type="paragraph" w:customStyle="1" w:styleId="Encabezado5">
-    <w:name w:val="Encabezado 5"/>
-    <w:basedOn w:val="Normal"/>
-    <w:next w:val="Normal"/>
-    <w:pPr>
-      <w:keepNext/>
-      <w:keepLines/>
-      <w:spacing w:before="220" w:after="40"/>
-      <w:outlineLvl w:val="4"/>
-    </w:pPr>
-    <w:rPr>
-      <w:b/>
-      <w:sz w:val="22"/>
-    </w:rPr>
-  </w:style>
-  <w:style w:type="paragraph" w:customStyle="1" w:styleId="Encabezado6">
-    <w:name w:val="Encabezado 6"/>
-    <w:basedOn w:val="Normal"/>
-    <w:next w:val="Normal"/>
-    <w:pPr>
-      <w:keepNext/>
-      <w:keepLines/>
-      <w:spacing w:before="200" w:after="40"/>
-      <w:outlineLvl w:val="5"/>
-    </w:pPr>
-    <w:rPr>
-      <w:b/>
-      <w:sz w:val="20"/>
-    </w:rPr>
-  </w:style>
-  <w:style w:type="character" w:customStyle="1" w:styleId="HeaderChar">
-    <w:name w:val="Header Char"/>
-    <w:basedOn w:val="DefaultParagraphFont"/>
-    <w:link w:val="Header"/>
-    <w:uiPriority w:val="99"/>
-    <w:qFormat/>
-    <w:rsid w:val="008F060D"/>
-  </w:style>
-  <w:style w:type="character" w:customStyle="1" w:styleId="FooterChar">
-    <w:name w:val="Footer Char"/>
-    <w:basedOn w:val="DefaultParagraphFont"/>
-    <w:link w:val="Footer"/>
-    <w:uiPriority w:val="99"/>
-    <w:qFormat/>
-    <w:rsid w:val="008F060D"/>
-  </w:style>
-  <w:style w:type="character" w:customStyle="1" w:styleId="ListLabel1">
-    <w:name w:val="ListLabel 1"/>
-    <w:qFormat/>
-    <w:rPr>
-      <w:rFonts w:ascii="Arial" w:eastAsia="Arial" w:hAnsi="Arial" w:cs="Arial"/>
-      <w:b/>
-      <w:position w:val="0"/>
-      <w:sz w:val="22"/>
-      <w:vertAlign w:val="baseline"/>
-    </w:rPr>
-  </w:style>
-  <w:style w:type="character" w:customStyle="1" w:styleId="ListLabel2">
-    <w:name w:val="ListLabel 2"/>
-    <w:qFormat/>
-    <w:rPr>
-      <w:rFonts w:eastAsia="Arial" w:cs="Arial"/>
-      <w:position w:val="0"/>
-      <w:sz w:val="24"/>
-      <w:vertAlign w:val="baseline"/>
-    </w:rPr>
-  </w:style>
-  <w:style w:type="character" w:customStyle="1" w:styleId="ListLabel3">
-    <w:name w:val="ListLabel 3"/>
-    <w:qFormat/>
-    <w:rPr>
-      <w:rFonts w:ascii="Arial" w:eastAsia="Arial" w:hAnsi="Arial" w:cs="Arial"/>
-      <w:position w:val="0"/>
-      <w:sz w:val="22"/>
-      <w:vertAlign w:val="baseline"/>
-    </w:rPr>
-  </w:style>
-  <w:style w:type="character" w:customStyle="1" w:styleId="ListLabel4">
-    <w:name w:val="ListLabel 4"/>
-    <w:qFormat/>
-    <w:rPr>
-      <w:rFonts w:ascii="Arial" w:eastAsia="Arial" w:hAnsi="Arial" w:cs="Arial"/>
-      <w:sz w:val="22"/>
-    </w:rPr>
-  </w:style>
-  <w:style w:type="character" w:customStyle="1" w:styleId="ListLabel5">
-    <w:name w:val="ListLabel 5"/>
-    <w:qFormat/>
-    <w:rPr>
-      <w:position w:val="0"/>
-      <w:sz w:val="24"/>
-      <w:vertAlign w:val="baseline"/>
-    </w:rPr>
-  </w:style>
-  <w:style w:type="character" w:customStyle="1" w:styleId="ListLabel6">
-    <w:name w:val="ListLabel 6"/>
-    <w:qFormat/>
-    <w:rPr>
-      <w:rFonts w:ascii="Arial" w:hAnsi="Arial" w:cs="Arial"/>
-      <w:b/>
-      <w:position w:val="0"/>
-      <w:sz w:val="22"/>
-      <w:vertAlign w:val="baseline"/>
-    </w:rPr>
-  </w:style>
-  <w:style w:type="character" w:customStyle="1" w:styleId="ListLabel7">
-    <w:name w:val="ListLabel 7"/>
-    <w:qFormat/>
-    <w:rPr>
-      <w:rFonts w:cs="Arial"/>
-      <w:position w:val="0"/>
-      <w:sz w:val="24"/>
-      <w:vertAlign w:val="baseline"/>
-    </w:rPr>
-  </w:style>
-  <w:style w:type="character" w:customStyle="1" w:styleId="ListLabel8">
-    <w:name w:val="ListLabel 8"/>
-    <w:qFormat/>
-    <w:rPr>
-      <w:rFonts w:cs="Wingdings"/>
-    </w:rPr>
-  </w:style>
-  <w:style w:type="character" w:customStyle="1" w:styleId="ListLabel9">
-    <w:name w:val="ListLabel 9"/>
-    <w:qFormat/>
-    <w:rPr>
-      <w:rFonts w:ascii="Arial" w:hAnsi="Arial" w:cs="Arial"/>
-      <w:position w:val="0"/>
-      <w:sz w:val="22"/>
-      <w:vertAlign w:val="baseline"/>
-    </w:rPr>
-  </w:style>
-  <w:style w:type="character" w:customStyle="1" w:styleId="ListLabel10">
-    <w:name w:val="ListLabel 10"/>
-    <w:qFormat/>
-    <w:rPr>
-      <w:rFonts w:ascii="Arial" w:hAnsi="Arial" w:cs="Arial"/>
-      <w:sz w:val="22"/>
-    </w:rPr>
-  </w:style>
-  <w:style w:type="character" w:customStyle="1" w:styleId="ListLabel11">
-    <w:name w:val="ListLabel 11"/>
-    <w:qFormat/>
-    <w:rPr>
-      <w:position w:val="0"/>
-      <w:sz w:val="24"/>
-      <w:vertAlign w:val="baseline"/>
-    </w:rPr>
-  </w:style>
-  <w:style w:type="character" w:customStyle="1" w:styleId="Vietas">
-    <w:name w:val="Viñetas"/>
-    <w:qFormat/>
-    <w:rPr>
-      <w:rFonts w:ascii="OpenSymbol" w:eastAsia="OpenSymbol" w:hAnsi="OpenSymbol" w:cs="OpenSymbol"/>
-    </w:rPr>
-  </w:style>
-  <w:style w:type="character" w:customStyle="1" w:styleId="ListLabel12">
-    <w:name w:val="ListLabel 12"/>
-    <w:qFormat/>
-    <w:rPr>
-      <w:rFonts w:ascii="Arial" w:hAnsi="Arial" w:cs="Arial"/>
-      <w:b/>
-      <w:position w:val="0"/>
-      <w:sz w:val="22"/>
-      <w:vertAlign w:val="baseline"/>
-    </w:rPr>
-  </w:style>
-  <w:style w:type="character" w:customStyle="1" w:styleId="ListLabel13">
-    <w:name w:val="ListLabel 13"/>
-    <w:qFormat/>
-    <w:rPr>
-      <w:rFonts w:cs="Arial"/>
-      <w:position w:val="0"/>
-      <w:sz w:val="24"/>
-      <w:vertAlign w:val="baseline"/>
-    </w:rPr>
-  </w:style>
-  <w:style w:type="character" w:customStyle="1" w:styleId="ListLabel14">
-    <w:name w:val="ListLabel 14"/>
-    <w:qFormat/>
-    <w:rPr>
-      <w:rFonts w:cs="Wingdings"/>
-    </w:rPr>
-  </w:style>
-  <w:style w:type="character" w:customStyle="1" w:styleId="ListLabel15">
-    <w:name w:val="ListLabel 15"/>
-    <w:qFormat/>
-    <w:rPr>
-      <w:rFonts w:ascii="Arial" w:hAnsi="Arial" w:cs="Arial"/>
-      <w:position w:val="0"/>
-      <w:sz w:val="22"/>
-      <w:vertAlign w:val="baseline"/>
-    </w:rPr>
-  </w:style>
-  <w:style w:type="character" w:customStyle="1" w:styleId="ListLabel16">
-    <w:name w:val="ListLabel 16"/>
-    <w:qFormat/>
-    <w:rPr>
-      <w:rFonts w:ascii="Arial" w:hAnsi="Arial" w:cs="Arial"/>
-      <w:sz w:val="22"/>
-    </w:rPr>
-  </w:style>
-  <w:style w:type="character" w:customStyle="1" w:styleId="ListLabel17">
-    <w:name w:val="ListLabel 17"/>
-    <w:qFormat/>
-    <w:rPr>
-      <w:position w:val="0"/>
-      <w:sz w:val="24"/>
-      <w:vertAlign w:val="baseline"/>
-    </w:rPr>
-  </w:style>
-  <w:style w:type="character" w:customStyle="1" w:styleId="ListLabel18">
-    <w:name w:val="ListLabel 18"/>
-    <w:qFormat/>
-    <w:rPr>
-      <w:rFonts w:ascii="Arial" w:hAnsi="Arial" w:cs="Symbol"/>
-      <w:sz w:val="22"/>
-    </w:rPr>
-  </w:style>
-  <w:style w:type="character" w:customStyle="1" w:styleId="ListLabel19">
-    <w:name w:val="ListLabel 19"/>
-    <w:qFormat/>
-    <w:rPr>
-      <w:rFonts w:cs="OpenSymbol"/>
-    </w:rPr>
-  </w:style>
-  <w:style w:type="paragraph" w:styleId="Header">
-    <w:name w:val="header"/>
-    <w:basedOn w:val="Normal"/>
-    <w:next w:val="Cuerpodetexto"/>
-    <w:link w:val="HeaderChar"/>
-    <w:qFormat/>
-    <w:pPr>
-      <w:keepNext/>
-      <w:spacing w:before="240" w:after="120"/>
-    </w:pPr>
-    <w:rPr>
-      <w:rFonts w:ascii="Liberation Sans" w:eastAsia="Microsoft YaHei" w:hAnsi="Liberation Sans" w:cs="Arial"/>
-      <w:sz w:val="28"/>
-      <w:szCs w:val="28"/>
-    </w:rPr>
-  </w:style>
-  <w:style w:type="paragraph" w:customStyle="1" w:styleId="Cuerpodetexto">
-    <w:name w:val="Cuerpo de texto"/>
-    <w:basedOn w:val="Normal"/>
-    <w:pPr>
-      <w:spacing w:after="140" w:line="288" w:lineRule="auto"/>
-    </w:pPr>
-  </w:style>
-  <w:style w:type="paragraph" w:styleId="List">
-    <w:name w:val="List"/>
-    <w:basedOn w:val="Cuerpodetexto"/>
-    <w:rPr>
-      <w:rFonts w:cs="Arial"/>
-    </w:rPr>
-  </w:style>
-  <w:style w:type="paragraph" w:customStyle="1" w:styleId="Pie">
-    <w:name w:val="Pie"/>
-    <w:basedOn w:val="Normal"/>
-    <w:pPr>
-      <w:suppressLineNumbers/>
-      <w:spacing w:before="120" w:after="120"/>
-    </w:pPr>
-    <w:rPr>
-      <w:rFonts w:cs="Arial"/>
-      <w:i/>
-      <w:iCs/>
-      <w:szCs w:val="24"/>
-    </w:rPr>
-  </w:style>
-  <w:style w:type="paragraph" w:customStyle="1" w:styleId="ndice">
-    <w:name w:val="Índice"/>
-    <w:basedOn w:val="Normal"/>
-    <w:qFormat/>
-    <w:pPr>
-      <w:suppressLineNumbers/>
-    </w:pPr>
-    <w:rPr>
-      <w:rFonts w:cs="Arial"/>
-    </w:rPr>
-  </w:style>
-  <w:style w:type="paragraph" w:customStyle="1" w:styleId="Ttulo">
-    <w:name w:val="Título"/>
-    <w:basedOn w:val="Normal"/>
-    <w:next w:val="Normal"/>
-    <w:pPr>
-      <w:keepNext/>
-      <w:keepLines/>
-      <w:spacing w:before="480" w:after="120"/>
-    </w:pPr>
-    <w:rPr>
-      <w:b/>
-      <w:sz w:val="72"/>
-    </w:rPr>
-  </w:style>
-  <w:style w:type="paragraph" w:styleId="Subtitle">
-    <w:name w:val="Subtitle"/>
-    <w:basedOn w:val="Normal"/>
-    <w:next w:val="Normal"/>
-    <w:pPr>
-      <w:keepNext/>
-      <w:keepLines/>
-      <w:spacing w:before="360" w:after="80"/>
-    </w:pPr>
-    <w:rPr>
-      <w:rFonts w:ascii="Georgia" w:eastAsia="Georgia" w:hAnsi="Georgia" w:cs="Georgia"/>
-      <w:i/>
-      <w:color w:val="666666"/>
-      <w:sz w:val="48"/>
-    </w:rPr>
-  </w:style>
-  <w:style w:type="paragraph" w:customStyle="1" w:styleId="Encabezamiento">
-    <w:name w:val="Encabezamiento"/>
-    <w:basedOn w:val="Normal"/>
-    <w:uiPriority w:val="99"/>
-    <w:unhideWhenUsed/>
-    <w:rsid w:val="008F060D"/>
-    <w:pPr>
-      <w:tabs>
-        <w:tab w:val="center" w:pos="4419"/>
-        <w:tab w:val="right" w:pos="8838"/>
-      </w:tabs>
-    </w:pPr>
-  </w:style>
-  <w:style w:type="paragraph" w:styleId="Footer">
-    <w:name w:val="footer"/>
-    <w:basedOn w:val="Normal"/>
-    <w:link w:val="FooterChar"/>
-    <w:uiPriority w:val="99"/>
-    <w:unhideWhenUsed/>
-    <w:rsid w:val="008F060D"/>
-    <w:pPr>
-      <w:tabs>
-        <w:tab w:val="center" w:pos="4419"/>
-        <w:tab w:val="right" w:pos="8838"/>
-      </w:tabs>
-    </w:pPr>
-  </w:style>
-  <w:style w:type="table" w:customStyle="1" w:styleId="TableNormal1">
-    <w:name w:val="Table Normal1"/>
-    <w:tblPr>
-      <w:tblCellMar>
-        <w:top w:w="0" w:type="dxa"/>
-        <w:left w:w="0" w:type="dxa"/>
-        <w:bottom w:w="0" w:type="dxa"/>
-        <w:right w:w="0" w:type="dxa"/>
-      </w:tblCellMar>
-    </w:tblPr>
-  </w:style>
-  <w:style w:type="paragraph" w:styleId="BalloonText">
-    <w:name w:val="Balloon Text"/>
-    <w:basedOn w:val="Normal"/>
-    <w:link w:val="BalloonTextChar"/>
-    <w:uiPriority w:val="99"/>
-    <w:semiHidden/>
-    <w:unhideWhenUsed/>
-    <w:rsid w:val="0070040B"/>
-    <w:rPr>
-      <w:rFonts w:ascii="Tahoma" w:hAnsi="Tahoma" w:cs="Tahoma"/>
-      <w:sz w:val="16"/>
-      <w:szCs w:val="16"/>
-    </w:rPr>
-  </w:style>
-  <w:style w:type="character" w:customStyle="1" w:styleId="BalloonTextChar">
-    <w:name w:val="Balloon Text Char"/>
-    <w:basedOn w:val="DefaultParagraphFont"/>
-    <w:link w:val="BalloonText"/>
-    <w:uiPriority w:val="99"/>
-    <w:semiHidden/>
-    <w:rsid w:val="0070040B"/>
-    <w:rPr>
-      <w:rFonts w:ascii="Tahoma" w:hAnsi="Tahoma" w:cs="Tahoma"/>
-      <w:sz w:val="16"/>
-      <w:szCs w:val="16"/>
-    </w:rPr>
-  </w:style>
-  <w:style w:type="paragraph" w:styleId="ListParagraph">
+  <w:style w:type="paragraph" w:styleId="Prrafodelista">
     <w:name w:val="List Paragraph"/>
     <w:basedOn w:val="Normal"/>
     <w:uiPriority w:val="34"/>
@@ -8556,7 +8097,7 @@
   <a:extraClrSchemeLst/>
   <a:extLst>
     <a:ext uri="{05A4C25C-085E-4340-85A3-A5531E510DB2}">
-      <thm15:themeFamily xmlns:thm15="http://schemas.microsoft.com/office/thememl/2012/main" xmlns="" name="Office Theme" id="{62F939B6-93AF-4DB8-9C6B-D6C7DFDC589F}" vid="{4A3C46E8-61CC-4603-A589-7422A47A8E4A}"/>
+      <thm15:themeFamily xmlns:thm15="http://schemas.microsoft.com/office/thememl/2012/main" name="Office Theme" id="{62F939B6-93AF-4DB8-9C6B-D6C7DFDC589F}" vid="{4A3C46E8-61CC-4603-A589-7422A47A8E4A}"/>
     </a:ext>
   </a:extLst>
 </a:theme>

</xml_diff>

<commit_message>
consistencia acta de proyecto
consistencia acta de proyecto
</commit_message>
<xml_diff>
--- a/Entregables/Acta del Proyecto/ActadelProyecto2015-UTN_v5.docx.docx
+++ b/Entregables/Acta del Proyecto/ActadelProyecto2015-UTN_v5.docx.docx
@@ -222,21 +222,12 @@
               <w:spacing w:after="120"/>
               <w:ind w:left="175"/>
             </w:pPr>
-            <w:proofErr w:type="spellStart"/>
             <w:r>
               <w:rPr>
                 <w:rFonts w:ascii="Arial" w:eastAsia="Arial" w:hAnsi="Arial" w:cs="Arial"/>
                 <w:sz w:val="20"/>
               </w:rPr>
-              <w:t>Croci</w:t>
-            </w:r>
-            <w:proofErr w:type="spellEnd"/>
-            <w:r>
-              <w:rPr>
-                <w:rFonts w:ascii="Arial" w:eastAsia="Arial" w:hAnsi="Arial" w:cs="Arial"/>
-                <w:sz w:val="20"/>
-              </w:rPr>
-              <w:t>, Federico</w:t>
+              <w:t>Croci, Federico</w:t>
             </w:r>
           </w:p>
         </w:tc>
@@ -323,21 +314,12 @@
               <w:spacing w:after="120"/>
               <w:ind w:left="175"/>
             </w:pPr>
-            <w:proofErr w:type="spellStart"/>
             <w:r>
               <w:rPr>
                 <w:rFonts w:ascii="Arial" w:eastAsia="Arial" w:hAnsi="Arial" w:cs="Arial"/>
                 <w:sz w:val="20"/>
               </w:rPr>
-              <w:t>Budic</w:t>
-            </w:r>
-            <w:proofErr w:type="spellEnd"/>
-            <w:r>
-              <w:rPr>
-                <w:rFonts w:ascii="Arial" w:eastAsia="Arial" w:hAnsi="Arial" w:cs="Arial"/>
-                <w:sz w:val="20"/>
-              </w:rPr>
-              <w:t>, Hernán</w:t>
+              <w:t>Budic, Hernán</w:t>
             </w:r>
           </w:p>
         </w:tc>
@@ -516,21 +498,12 @@
               <w:spacing w:after="120"/>
               <w:ind w:left="175"/>
             </w:pPr>
-            <w:proofErr w:type="spellStart"/>
             <w:r>
               <w:rPr>
                 <w:rFonts w:ascii="Arial" w:eastAsia="Arial" w:hAnsi="Arial" w:cs="Arial"/>
                 <w:sz w:val="20"/>
               </w:rPr>
-              <w:t>Tiberti</w:t>
-            </w:r>
-            <w:proofErr w:type="spellEnd"/>
-            <w:r>
-              <w:rPr>
-                <w:rFonts w:ascii="Arial" w:eastAsia="Arial" w:hAnsi="Arial" w:cs="Arial"/>
-                <w:sz w:val="20"/>
-              </w:rPr>
-              <w:t>, Franco</w:t>
+              <w:t>Tiberti, Franco</w:t>
             </w:r>
           </w:p>
         </w:tc>
@@ -646,32 +619,13 @@
           <w:i/>
           <w:sz w:val="22"/>
         </w:rPr>
-        <w:t xml:space="preserve"> Ing. Federico </w:t>
-      </w:r>
-      <w:proofErr w:type="spellStart"/>
-      <w:r>
-        <w:rPr>
-          <w:rFonts w:ascii="Arial" w:eastAsia="Arial" w:hAnsi="Arial" w:cs="Arial"/>
-          <w:i/>
-          <w:sz w:val="22"/>
-        </w:rPr>
-        <w:t>Casuseslu</w:t>
-      </w:r>
-      <w:proofErr w:type="spellEnd"/>
-      <w:r>
-        <w:rPr>
-          <w:rFonts w:ascii="Arial" w:eastAsia="Arial" w:hAnsi="Arial" w:cs="Arial"/>
-          <w:i/>
-          <w:sz w:val="22"/>
-        </w:rPr>
-        <w:t>, Ing. Nicolás Rodriguez</w:t>
+        <w:t xml:space="preserve"> Ing. Federico Casuseslu, Ing. Nicolás Rodriguez</w:t>
       </w:r>
     </w:p>
     <w:p>
       <w:pPr>
         <w:jc w:val="both"/>
       </w:pPr>
-      <w:proofErr w:type="spellStart"/>
       <w:r>
         <w:rPr>
           <w:rFonts w:ascii="Arial" w:eastAsia="Arial" w:hAnsi="Arial" w:cs="Arial"/>
@@ -679,17 +633,7 @@
           <w:i/>
           <w:sz w:val="22"/>
         </w:rPr>
-        <w:t>Controller</w:t>
-      </w:r>
-      <w:proofErr w:type="spellEnd"/>
-      <w:r>
-        <w:rPr>
-          <w:rFonts w:ascii="Arial" w:eastAsia="Arial" w:hAnsi="Arial" w:cs="Arial"/>
-          <w:b/>
-          <w:i/>
-          <w:sz w:val="22"/>
-        </w:rPr>
-        <w:t xml:space="preserve">: </w:t>
+        <w:t xml:space="preserve">Controller: </w:t>
       </w:r>
       <w:r>
         <w:rPr>
@@ -971,21 +915,12 @@
               <w:widowControl w:val="0"/>
               <w:spacing w:before="40" w:after="40" w:line="288" w:lineRule="auto"/>
             </w:pPr>
-            <w:proofErr w:type="spellStart"/>
-            <w:r>
-              <w:rPr>
-                <w:rFonts w:ascii="Arial" w:eastAsia="Arial" w:hAnsi="Arial" w:cs="Arial"/>
-                <w:sz w:val="22"/>
-              </w:rPr>
-              <w:t>Tiberti</w:t>
-            </w:r>
-            <w:proofErr w:type="spellEnd"/>
-            <w:r>
-              <w:rPr>
-                <w:rFonts w:ascii="Arial" w:eastAsia="Arial" w:hAnsi="Arial" w:cs="Arial"/>
-                <w:sz w:val="22"/>
-              </w:rPr>
-              <w:t>, Franco</w:t>
+            <w:r>
+              <w:rPr>
+                <w:rFonts w:ascii="Arial" w:eastAsia="Arial" w:hAnsi="Arial" w:cs="Arial"/>
+                <w:sz w:val="22"/>
+              </w:rPr>
+              <w:t>Tiberti, Franco</w:t>
             </w:r>
           </w:p>
         </w:tc>
@@ -1096,21 +1031,12 @@
               <w:widowControl w:val="0"/>
               <w:spacing w:before="40" w:after="40" w:line="288" w:lineRule="auto"/>
             </w:pPr>
-            <w:proofErr w:type="spellStart"/>
-            <w:r>
-              <w:rPr>
-                <w:rFonts w:ascii="Arial" w:eastAsia="Arial" w:hAnsi="Arial" w:cs="Arial"/>
-                <w:sz w:val="22"/>
-              </w:rPr>
-              <w:t>Budic</w:t>
-            </w:r>
-            <w:proofErr w:type="spellEnd"/>
-            <w:r>
-              <w:rPr>
-                <w:rFonts w:ascii="Arial" w:eastAsia="Arial" w:hAnsi="Arial" w:cs="Arial"/>
-                <w:sz w:val="22"/>
-              </w:rPr>
-              <w:t>, Hernán</w:t>
+            <w:r>
+              <w:rPr>
+                <w:rFonts w:ascii="Arial" w:eastAsia="Arial" w:hAnsi="Arial" w:cs="Arial"/>
+                <w:sz w:val="22"/>
+              </w:rPr>
+              <w:t>Budic, Hernán</w:t>
             </w:r>
           </w:p>
         </w:tc>
@@ -1337,21 +1263,12 @@
               <w:widowControl w:val="0"/>
               <w:spacing w:before="40" w:after="40" w:line="288" w:lineRule="auto"/>
             </w:pPr>
-            <w:proofErr w:type="spellStart"/>
-            <w:r>
-              <w:rPr>
-                <w:rFonts w:ascii="Arial" w:eastAsia="Arial" w:hAnsi="Arial" w:cs="Arial"/>
-                <w:sz w:val="22"/>
-              </w:rPr>
-              <w:t>Budic</w:t>
-            </w:r>
-            <w:proofErr w:type="spellEnd"/>
-            <w:r>
-              <w:rPr>
-                <w:rFonts w:ascii="Arial" w:eastAsia="Arial" w:hAnsi="Arial" w:cs="Arial"/>
-                <w:sz w:val="22"/>
-              </w:rPr>
-              <w:t>, Hernán</w:t>
+            <w:r>
+              <w:rPr>
+                <w:rFonts w:ascii="Arial" w:eastAsia="Arial" w:hAnsi="Arial" w:cs="Arial"/>
+                <w:sz w:val="22"/>
+              </w:rPr>
+              <w:t>Budic, Hernán</w:t>
             </w:r>
           </w:p>
         </w:tc>
@@ -1439,23 +1356,7 @@
                 <w:rFonts w:ascii="Arial" w:eastAsia="Arial" w:hAnsi="Arial" w:cs="Arial"/>
                 <w:sz w:val="22"/>
               </w:rPr>
-              <w:t>Corrección de redundancia en objetivos del proyecto, objetivos del producto, modificación en documentación de gestión y del producto, agregado del rol “</w:t>
-            </w:r>
-            <w:proofErr w:type="spellStart"/>
-            <w:r>
-              <w:rPr>
-                <w:rFonts w:ascii="Arial" w:eastAsia="Arial" w:hAnsi="Arial" w:cs="Arial"/>
-                <w:sz w:val="22"/>
-              </w:rPr>
-              <w:t>tester</w:t>
-            </w:r>
-            <w:proofErr w:type="spellEnd"/>
-            <w:r>
-              <w:rPr>
-                <w:rFonts w:ascii="Arial" w:eastAsia="Arial" w:hAnsi="Arial" w:cs="Arial"/>
-                <w:sz w:val="22"/>
-              </w:rPr>
-              <w:t>” en organización del proyecto, fechas de los entregables, riesgos del proyecto.</w:t>
+              <w:t>Corrección de redundancia en objetivos del proyecto, objetivos del producto, modificación en documentación de gestión y del producto, agregado del rol “tester” en organización del proyecto, fechas de los entregables, riesgos del proyecto.</w:t>
             </w:r>
           </w:p>
         </w:tc>
@@ -1594,21 +1495,12 @@
               <w:widowControl w:val="0"/>
               <w:spacing w:before="40" w:after="40" w:line="288" w:lineRule="auto"/>
             </w:pPr>
-            <w:proofErr w:type="spellStart"/>
-            <w:r>
-              <w:rPr>
-                <w:rFonts w:ascii="Arial" w:eastAsia="Arial" w:hAnsi="Arial" w:cs="Arial"/>
-                <w:sz w:val="22"/>
-              </w:rPr>
-              <w:t>Budic</w:t>
-            </w:r>
-            <w:proofErr w:type="spellEnd"/>
-            <w:r>
-              <w:rPr>
-                <w:rFonts w:ascii="Arial" w:eastAsia="Arial" w:hAnsi="Arial" w:cs="Arial"/>
-                <w:sz w:val="22"/>
-              </w:rPr>
-              <w:t>, Hernán</w:t>
+            <w:r>
+              <w:rPr>
+                <w:rFonts w:ascii="Arial" w:eastAsia="Arial" w:hAnsi="Arial" w:cs="Arial"/>
+                <w:sz w:val="22"/>
+              </w:rPr>
+              <w:t>Budic, Hernán</w:t>
             </w:r>
           </w:p>
         </w:tc>
@@ -1714,25 +1606,7 @@
                 <w:sz w:val="22"/>
                 <w:szCs w:val="22"/>
               </w:rPr>
-              <w:t xml:space="preserve">Modificación resumen ejecutivo. </w:t>
-            </w:r>
-            <w:proofErr w:type="spellStart"/>
-            <w:r>
-              <w:rPr>
-                <w:rFonts w:ascii="Arial" w:hAnsi="Arial"/>
-                <w:sz w:val="22"/>
-                <w:szCs w:val="22"/>
-              </w:rPr>
-              <w:t>Interaciones</w:t>
-            </w:r>
-            <w:proofErr w:type="spellEnd"/>
-            <w:r>
-              <w:rPr>
-                <w:rFonts w:ascii="Arial" w:hAnsi="Arial"/>
-                <w:sz w:val="22"/>
-                <w:szCs w:val="22"/>
-              </w:rPr>
-              <w:t>.</w:t>
+              <w:t>Modificación resumen ejecutivo. Interaciones.</w:t>
             </w:r>
           </w:p>
         </w:tc>
@@ -1760,34 +1634,14 @@
                 <w:szCs w:val="22"/>
               </w:rPr>
             </w:pPr>
-            <w:proofErr w:type="spellStart"/>
             <w:r>
               <w:rPr>
                 <w:rFonts w:ascii="Arial" w:hAnsi="Arial"/>
                 <w:sz w:val="22"/>
                 <w:szCs w:val="22"/>
               </w:rPr>
-              <w:t>Croci</w:t>
-            </w:r>
-            <w:proofErr w:type="spellEnd"/>
-            <w:r>
-              <w:rPr>
-                <w:rFonts w:ascii="Arial" w:hAnsi="Arial"/>
-                <w:sz w:val="22"/>
-                <w:szCs w:val="22"/>
-              </w:rPr>
-              <w:t xml:space="preserve">, Federico </w:t>
-            </w:r>
-            <w:proofErr w:type="spellStart"/>
-            <w:r>
-              <w:rPr>
-                <w:rFonts w:ascii="Arial" w:hAnsi="Arial"/>
-                <w:sz w:val="22"/>
-                <w:szCs w:val="22"/>
-              </w:rPr>
-              <w:t>Nicolas</w:t>
-            </w:r>
-            <w:proofErr w:type="spellEnd"/>
+              <w:t>Croci, Federico Nicolas</w:t>
+            </w:r>
           </w:p>
         </w:tc>
       </w:tr>
@@ -1920,23 +1774,13 @@
                 <w:szCs w:val="22"/>
               </w:rPr>
             </w:pPr>
-            <w:proofErr w:type="spellStart"/>
             <w:r>
               <w:rPr>
                 <w:rFonts w:ascii="Arial" w:hAnsi="Arial"/>
                 <w:sz w:val="22"/>
                 <w:szCs w:val="22"/>
               </w:rPr>
-              <w:t>Budic</w:t>
-            </w:r>
-            <w:proofErr w:type="spellEnd"/>
-            <w:r>
-              <w:rPr>
-                <w:rFonts w:ascii="Arial" w:hAnsi="Arial"/>
-                <w:sz w:val="22"/>
-                <w:szCs w:val="22"/>
-              </w:rPr>
-              <w:t>, Hernán</w:t>
+              <w:t>Budic, Hernán</w:t>
             </w:r>
           </w:p>
         </w:tc>
@@ -2036,23 +1880,13 @@
                 <w:szCs w:val="22"/>
               </w:rPr>
             </w:pPr>
-            <w:proofErr w:type="spellStart"/>
             <w:r>
               <w:rPr>
                 <w:rFonts w:ascii="Arial" w:hAnsi="Arial"/>
                 <w:sz w:val="22"/>
                 <w:szCs w:val="22"/>
               </w:rPr>
-              <w:t>Insercion</w:t>
-            </w:r>
-            <w:proofErr w:type="spellEnd"/>
-            <w:r>
-              <w:rPr>
-                <w:rFonts w:ascii="Arial" w:hAnsi="Arial"/>
-                <w:sz w:val="22"/>
-                <w:szCs w:val="22"/>
-              </w:rPr>
-              <w:t xml:space="preserve"> </w:t>
+              <w:t xml:space="preserve">Insercion </w:t>
             </w:r>
             <w:r>
               <w:rPr>
@@ -2270,23 +2104,7 @@
                 <w:rFonts w:ascii="Arial" w:eastAsia="Arial" w:hAnsi="Arial" w:cs="Arial"/>
                 <w:sz w:val="22"/>
               </w:rPr>
-              <w:t xml:space="preserve">           Son muchas las situaciones en donde los emprendedores chicos no son capaces de cumplir las condiciones establecidas por los bancos para conseguir fondos para sus proyectos. </w:t>
-            </w:r>
-            <w:proofErr w:type="spellStart"/>
-            <w:r>
-              <w:rPr>
-                <w:rFonts w:ascii="Arial" w:eastAsia="Arial" w:hAnsi="Arial" w:cs="Arial"/>
-                <w:sz w:val="22"/>
-              </w:rPr>
-              <w:t>AsociateYa</w:t>
-            </w:r>
-            <w:proofErr w:type="spellEnd"/>
-            <w:r>
-              <w:rPr>
-                <w:rFonts w:ascii="Arial" w:eastAsia="Arial" w:hAnsi="Arial" w:cs="Arial"/>
-                <w:sz w:val="22"/>
-              </w:rPr>
-              <w:t xml:space="preserve"> apunta a satisfacer esta necesidad, brindándoles a los emprendedores la oportunidad de captar dichos fondos en forma masiva para ayudarlos a llevar a cabo sus emprendimientos. </w:t>
+              <w:t xml:space="preserve">           Son muchas las situaciones en donde los emprendedores chicos no son capaces de cumplir las condiciones establecidas por los bancos para conseguir fondos para sus proyectos. AsociateYa apunta a satisfacer esta necesidad, brindándoles a los emprendedores la oportunidad de captar dichos fondos en forma masiva para ayudarlos a llevar a cabo sus emprendimientos. </w:t>
             </w:r>
           </w:p>
           <w:p/>
@@ -2316,39 +2134,7 @@
                 <w:rFonts w:ascii="Arial" w:eastAsia="Arial" w:hAnsi="Arial" w:cs="Arial"/>
                 <w:sz w:val="22"/>
               </w:rPr>
-              <w:t xml:space="preserve">           Si bien actualmente existen varias páginas de </w:t>
-            </w:r>
-            <w:proofErr w:type="spellStart"/>
-            <w:r>
-              <w:rPr>
-                <w:rFonts w:ascii="Arial" w:eastAsia="Arial" w:hAnsi="Arial" w:cs="Arial"/>
-                <w:sz w:val="22"/>
-              </w:rPr>
-              <w:t>crowdfounding</w:t>
-            </w:r>
-            <w:proofErr w:type="spellEnd"/>
-            <w:r>
-              <w:rPr>
-                <w:rFonts w:ascii="Arial" w:eastAsia="Arial" w:hAnsi="Arial" w:cs="Arial"/>
-                <w:sz w:val="22"/>
-              </w:rPr>
-              <w:t xml:space="preserve"> que brindan un servicio similar, </w:t>
-            </w:r>
-            <w:proofErr w:type="spellStart"/>
-            <w:r>
-              <w:rPr>
-                <w:rFonts w:ascii="Arial" w:eastAsia="Arial" w:hAnsi="Arial" w:cs="Arial"/>
-                <w:sz w:val="22"/>
-              </w:rPr>
-              <w:t>AsociateYa</w:t>
-            </w:r>
-            <w:proofErr w:type="spellEnd"/>
-            <w:r>
-              <w:rPr>
-                <w:rFonts w:ascii="Arial" w:eastAsia="Arial" w:hAnsi="Arial" w:cs="Arial"/>
-                <w:sz w:val="22"/>
-              </w:rPr>
-              <w:t xml:space="preserve"> planea destacarse de sus competidores por su simplicidad y facilidad a la hora de realizar las transacciones, así como por sus bajas comisiones, brindado mayor accesibilidad para los emprendedores más chicos.</w:t>
+              <w:t xml:space="preserve">           Si bien actualmente existen varias páginas de crowdfounding que brindan un servicio similar, AsociateYa planea destacarse de sus competidores por su simplicidad y facilidad a la hora de realizar las transacciones, así como por sus bajas comisiones, brindado mayor accesibilidad para los emprendedores más chicos.</w:t>
             </w:r>
           </w:p>
           <w:p/>
@@ -2599,7 +2385,6 @@
               </w:rPr>
               <w:t xml:space="preserve"> código fuente del </w:t>
             </w:r>
-            <w:proofErr w:type="spellStart"/>
             <w:r>
               <w:rPr>
                 <w:rFonts w:ascii="Arial" w:eastAsia="Arial" w:hAnsi="Arial" w:cs="Arial"/>
@@ -2607,7 +2392,6 @@
               </w:rPr>
               <w:t>front-end</w:t>
             </w:r>
-            <w:proofErr w:type="spellEnd"/>
             <w:r>
               <w:rPr>
                 <w:rFonts w:ascii="Arial" w:eastAsia="Arial" w:hAnsi="Arial" w:cs="Arial"/>
@@ -2698,17 +2482,8 @@
                 <w:rFonts w:ascii="Arial" w:eastAsia="Arial" w:hAnsi="Arial" w:cs="Arial"/>
                 <w:sz w:val="22"/>
               </w:rPr>
-              <w:t xml:space="preserve"> back-</w:t>
-            </w:r>
-            <w:proofErr w:type="spellStart"/>
-            <w:r>
-              <w:rPr>
-                <w:rFonts w:ascii="Arial" w:eastAsia="Arial" w:hAnsi="Arial" w:cs="Arial"/>
-                <w:sz w:val="22"/>
-              </w:rPr>
-              <w:t>end</w:t>
-            </w:r>
-            <w:proofErr w:type="spellEnd"/>
+              <w:t xml:space="preserve"> back-end</w:t>
+            </w:r>
           </w:p>
           <w:p>
             <w:pPr>
@@ -2734,39 +2509,7 @@
                 <w:rFonts w:ascii="Arial" w:eastAsia="Arial" w:hAnsi="Arial" w:cs="Arial"/>
                 <w:sz w:val="22"/>
               </w:rPr>
-              <w:t xml:space="preserve">scripts del </w:t>
-            </w:r>
-            <w:proofErr w:type="spellStart"/>
-            <w:r>
-              <w:rPr>
-                <w:rFonts w:ascii="Arial" w:eastAsia="Arial" w:hAnsi="Arial" w:cs="Arial"/>
-                <w:sz w:val="22"/>
-              </w:rPr>
-              <w:t>front-end</w:t>
-            </w:r>
-            <w:proofErr w:type="spellEnd"/>
-            <w:r>
-              <w:rPr>
-                <w:rFonts w:ascii="Arial" w:eastAsia="Arial" w:hAnsi="Arial" w:cs="Arial"/>
-                <w:sz w:val="22"/>
-              </w:rPr>
-              <w:t>, back-</w:t>
-            </w:r>
-            <w:proofErr w:type="spellStart"/>
-            <w:r>
-              <w:rPr>
-                <w:rFonts w:ascii="Arial" w:eastAsia="Arial" w:hAnsi="Arial" w:cs="Arial"/>
-                <w:sz w:val="22"/>
-              </w:rPr>
-              <w:t>end</w:t>
-            </w:r>
-            <w:proofErr w:type="spellEnd"/>
-            <w:r>
-              <w:rPr>
-                <w:rFonts w:ascii="Arial" w:eastAsia="Arial" w:hAnsi="Arial" w:cs="Arial"/>
-                <w:sz w:val="22"/>
-              </w:rPr>
-              <w:t xml:space="preserve"> y base de datos probados y corregidos.</w:t>
+              <w:t>scripts del front-end, back-end y base de datos probados y corregidos.</w:t>
             </w:r>
             <w:r>
               <w:rPr>
@@ -2832,8 +2575,6 @@
                 <w:sz w:val="22"/>
               </w:rPr>
             </w:pPr>
-            <w:bookmarkStart w:id="0" w:name="_GoBack"/>
-            <w:bookmarkEnd w:id="0"/>
             <w:r>
               <w:rPr>
                 <w:rFonts w:ascii="Arial" w:eastAsia="Arial" w:hAnsi="Arial" w:cs="Arial"/>
@@ -2851,13 +2592,35 @@
               </w:numPr>
               <w:ind w:firstLine="360"/>
               <w:rPr>
-                <w:del w:id="1" w:author="Maximiliano Rodriguez Takahashi" w:date="2015-05-16T17:31:00Z"/>
                 <w:rFonts w:ascii="Arial" w:eastAsia="Arial" w:hAnsi="Arial" w:cs="Arial"/>
                 <w:color w:val="auto"/>
                 <w:sz w:val="22"/>
               </w:rPr>
             </w:pPr>
-            <w:del w:id="2" w:author="Maximiliano Rodriguez Takahashi" w:date="2015-05-16T17:31:00Z">
+            <w:r>
+              <w:rPr>
+                <w:rFonts w:ascii="Arial" w:eastAsia="Arial" w:hAnsi="Arial" w:cs="Arial"/>
+                <w:color w:val="auto"/>
+                <w:sz w:val="22"/>
+              </w:rPr>
+              <w:t>Acta de proyecto</w:t>
+            </w:r>
+          </w:p>
+          <w:p>
+            <w:pPr>
+              <w:numPr>
+                <w:ilvl w:val="0"/>
+                <w:numId w:val="1"/>
+              </w:numPr>
+              <w:ind w:firstLine="360"/>
+              <w:rPr>
+                <w:del w:id="0" w:author="Maximiliano Rodriguez Takahashi" w:date="2015-05-16T17:31:00Z"/>
+                <w:rFonts w:ascii="Arial" w:eastAsia="Arial" w:hAnsi="Arial" w:cs="Arial"/>
+                <w:color w:val="auto"/>
+                <w:sz w:val="22"/>
+              </w:rPr>
+            </w:pPr>
+            <w:del w:id="1" w:author="Maximiliano Rodriguez Takahashi" w:date="2015-05-16T17:31:00Z">
               <w:r>
                 <w:rPr>
                   <w:rFonts w:ascii="Arial" w:eastAsia="Arial" w:hAnsi="Arial" w:cs="Arial"/>
@@ -2876,13 +2639,13 @@
               </w:numPr>
               <w:ind w:firstLine="1080"/>
               <w:rPr>
-                <w:del w:id="3" w:author="Maximiliano Rodriguez Takahashi" w:date="2015-05-16T17:31:00Z"/>
+                <w:del w:id="2" w:author="Maximiliano Rodriguez Takahashi" w:date="2015-05-16T17:31:00Z"/>
                 <w:rFonts w:ascii="Arial" w:eastAsia="Arial" w:hAnsi="Arial" w:cs="Arial"/>
                 <w:color w:val="auto"/>
                 <w:sz w:val="22"/>
               </w:rPr>
             </w:pPr>
-            <w:del w:id="4" w:author="Maximiliano Rodriguez Takahashi" w:date="2015-05-16T17:31:00Z">
+            <w:del w:id="3" w:author="Maximiliano Rodriguez Takahashi" w:date="2015-05-16T17:31:00Z">
               <w:r>
                 <w:rPr>
                   <w:rFonts w:ascii="Arial" w:eastAsia="Arial" w:hAnsi="Arial" w:cs="Arial"/>
@@ -2901,13 +2664,13 @@
               </w:numPr>
               <w:ind w:firstLine="1080"/>
               <w:rPr>
-                <w:del w:id="5" w:author="Maximiliano Rodriguez Takahashi" w:date="2015-05-16T17:31:00Z"/>
+                <w:del w:id="4" w:author="Maximiliano Rodriguez Takahashi" w:date="2015-05-16T17:31:00Z"/>
                 <w:rFonts w:ascii="Arial" w:eastAsia="Arial" w:hAnsi="Arial" w:cs="Arial"/>
                 <w:color w:val="auto"/>
                 <w:sz w:val="22"/>
               </w:rPr>
             </w:pPr>
-            <w:del w:id="6" w:author="Maximiliano Rodriguez Takahashi" w:date="2015-05-16T17:31:00Z">
+            <w:del w:id="5" w:author="Maximiliano Rodriguez Takahashi" w:date="2015-05-16T17:31:00Z">
               <w:r>
                 <w:rPr>
                   <w:rFonts w:ascii="Arial" w:eastAsia="Arial" w:hAnsi="Arial" w:cs="Arial"/>
@@ -2926,13 +2689,13 @@
               </w:numPr>
               <w:ind w:firstLine="1080"/>
               <w:rPr>
-                <w:del w:id="7" w:author="Maximiliano Rodriguez Takahashi" w:date="2015-05-16T17:31:00Z"/>
+                <w:del w:id="6" w:author="Maximiliano Rodriguez Takahashi" w:date="2015-05-16T17:31:00Z"/>
                 <w:rFonts w:ascii="Arial" w:eastAsia="Arial" w:hAnsi="Arial" w:cs="Arial"/>
                 <w:color w:val="auto"/>
                 <w:sz w:val="22"/>
               </w:rPr>
             </w:pPr>
-            <w:del w:id="8" w:author="Maximiliano Rodriguez Takahashi" w:date="2015-05-16T17:31:00Z">
+            <w:del w:id="7" w:author="Maximiliano Rodriguez Takahashi" w:date="2015-05-16T17:31:00Z">
               <w:r>
                 <w:rPr>
                   <w:rFonts w:ascii="Arial" w:eastAsia="Arial" w:hAnsi="Arial" w:cs="Arial"/>
@@ -3265,18 +3028,8 @@
                 <w:color w:val="auto"/>
                 <w:sz w:val="22"/>
               </w:rPr>
-              <w:t xml:space="preserve">Maqueta del </w:t>
-            </w:r>
-            <w:proofErr w:type="spellStart"/>
-            <w:r>
-              <w:rPr>
-                <w:rFonts w:ascii="Arial" w:eastAsia="Arial" w:hAnsi="Arial" w:cs="Arial"/>
-                <w:color w:val="auto"/>
-                <w:sz w:val="22"/>
-              </w:rPr>
-              <w:t>front-end</w:t>
-            </w:r>
-            <w:proofErr w:type="spellEnd"/>
+              <w:t>Maqueta del front-end</w:t>
+            </w:r>
           </w:p>
           <w:p>
             <w:pPr>
@@ -3367,13 +3120,8 @@
               </w:rPr>
               <w:t>Documento de casos de uso</w:t>
             </w:r>
-            <w:r>
-              <w:rPr>
-                <w:rFonts w:ascii="Arial" w:eastAsia="Arial" w:hAnsi="Arial" w:cs="Arial"/>
-                <w:sz w:val="22"/>
-              </w:rPr>
-              <w:t xml:space="preserve"> (diagrama + descripciones)</w:t>
-            </w:r>
+            <w:bookmarkStart w:id="8" w:name="_GoBack"/>
+            <w:bookmarkEnd w:id="8"/>
           </w:p>
           <w:p/>
           <w:p>
@@ -3390,7 +3138,6 @@
                 <w:rFonts w:ascii="Arial" w:eastAsia="Arial" w:hAnsi="Arial" w:cs="Arial"/>
                 <w:sz w:val="22"/>
               </w:rPr>
-              <w:lastRenderedPageBreak/>
               <w:t>Promoción</w:t>
             </w:r>
           </w:p>
@@ -3544,21 +3291,12 @@
                 <w:sz w:val="22"/>
               </w:rPr>
             </w:pPr>
-            <w:proofErr w:type="spellStart"/>
-            <w:r>
-              <w:rPr>
-                <w:rFonts w:ascii="Arial" w:eastAsia="Arial" w:hAnsi="Arial" w:cs="Arial"/>
-                <w:sz w:val="22"/>
-              </w:rPr>
-              <w:t>Tester</w:t>
-            </w:r>
-            <w:proofErr w:type="spellEnd"/>
-            <w:r>
-              <w:rPr>
-                <w:rFonts w:ascii="Arial" w:eastAsia="Arial" w:hAnsi="Arial" w:cs="Arial"/>
-                <w:sz w:val="22"/>
-              </w:rPr>
-              <w:t>: encargado de realizar las pruebas.</w:t>
+            <w:r>
+              <w:rPr>
+                <w:rFonts w:ascii="Arial" w:eastAsia="Arial" w:hAnsi="Arial" w:cs="Arial"/>
+                <w:sz w:val="22"/>
+              </w:rPr>
+              <w:t>Tester: encargado de realizar las pruebas.</w:t>
             </w:r>
           </w:p>
           <w:p>
@@ -3776,23 +3514,7 @@
                 <w:rFonts w:ascii="Arial" w:eastAsia="Arial" w:hAnsi="Arial" w:cs="Arial"/>
                 <w:sz w:val="22"/>
               </w:rPr>
-              <w:t xml:space="preserve">La comunicación del Project Manager hacia los integrantes del proyecto deberá ser constante, para poder tener un </w:t>
-            </w:r>
-            <w:proofErr w:type="spellStart"/>
-            <w:r>
-              <w:rPr>
-                <w:rFonts w:ascii="Arial" w:eastAsia="Arial" w:hAnsi="Arial" w:cs="Arial"/>
-                <w:sz w:val="22"/>
-              </w:rPr>
-              <w:t>feedback</w:t>
-            </w:r>
-            <w:proofErr w:type="spellEnd"/>
-            <w:r>
-              <w:rPr>
-                <w:rFonts w:ascii="Arial" w:eastAsia="Arial" w:hAnsi="Arial" w:cs="Arial"/>
-                <w:sz w:val="22"/>
-              </w:rPr>
-              <w:t xml:space="preserve"> de las tareas realizadas por cada uno de ellos, y no tener mayores variaciones en el calendario planteado en el análisis inicial.</w:t>
+              <w:t>La comunicación del Project Manager hacia los integrantes del proyecto deberá ser constante, para poder tener un feedback de las tareas realizadas por cada uno de ellos, y no tener mayores variaciones en el calendario planteado en el análisis inicial.</w:t>
             </w:r>
           </w:p>
           <w:p>
@@ -3913,23 +3635,7 @@
                 <w:sz w:val="22"/>
               </w:rPr>
               <w:br/>
-              <w:t xml:space="preserve">El proyecto se llevará a cabo en una modalidad iterativa basada en 4 iteraciones incrementales. De esta forma, el sistema se desarrollará poco a poco y se obtendrá un </w:t>
-            </w:r>
-            <w:proofErr w:type="spellStart"/>
-            <w:r>
-              <w:rPr>
-                <w:rFonts w:ascii="Arial" w:eastAsia="Arial" w:hAnsi="Arial" w:cs="Arial"/>
-                <w:sz w:val="22"/>
-              </w:rPr>
-              <w:t>feedback</w:t>
-            </w:r>
-            <w:proofErr w:type="spellEnd"/>
-            <w:r>
-              <w:rPr>
-                <w:rFonts w:ascii="Arial" w:eastAsia="Arial" w:hAnsi="Arial" w:cs="Arial"/>
-                <w:sz w:val="22"/>
-              </w:rPr>
-              <w:t xml:space="preserve"> continuo por parte de los usuarios.</w:t>
+              <w:t>El proyecto se llevará a cabo en una modalidad iterativa basada en 4 iteraciones incrementales. De esta forma, el sistema se desarrollará poco a poco y se obtendrá un feedback continuo por parte de los usuarios.</w:t>
             </w:r>
           </w:p>
           <w:p>
@@ -3971,39 +3677,7 @@
                 <w:rFonts w:ascii="Arial" w:eastAsia="Arial" w:hAnsi="Arial" w:cs="Arial"/>
                 <w:sz w:val="22"/>
               </w:rPr>
-              <w:t>Análisis, diseño, desarrollo y pruebas de la interfaz de usuario de la aplicación (</w:t>
-            </w:r>
-            <w:proofErr w:type="spellStart"/>
-            <w:r>
-              <w:rPr>
-                <w:rFonts w:ascii="Arial" w:eastAsia="Arial" w:hAnsi="Arial" w:cs="Arial"/>
-                <w:sz w:val="22"/>
-              </w:rPr>
-              <w:t>front</w:t>
-            </w:r>
-            <w:proofErr w:type="spellEnd"/>
-            <w:r>
-              <w:rPr>
-                <w:rFonts w:ascii="Arial" w:eastAsia="Arial" w:hAnsi="Arial" w:cs="Arial"/>
-                <w:sz w:val="22"/>
-              </w:rPr>
-              <w:t xml:space="preserve"> </w:t>
-            </w:r>
-            <w:proofErr w:type="spellStart"/>
-            <w:r>
-              <w:rPr>
-                <w:rFonts w:ascii="Arial" w:eastAsia="Arial" w:hAnsi="Arial" w:cs="Arial"/>
-                <w:sz w:val="22"/>
-              </w:rPr>
-              <w:t>end</w:t>
-            </w:r>
-            <w:proofErr w:type="spellEnd"/>
-            <w:r>
-              <w:rPr>
-                <w:rFonts w:ascii="Arial" w:eastAsia="Arial" w:hAnsi="Arial" w:cs="Arial"/>
-                <w:sz w:val="22"/>
-              </w:rPr>
-              <w:t>) sin conexión a la base ni al servidor web, solo navegación por el mismo.</w:t>
+              <w:t>Análisis, diseño, desarrollo y pruebas de la interfaz de usuario de la aplicación (front end) sin conexión a la base ni al servidor web, solo navegación por el mismo.</w:t>
             </w:r>
           </w:p>
           <w:p>
@@ -4049,23 +3723,7 @@
                 <w:rFonts w:ascii="Arial" w:eastAsia="Arial" w:hAnsi="Arial" w:cs="Arial"/>
                 <w:sz w:val="22"/>
               </w:rPr>
-              <w:t>Análisis, diseño, desarrollo y pruebas de la lógica de la aplicación (back-</w:t>
-            </w:r>
-            <w:proofErr w:type="spellStart"/>
-            <w:r>
-              <w:rPr>
-                <w:rFonts w:ascii="Arial" w:eastAsia="Arial" w:hAnsi="Arial" w:cs="Arial"/>
-                <w:sz w:val="22"/>
-              </w:rPr>
-              <w:t>end</w:t>
-            </w:r>
-            <w:proofErr w:type="spellEnd"/>
-            <w:r>
-              <w:rPr>
-                <w:rFonts w:ascii="Arial" w:eastAsia="Arial" w:hAnsi="Arial" w:cs="Arial"/>
-                <w:sz w:val="22"/>
-              </w:rPr>
-              <w:t>) e integración con la interfaz.</w:t>
+              <w:t>Análisis, diseño, desarrollo y pruebas de la lógica de la aplicación (back-end) e integración con la interfaz.</w:t>
             </w:r>
           </w:p>
           <w:p>
@@ -4095,39 +3753,7 @@
                 <w:rFonts w:ascii="Arial" w:eastAsia="Arial" w:hAnsi="Arial" w:cs="Arial"/>
                 <w:sz w:val="22"/>
               </w:rPr>
-              <w:t xml:space="preserve"> </w:t>
-            </w:r>
-            <w:proofErr w:type="spellStart"/>
-            <w:r>
-              <w:rPr>
-                <w:rFonts w:ascii="Arial" w:eastAsia="Arial" w:hAnsi="Arial" w:cs="Arial"/>
-                <w:sz w:val="22"/>
-              </w:rPr>
-              <w:t>front-end</w:t>
-            </w:r>
-            <w:proofErr w:type="spellEnd"/>
-            <w:r>
-              <w:rPr>
-                <w:rFonts w:ascii="Arial" w:eastAsia="Arial" w:hAnsi="Arial" w:cs="Arial"/>
-                <w:sz w:val="22"/>
-              </w:rPr>
-              <w:t xml:space="preserve"> funcionando con back-</w:t>
-            </w:r>
-            <w:proofErr w:type="spellStart"/>
-            <w:r>
-              <w:rPr>
-                <w:rFonts w:ascii="Arial" w:eastAsia="Arial" w:hAnsi="Arial" w:cs="Arial"/>
-                <w:sz w:val="22"/>
-              </w:rPr>
-              <w:t>end</w:t>
-            </w:r>
-            <w:proofErr w:type="spellEnd"/>
-            <w:r>
-              <w:rPr>
-                <w:rFonts w:ascii="Arial" w:eastAsia="Arial" w:hAnsi="Arial" w:cs="Arial"/>
-                <w:sz w:val="22"/>
-              </w:rPr>
-              <w:t>.</w:t>
+              <w:t xml:space="preserve"> front-end funcionando con back-end.</w:t>
             </w:r>
             <w:r>
               <w:rPr>
@@ -4559,23 +4185,7 @@
                 <w:rFonts w:ascii="Arial" w:eastAsia="Arial" w:hAnsi="Arial" w:cs="Arial"/>
                 <w:sz w:val="22"/>
               </w:rPr>
-              <w:t xml:space="preserve">Se asume que el entorno de producción utilizará </w:t>
-            </w:r>
-            <w:proofErr w:type="spellStart"/>
-            <w:r>
-              <w:rPr>
-                <w:rFonts w:ascii="Arial" w:eastAsia="Arial" w:hAnsi="Arial" w:cs="Arial"/>
-                <w:sz w:val="22"/>
-              </w:rPr>
-              <w:t>MySQL</w:t>
-            </w:r>
-            <w:proofErr w:type="spellEnd"/>
-            <w:r>
-              <w:rPr>
-                <w:rFonts w:ascii="Arial" w:eastAsia="Arial" w:hAnsi="Arial" w:cs="Arial"/>
-                <w:sz w:val="22"/>
-              </w:rPr>
-              <w:t xml:space="preserve"> como motor de la base de datos.</w:t>
+              <w:t>Se asume que el entorno de producción utilizará MySQL como motor de la base de datos.</w:t>
             </w:r>
           </w:p>
           <w:p/>
@@ -4761,23 +4371,7 @@
           <w:rFonts w:ascii="Arial" w:eastAsia="Arial" w:hAnsi="Arial" w:cs="Arial"/>
           <w:sz w:val="22"/>
         </w:rPr>
-        <w:t>Fecha</w:t>
-      </w:r>
-      <w:proofErr w:type="gramStart"/>
-      <w:r>
-        <w:rPr>
-          <w:rFonts w:ascii="Arial" w:eastAsia="Arial" w:hAnsi="Arial" w:cs="Arial"/>
-          <w:sz w:val="22"/>
-        </w:rPr>
-        <w:t>:_</w:t>
-      </w:r>
-      <w:proofErr w:type="gramEnd"/>
-      <w:r>
-        <w:rPr>
-          <w:rFonts w:ascii="Arial" w:eastAsia="Arial" w:hAnsi="Arial" w:cs="Arial"/>
-          <w:sz w:val="22"/>
-        </w:rPr>
-        <w:t>________________</w:t>
+        <w:t>Fecha:_________________</w:t>
       </w:r>
       <w:r>
         <w:rPr>
@@ -4847,23 +4441,7 @@
           <w:rFonts w:ascii="Arial" w:eastAsia="Arial" w:hAnsi="Arial" w:cs="Arial"/>
           <w:sz w:val="22"/>
         </w:rPr>
-        <w:t>Fecha</w:t>
-      </w:r>
-      <w:proofErr w:type="gramStart"/>
-      <w:r>
-        <w:rPr>
-          <w:rFonts w:ascii="Arial" w:eastAsia="Arial" w:hAnsi="Arial" w:cs="Arial"/>
-          <w:sz w:val="22"/>
-        </w:rPr>
-        <w:t>:_</w:t>
-      </w:r>
-      <w:proofErr w:type="gramEnd"/>
-      <w:r>
-        <w:rPr>
-          <w:rFonts w:ascii="Arial" w:eastAsia="Arial" w:hAnsi="Arial" w:cs="Arial"/>
-          <w:sz w:val="22"/>
-        </w:rPr>
-        <w:t>________________</w:t>
+        <w:t>Fecha:_________________</w:t>
       </w:r>
       <w:r>
         <w:rPr>
@@ -4871,17 +4449,8 @@
           <w:sz w:val="22"/>
         </w:rPr>
         <w:br/>
-        <w:t xml:space="preserve">              </w:t>
+        <w:t xml:space="preserve">              Controller</w:t>
       </w:r>
-      <w:proofErr w:type="spellStart"/>
-      <w:r>
-        <w:rPr>
-          <w:rFonts w:ascii="Arial" w:eastAsia="Arial" w:hAnsi="Arial" w:cs="Arial"/>
-          <w:sz w:val="22"/>
-        </w:rPr>
-        <w:t>Controller</w:t>
-      </w:r>
-      <w:proofErr w:type="spellEnd"/>
     </w:p>
     <w:sectPr>
       <w:headerReference w:type="default" r:id="rId7"/>
@@ -4950,7 +4519,7 @@
       <w:rPr>
         <w:noProof/>
       </w:rPr>
-      <w:t>8</w:t>
+      <w:t>4</w:t>
     </w:r>
     <w:r>
       <w:fldChar w:fldCharType="end"/>
@@ -5066,6 +4635,7 @@
           <w:r>
             <w:rPr>
               <w:noProof/>
+              <w:lang w:val="es-ES" w:eastAsia="es-ES"/>
             </w:rPr>
             <w:drawing>
               <wp:inline distT="114300" distB="114300" distL="114300" distR="114300" wp14:anchorId="7FA1A414" wp14:editId="77209E68">
@@ -5134,23 +4704,13 @@
             <w:widowControl w:val="0"/>
             <w:jc w:val="center"/>
           </w:pPr>
-          <w:proofErr w:type="spellStart"/>
           <w:r>
             <w:rPr>
               <w:rFonts w:ascii="Arial" w:eastAsia="Arial" w:hAnsi="Arial" w:cs="Arial"/>
               <w:b/>
               <w:sz w:val="20"/>
             </w:rPr>
-            <w:t>AsociateYa</w:t>
-          </w:r>
-          <w:proofErr w:type="spellEnd"/>
-          <w:r>
-            <w:rPr>
-              <w:rFonts w:ascii="Arial" w:eastAsia="Arial" w:hAnsi="Arial" w:cs="Arial"/>
-              <w:b/>
-              <w:sz w:val="20"/>
-            </w:rPr>
-            <w:t xml:space="preserve"> S.A.</w:t>
+            <w:t>AsociateYa S.A.</w:t>
           </w:r>
         </w:p>
       </w:tc>
@@ -5183,7 +4743,7 @@
                 <v:formulas/>
                 <v:path o:connecttype="segments"/>
               </v:shape>
-              <o:OLEObject Type="Embed" ProgID="PBrush" ShapeID="ole_rId2" DrawAspect="Content" ObjectID="_1493304212" r:id="rId3"/>
+              <o:OLEObject Type="Embed" ProgID="PBrush" ShapeID="ole_rId2" DrawAspect="Content" ObjectID="_1493631508" r:id="rId3"/>
             </w:object>
           </w:r>
         </w:p>
@@ -5424,7 +4984,7 @@
 
 <file path=word/numbering.xml><?xml version="1.0" encoding="utf-8"?>
 <w:numbering xmlns:wpc="http://schemas.microsoft.com/office/word/2010/wordprocessingCanvas" xmlns:mc="http://schemas.openxmlformats.org/markup-compatibility/2006" xmlns:o="urn:schemas-microsoft-com:office:office" xmlns:r="http://schemas.openxmlformats.org/officeDocument/2006/relationships" xmlns:m="http://schemas.openxmlformats.org/officeDocument/2006/math" xmlns:v="urn:schemas-microsoft-com:vml" xmlns:wp14="http://schemas.microsoft.com/office/word/2010/wordprocessingDrawing" xmlns:wp="http://schemas.openxmlformats.org/drawingml/2006/wordprocessingDrawing" xmlns:w10="urn:schemas-microsoft-com:office:word" xmlns:w="http://schemas.openxmlformats.org/wordprocessingml/2006/main" xmlns:w14="http://schemas.microsoft.com/office/word/2010/wordml" xmlns:w15="http://schemas.microsoft.com/office/word/2012/wordml" xmlns:wpg="http://schemas.microsoft.com/office/word/2010/wordprocessingGroup" xmlns:wpi="http://schemas.microsoft.com/office/word/2010/wordprocessingInk" xmlns:wne="http://schemas.microsoft.com/office/word/2006/wordml" xmlns:wps="http://schemas.microsoft.com/office/word/2010/wordprocessingShape" mc:Ignorable="w14 w15 wp14">
-  <w:abstractNum w:abstractNumId="0">
+  <w:abstractNum w:abstractNumId="0" w15:restartNumberingAfterBreak="0">
     <w:nsid w:val="0D3D0CF6"/>
     <w:multiLevelType w:val="multilevel"/>
     <w:tmpl w:val="EBEA3550"/>
@@ -5567,7 +5127,7 @@
       </w:rPr>
     </w:lvl>
   </w:abstractNum>
-  <w:abstractNum w:abstractNumId="1">
+  <w:abstractNum w:abstractNumId="1" w15:restartNumberingAfterBreak="0">
     <w:nsid w:val="323F4AAE"/>
     <w:multiLevelType w:val="multilevel"/>
     <w:tmpl w:val="7D045EAE"/>
@@ -5713,7 +5273,7 @@
       </w:rPr>
     </w:lvl>
   </w:abstractNum>
-  <w:abstractNum w:abstractNumId="2">
+  <w:abstractNum w:abstractNumId="2" w15:restartNumberingAfterBreak="0">
     <w:nsid w:val="42DD4921"/>
     <w:multiLevelType w:val="multilevel"/>
     <w:tmpl w:val="5CD4A14A"/>
@@ -5871,7 +5431,7 @@
       </w:rPr>
     </w:lvl>
   </w:abstractNum>
-  <w:abstractNum w:abstractNumId="3">
+  <w:abstractNum w:abstractNumId="3" w15:restartNumberingAfterBreak="0">
     <w:nsid w:val="4B682B7B"/>
     <w:multiLevelType w:val="multilevel"/>
     <w:tmpl w:val="B00EAB78"/>
@@ -6011,7 +5571,7 @@
       </w:rPr>
     </w:lvl>
   </w:abstractNum>
-  <w:abstractNum w:abstractNumId="4">
+  <w:abstractNum w:abstractNumId="4" w15:restartNumberingAfterBreak="0">
     <w:nsid w:val="53426242"/>
     <w:multiLevelType w:val="multilevel"/>
     <w:tmpl w:val="99DC3876"/>
@@ -6160,7 +5720,7 @@
       </w:rPr>
     </w:lvl>
   </w:abstractNum>
-  <w:abstractNum w:abstractNumId="5">
+  <w:abstractNum w:abstractNumId="5" w15:restartNumberingAfterBreak="0">
     <w:nsid w:val="5B790A05"/>
     <w:multiLevelType w:val="multilevel"/>
     <w:tmpl w:val="213C6492"/>
@@ -6300,7 +5860,7 @@
       </w:rPr>
     </w:lvl>
   </w:abstractNum>
-  <w:abstractNum w:abstractNumId="6">
+  <w:abstractNum w:abstractNumId="6" w15:restartNumberingAfterBreak="0">
     <w:nsid w:val="5E8A1226"/>
     <w:multiLevelType w:val="multilevel"/>
     <w:tmpl w:val="EB246B16"/>
@@ -6422,7 +5982,7 @@
       </w:pPr>
     </w:lvl>
   </w:abstractNum>
-  <w:abstractNum w:abstractNumId="7">
+  <w:abstractNum w:abstractNumId="7" w15:restartNumberingAfterBreak="0">
     <w:nsid w:val="63DD60DC"/>
     <w:multiLevelType w:val="multilevel"/>
     <w:tmpl w:val="2C24EB2C"/>
@@ -6544,7 +6104,7 @@
       </w:rPr>
     </w:lvl>
   </w:abstractNum>
-  <w:abstractNum w:abstractNumId="8">
+  <w:abstractNum w:abstractNumId="8" w15:restartNumberingAfterBreak="0">
     <w:nsid w:val="63F74C62"/>
     <w:multiLevelType w:val="multilevel"/>
     <w:tmpl w:val="1374C7E8"/>
@@ -6690,7 +6250,7 @@
       </w:rPr>
     </w:lvl>
   </w:abstractNum>
-  <w:abstractNum w:abstractNumId="9">
+  <w:abstractNum w:abstractNumId="9" w15:restartNumberingAfterBreak="0">
     <w:nsid w:val="6A59225F"/>
     <w:multiLevelType w:val="multilevel"/>
     <w:tmpl w:val="93A6CBEE"/>
@@ -6807,7 +6367,7 @@
       </w:rPr>
     </w:lvl>
   </w:abstractNum>
-  <w:abstractNum w:abstractNumId="10">
+  <w:abstractNum w:abstractNumId="10" w15:restartNumberingAfterBreak="0">
     <w:nsid w:val="6F056693"/>
     <w:multiLevelType w:val="multilevel"/>
     <w:tmpl w:val="B9465030"/>

</xml_diff>

<commit_message>
Arreglada fecha y version en el acta
</commit_message>
<xml_diff>
--- a/Entregables/Acta del Proyecto/ActadelProyecto2015-UTN_v5.docx.docx
+++ b/Entregables/Acta del Proyecto/ActadelProyecto2015-UTN_v5.docx.docx
@@ -226,21 +226,12 @@
               <w:spacing w:after="120"/>
               <w:ind w:left="175"/>
             </w:pPr>
-            <w:proofErr w:type="spellStart"/>
             <w:r>
               <w:rPr>
                 <w:rFonts w:ascii="Arial" w:eastAsia="Arial" w:hAnsi="Arial" w:cs="Arial"/>
                 <w:sz w:val="20"/>
               </w:rPr>
-              <w:t>Croci</w:t>
-            </w:r>
-            <w:proofErr w:type="spellEnd"/>
-            <w:r>
-              <w:rPr>
-                <w:rFonts w:ascii="Arial" w:eastAsia="Arial" w:hAnsi="Arial" w:cs="Arial"/>
-                <w:sz w:val="20"/>
-              </w:rPr>
-              <w:t>, Federico</w:t>
+              <w:t>Croci, Federico</w:t>
             </w:r>
           </w:p>
         </w:tc>
@@ -327,21 +318,12 @@
               <w:spacing w:after="120"/>
               <w:ind w:left="175"/>
             </w:pPr>
-            <w:proofErr w:type="spellStart"/>
             <w:r>
               <w:rPr>
                 <w:rFonts w:ascii="Arial" w:eastAsia="Arial" w:hAnsi="Arial" w:cs="Arial"/>
                 <w:sz w:val="20"/>
               </w:rPr>
-              <w:t>Budic</w:t>
-            </w:r>
-            <w:proofErr w:type="spellEnd"/>
-            <w:r>
-              <w:rPr>
-                <w:rFonts w:ascii="Arial" w:eastAsia="Arial" w:hAnsi="Arial" w:cs="Arial"/>
-                <w:sz w:val="20"/>
-              </w:rPr>
-              <w:t>, Hernán</w:t>
+              <w:t>Budic, Hernán</w:t>
             </w:r>
           </w:p>
         </w:tc>
@@ -427,23 +409,13 @@
               <w:spacing w:after="120"/>
               <w:ind w:left="175"/>
             </w:pPr>
-            <w:proofErr w:type="spellStart"/>
             <w:r>
               <w:rPr>
                 <w:rFonts w:ascii="Arial" w:eastAsia="Arial" w:hAnsi="Arial" w:cs="Arial"/>
                 <w:sz w:val="20"/>
                 <w:shd w:val="clear" w:color="auto" w:fill="FFFFFF"/>
               </w:rPr>
-              <w:t>Rodriguez</w:t>
-            </w:r>
-            <w:proofErr w:type="spellEnd"/>
-            <w:r>
-              <w:rPr>
-                <w:rFonts w:ascii="Arial" w:eastAsia="Arial" w:hAnsi="Arial" w:cs="Arial"/>
-                <w:sz w:val="20"/>
-                <w:shd w:val="clear" w:color="auto" w:fill="FFFFFF"/>
-              </w:rPr>
-              <w:t>, Maximiliano</w:t>
+              <w:t>Rodriguez, Maximiliano</w:t>
             </w:r>
           </w:p>
         </w:tc>
@@ -530,21 +502,12 @@
               <w:spacing w:after="120"/>
               <w:ind w:left="175"/>
             </w:pPr>
-            <w:proofErr w:type="spellStart"/>
             <w:r>
               <w:rPr>
                 <w:rFonts w:ascii="Arial" w:eastAsia="Arial" w:hAnsi="Arial" w:cs="Arial"/>
                 <w:sz w:val="20"/>
               </w:rPr>
-              <w:t>Tiberti</w:t>
-            </w:r>
-            <w:proofErr w:type="spellEnd"/>
-            <w:r>
-              <w:rPr>
-                <w:rFonts w:ascii="Arial" w:eastAsia="Arial" w:hAnsi="Arial" w:cs="Arial"/>
-                <w:sz w:val="20"/>
-              </w:rPr>
-              <w:t>, Franco</w:t>
+              <w:t>Tiberti, Franco</w:t>
             </w:r>
           </w:p>
         </w:tc>
@@ -660,42 +623,13 @@
           <w:i/>
           <w:sz w:val="22"/>
         </w:rPr>
-        <w:t xml:space="preserve"> Ing. Federico </w:t>
+        <w:t xml:space="preserve"> Ing. Federico Casuseslu, Ing. Nicolás Rodriguez</w:t>
       </w:r>
-      <w:proofErr w:type="spellStart"/>
-      <w:r>
-        <w:rPr>
-          <w:rFonts w:ascii="Arial" w:eastAsia="Arial" w:hAnsi="Arial" w:cs="Arial"/>
-          <w:i/>
-          <w:sz w:val="22"/>
-        </w:rPr>
-        <w:t>Casuseslu</w:t>
-      </w:r>
-      <w:proofErr w:type="spellEnd"/>
-      <w:r>
-        <w:rPr>
-          <w:rFonts w:ascii="Arial" w:eastAsia="Arial" w:hAnsi="Arial" w:cs="Arial"/>
-          <w:i/>
-          <w:sz w:val="22"/>
-        </w:rPr>
-        <w:t xml:space="preserve">, Ing. Nicolás </w:t>
-      </w:r>
-      <w:proofErr w:type="spellStart"/>
-      <w:r>
-        <w:rPr>
-          <w:rFonts w:ascii="Arial" w:eastAsia="Arial" w:hAnsi="Arial" w:cs="Arial"/>
-          <w:i/>
-          <w:sz w:val="22"/>
-        </w:rPr>
-        <w:t>Rodriguez</w:t>
-      </w:r>
-      <w:proofErr w:type="spellEnd"/>
     </w:p>
     <w:p>
       <w:pPr>
         <w:jc w:val="both"/>
       </w:pPr>
-      <w:proofErr w:type="spellStart"/>
       <w:r>
         <w:rPr>
           <w:rFonts w:ascii="Arial" w:eastAsia="Arial" w:hAnsi="Arial" w:cs="Arial"/>
@@ -703,17 +637,7 @@
           <w:i/>
           <w:sz w:val="22"/>
         </w:rPr>
-        <w:t>Controller</w:t>
-      </w:r>
-      <w:proofErr w:type="spellEnd"/>
-      <w:r>
-        <w:rPr>
-          <w:rFonts w:ascii="Arial" w:eastAsia="Arial" w:hAnsi="Arial" w:cs="Arial"/>
-          <w:b/>
-          <w:i/>
-          <w:sz w:val="22"/>
-        </w:rPr>
-        <w:t xml:space="preserve">: </w:t>
+        <w:t xml:space="preserve">Controller: </w:t>
       </w:r>
       <w:r>
         <w:rPr>
@@ -995,21 +919,12 @@
               <w:widowControl w:val="0"/>
               <w:spacing w:before="40" w:after="40" w:line="288" w:lineRule="auto"/>
             </w:pPr>
-            <w:proofErr w:type="spellStart"/>
-            <w:r>
-              <w:rPr>
-                <w:rFonts w:ascii="Arial" w:eastAsia="Arial" w:hAnsi="Arial" w:cs="Arial"/>
-                <w:sz w:val="22"/>
-              </w:rPr>
-              <w:t>Tiberti</w:t>
-            </w:r>
-            <w:proofErr w:type="spellEnd"/>
-            <w:r>
-              <w:rPr>
-                <w:rFonts w:ascii="Arial" w:eastAsia="Arial" w:hAnsi="Arial" w:cs="Arial"/>
-                <w:sz w:val="22"/>
-              </w:rPr>
-              <w:t>, Franco</w:t>
+            <w:r>
+              <w:rPr>
+                <w:rFonts w:ascii="Arial" w:eastAsia="Arial" w:hAnsi="Arial" w:cs="Arial"/>
+                <w:sz w:val="22"/>
+              </w:rPr>
+              <w:t>Tiberti, Franco</w:t>
             </w:r>
           </w:p>
         </w:tc>
@@ -1120,21 +1035,12 @@
               <w:widowControl w:val="0"/>
               <w:spacing w:before="40" w:after="40" w:line="288" w:lineRule="auto"/>
             </w:pPr>
-            <w:proofErr w:type="spellStart"/>
-            <w:r>
-              <w:rPr>
-                <w:rFonts w:ascii="Arial" w:eastAsia="Arial" w:hAnsi="Arial" w:cs="Arial"/>
-                <w:sz w:val="22"/>
-              </w:rPr>
-              <w:t>Budic</w:t>
-            </w:r>
-            <w:proofErr w:type="spellEnd"/>
-            <w:r>
-              <w:rPr>
-                <w:rFonts w:ascii="Arial" w:eastAsia="Arial" w:hAnsi="Arial" w:cs="Arial"/>
-                <w:sz w:val="22"/>
-              </w:rPr>
-              <w:t>, Hernán</w:t>
+            <w:r>
+              <w:rPr>
+                <w:rFonts w:ascii="Arial" w:eastAsia="Arial" w:hAnsi="Arial" w:cs="Arial"/>
+                <w:sz w:val="22"/>
+              </w:rPr>
+              <w:t>Budic, Hernán</w:t>
             </w:r>
           </w:p>
         </w:tc>
@@ -1245,21 +1151,12 @@
               <w:widowControl w:val="0"/>
               <w:spacing w:before="40" w:after="40" w:line="288" w:lineRule="auto"/>
             </w:pPr>
-            <w:proofErr w:type="spellStart"/>
-            <w:r>
-              <w:rPr>
-                <w:rFonts w:ascii="Arial" w:eastAsia="Arial" w:hAnsi="Arial" w:cs="Arial"/>
-                <w:sz w:val="22"/>
-              </w:rPr>
-              <w:t>Rodriguez</w:t>
-            </w:r>
-            <w:proofErr w:type="spellEnd"/>
-            <w:r>
-              <w:rPr>
-                <w:rFonts w:ascii="Arial" w:eastAsia="Arial" w:hAnsi="Arial" w:cs="Arial"/>
-                <w:sz w:val="22"/>
-              </w:rPr>
-              <w:t>, Maximiliano</w:t>
+            <w:r>
+              <w:rPr>
+                <w:rFonts w:ascii="Arial" w:eastAsia="Arial" w:hAnsi="Arial" w:cs="Arial"/>
+                <w:sz w:val="22"/>
+              </w:rPr>
+              <w:t>Rodriguez, Maximiliano</w:t>
             </w:r>
           </w:p>
         </w:tc>
@@ -1370,21 +1267,12 @@
               <w:widowControl w:val="0"/>
               <w:spacing w:before="40" w:after="40" w:line="288" w:lineRule="auto"/>
             </w:pPr>
-            <w:proofErr w:type="spellStart"/>
-            <w:r>
-              <w:rPr>
-                <w:rFonts w:ascii="Arial" w:eastAsia="Arial" w:hAnsi="Arial" w:cs="Arial"/>
-                <w:sz w:val="22"/>
-              </w:rPr>
-              <w:t>Budic</w:t>
-            </w:r>
-            <w:proofErr w:type="spellEnd"/>
-            <w:r>
-              <w:rPr>
-                <w:rFonts w:ascii="Arial" w:eastAsia="Arial" w:hAnsi="Arial" w:cs="Arial"/>
-                <w:sz w:val="22"/>
-              </w:rPr>
-              <w:t>, Hernán</w:t>
+            <w:r>
+              <w:rPr>
+                <w:rFonts w:ascii="Arial" w:eastAsia="Arial" w:hAnsi="Arial" w:cs="Arial"/>
+                <w:sz w:val="22"/>
+              </w:rPr>
+              <w:t>Budic, Hernán</w:t>
             </w:r>
           </w:p>
         </w:tc>
@@ -1472,23 +1360,7 @@
                 <w:rFonts w:ascii="Arial" w:eastAsia="Arial" w:hAnsi="Arial" w:cs="Arial"/>
                 <w:sz w:val="22"/>
               </w:rPr>
-              <w:t>Corrección de redundancia en objetivos del proyecto, objetivos del producto, modificación en documentación de gestión y del producto, agregado del rol “</w:t>
-            </w:r>
-            <w:proofErr w:type="spellStart"/>
-            <w:r>
-              <w:rPr>
-                <w:rFonts w:ascii="Arial" w:eastAsia="Arial" w:hAnsi="Arial" w:cs="Arial"/>
-                <w:sz w:val="22"/>
-              </w:rPr>
-              <w:t>tester</w:t>
-            </w:r>
-            <w:proofErr w:type="spellEnd"/>
-            <w:r>
-              <w:rPr>
-                <w:rFonts w:ascii="Arial" w:eastAsia="Arial" w:hAnsi="Arial" w:cs="Arial"/>
-                <w:sz w:val="22"/>
-              </w:rPr>
-              <w:t>” en organización del proyecto, fechas de los entregables, riesgos del proyecto.</w:t>
+              <w:t>Corrección de redundancia en objetivos del proyecto, objetivos del producto, modificación en documentación de gestión y del producto, agregado del rol “tester” en organización del proyecto, fechas de los entregables, riesgos del proyecto.</w:t>
             </w:r>
           </w:p>
         </w:tc>
@@ -1511,21 +1383,12 @@
               <w:widowControl w:val="0"/>
               <w:spacing w:before="40" w:after="40" w:line="288" w:lineRule="auto"/>
             </w:pPr>
-            <w:proofErr w:type="spellStart"/>
-            <w:r>
-              <w:rPr>
-                <w:rFonts w:ascii="Arial" w:eastAsia="Arial" w:hAnsi="Arial" w:cs="Arial"/>
-                <w:sz w:val="22"/>
-              </w:rPr>
-              <w:t>Rodriguez</w:t>
-            </w:r>
-            <w:proofErr w:type="spellEnd"/>
-            <w:r>
-              <w:rPr>
-                <w:rFonts w:ascii="Arial" w:eastAsia="Arial" w:hAnsi="Arial" w:cs="Arial"/>
-                <w:sz w:val="22"/>
-              </w:rPr>
-              <w:t xml:space="preserve"> Maximiliano</w:t>
+            <w:r>
+              <w:rPr>
+                <w:rFonts w:ascii="Arial" w:eastAsia="Arial" w:hAnsi="Arial" w:cs="Arial"/>
+                <w:sz w:val="22"/>
+              </w:rPr>
+              <w:t>Rodriguez Maximiliano</w:t>
             </w:r>
           </w:p>
         </w:tc>
@@ -1636,21 +1499,12 @@
               <w:widowControl w:val="0"/>
               <w:spacing w:before="40" w:after="40" w:line="288" w:lineRule="auto"/>
             </w:pPr>
-            <w:proofErr w:type="spellStart"/>
-            <w:r>
-              <w:rPr>
-                <w:rFonts w:ascii="Arial" w:eastAsia="Arial" w:hAnsi="Arial" w:cs="Arial"/>
-                <w:sz w:val="22"/>
-              </w:rPr>
-              <w:t>Budic</w:t>
-            </w:r>
-            <w:proofErr w:type="spellEnd"/>
-            <w:r>
-              <w:rPr>
-                <w:rFonts w:ascii="Arial" w:eastAsia="Arial" w:hAnsi="Arial" w:cs="Arial"/>
-                <w:sz w:val="22"/>
-              </w:rPr>
-              <w:t>, Hernán</w:t>
+            <w:r>
+              <w:rPr>
+                <w:rFonts w:ascii="Arial" w:eastAsia="Arial" w:hAnsi="Arial" w:cs="Arial"/>
+                <w:sz w:val="22"/>
+              </w:rPr>
+              <w:t>Budic, Hernán</w:t>
             </w:r>
           </w:p>
         </w:tc>
@@ -1766,8 +1620,6 @@
               </w:rPr>
               <w:t>I</w:t>
             </w:r>
-            <w:bookmarkStart w:id="0" w:name="_GoBack"/>
-            <w:bookmarkEnd w:id="0"/>
             <w:r>
               <w:rPr>
                 <w:rFonts w:ascii="Arial" w:hAnsi="Arial"/>
@@ -1802,34 +1654,14 @@
                 <w:szCs w:val="22"/>
               </w:rPr>
             </w:pPr>
-            <w:proofErr w:type="spellStart"/>
             <w:r>
               <w:rPr>
                 <w:rFonts w:ascii="Arial" w:hAnsi="Arial"/>
                 <w:sz w:val="22"/>
                 <w:szCs w:val="22"/>
               </w:rPr>
-              <w:t>Croci</w:t>
-            </w:r>
-            <w:proofErr w:type="spellEnd"/>
-            <w:r>
-              <w:rPr>
-                <w:rFonts w:ascii="Arial" w:hAnsi="Arial"/>
-                <w:sz w:val="22"/>
-                <w:szCs w:val="22"/>
-              </w:rPr>
-              <w:t xml:space="preserve">, Federico </w:t>
-            </w:r>
-            <w:proofErr w:type="spellStart"/>
-            <w:r>
-              <w:rPr>
-                <w:rFonts w:ascii="Arial" w:hAnsi="Arial"/>
-                <w:sz w:val="22"/>
-                <w:szCs w:val="22"/>
-              </w:rPr>
-              <w:t>Nicolas</w:t>
-            </w:r>
-            <w:proofErr w:type="spellEnd"/>
+              <w:t>Croci, Federico Nicolas</w:t>
+            </w:r>
           </w:p>
         </w:tc>
       </w:tr>
@@ -1962,23 +1794,13 @@
                 <w:szCs w:val="22"/>
               </w:rPr>
             </w:pPr>
-            <w:proofErr w:type="spellStart"/>
             <w:r>
               <w:rPr>
                 <w:rFonts w:ascii="Arial" w:hAnsi="Arial"/>
                 <w:sz w:val="22"/>
                 <w:szCs w:val="22"/>
               </w:rPr>
-              <w:t>Budic</w:t>
-            </w:r>
-            <w:proofErr w:type="spellEnd"/>
-            <w:r>
-              <w:rPr>
-                <w:rFonts w:ascii="Arial" w:hAnsi="Arial"/>
-                <w:sz w:val="22"/>
-                <w:szCs w:val="22"/>
-              </w:rPr>
-              <w:t>, Hernán</w:t>
+              <w:t>Budic, Hernán</w:t>
             </w:r>
           </w:p>
         </w:tc>
@@ -2136,24 +1958,157 @@
                 <w:szCs w:val="22"/>
               </w:rPr>
             </w:pPr>
-            <w:proofErr w:type="spellStart"/>
             <w:r>
               <w:rPr>
                 <w:rFonts w:ascii="Arial" w:hAnsi="Arial"/>
                 <w:sz w:val="22"/>
                 <w:szCs w:val="22"/>
               </w:rPr>
-              <w:t>Rodriguez</w:t>
-            </w:r>
-            <w:proofErr w:type="spellEnd"/>
-            <w:r>
+              <w:t>Rodriguez, Maximiliano</w:t>
+            </w:r>
+          </w:p>
+        </w:tc>
+      </w:tr>
+      <w:tr>
+        <w:trPr>
+          <w:jc w:val="center"/>
+        </w:trPr>
+        <w:tc>
+          <w:tcPr>
+            <w:tcW w:w="1726" w:type="dxa"/>
+            <w:tcBorders>
+              <w:top w:val="single" w:sz="6" w:space="0" w:color="000001"/>
+              <w:left w:val="single" w:sz="6" w:space="0" w:color="000001"/>
+              <w:bottom w:val="single" w:sz="6" w:space="0" w:color="000001"/>
+            </w:tcBorders>
+            <w:shd w:val="clear" w:color="auto" w:fill="FFFFFF"/>
+            <w:tcMar>
+              <w:left w:w="84" w:type="dxa"/>
+            </w:tcMar>
+          </w:tcPr>
+          <w:p>
+            <w:pPr>
+              <w:widowControl w:val="0"/>
+              <w:spacing w:before="40" w:after="40" w:line="288" w:lineRule="auto"/>
+              <w:jc w:val="center"/>
               <w:rPr>
                 <w:rFonts w:ascii="Arial" w:hAnsi="Arial"/>
                 <w:sz w:val="22"/>
                 <w:szCs w:val="22"/>
               </w:rPr>
-              <w:t>, Maximiliano</w:t>
-            </w:r>
+            </w:pPr>
+            <w:r>
+              <w:rPr>
+                <w:rFonts w:ascii="Arial" w:hAnsi="Arial"/>
+                <w:sz w:val="22"/>
+                <w:szCs w:val="22"/>
+              </w:rPr>
+              <w:lastRenderedPageBreak/>
+              <w:t>20/5/2015</w:t>
+            </w:r>
+          </w:p>
+        </w:tc>
+        <w:tc>
+          <w:tcPr>
+            <w:tcW w:w="1102" w:type="dxa"/>
+            <w:tcBorders>
+              <w:top w:val="single" w:sz="6" w:space="0" w:color="000001"/>
+              <w:left w:val="single" w:sz="6" w:space="0" w:color="000001"/>
+              <w:bottom w:val="single" w:sz="6" w:space="0" w:color="000001"/>
+            </w:tcBorders>
+            <w:shd w:val="clear" w:color="auto" w:fill="FFFFFF"/>
+            <w:tcMar>
+              <w:left w:w="84" w:type="dxa"/>
+            </w:tcMar>
+          </w:tcPr>
+          <w:p>
+            <w:pPr>
+              <w:widowControl w:val="0"/>
+              <w:spacing w:before="40" w:after="40" w:line="288" w:lineRule="auto"/>
+              <w:jc w:val="center"/>
+              <w:rPr>
+                <w:rFonts w:ascii="Arial" w:hAnsi="Arial"/>
+                <w:sz w:val="22"/>
+                <w:szCs w:val="22"/>
+              </w:rPr>
+            </w:pPr>
+            <w:r>
+              <w:rPr>
+                <w:rFonts w:ascii="Arial" w:hAnsi="Arial"/>
+                <w:sz w:val="22"/>
+                <w:szCs w:val="22"/>
+              </w:rPr>
+              <w:t>5.1</w:t>
+            </w:r>
+          </w:p>
+        </w:tc>
+        <w:tc>
+          <w:tcPr>
+            <w:tcW w:w="4698" w:type="dxa"/>
+            <w:tcBorders>
+              <w:top w:val="single" w:sz="6" w:space="0" w:color="000001"/>
+              <w:left w:val="single" w:sz="6" w:space="0" w:color="000001"/>
+              <w:bottom w:val="single" w:sz="6" w:space="0" w:color="000001"/>
+            </w:tcBorders>
+            <w:shd w:val="clear" w:color="auto" w:fill="FFFFFF"/>
+            <w:tcMar>
+              <w:left w:w="84" w:type="dxa"/>
+            </w:tcMar>
+          </w:tcPr>
+          <w:p>
+            <w:pPr>
+              <w:widowControl w:val="0"/>
+              <w:spacing w:before="40" w:after="40" w:line="288" w:lineRule="auto"/>
+              <w:rPr>
+                <w:rFonts w:ascii="Arial" w:hAnsi="Arial"/>
+                <w:sz w:val="22"/>
+                <w:szCs w:val="22"/>
+              </w:rPr>
+            </w:pPr>
+            <w:r>
+              <w:rPr>
+                <w:rFonts w:ascii="Arial" w:hAnsi="Arial"/>
+                <w:sz w:val="22"/>
+                <w:szCs w:val="22"/>
+              </w:rPr>
+              <w:t>Se agregó una estimación del presupuesto.</w:t>
+            </w:r>
+          </w:p>
+        </w:tc>
+        <w:tc>
+          <w:tcPr>
+            <w:tcW w:w="1957" w:type="dxa"/>
+            <w:tcBorders>
+              <w:top w:val="single" w:sz="6" w:space="0" w:color="000001"/>
+              <w:left w:val="single" w:sz="6" w:space="0" w:color="000001"/>
+              <w:bottom w:val="single" w:sz="6" w:space="0" w:color="000001"/>
+              <w:right w:val="single" w:sz="6" w:space="0" w:color="000001"/>
+            </w:tcBorders>
+            <w:shd w:val="clear" w:color="auto" w:fill="FFFFFF"/>
+            <w:tcMar>
+              <w:left w:w="84" w:type="dxa"/>
+            </w:tcMar>
+          </w:tcPr>
+          <w:p>
+            <w:pPr>
+              <w:widowControl w:val="0"/>
+              <w:spacing w:before="40" w:after="40" w:line="288" w:lineRule="auto"/>
+              <w:rPr>
+                <w:rFonts w:ascii="Arial" w:hAnsi="Arial"/>
+                <w:sz w:val="22"/>
+                <w:szCs w:val="22"/>
+              </w:rPr>
+            </w:pPr>
+            <w:r>
+              <w:rPr>
+                <w:rFonts w:ascii="Arial" w:hAnsi="Arial"/>
+                <w:sz w:val="22"/>
+                <w:szCs w:val="22"/>
+              </w:rPr>
+              <w:t>Croci, Federico Nicolas</w:t>
+            </w:r>
+            <w:bookmarkStart w:id="0" w:name="_GoBack"/>
+            <w:bookmarkEnd w:id="0"/>
           </w:p>
         </w:tc>
       </w:tr>
@@ -2168,7 +2123,6 @@
           <w:b/>
           <w:sz w:val="32"/>
         </w:rPr>
-        <w:lastRenderedPageBreak/>
         <w:t>Acta del Proyecto</w:t>
       </w:r>
     </w:p>
@@ -2320,23 +2274,7 @@
                 <w:rFonts w:ascii="Arial" w:eastAsia="Arial" w:hAnsi="Arial" w:cs="Arial"/>
                 <w:sz w:val="22"/>
               </w:rPr>
-              <w:t xml:space="preserve">           Son muchas las situaciones en donde los emprendedores chicos no son capaces de cumplir las condiciones establecidas por los bancos para conseguir fondos para sus proyectos. </w:t>
-            </w:r>
-            <w:proofErr w:type="spellStart"/>
-            <w:r>
-              <w:rPr>
-                <w:rFonts w:ascii="Arial" w:eastAsia="Arial" w:hAnsi="Arial" w:cs="Arial"/>
-                <w:sz w:val="22"/>
-              </w:rPr>
-              <w:t>AsociateYa</w:t>
-            </w:r>
-            <w:proofErr w:type="spellEnd"/>
-            <w:r>
-              <w:rPr>
-                <w:rFonts w:ascii="Arial" w:eastAsia="Arial" w:hAnsi="Arial" w:cs="Arial"/>
-                <w:sz w:val="22"/>
-              </w:rPr>
-              <w:t xml:space="preserve"> apunta a satisfacer esta necesidad, brindándoles a los emprendedores la oportunidad de captar dichos fondos en forma masiva para ayudarlos a llevar a cabo sus emprendimientos. </w:t>
+              <w:t xml:space="preserve">           Son muchas las situaciones en donde los emprendedores chicos no son capaces de cumplir las condiciones establecidas por los bancos para conseguir fondos para sus proyectos. AsociateYa apunta a satisfacer esta necesidad, brindándoles a los emprendedores la oportunidad de captar dichos fondos en forma masiva para ayudarlos a llevar a cabo sus emprendimientos. </w:t>
             </w:r>
           </w:p>
           <w:p/>
@@ -2366,39 +2304,7 @@
                 <w:rFonts w:ascii="Arial" w:eastAsia="Arial" w:hAnsi="Arial" w:cs="Arial"/>
                 <w:sz w:val="22"/>
               </w:rPr>
-              <w:t xml:space="preserve">           Si bien actualmente existen varias páginas de </w:t>
-            </w:r>
-            <w:proofErr w:type="spellStart"/>
-            <w:r>
-              <w:rPr>
-                <w:rFonts w:ascii="Arial" w:eastAsia="Arial" w:hAnsi="Arial" w:cs="Arial"/>
-                <w:sz w:val="22"/>
-              </w:rPr>
-              <w:t>crowdfounding</w:t>
-            </w:r>
-            <w:proofErr w:type="spellEnd"/>
-            <w:r>
-              <w:rPr>
-                <w:rFonts w:ascii="Arial" w:eastAsia="Arial" w:hAnsi="Arial" w:cs="Arial"/>
-                <w:sz w:val="22"/>
-              </w:rPr>
-              <w:t xml:space="preserve"> que brindan un servicio similar, </w:t>
-            </w:r>
-            <w:proofErr w:type="spellStart"/>
-            <w:r>
-              <w:rPr>
-                <w:rFonts w:ascii="Arial" w:eastAsia="Arial" w:hAnsi="Arial" w:cs="Arial"/>
-                <w:sz w:val="22"/>
-              </w:rPr>
-              <w:t>AsociateYa</w:t>
-            </w:r>
-            <w:proofErr w:type="spellEnd"/>
-            <w:r>
-              <w:rPr>
-                <w:rFonts w:ascii="Arial" w:eastAsia="Arial" w:hAnsi="Arial" w:cs="Arial"/>
-                <w:sz w:val="22"/>
-              </w:rPr>
-              <w:t xml:space="preserve"> planea destacarse de sus competidores por su simplicidad y facilidad a la hora de realizar las transacciones, así como por sus bajas comisiones, brindado mayor accesibilidad para los emprendedores más chicos.</w:t>
+              <w:t xml:space="preserve">           Si bien actualmente existen varias páginas de crowdfounding que brindan un servicio similar, AsociateYa planea destacarse de sus competidores por su simplicidad y facilidad a la hora de realizar las transacciones, así como por sus bajas comisiones, brindado mayor accesibilidad para los emprendedores más chicos.</w:t>
             </w:r>
           </w:p>
           <w:p/>
@@ -2649,7 +2555,6 @@
               </w:rPr>
               <w:t xml:space="preserve"> código fuente del </w:t>
             </w:r>
-            <w:proofErr w:type="spellStart"/>
             <w:r>
               <w:rPr>
                 <w:rFonts w:ascii="Arial" w:eastAsia="Arial" w:hAnsi="Arial" w:cs="Arial"/>
@@ -2657,7 +2562,6 @@
               </w:rPr>
               <w:t>front-end</w:t>
             </w:r>
-            <w:proofErr w:type="spellEnd"/>
             <w:r>
               <w:rPr>
                 <w:rFonts w:ascii="Arial" w:eastAsia="Arial" w:hAnsi="Arial" w:cs="Arial"/>
@@ -2748,17 +2652,8 @@
                 <w:rFonts w:ascii="Arial" w:eastAsia="Arial" w:hAnsi="Arial" w:cs="Arial"/>
                 <w:sz w:val="22"/>
               </w:rPr>
-              <w:t xml:space="preserve"> back-</w:t>
-            </w:r>
-            <w:proofErr w:type="spellStart"/>
-            <w:r>
-              <w:rPr>
-                <w:rFonts w:ascii="Arial" w:eastAsia="Arial" w:hAnsi="Arial" w:cs="Arial"/>
-                <w:sz w:val="22"/>
-              </w:rPr>
-              <w:t>end</w:t>
-            </w:r>
-            <w:proofErr w:type="spellEnd"/>
+              <w:t xml:space="preserve"> back-end</w:t>
+            </w:r>
           </w:p>
           <w:p>
             <w:pPr>
@@ -2784,39 +2679,7 @@
                 <w:rFonts w:ascii="Arial" w:eastAsia="Arial" w:hAnsi="Arial" w:cs="Arial"/>
                 <w:sz w:val="22"/>
               </w:rPr>
-              <w:t xml:space="preserve">scripts del </w:t>
-            </w:r>
-            <w:proofErr w:type="spellStart"/>
-            <w:r>
-              <w:rPr>
-                <w:rFonts w:ascii="Arial" w:eastAsia="Arial" w:hAnsi="Arial" w:cs="Arial"/>
-                <w:sz w:val="22"/>
-              </w:rPr>
-              <w:t>front-end</w:t>
-            </w:r>
-            <w:proofErr w:type="spellEnd"/>
-            <w:r>
-              <w:rPr>
-                <w:rFonts w:ascii="Arial" w:eastAsia="Arial" w:hAnsi="Arial" w:cs="Arial"/>
-                <w:sz w:val="22"/>
-              </w:rPr>
-              <w:t>, back-</w:t>
-            </w:r>
-            <w:proofErr w:type="spellStart"/>
-            <w:r>
-              <w:rPr>
-                <w:rFonts w:ascii="Arial" w:eastAsia="Arial" w:hAnsi="Arial" w:cs="Arial"/>
-                <w:sz w:val="22"/>
-              </w:rPr>
-              <w:t>end</w:t>
-            </w:r>
-            <w:proofErr w:type="spellEnd"/>
-            <w:r>
-              <w:rPr>
-                <w:rFonts w:ascii="Arial" w:eastAsia="Arial" w:hAnsi="Arial" w:cs="Arial"/>
-                <w:sz w:val="22"/>
-              </w:rPr>
-              <w:t xml:space="preserve"> y base de datos probados y corregidos.</w:t>
+              <w:t>scripts del front-end, back-end y base de datos probados y corregidos.</w:t>
             </w:r>
             <w:r>
               <w:rPr>
@@ -3335,18 +3198,8 @@
                 <w:color w:val="auto"/>
                 <w:sz w:val="22"/>
               </w:rPr>
-              <w:t xml:space="preserve">Maqueta del </w:t>
-            </w:r>
-            <w:proofErr w:type="spellStart"/>
-            <w:r>
-              <w:rPr>
-                <w:rFonts w:ascii="Arial" w:eastAsia="Arial" w:hAnsi="Arial" w:cs="Arial"/>
-                <w:color w:val="auto"/>
-                <w:sz w:val="22"/>
-              </w:rPr>
-              <w:t>front-end</w:t>
-            </w:r>
-            <w:proofErr w:type="spellEnd"/>
+              <w:t>Maqueta del front-end</w:t>
+            </w:r>
           </w:p>
           <w:p>
             <w:pPr>
@@ -3606,21 +3459,12 @@
                 <w:sz w:val="22"/>
               </w:rPr>
             </w:pPr>
-            <w:proofErr w:type="spellStart"/>
-            <w:r>
-              <w:rPr>
-                <w:rFonts w:ascii="Arial" w:eastAsia="Arial" w:hAnsi="Arial" w:cs="Arial"/>
-                <w:sz w:val="22"/>
-              </w:rPr>
-              <w:t>Tester</w:t>
-            </w:r>
-            <w:proofErr w:type="spellEnd"/>
-            <w:r>
-              <w:rPr>
-                <w:rFonts w:ascii="Arial" w:eastAsia="Arial" w:hAnsi="Arial" w:cs="Arial"/>
-                <w:sz w:val="22"/>
-              </w:rPr>
-              <w:t>: encargado de realizar las pruebas.</w:t>
+            <w:r>
+              <w:rPr>
+                <w:rFonts w:ascii="Arial" w:eastAsia="Arial" w:hAnsi="Arial" w:cs="Arial"/>
+                <w:sz w:val="22"/>
+              </w:rPr>
+              <w:t>Tester: encargado de realizar las pruebas.</w:t>
             </w:r>
           </w:p>
           <w:p>
@@ -3838,23 +3682,7 @@
                 <w:rFonts w:ascii="Arial" w:eastAsia="Arial" w:hAnsi="Arial" w:cs="Arial"/>
                 <w:sz w:val="22"/>
               </w:rPr>
-              <w:t xml:space="preserve">La comunicación del Project Manager hacia los integrantes del proyecto deberá ser constante, para poder tener un </w:t>
-            </w:r>
-            <w:proofErr w:type="spellStart"/>
-            <w:r>
-              <w:rPr>
-                <w:rFonts w:ascii="Arial" w:eastAsia="Arial" w:hAnsi="Arial" w:cs="Arial"/>
-                <w:sz w:val="22"/>
-              </w:rPr>
-              <w:t>feedback</w:t>
-            </w:r>
-            <w:proofErr w:type="spellEnd"/>
-            <w:r>
-              <w:rPr>
-                <w:rFonts w:ascii="Arial" w:eastAsia="Arial" w:hAnsi="Arial" w:cs="Arial"/>
-                <w:sz w:val="22"/>
-              </w:rPr>
-              <w:t xml:space="preserve"> de las tareas realizadas por cada uno de ellos, y no tener mayores variaciones en el calendario planteado en el análisis inicial.</w:t>
+              <w:t>La comunicación del Project Manager hacia los integrantes del proyecto deberá ser constante, para poder tener un feedback de las tareas realizadas por cada uno de ellos, y no tener mayores variaciones en el calendario planteado en el análisis inicial.</w:t>
             </w:r>
           </w:p>
           <w:p>
@@ -3975,23 +3803,7 @@
                 <w:sz w:val="22"/>
               </w:rPr>
               <w:br/>
-              <w:t xml:space="preserve">El proyecto se llevará a cabo en una modalidad iterativa basada en 4 iteraciones incrementales. De esta forma, el sistema se desarrollará poco a poco y se obtendrá un </w:t>
-            </w:r>
-            <w:proofErr w:type="spellStart"/>
-            <w:r>
-              <w:rPr>
-                <w:rFonts w:ascii="Arial" w:eastAsia="Arial" w:hAnsi="Arial" w:cs="Arial"/>
-                <w:sz w:val="22"/>
-              </w:rPr>
-              <w:t>feedback</w:t>
-            </w:r>
-            <w:proofErr w:type="spellEnd"/>
-            <w:r>
-              <w:rPr>
-                <w:rFonts w:ascii="Arial" w:eastAsia="Arial" w:hAnsi="Arial" w:cs="Arial"/>
-                <w:sz w:val="22"/>
-              </w:rPr>
-              <w:t xml:space="preserve"> continuo por parte de los usuarios.</w:t>
+              <w:t>El proyecto se llevará a cabo en una modalidad iterativa basada en 4 iteraciones incrementales. De esta forma, el sistema se desarrollará poco a poco y se obtendrá un feedback continuo por parte de los usuarios.</w:t>
             </w:r>
           </w:p>
           <w:p>
@@ -4033,39 +3845,7 @@
                 <w:rFonts w:ascii="Arial" w:eastAsia="Arial" w:hAnsi="Arial" w:cs="Arial"/>
                 <w:sz w:val="22"/>
               </w:rPr>
-              <w:t>Análisis, diseño, desarrollo y pruebas de la interfaz de usuario de la aplicación (</w:t>
-            </w:r>
-            <w:proofErr w:type="spellStart"/>
-            <w:r>
-              <w:rPr>
-                <w:rFonts w:ascii="Arial" w:eastAsia="Arial" w:hAnsi="Arial" w:cs="Arial"/>
-                <w:sz w:val="22"/>
-              </w:rPr>
-              <w:t>front</w:t>
-            </w:r>
-            <w:proofErr w:type="spellEnd"/>
-            <w:r>
-              <w:rPr>
-                <w:rFonts w:ascii="Arial" w:eastAsia="Arial" w:hAnsi="Arial" w:cs="Arial"/>
-                <w:sz w:val="22"/>
-              </w:rPr>
-              <w:t xml:space="preserve"> </w:t>
-            </w:r>
-            <w:proofErr w:type="spellStart"/>
-            <w:r>
-              <w:rPr>
-                <w:rFonts w:ascii="Arial" w:eastAsia="Arial" w:hAnsi="Arial" w:cs="Arial"/>
-                <w:sz w:val="22"/>
-              </w:rPr>
-              <w:t>end</w:t>
-            </w:r>
-            <w:proofErr w:type="spellEnd"/>
-            <w:r>
-              <w:rPr>
-                <w:rFonts w:ascii="Arial" w:eastAsia="Arial" w:hAnsi="Arial" w:cs="Arial"/>
-                <w:sz w:val="22"/>
-              </w:rPr>
-              <w:t>) sin conexión a la base ni al servidor web, solo navegación por el mismo.</w:t>
+              <w:t>Análisis, diseño, desarrollo y pruebas de la interfaz de usuario de la aplicación (front end) sin conexión a la base ni al servidor web, solo navegación por el mismo.</w:t>
             </w:r>
           </w:p>
           <w:p>
@@ -4111,23 +3891,7 @@
                 <w:rFonts w:ascii="Arial" w:eastAsia="Arial" w:hAnsi="Arial" w:cs="Arial"/>
                 <w:sz w:val="22"/>
               </w:rPr>
-              <w:t>Análisis, diseño, desarrollo y pruebas de la lógica de la aplicación (back-</w:t>
-            </w:r>
-            <w:proofErr w:type="spellStart"/>
-            <w:r>
-              <w:rPr>
-                <w:rFonts w:ascii="Arial" w:eastAsia="Arial" w:hAnsi="Arial" w:cs="Arial"/>
-                <w:sz w:val="22"/>
-              </w:rPr>
-              <w:t>end</w:t>
-            </w:r>
-            <w:proofErr w:type="spellEnd"/>
-            <w:r>
-              <w:rPr>
-                <w:rFonts w:ascii="Arial" w:eastAsia="Arial" w:hAnsi="Arial" w:cs="Arial"/>
-                <w:sz w:val="22"/>
-              </w:rPr>
-              <w:t>) e integración con la interfaz.</w:t>
+              <w:t>Análisis, diseño, desarrollo y pruebas de la lógica de la aplicación (back-end) e integración con la interfaz.</w:t>
             </w:r>
           </w:p>
           <w:p>
@@ -4157,39 +3921,7 @@
                 <w:rFonts w:ascii="Arial" w:eastAsia="Arial" w:hAnsi="Arial" w:cs="Arial"/>
                 <w:sz w:val="22"/>
               </w:rPr>
-              <w:t xml:space="preserve"> </w:t>
-            </w:r>
-            <w:proofErr w:type="spellStart"/>
-            <w:r>
-              <w:rPr>
-                <w:rFonts w:ascii="Arial" w:eastAsia="Arial" w:hAnsi="Arial" w:cs="Arial"/>
-                <w:sz w:val="22"/>
-              </w:rPr>
-              <w:t>front-end</w:t>
-            </w:r>
-            <w:proofErr w:type="spellEnd"/>
-            <w:r>
-              <w:rPr>
-                <w:rFonts w:ascii="Arial" w:eastAsia="Arial" w:hAnsi="Arial" w:cs="Arial"/>
-                <w:sz w:val="22"/>
-              </w:rPr>
-              <w:t xml:space="preserve"> funcionando con back-</w:t>
-            </w:r>
-            <w:proofErr w:type="spellStart"/>
-            <w:r>
-              <w:rPr>
-                <w:rFonts w:ascii="Arial" w:eastAsia="Arial" w:hAnsi="Arial" w:cs="Arial"/>
-                <w:sz w:val="22"/>
-              </w:rPr>
-              <w:t>end</w:t>
-            </w:r>
-            <w:proofErr w:type="spellEnd"/>
-            <w:r>
-              <w:rPr>
-                <w:rFonts w:ascii="Arial" w:eastAsia="Arial" w:hAnsi="Arial" w:cs="Arial"/>
-                <w:sz w:val="22"/>
-              </w:rPr>
-              <w:t>.</w:t>
+              <w:t xml:space="preserve"> front-end funcionando con back-end.</w:t>
             </w:r>
             <w:r>
               <w:rPr>
@@ -4639,23 +4371,7 @@
                 <w:rFonts w:ascii="Arial" w:eastAsia="Arial" w:hAnsi="Arial" w:cs="Arial"/>
                 <w:sz w:val="22"/>
               </w:rPr>
-              <w:t xml:space="preserve">Se asume que el entorno de producción utilizará </w:t>
-            </w:r>
-            <w:proofErr w:type="spellStart"/>
-            <w:r>
-              <w:rPr>
-                <w:rFonts w:ascii="Arial" w:eastAsia="Arial" w:hAnsi="Arial" w:cs="Arial"/>
-                <w:sz w:val="22"/>
-              </w:rPr>
-              <w:t>MySQL</w:t>
-            </w:r>
-            <w:proofErr w:type="spellEnd"/>
-            <w:r>
-              <w:rPr>
-                <w:rFonts w:ascii="Arial" w:eastAsia="Arial" w:hAnsi="Arial" w:cs="Arial"/>
-                <w:sz w:val="22"/>
-              </w:rPr>
-              <w:t xml:space="preserve"> como motor de la base de datos.</w:t>
+              <w:t>Se asume que el entorno de producción utilizará MySQL como motor de la base de datos.</w:t>
             </w:r>
           </w:p>
           <w:p/>
@@ -4841,23 +4557,7 @@
           <w:rFonts w:ascii="Arial" w:eastAsia="Arial" w:hAnsi="Arial" w:cs="Arial"/>
           <w:sz w:val="22"/>
         </w:rPr>
-        <w:t>Fecha</w:t>
-      </w:r>
-      <w:proofErr w:type="gramStart"/>
-      <w:r>
-        <w:rPr>
-          <w:rFonts w:ascii="Arial" w:eastAsia="Arial" w:hAnsi="Arial" w:cs="Arial"/>
-          <w:sz w:val="22"/>
-        </w:rPr>
-        <w:t>:_</w:t>
-      </w:r>
-      <w:proofErr w:type="gramEnd"/>
-      <w:r>
-        <w:rPr>
-          <w:rFonts w:ascii="Arial" w:eastAsia="Arial" w:hAnsi="Arial" w:cs="Arial"/>
-          <w:sz w:val="22"/>
-        </w:rPr>
-        <w:t>________________</w:t>
+        <w:t>Fecha:_________________</w:t>
       </w:r>
       <w:r>
         <w:rPr>
@@ -4927,23 +4627,7 @@
           <w:rFonts w:ascii="Arial" w:eastAsia="Arial" w:hAnsi="Arial" w:cs="Arial"/>
           <w:sz w:val="22"/>
         </w:rPr>
-        <w:t>Fecha</w:t>
-      </w:r>
-      <w:proofErr w:type="gramStart"/>
-      <w:r>
-        <w:rPr>
-          <w:rFonts w:ascii="Arial" w:eastAsia="Arial" w:hAnsi="Arial" w:cs="Arial"/>
-          <w:sz w:val="22"/>
-        </w:rPr>
-        <w:t>:_</w:t>
-      </w:r>
-      <w:proofErr w:type="gramEnd"/>
-      <w:r>
-        <w:rPr>
-          <w:rFonts w:ascii="Arial" w:eastAsia="Arial" w:hAnsi="Arial" w:cs="Arial"/>
-          <w:sz w:val="22"/>
-        </w:rPr>
-        <w:t>________________</w:t>
+        <w:t>Fecha:_________________</w:t>
       </w:r>
       <w:r>
         <w:rPr>
@@ -4951,17 +4635,8 @@
           <w:sz w:val="22"/>
         </w:rPr>
         <w:br/>
-        <w:t xml:space="preserve">              </w:t>
+        <w:t xml:space="preserve">              Controller</w:t>
       </w:r>
-      <w:proofErr w:type="spellStart"/>
-      <w:r>
-        <w:rPr>
-          <w:rFonts w:ascii="Arial" w:eastAsia="Arial" w:hAnsi="Arial" w:cs="Arial"/>
-          <w:sz w:val="22"/>
-        </w:rPr>
-        <w:t>Controller</w:t>
-      </w:r>
-      <w:proofErr w:type="spellEnd"/>
     </w:p>
     <w:sectPr>
       <w:headerReference w:type="default" r:id="rId7"/>
@@ -5030,7 +4705,7 @@
       <w:rPr>
         <w:noProof/>
       </w:rPr>
-      <w:t>8</w:t>
+      <w:t>2</w:t>
     </w:r>
     <w:r>
       <w:fldChar w:fldCharType="end"/>
@@ -5214,23 +4889,13 @@
             <w:widowControl w:val="0"/>
             <w:jc w:val="center"/>
           </w:pPr>
-          <w:proofErr w:type="spellStart"/>
           <w:r>
             <w:rPr>
               <w:rFonts w:ascii="Arial" w:eastAsia="Arial" w:hAnsi="Arial" w:cs="Arial"/>
               <w:b/>
               <w:sz w:val="20"/>
             </w:rPr>
-            <w:t>AsociateYa</w:t>
-          </w:r>
-          <w:proofErr w:type="spellEnd"/>
-          <w:r>
-            <w:rPr>
-              <w:rFonts w:ascii="Arial" w:eastAsia="Arial" w:hAnsi="Arial" w:cs="Arial"/>
-              <w:b/>
-              <w:sz w:val="20"/>
-            </w:rPr>
-            <w:t xml:space="preserve"> S.A.</w:t>
+            <w:t>AsociateYa S.A.</w:t>
           </w:r>
         </w:p>
       </w:tc>
@@ -5263,7 +4928,7 @@
                 <v:formulas/>
                 <v:path o:connecttype="segments"/>
               </v:shape>
-              <o:OLEObject Type="Embed" ProgID="PBrush" ShapeID="ole_rId2" DrawAspect="Content" ObjectID="_1493642928" r:id="rId3"/>
+              <o:OLEObject Type="Embed" ProgID="PBrush" ShapeID="ole_rId2" DrawAspect="Content" ObjectID="_1493647676" r:id="rId3"/>
             </w:object>
           </w:r>
         </w:p>
@@ -5397,6 +5062,11 @@
           <w:pPr>
             <w:widowControl w:val="0"/>
             <w:jc w:val="center"/>
+            <w:rPr>
+              <w:rFonts w:ascii="Arial" w:eastAsia="Arial" w:hAnsi="Arial" w:cs="Arial"/>
+              <w:b/>
+              <w:sz w:val="20"/>
+            </w:rPr>
           </w:pPr>
           <w:r>
             <w:rPr>
@@ -5405,6 +5075,14 @@
               <w:sz w:val="20"/>
             </w:rPr>
             <w:t>5</w:t>
+          </w:r>
+          <w:r>
+            <w:rPr>
+              <w:rFonts w:ascii="Arial" w:eastAsia="Arial" w:hAnsi="Arial" w:cs="Arial"/>
+              <w:b/>
+              <w:sz w:val="20"/>
+            </w:rPr>
+            <w:t>.1</w:t>
           </w:r>
         </w:p>
       </w:tc>
@@ -5439,7 +5117,7 @@
               <w:b/>
               <w:sz w:val="20"/>
             </w:rPr>
-            <w:t>13</w:t>
+            <w:t>20</w:t>
           </w:r>
           <w:r>
             <w:rPr>

</xml_diff>